<commit_message>
QS trans up to 138 mid
</commit_message>
<xml_diff>
--- a/books/quantum_space/QS_Draft.docx
+++ b/books/quantum_space/QS_Draft.docx
@@ -8843,7 +8843,146 @@
           <w:vertAlign w:val="baseline"/>
           <w:lang w:val="en-US" w:eastAsia="en-US" w:bidi="ar-SA"/>
         </w:rPr>
-        <w:t xml:space="preserve">এটা শয়তানের নানীর পক্ষ থেকে পাঠানো এক উপহার।’ </w:t>
+        <w:t xml:space="preserve">এটা শয়তানের নানীর পক্ষ থেকে পাঠানো এক উপহার।’ সাবির্ক আপেক্ষিকতাকে নতুনভাবে সূত্রায়িত করার এসব প্রাথমিক প্রচেষ্টাগুলো গণিতের মারপ্যাঁচে থমকে যায়। শেষ পর্যন্ত লাভের খাতা শূন্য। </w:t>
+      </w:r>
+    </w:p>
+    <w:p>
+      <w:pPr>
+        <w:pStyle w:val="Normal"/>
+        <w:bidi w:val="0"/>
+        <w:spacing w:before="0" w:after="200"/>
+        <w:jc w:val="left"/>
+        <w:rPr>
+          <w:rFonts w:ascii="SolaimanLipi" w:hAnsi="SolaimanLipi" w:cs="SolaimanLipi"/>
+          <w:sz w:val="24"/>
+          <w:szCs w:val="24"/>
+        </w:rPr>
+      </w:pPr>
+      <w:r>
+        <w:rPr>
+          <w:rFonts w:ascii="SolaimanLipi" w:hAnsi="SolaimanLipi" w:eastAsia="Calibri" w:cs="SolaimanLipi" w:eastAsiaTheme="minorHAnsi"/>
+          <w:color w:val="auto"/>
+          <w:kern w:val="0"/>
+          <w:position w:val="0"/>
+          <w:sz w:val="24"/>
+          <w:sz w:val="24"/>
+          <w:sz w:val="24"/>
+          <w:szCs w:val="24"/>
+          <w:vertAlign w:val="baseline"/>
+          <w:lang w:val="en-US" w:eastAsia="en-US" w:bidi="ar-SA"/>
+        </w:rPr>
+        <w:t>এখন সাবির্ক আপেক্ষিকতাকে কানেকশনের সিস্টেম দিয়ে সূত্রায়ন করলে এ‌‌‌টি সম্পূর্ণ নতুন ধরনের ধারণার বহিঃপ্রকাশ ঘটায়। এতে অবশ্য অবাক হওয়ার কিছু নেই। ইচ্ছাই যেখানে ছিল এম তত্ত্ব বানানো</w:t>
+      </w:r>
+      <w:r>
+        <w:rPr>
+          <w:rFonts w:eastAsia="Calibri" w:cs="SolaimanLipi" w:ascii="SolaimanLipi" w:hAnsi="SolaimanLipi" w:eastAsiaTheme="minorHAnsi"/>
+          <w:color w:val="auto"/>
+          <w:kern w:val="0"/>
+          <w:position w:val="0"/>
+          <w:sz w:val="24"/>
+          <w:sz w:val="24"/>
+          <w:szCs w:val="24"/>
+          <w:vertAlign w:val="baseline"/>
+          <w:lang w:val="en-US" w:eastAsia="en-US" w:bidi="ar-SA"/>
+        </w:rPr>
+        <w:t xml:space="preserve">, </w:t>
+      </w:r>
+      <w:r>
+        <w:rPr>
+          <w:rFonts w:ascii="SolaimanLipi" w:hAnsi="SolaimanLipi" w:eastAsia="Calibri" w:cs="SolaimanLipi" w:eastAsiaTheme="minorHAnsi"/>
+          <w:color w:val="auto"/>
+          <w:kern w:val="0"/>
+          <w:position w:val="0"/>
+          <w:sz w:val="24"/>
+          <w:sz w:val="24"/>
+          <w:sz w:val="24"/>
+          <w:szCs w:val="24"/>
+          <w:vertAlign w:val="baseline"/>
+          <w:lang w:val="en-US" w:eastAsia="en-US" w:bidi="ar-SA"/>
+        </w:rPr>
+        <w:t>যেখান থেকে স্থান</w:t>
+      </w:r>
+      <w:r>
+        <w:rPr>
+          <w:rFonts w:eastAsia="Calibri" w:cs="SolaimanLipi" w:ascii="SolaimanLipi" w:hAnsi="SolaimanLipi" w:eastAsiaTheme="minorHAnsi"/>
+          <w:color w:val="auto"/>
+          <w:kern w:val="0"/>
+          <w:position w:val="0"/>
+          <w:sz w:val="24"/>
+          <w:sz w:val="24"/>
+          <w:szCs w:val="24"/>
+          <w:vertAlign w:val="baseline"/>
+          <w:lang w:val="en-US" w:eastAsia="en-US" w:bidi="ar-SA"/>
+        </w:rPr>
+        <w:t>-</w:t>
+      </w:r>
+      <w:r>
+        <w:rPr>
+          <w:rFonts w:ascii="SolaimanLipi" w:hAnsi="SolaimanLipi" w:eastAsia="Calibri" w:cs="SolaimanLipi" w:eastAsiaTheme="minorHAnsi"/>
+          <w:color w:val="auto"/>
+          <w:kern w:val="0"/>
+          <w:position w:val="0"/>
+          <w:sz w:val="24"/>
+          <w:sz w:val="24"/>
+          <w:sz w:val="24"/>
+          <w:szCs w:val="24"/>
+          <w:vertAlign w:val="baseline"/>
+          <w:lang w:val="en-US" w:eastAsia="en-US" w:bidi="ar-SA"/>
+        </w:rPr>
+        <w:t>কাল নিজেই বেরিয়ে আসবে</w:t>
+      </w:r>
+      <w:r>
+        <w:rPr>
+          <w:rFonts w:eastAsia="Calibri" w:cs="SolaimanLipi" w:ascii="SolaimanLipi" w:hAnsi="SolaimanLipi" w:eastAsiaTheme="minorHAnsi"/>
+          <w:color w:val="auto"/>
+          <w:kern w:val="0"/>
+          <w:position w:val="0"/>
+          <w:sz w:val="24"/>
+          <w:sz w:val="24"/>
+          <w:szCs w:val="24"/>
+          <w:vertAlign w:val="baseline"/>
+          <w:lang w:val="en-US" w:eastAsia="en-US" w:bidi="ar-SA"/>
+        </w:rPr>
+        <w:t xml:space="preserve">, </w:t>
+      </w:r>
+      <w:r>
+        <w:rPr>
+          <w:rFonts w:ascii="SolaimanLipi" w:hAnsi="SolaimanLipi" w:eastAsia="Calibri" w:cs="SolaimanLipi" w:eastAsiaTheme="minorHAnsi"/>
+          <w:color w:val="auto"/>
+          <w:kern w:val="0"/>
+          <w:position w:val="0"/>
+          <w:sz w:val="24"/>
+          <w:sz w:val="24"/>
+          <w:sz w:val="24"/>
+          <w:szCs w:val="24"/>
+          <w:vertAlign w:val="baseline"/>
+          <w:lang w:val="en-US" w:eastAsia="en-US" w:bidi="ar-SA"/>
+        </w:rPr>
+        <w:t xml:space="preserve">সেখানে তত্ত্বটাকে সহজেই বোঝা যাবে– এমন আশা করাই ভুল। দুঃখিত। </w:t>
+      </w:r>
+    </w:p>
+    <w:p>
+      <w:pPr>
+        <w:pStyle w:val="Normal"/>
+        <w:bidi w:val="0"/>
+        <w:spacing w:before="0" w:after="200"/>
+        <w:jc w:val="left"/>
+        <w:rPr>
+          <w:rFonts w:eastAsia="Calibri" w:eastAsiaTheme="minorHAnsi"/>
+          <w:color w:val="auto"/>
+          <w:kern w:val="0"/>
+          <w:position w:val="0"/>
+          <w:sz w:val="22"/>
+          <w:vertAlign w:val="baseline"/>
+          <w:lang w:val="en-US" w:eastAsia="en-US" w:bidi="ar-SA"/>
+        </w:rPr>
+      </w:pPr>
+      <w:r>
+        <w:rPr>
+          <w:rFonts w:cs="SolaimanLipi" w:ascii="SolaimanLipi" w:hAnsi="SolaimanLipi"/>
+          <w:sz w:val="24"/>
+          <w:szCs w:val="24"/>
+        </w:rPr>
       </w:r>
     </w:p>
     <w:p>

</xml_diff>

<commit_message>
upd pron of sci name
</commit_message>
<xml_diff>
--- a/books/quantum_space/QS_Draft.docx
+++ b/books/quantum_space/QS_Draft.docx
@@ -419,7 +419,28 @@
           <w:sz w:val="24"/>
           <w:szCs w:val="24"/>
         </w:rPr>
-        <w:t xml:space="preserve">দুই ক্ষেত্রেই তাত্ত্বিকদের কাজ শুরু হয় বড় একটি চিন্তার </w:t>
+        <w:t xml:space="preserve">দুই ক্ষেত্রেই তাত্ত্বিকদের কাজ শুরু হয় বড় একটি </w:t>
+      </w:r>
+      <w:r>
+        <w:rPr>
+          <w:rFonts w:ascii="SolaimanLipi" w:hAnsi="SolaimanLipi" w:eastAsia="Calibri" w:cs="SolaimanLipi" w:eastAsiaTheme="minorHAnsi"/>
+          <w:color w:val="auto"/>
+          <w:kern w:val="0"/>
+          <w:sz w:val="24"/>
+          <w:sz w:val="24"/>
+          <w:szCs w:val="24"/>
+          <w:lang w:val="en-US" w:eastAsia="en-US" w:bidi="ar-SA"/>
+        </w:rPr>
+        <w:t>ভাবনার</w:t>
+      </w:r>
+      <w:r>
+        <w:rPr>
+          <w:rFonts w:ascii="SolaimanLipi" w:hAnsi="SolaimanLipi" w:cs="SolaimanLipi"/>
+          <w:sz w:val="24"/>
+          <w:sz w:val="24"/>
+          <w:szCs w:val="24"/>
+        </w:rPr>
+        <w:t xml:space="preserve"> </w:t>
       </w:r>
       <w:r>
         <w:rPr>
@@ -5129,94 +5150,7 @@
           <w:vertAlign w:val="baseline"/>
           <w:lang w:val="en-US" w:eastAsia="en-US" w:bidi="ar-SA"/>
         </w:rPr>
-        <w:t xml:space="preserve">ডাচ পদার্থবিদ </w:t>
-      </w:r>
-      <w:r>
-        <w:rPr>
-          <w:rFonts w:eastAsia="Calibri" w:cs="SolaimanLipi" w:ascii="SolaimanLipi" w:hAnsi="SolaimanLipi" w:eastAsiaTheme="minorHAnsi"/>
-          <w:color w:val="auto"/>
-          <w:kern w:val="0"/>
-          <w:position w:val="0"/>
-          <w:sz w:val="24"/>
-          <w:sz w:val="24"/>
-          <w:szCs w:val="24"/>
-          <w:vertAlign w:val="baseline"/>
-          <w:lang w:val="en-US" w:eastAsia="en-US" w:bidi="ar-SA"/>
-        </w:rPr>
-        <w:t xml:space="preserve">Peter van Nieuwenhuizen </w:t>
-      </w:r>
-      <w:r>
-        <w:rPr>
-          <w:rFonts w:ascii="SolaimanLipi" w:hAnsi="SolaimanLipi" w:eastAsia="Calibri" w:cs="SolaimanLipi" w:eastAsiaTheme="minorHAnsi"/>
-          <w:color w:val="auto"/>
-          <w:kern w:val="0"/>
-          <w:position w:val="0"/>
-          <w:sz w:val="24"/>
-          <w:sz w:val="24"/>
-          <w:sz w:val="24"/>
-          <w:szCs w:val="24"/>
-          <w:vertAlign w:val="baseline"/>
-          <w:lang w:val="en-US" w:eastAsia="en-US" w:bidi="ar-SA"/>
-        </w:rPr>
-        <w:t xml:space="preserve">ও ইতালিয় </w:t>
-      </w:r>
-      <w:r>
-        <w:rPr>
-          <w:rFonts w:eastAsia="Calibri" w:cs="SolaimanLipi" w:ascii="SolaimanLipi" w:hAnsi="SolaimanLipi" w:eastAsiaTheme="minorHAnsi"/>
-          <w:color w:val="auto"/>
-          <w:kern w:val="0"/>
-          <w:position w:val="0"/>
-          <w:sz w:val="24"/>
-          <w:sz w:val="24"/>
-          <w:szCs w:val="24"/>
-          <w:vertAlign w:val="baseline"/>
-          <w:lang w:val="en-US" w:eastAsia="en-US" w:bidi="ar-SA"/>
-        </w:rPr>
-        <w:t>Sergio Ferrara</w:t>
-      </w:r>
-      <w:r>
-        <w:rPr>
-          <w:rFonts w:ascii="SolaimanLipi" w:hAnsi="SolaimanLipi" w:eastAsia="Calibri" w:cs="SolaimanLipi" w:eastAsiaTheme="minorHAnsi"/>
-          <w:color w:val="auto"/>
-          <w:kern w:val="0"/>
-          <w:position w:val="0"/>
-          <w:sz w:val="24"/>
-          <w:sz w:val="24"/>
-          <w:sz w:val="24"/>
-          <w:szCs w:val="24"/>
-          <w:vertAlign w:val="baseline"/>
-          <w:lang w:val="en-US" w:eastAsia="en-US" w:bidi="ar-SA"/>
-        </w:rPr>
-        <w:t xml:space="preserve">। আবার স্বতন্ত্রভাবে কাজটি করেন স্ট্যানলি </w:t>
-      </w:r>
-      <w:r>
-        <w:rPr>
-          <w:rFonts w:eastAsia="Calibri" w:cs="SolaimanLipi" w:ascii="SolaimanLipi" w:hAnsi="SolaimanLipi" w:eastAsiaTheme="minorHAnsi"/>
-          <w:color w:val="auto"/>
-          <w:kern w:val="0"/>
-          <w:position w:val="0"/>
-          <w:sz w:val="24"/>
-          <w:sz w:val="24"/>
-          <w:szCs w:val="24"/>
-          <w:vertAlign w:val="baseline"/>
-          <w:lang w:val="en-US" w:eastAsia="en-US" w:bidi="ar-SA"/>
-        </w:rPr>
-        <w:t xml:space="preserve">Stanley Deser </w:t>
-      </w:r>
-      <w:r>
-        <w:rPr>
-          <w:rFonts w:ascii="SolaimanLipi" w:hAnsi="SolaimanLipi" w:eastAsia="Calibri" w:cs="SolaimanLipi" w:eastAsiaTheme="minorHAnsi"/>
-          <w:color w:val="auto"/>
-          <w:kern w:val="0"/>
-          <w:position w:val="0"/>
-          <w:sz w:val="24"/>
-          <w:sz w:val="24"/>
-          <w:sz w:val="24"/>
-          <w:szCs w:val="24"/>
-          <w:vertAlign w:val="baseline"/>
-          <w:lang w:val="en-US" w:eastAsia="en-US" w:bidi="ar-SA"/>
-        </w:rPr>
-        <w:t>ও ব্রুনো জুমিনো। এ তাত্ত্বিকরা আবিষ্কার করেন</w:t>
+        <w:t>ডাচ পদার্থবিদ পিটার ভ্যান নিউয়াহুইজেন ও ইতালিয় সেরজো ফেরারা। আবার স্বতন্ত্রভাবে কাজটি করেন স্ট্যানলি স্ট্যানলি ডিসার ও ব্রুনো জুমিনো। এ তাত্ত্বিকরা আবিষ্কার করেন</w:t>
       </w:r>
       <w:r>
         <w:rPr>
@@ -8012,94 +7946,7 @@
           <w:vertAlign w:val="baseline"/>
           <w:lang w:val="en-US" w:eastAsia="en-US" w:bidi="ar-SA"/>
         </w:rPr>
-        <w:t xml:space="preserve">এর একটি সমাধান দেন ইতালিয় গণিতবিদ </w:t>
-      </w:r>
-      <w:r>
-        <w:rPr>
-          <w:rFonts w:eastAsia="Calibri" w:cs="SolaimanLipi" w:ascii="SolaimanLipi" w:hAnsi="SolaimanLipi" w:eastAsiaTheme="minorHAnsi"/>
-          <w:color w:val="auto"/>
-          <w:kern w:val="0"/>
-          <w:position w:val="0"/>
-          <w:sz w:val="24"/>
-          <w:sz w:val="24"/>
-          <w:szCs w:val="24"/>
-          <w:vertAlign w:val="baseline"/>
-          <w:lang w:val="en-US" w:eastAsia="en-US" w:bidi="ar-SA"/>
-        </w:rPr>
-        <w:t xml:space="preserve">///Tullio Levi-Civita, </w:t>
-      </w:r>
-      <w:r>
-        <w:rPr>
-          <w:rFonts w:ascii="SolaimanLipi" w:hAnsi="SolaimanLipi" w:eastAsia="Calibri" w:cs="SolaimanLipi" w:eastAsiaTheme="minorHAnsi"/>
-          <w:color w:val="auto"/>
-          <w:kern w:val="0"/>
-          <w:position w:val="0"/>
-          <w:sz w:val="24"/>
-          <w:sz w:val="24"/>
-          <w:sz w:val="24"/>
-          <w:szCs w:val="24"/>
-          <w:vertAlign w:val="baseline"/>
-          <w:lang w:val="en-US" w:eastAsia="en-US" w:bidi="ar-SA"/>
-        </w:rPr>
-        <w:t>টুলিয় লেভি</w:t>
-      </w:r>
-      <w:r>
-        <w:rPr>
-          <w:rFonts w:eastAsia="Calibri" w:cs="SolaimanLipi" w:ascii="SolaimanLipi" w:hAnsi="SolaimanLipi" w:eastAsiaTheme="minorHAnsi"/>
-          <w:color w:val="auto"/>
-          <w:kern w:val="0"/>
-          <w:position w:val="0"/>
-          <w:sz w:val="24"/>
-          <w:sz w:val="24"/>
-          <w:szCs w:val="24"/>
-          <w:vertAlign w:val="baseline"/>
-          <w:lang w:val="en-US" w:eastAsia="en-US" w:bidi="ar-SA"/>
-        </w:rPr>
-        <w:t>-</w:t>
-      </w:r>
-      <w:r>
-        <w:rPr>
-          <w:rFonts w:ascii="SolaimanLipi" w:hAnsi="SolaimanLipi" w:eastAsia="Calibri" w:cs="SolaimanLipi" w:eastAsiaTheme="minorHAnsi"/>
-          <w:color w:val="auto"/>
-          <w:kern w:val="0"/>
-          <w:position w:val="0"/>
-          <w:sz w:val="24"/>
-          <w:sz w:val="24"/>
-          <w:sz w:val="24"/>
-          <w:szCs w:val="24"/>
-          <w:vertAlign w:val="baseline"/>
-          <w:lang w:val="en-US" w:eastAsia="en-US" w:bidi="ar-SA"/>
-        </w:rPr>
-        <w:t>সিভিটা</w:t>
-      </w:r>
-      <w:r>
-        <w:rPr>
-          <w:rFonts w:eastAsia="Calibri" w:cs="SolaimanLipi" w:ascii="SolaimanLipi" w:hAnsi="SolaimanLipi" w:eastAsiaTheme="minorHAnsi"/>
-          <w:color w:val="auto"/>
-          <w:kern w:val="0"/>
-          <w:position w:val="0"/>
-          <w:sz w:val="24"/>
-          <w:sz w:val="24"/>
-          <w:szCs w:val="24"/>
-          <w:vertAlign w:val="baseline"/>
-          <w:lang w:val="en-US" w:eastAsia="en-US" w:bidi="ar-SA"/>
-        </w:rPr>
-        <w:t>///</w:t>
-      </w:r>
-      <w:r>
-        <w:rPr>
-          <w:rFonts w:ascii="SolaimanLipi" w:hAnsi="SolaimanLipi" w:eastAsia="Calibri" w:cs="SolaimanLipi" w:eastAsiaTheme="minorHAnsi"/>
-          <w:color w:val="auto"/>
-          <w:kern w:val="0"/>
-          <w:position w:val="0"/>
-          <w:sz w:val="24"/>
-          <w:sz w:val="24"/>
-          <w:sz w:val="24"/>
-          <w:szCs w:val="24"/>
-          <w:vertAlign w:val="baseline"/>
-          <w:lang w:val="en-US" w:eastAsia="en-US" w:bidi="ar-SA"/>
-        </w:rPr>
-        <w:t>। এ‌‌‌টি আবার স্থানের বক্রতার ওপরই নির্ভরশীল।</w:t>
+        <w:t>এর একটি সমাধান দেন ইতালিয় গণিতবিদ টুলিয়ো লেভি চিভিটা। এ‌‌‌টি আবার স্থানের বক্রতার ওপরই নির্ভরশীল।</w:t>
       </w:r>
       <w:r>
         <w:rPr>
@@ -10069,36 +9916,7 @@
           <w:vertAlign w:val="baseline"/>
           <w:lang w:val="en-US" w:eastAsia="en-US" w:bidi="ar-SA"/>
         </w:rPr>
-        <w:t xml:space="preserve">১৭ সময়কালের মধ্যে আইনস্টাইন ও </w:t>
-      </w:r>
-      <w:r>
-        <w:rPr>
-          <w:rFonts w:eastAsia="Calibri" w:cs="SolaimanLipi" w:ascii="SolaimanLipi" w:hAnsi="SolaimanLipi" w:eastAsiaTheme="minorHAnsi"/>
-          <w:color w:val="auto"/>
-          <w:kern w:val="0"/>
-          <w:position w:val="0"/>
-          <w:sz w:val="24"/>
-          <w:sz w:val="24"/>
-          <w:szCs w:val="24"/>
-          <w:vertAlign w:val="baseline"/>
-          <w:lang w:val="en-US" w:eastAsia="en-US" w:bidi="ar-SA"/>
-        </w:rPr>
-        <w:t xml:space="preserve">Levi-Civita </w:t>
-      </w:r>
-      <w:r>
-        <w:rPr>
-          <w:rFonts w:ascii="SolaimanLipi" w:hAnsi="SolaimanLipi" w:eastAsia="Calibri" w:cs="SolaimanLipi" w:eastAsiaTheme="minorHAnsi"/>
-          <w:color w:val="auto"/>
-          <w:kern w:val="0"/>
-          <w:position w:val="0"/>
-          <w:sz w:val="24"/>
-          <w:sz w:val="24"/>
-          <w:sz w:val="24"/>
-          <w:szCs w:val="24"/>
-          <w:vertAlign w:val="baseline"/>
-          <w:lang w:val="en-US" w:eastAsia="en-US" w:bidi="ar-SA"/>
-        </w:rPr>
-        <w:t>অনেকবার যোগাযোগ করেন। ১৯২১ সালে প্রকাশিত আইনস্টাইনের</w:t>
+        <w:t>১৭ সময়কালের মধ্যে আইনস্টাইন ও লেভি চিভিটা অনেকবার যোগাযোগ করেন। ১৯২১ সালে প্রকাশিত আইনস্টাইনের</w:t>
       </w:r>
       <w:r>
         <w:rPr>
@@ -10235,36 +10053,7 @@
           <w:vertAlign w:val="baseline"/>
           <w:lang w:val="en-US" w:eastAsia="en-US" w:bidi="ar-SA"/>
         </w:rPr>
-        <w:t xml:space="preserve">১৯১৮ সালে জার্মান গণিতবিদ </w:t>
-      </w:r>
-      <w:r>
-        <w:rPr>
-          <w:rFonts w:eastAsia="Calibri" w:cs="SolaimanLipi" w:ascii="SolaimanLipi" w:hAnsi="SolaimanLipi" w:eastAsiaTheme="minorHAnsi"/>
-          <w:color w:val="auto"/>
-          <w:kern w:val="0"/>
-          <w:position w:val="0"/>
-          <w:sz w:val="24"/>
-          <w:sz w:val="24"/>
-          <w:szCs w:val="24"/>
-          <w:vertAlign w:val="baseline"/>
-          <w:lang w:val="en-US" w:eastAsia="en-US" w:bidi="ar-SA"/>
-        </w:rPr>
-        <w:t xml:space="preserve">Hermann Weyl </w:t>
-      </w:r>
-      <w:r>
-        <w:rPr>
-          <w:rFonts w:ascii="SolaimanLipi" w:hAnsi="SolaimanLipi" w:eastAsia="Calibri" w:cs="SolaimanLipi" w:eastAsiaTheme="minorHAnsi"/>
-          <w:color w:val="auto"/>
-          <w:kern w:val="0"/>
-          <w:position w:val="0"/>
-          <w:sz w:val="24"/>
-          <w:sz w:val="24"/>
-          <w:sz w:val="24"/>
-          <w:szCs w:val="24"/>
-          <w:vertAlign w:val="baseline"/>
-          <w:lang w:val="en-US" w:eastAsia="en-US" w:bidi="ar-SA"/>
-        </w:rPr>
-        <w:t>একটি কানেকশন থিওরি অনুসন্ধান করছিলেন। সেটা করতে গিয়েই তিনি পরবর্তীতে প্রস্তুত গেজ থিওরির ভিত্তি আবিষ্কার করেন। গেজ থিওরি একটি বিশেষ ধরনের ফিল্ড থিওরি। সাধারণভাবে সব আধুনিক ফিল্ড থিওরির ভিত্তি এটাই।</w:t>
+        <w:t>১৯১৮ সালে জার্মান গণিতবিদ হেরমান ভাইল একটি কানেকশন থিওরি অনুসন্ধান করছিলেন। সেটা করতে গিয়েই তিনি পরবর্তীতে প্রস্তুত গেজ থিওরির ভিত্তি আবিষ্কার করেন। গেজ থিওরি একটি বিশেষ ধরনের ফিল্ড থিওরি। সাধারণভাবে সব আধুনিক ফিল্ড থিওরির ভিত্তি এটাই।</w:t>
       </w:r>
     </w:p>
     <w:p>

</xml_diff>

<commit_message>
QS translate up to 139
</commit_message>
<xml_diff>
--- a/books/quantum_space/QS_Draft.docx
+++ b/books/quantum_space/QS_Draft.docx
@@ -36,37 +36,12 @@
       </w:pPr>
       <w:r>
         <w:rPr>
-          <w:rFonts w:cs="SolaimanLipi" w:ascii="SolaimanLipi" w:hAnsi="SolaimanLipi"/>
-          <w:sz w:val="24"/>
-          <w:szCs w:val="24"/>
-        </w:rPr>
-        <w:t>//</w:t>
-      </w:r>
-      <w:r>
-        <w:rPr>
-          <w:rFonts w:ascii="SolaimanLipi" w:hAnsi="SolaimanLipi" w:cs="SolaimanLipi"/>
-          <w:sz w:val="24"/>
-          <w:sz w:val="24"/>
-          <w:szCs w:val="24"/>
-        </w:rPr>
-        <w:t>শয়তানের</w:t>
-      </w:r>
-      <w:r>
-        <w:rPr>
-          <w:rFonts w:cs="SolaimanLipi" w:ascii="SolaimanLipi" w:hAnsi="SolaimanLipi"/>
-          <w:sz w:val="24"/>
-          <w:szCs w:val="24"/>
-        </w:rPr>
-        <w:t xml:space="preserve">// </w:t>
-      </w:r>
-      <w:r>
-        <w:rPr>
-          <w:rFonts w:ascii="SolaimanLipi" w:hAnsi="SolaimanLipi" w:cs="SolaimanLipi"/>
-          <w:sz w:val="24"/>
-          <w:sz w:val="24"/>
-          <w:szCs w:val="24"/>
-        </w:rPr>
-        <w:t>নানীর উপহার</w:t>
+          <w:rFonts w:ascii="SolaimanLipi" w:hAnsi="SolaimanLipi" w:cs="SolaimanLipi"/>
+          <w:sz w:val="24"/>
+          <w:sz w:val="24"/>
+          <w:szCs w:val="24"/>
+        </w:rPr>
+        <w:t>শয়তানের নানীর উপহার</w:t>
       </w:r>
     </w:p>
     <w:p>
@@ -3236,22 +3211,7 @@
           <w:vertAlign w:val="baseline"/>
           <w:lang w:val="en-US" w:eastAsia="en-US" w:bidi="ar-SA"/>
         </w:rPr>
-        <w:t xml:space="preserve">হিগস ভরের এ ভয়ঙ্কর অংশগুলোর নিয়মতান্ত্রিক অপসারণ শুধু একটি ষড়যন্ত্রের মধ্যমেই করা সম্ভব। পদার্থবিদরা এ ষড়যন্ত্রকে </w:t>
-      </w:r>
-      <w:r>
-        <w:rPr>
-          <w:rFonts w:ascii="SolaimanLipi" w:hAnsi="SolaimanLipi" w:eastAsia="Calibri" w:cs="SolaimanLipi" w:eastAsiaTheme="minorHAnsi"/>
-          <w:color w:val="auto"/>
-          <w:kern w:val="0"/>
-          <w:position w:val="0"/>
-          <w:sz w:val="24"/>
-          <w:sz w:val="24"/>
-          <w:sz w:val="24"/>
-          <w:szCs w:val="24"/>
-          <w:vertAlign w:val="baseline"/>
-          <w:lang w:val="en-US" w:eastAsia="en-US" w:bidi="ar-SA"/>
-        </w:rPr>
-        <w:t xml:space="preserve">ভালো নামে ডাকেন প্রতিসাম্য </w:t>
+        <w:t xml:space="preserve">হিগস ভরের এ ভয়ঙ্কর অংশগুলোর নিয়মতান্ত্রিক অপসারণ শুধু একটি ষড়যন্ত্রের মধ্যমেই করা সম্ভব। পদার্থবিদরা এ ষড়যন্ত্রকে ভালো নামে ডাকেন প্রতিসাম্য </w:t>
       </w:r>
       <w:r>
         <w:rPr>
@@ -4805,37 +4765,7 @@
           <w:vertAlign w:val="baseline"/>
           <w:lang w:val="en-US" w:eastAsia="en-US" w:bidi="ar-SA"/>
         </w:rPr>
-        <w:t xml:space="preserve">বিকিরণজাত সংশোধনের ঝামেলা থেকে মুক্তি দেয়। তবে একে এখন আর </w:t>
-      </w:r>
-      <w:r>
-        <w:rPr>
-          <w:rFonts w:ascii="SolaimanLipi" w:hAnsi="SolaimanLipi" w:eastAsia="Calibri" w:cs="SolaimanLipi" w:eastAsiaTheme="minorHAnsi"/>
-          <w:color w:val="auto"/>
-          <w:kern w:val="0"/>
-          <w:position w:val="0"/>
-          <w:sz w:val="24"/>
-          <w:sz w:val="24"/>
-          <w:sz w:val="24"/>
-          <w:szCs w:val="24"/>
-          <w:vertAlign w:val="baseline"/>
-          <w:lang w:val="en-US" w:eastAsia="en-US" w:bidi="ar-SA"/>
-        </w:rPr>
-        <w:t>ক্রমবিভক্তি সমস্যা</w:t>
-      </w:r>
-      <w:r>
-        <w:rPr>
-          <w:rFonts w:ascii="SolaimanLipi" w:hAnsi="SolaimanLipi" w:eastAsia="Calibri" w:cs="SolaimanLipi" w:eastAsiaTheme="minorHAnsi"/>
-          <w:color w:val="auto"/>
-          <w:kern w:val="0"/>
-          <w:position w:val="0"/>
-          <w:sz w:val="24"/>
-          <w:sz w:val="24"/>
-          <w:sz w:val="24"/>
-          <w:szCs w:val="24"/>
-          <w:vertAlign w:val="baseline"/>
-          <w:lang w:val="en-US" w:eastAsia="en-US" w:bidi="ar-SA"/>
-        </w:rPr>
-        <w:t xml:space="preserve">র স্বাভাবিক সমাধান মনে করা হয় না। আর এটি বাস্তব অর্থে পরীক্ষাযোগ্য কোনো পূবার্ভাস তৈরিরও কোনো ভিত্তি রচনা করে না। </w:t>
+        <w:t xml:space="preserve">বিকিরণজাত সংশোধনের ঝামেলা থেকে মুক্তি দেয়। তবে একে এখন আর ক্রমবিভক্তি সমস্যার স্বাভাবিক সমাধান মনে করা হয় না। আর এটি বাস্তব অর্থে পরীক্ষাযোগ্য কোনো পূবার্ভাস তৈরিরও কোনো ভিত্তি রচনা করে না। </w:t>
       </w:r>
     </w:p>
     <w:p>
@@ -8815,215 +8745,225 @@
         <w:spacing w:before="0" w:after="200"/>
         <w:jc w:val="left"/>
         <w:rPr>
-          <w:rFonts w:eastAsia="Calibri" w:eastAsiaTheme="minorHAnsi"/>
-          <w:color w:val="auto"/>
-          <w:kern w:val="0"/>
-          <w:position w:val="0"/>
-          <w:sz w:val="22"/>
-          <w:vertAlign w:val="baseline"/>
-          <w:lang w:val="en-US" w:eastAsia="en-US" w:bidi="ar-SA"/>
+          <w:rFonts w:ascii="SolaimanLipi" w:hAnsi="SolaimanLipi" w:cs="SolaimanLipi"/>
+          <w:sz w:val="24"/>
+          <w:szCs w:val="24"/>
         </w:rPr>
       </w:pPr>
       <w:r>
         <w:rPr>
-          <w:rFonts w:cs="SolaimanLipi" w:ascii="SolaimanLipi" w:hAnsi="SolaimanLipi"/>
-          <w:sz w:val="24"/>
-          <w:szCs w:val="24"/>
-        </w:rPr>
-      </w:r>
-    </w:p>
-    <w:p>
-      <w:pPr>
-        <w:pStyle w:val="Normal"/>
-        <w:spacing w:before="0" w:after="200"/>
-        <w:rPr>
-          <w:rFonts w:ascii="SolaimanLipi" w:hAnsi="SolaimanLipi" w:cs="SolaimanLipi"/>
-          <w:sz w:val="24"/>
-          <w:szCs w:val="24"/>
-        </w:rPr>
-      </w:pPr>
-      <w:r>
-        <w:rPr>
-          <w:rFonts w:cs="SolaimanLipi" w:ascii="SolaimanLipi" w:hAnsi="SolaimanLipi"/>
-          <w:sz w:val="24"/>
-          <w:szCs w:val="24"/>
-        </w:rPr>
-      </w:r>
-    </w:p>
-    <w:p>
-      <w:pPr>
-        <w:pStyle w:val="Normal"/>
-        <w:spacing w:before="0" w:after="200"/>
-        <w:rPr>
-          <w:rFonts w:ascii="SolaimanLipi" w:hAnsi="SolaimanLipi" w:cs="SolaimanLipi"/>
-          <w:sz w:val="24"/>
-          <w:szCs w:val="24"/>
-        </w:rPr>
-      </w:pPr>
-      <w:r>
-        <w:rPr>
-          <w:rFonts w:ascii="SolaimanLipi" w:hAnsi="SolaimanLipi" w:eastAsia="Calibri" w:cs="SolaimanLipi" w:eastAsiaTheme="minorHAnsi"/>
-          <w:b/>
-          <w:b/>
-          <w:bCs/>
-          <w:color w:val="auto"/>
-          <w:kern w:val="0"/>
-          <w:sz w:val="24"/>
-          <w:sz w:val="24"/>
-          <w:szCs w:val="24"/>
-          <w:lang w:val="en-US" w:eastAsia="en-US" w:bidi="ar-SA"/>
-        </w:rPr>
-        <w:t xml:space="preserve">টীকা </w:t>
-      </w:r>
-      <w:r>
-        <w:rPr>
-          <w:rFonts w:eastAsia="Calibri" w:cs="SolaimanLipi" w:ascii="SolaimanLipi" w:hAnsi="SolaimanLipi" w:eastAsiaTheme="minorHAnsi"/>
-          <w:b/>
-          <w:bCs/>
-          <w:color w:val="auto"/>
-          <w:kern w:val="0"/>
-          <w:sz w:val="24"/>
-          <w:szCs w:val="24"/>
-          <w:lang w:val="en-US" w:eastAsia="en-US" w:bidi="ar-SA"/>
-        </w:rPr>
-        <w:t>(</w:t>
-      </w:r>
-      <w:r>
-        <w:rPr>
-          <w:rFonts w:ascii="SolaimanLipi" w:hAnsi="SolaimanLipi" w:eastAsia="Calibri" w:cs="SolaimanLipi" w:eastAsiaTheme="minorHAnsi"/>
-          <w:b/>
-          <w:b/>
-          <w:bCs/>
-          <w:color w:val="auto"/>
-          <w:kern w:val="0"/>
-          <w:sz w:val="24"/>
-          <w:sz w:val="24"/>
-          <w:szCs w:val="24"/>
-          <w:lang w:val="en-US" w:eastAsia="en-US" w:bidi="ar-SA"/>
-        </w:rPr>
-        <w:t>লেখক</w:t>
-      </w:r>
-      <w:r>
-        <w:rPr>
-          <w:rFonts w:eastAsia="Calibri" w:cs="SolaimanLipi" w:ascii="SolaimanLipi" w:hAnsi="SolaimanLipi" w:eastAsiaTheme="minorHAnsi"/>
-          <w:b/>
-          <w:bCs/>
-          <w:color w:val="auto"/>
-          <w:kern w:val="0"/>
-          <w:sz w:val="24"/>
-          <w:szCs w:val="24"/>
-          <w:lang w:val="en-US" w:eastAsia="en-US" w:bidi="ar-SA"/>
-        </w:rPr>
-        <w:t>)</w:t>
-      </w:r>
-      <w:r>
-        <w:rPr>
-          <w:rFonts w:eastAsia="Calibri" w:cs="SolaimanLipi" w:ascii="SolaimanLipi" w:hAnsi="SolaimanLipi" w:eastAsiaTheme="minorHAnsi"/>
-          <w:color w:val="auto"/>
-          <w:kern w:val="0"/>
-          <w:sz w:val="24"/>
-          <w:szCs w:val="24"/>
-          <w:lang w:val="en-US" w:eastAsia="en-US" w:bidi="ar-SA"/>
-        </w:rPr>
-        <w:t xml:space="preserve"> </w:t>
-      </w:r>
-    </w:p>
-    <w:p>
-      <w:pPr>
-        <w:pStyle w:val="Normal"/>
-        <w:spacing w:before="0" w:after="200"/>
-        <w:rPr>
-          <w:rFonts w:ascii="SolaimanLipi" w:hAnsi="SolaimanLipi" w:cs="SolaimanLipi"/>
-          <w:sz w:val="24"/>
-          <w:szCs w:val="24"/>
-        </w:rPr>
-      </w:pPr>
-      <w:r>
-        <w:rPr>
-          <w:rFonts w:eastAsia="Calibri" w:cs="SolaimanLipi" w:ascii="SolaimanLipi" w:hAnsi="SolaimanLipi" w:eastAsiaTheme="minorHAnsi"/>
-          <w:color w:val="auto"/>
-          <w:kern w:val="0"/>
-          <w:sz w:val="24"/>
-          <w:szCs w:val="24"/>
-          <w:lang w:val="en-US" w:eastAsia="en-US" w:bidi="ar-SA"/>
-        </w:rPr>
-        <w:t>*</w:t>
-      </w:r>
-      <w:r>
-        <w:rPr>
-          <w:rFonts w:ascii="SolaimanLipi" w:hAnsi="SolaimanLipi" w:cs="SolaimanLipi"/>
-          <w:sz w:val="24"/>
-          <w:sz w:val="24"/>
-          <w:szCs w:val="24"/>
-        </w:rPr>
-        <w:t>১</w:t>
-      </w:r>
-      <w:r>
-        <w:rPr>
-          <w:rFonts w:ascii="SolaimanLipi" w:hAnsi="SolaimanLipi" w:cs="SolaimanLipi"/>
-          <w:sz w:val="24"/>
-          <w:sz w:val="24"/>
-          <w:szCs w:val="24"/>
-        </w:rPr>
-        <w:t xml:space="preserve">। </w:t>
-      </w:r>
-      <w:r>
-        <w:rPr>
-          <w:rFonts w:ascii="SolaimanLipi" w:hAnsi="SolaimanLipi" w:eastAsia="Calibri" w:cs="SolaimanLipi" w:eastAsiaTheme="minorHAnsi"/>
-          <w:color w:val="auto"/>
-          <w:kern w:val="0"/>
-          <w:sz w:val="24"/>
-          <w:sz w:val="24"/>
-          <w:szCs w:val="24"/>
-          <w:lang w:val="en-US" w:eastAsia="en-US" w:bidi="ar-SA"/>
-        </w:rPr>
-        <w:t>এক ধরনের মত হলো</w:t>
-      </w:r>
-      <w:r>
-        <w:rPr>
-          <w:rFonts w:eastAsia="Calibri" w:cs="SolaimanLipi" w:ascii="SolaimanLipi" w:hAnsi="SolaimanLipi" w:eastAsiaTheme="minorHAnsi"/>
-          <w:color w:val="auto"/>
-          <w:kern w:val="0"/>
-          <w:sz w:val="24"/>
-          <w:szCs w:val="24"/>
-          <w:lang w:val="en-US" w:eastAsia="en-US" w:bidi="ar-SA"/>
-        </w:rPr>
-        <w:t xml:space="preserve">, </w:t>
-      </w:r>
-      <w:r>
-        <w:rPr>
-          <w:rFonts w:ascii="SolaimanLipi" w:hAnsi="SolaimanLipi" w:eastAsia="Calibri" w:cs="SolaimanLipi" w:eastAsiaTheme="minorHAnsi"/>
-          <w:color w:val="auto"/>
-          <w:kern w:val="0"/>
-          <w:sz w:val="24"/>
-          <w:sz w:val="24"/>
-          <w:szCs w:val="24"/>
-          <w:lang w:val="en-US" w:eastAsia="en-US" w:bidi="ar-SA"/>
-        </w:rPr>
-        <w:t xml:space="preserve">প্রতিসাম্য ভাঙনের জন্য দায়ী স্ফীতি ক্ষেত্র </w:t>
-      </w:r>
-      <w:r>
-        <w:rPr>
-          <w:rFonts w:eastAsia="Calibri" w:cs="SolaimanLipi" w:ascii="SolaimanLipi" w:hAnsi="SolaimanLipi" w:eastAsiaTheme="minorHAnsi"/>
-          <w:color w:val="auto"/>
-          <w:kern w:val="0"/>
-          <w:sz w:val="24"/>
-          <w:szCs w:val="24"/>
-          <w:lang w:val="en-US" w:eastAsia="en-US" w:bidi="ar-SA"/>
-        </w:rPr>
-        <w:t>(inflaton field)</w:t>
-      </w:r>
-      <w:r>
-        <w:rPr>
-          <w:rFonts w:ascii="SolaimanLipi" w:hAnsi="SolaimanLipi" w:eastAsia="Calibri" w:cs="SolaimanLipi" w:eastAsiaTheme="minorHAnsi"/>
-          <w:color w:val="auto"/>
-          <w:kern w:val="0"/>
-          <w:sz w:val="24"/>
-          <w:sz w:val="24"/>
-          <w:szCs w:val="24"/>
-          <w:lang w:val="en-US" w:eastAsia="en-US" w:bidi="ar-SA"/>
-        </w:rPr>
-        <w:t xml:space="preserve">। আর এর মাধ্যমেই শুরু মহাজাগতিক স্ফীতির। </w:t>
+          <w:rFonts w:ascii="SolaimanLipi" w:hAnsi="SolaimanLipi" w:eastAsia="Calibri" w:cs="SolaimanLipi" w:eastAsiaTheme="minorHAnsi"/>
+          <w:color w:val="auto"/>
+          <w:kern w:val="0"/>
+          <w:position w:val="0"/>
+          <w:sz w:val="24"/>
+          <w:sz w:val="24"/>
+          <w:sz w:val="24"/>
+          <w:szCs w:val="24"/>
+          <w:vertAlign w:val="baseline"/>
+          <w:lang w:val="en-US" w:eastAsia="en-US" w:bidi="ar-SA"/>
+        </w:rPr>
+        <w:t>১৯৭০</w:t>
+      </w:r>
+      <w:r>
+        <w:rPr>
+          <w:rFonts w:eastAsia="Calibri" w:cs="SolaimanLipi" w:ascii="SolaimanLipi" w:hAnsi="SolaimanLipi" w:eastAsiaTheme="minorHAnsi"/>
+          <w:color w:val="auto"/>
+          <w:kern w:val="0"/>
+          <w:position w:val="0"/>
+          <w:sz w:val="24"/>
+          <w:sz w:val="24"/>
+          <w:szCs w:val="24"/>
+          <w:vertAlign w:val="baseline"/>
+          <w:lang w:val="en-US" w:eastAsia="en-US" w:bidi="ar-SA"/>
+        </w:rPr>
+        <w:t>-</w:t>
+      </w:r>
+      <w:r>
+        <w:rPr>
+          <w:rFonts w:ascii="SolaimanLipi" w:hAnsi="SolaimanLipi" w:eastAsia="Calibri" w:cs="SolaimanLipi" w:eastAsiaTheme="minorHAnsi"/>
+          <w:color w:val="auto"/>
+          <w:kern w:val="0"/>
+          <w:position w:val="0"/>
+          <w:sz w:val="24"/>
+          <w:sz w:val="24"/>
+          <w:sz w:val="24"/>
+          <w:szCs w:val="24"/>
+          <w:vertAlign w:val="baseline"/>
+          <w:lang w:val="en-US" w:eastAsia="en-US" w:bidi="ar-SA"/>
+        </w:rPr>
+        <w:t xml:space="preserve">এর দশক পেরোবার আগেই একই রকম আরেকটি যুক্তর প্রয়োগ চোখে পড়ে। এ যুক্তি খাটানো হয় স্পিন কৌণিক ভরবেগধারী সমান্তরাল পরিবহনের ক্ষেত্রে। এ থেকে পাওয়া যায় স্পিন কানেকশন নামে কানেকশনের সিস্টেম। </w:t>
+      </w:r>
+      <w:r>
+        <w:rPr>
+          <w:rFonts w:ascii="SolaimanLipi" w:hAnsi="SolaimanLipi" w:eastAsia="Calibri" w:cs="SolaimanLipi" w:eastAsiaTheme="minorHAnsi"/>
+          <w:color w:val="auto"/>
+          <w:kern w:val="0"/>
+          <w:position w:val="0"/>
+          <w:sz w:val="24"/>
+          <w:sz w:val="24"/>
+          <w:sz w:val="24"/>
+          <w:szCs w:val="24"/>
+          <w:vertAlign w:val="baseline"/>
+          <w:lang w:val="en-US" w:eastAsia="en-US" w:bidi="ar-SA"/>
+        </w:rPr>
+        <w:t xml:space="preserve">কঠিন অবস্থার পদার্থবিজ্ঞানে </w:t>
+      </w:r>
+      <w:r>
+        <w:rPr>
+          <w:rFonts w:eastAsia="Calibri" w:cs="SolaimanLipi" w:ascii="SolaimanLipi" w:hAnsi="SolaimanLipi" w:eastAsiaTheme="minorHAnsi"/>
+          <w:color w:val="auto"/>
+          <w:kern w:val="0"/>
+          <w:position w:val="0"/>
+          <w:sz w:val="24"/>
+          <w:sz w:val="24"/>
+          <w:szCs w:val="24"/>
+          <w:vertAlign w:val="baseline"/>
+          <w:lang w:val="en-US" w:eastAsia="en-US" w:bidi="ar-SA"/>
+        </w:rPr>
+        <w:t xml:space="preserve">(solid state physics) </w:t>
+      </w:r>
+      <w:r>
+        <w:rPr>
+          <w:rFonts w:ascii="SolaimanLipi" w:hAnsi="SolaimanLipi" w:eastAsia="Calibri" w:cs="SolaimanLipi" w:eastAsiaTheme="minorHAnsi"/>
+          <w:color w:val="auto"/>
+          <w:kern w:val="0"/>
+          <w:position w:val="0"/>
+          <w:sz w:val="24"/>
+          <w:sz w:val="24"/>
+          <w:sz w:val="24"/>
+          <w:szCs w:val="24"/>
+          <w:vertAlign w:val="baseline"/>
+          <w:lang w:val="en-US" w:eastAsia="en-US" w:bidi="ar-SA"/>
+        </w:rPr>
+        <w:t>এর ফলপ্রসূ কিছু প্রয়োগও পাওয়া যায়। স্পিন কানেকশনের ধারণা নতুন নয়। ১৯৩০</w:t>
+      </w:r>
+      <w:r>
+        <w:rPr>
+          <w:rFonts w:eastAsia="Calibri" w:cs="SolaimanLipi" w:ascii="SolaimanLipi" w:hAnsi="SolaimanLipi" w:eastAsiaTheme="minorHAnsi"/>
+          <w:color w:val="auto"/>
+          <w:kern w:val="0"/>
+          <w:position w:val="0"/>
+          <w:sz w:val="24"/>
+          <w:sz w:val="24"/>
+          <w:szCs w:val="24"/>
+          <w:vertAlign w:val="baseline"/>
+          <w:lang w:val="en-US" w:eastAsia="en-US" w:bidi="ar-SA"/>
+        </w:rPr>
+        <w:t>-</w:t>
+      </w:r>
+      <w:r>
+        <w:rPr>
+          <w:rFonts w:ascii="SolaimanLipi" w:hAnsi="SolaimanLipi" w:eastAsia="Calibri" w:cs="SolaimanLipi" w:eastAsiaTheme="minorHAnsi"/>
+          <w:color w:val="auto"/>
+          <w:kern w:val="0"/>
+          <w:position w:val="0"/>
+          <w:sz w:val="24"/>
+          <w:sz w:val="24"/>
+          <w:sz w:val="24"/>
+          <w:szCs w:val="24"/>
+          <w:vertAlign w:val="baseline"/>
+          <w:lang w:val="en-US" w:eastAsia="en-US" w:bidi="ar-SA"/>
+        </w:rPr>
+        <w:t>এর দশকে এর জন্ম। সেন এ ধারণা কজেি লাগিয়ে সার্বিক আপেক্ষিকতার এডিএম হ্যামিল্টোনিয়ান</w:t>
+      </w:r>
+      <w:r>
+        <w:rPr>
+          <w:rFonts w:eastAsia="Calibri" w:cs="SolaimanLipi" w:ascii="SolaimanLipi" w:hAnsi="SolaimanLipi" w:eastAsiaTheme="minorHAnsi"/>
+          <w:color w:val="auto"/>
+          <w:kern w:val="0"/>
+          <w:sz w:val="24"/>
+          <w:szCs w:val="24"/>
+          <w:vertAlign w:val="superscript"/>
+          <w:lang w:val="en-US" w:eastAsia="en-US" w:bidi="ar-SA"/>
+        </w:rPr>
+        <w:t>#</w:t>
+      </w:r>
+      <w:r>
+        <w:rPr>
+          <w:rFonts w:ascii="SolaimanLipi" w:hAnsi="SolaimanLipi" w:eastAsia="Calibri" w:cs="SolaimanLipi" w:eastAsiaTheme="minorHAnsi"/>
+          <w:color w:val="auto"/>
+          <w:kern w:val="0"/>
+          <w:sz w:val="24"/>
+          <w:sz w:val="24"/>
+          <w:szCs w:val="24"/>
+          <w:vertAlign w:val="superscript"/>
+          <w:lang w:val="en-US" w:eastAsia="en-US" w:bidi="ar-SA"/>
+        </w:rPr>
+        <w:t>৩</w:t>
+      </w:r>
+      <w:r>
+        <w:rPr>
+          <w:rFonts w:ascii="SolaimanLipi" w:hAnsi="SolaimanLipi" w:eastAsia="Calibri" w:cs="SolaimanLipi" w:eastAsiaTheme="minorHAnsi"/>
+          <w:color w:val="auto"/>
+          <w:kern w:val="0"/>
+          <w:position w:val="0"/>
+          <w:sz w:val="24"/>
+          <w:sz w:val="24"/>
+          <w:sz w:val="24"/>
+          <w:szCs w:val="24"/>
+          <w:vertAlign w:val="baseline"/>
+          <w:lang w:val="en-US" w:eastAsia="en-US" w:bidi="ar-SA"/>
+        </w:rPr>
+        <w:t xml:space="preserve"> রূপ নতুক করে সূত্রায়ন করেন। স্থান</w:t>
+      </w:r>
+      <w:r>
+        <w:rPr>
+          <w:rFonts w:eastAsia="Calibri" w:cs="SolaimanLipi" w:ascii="SolaimanLipi" w:hAnsi="SolaimanLipi" w:eastAsiaTheme="minorHAnsi"/>
+          <w:color w:val="auto"/>
+          <w:kern w:val="0"/>
+          <w:position w:val="0"/>
+          <w:sz w:val="24"/>
+          <w:sz w:val="24"/>
+          <w:szCs w:val="24"/>
+          <w:vertAlign w:val="baseline"/>
+          <w:lang w:val="en-US" w:eastAsia="en-US" w:bidi="ar-SA"/>
+        </w:rPr>
+        <w:t>-</w:t>
+      </w:r>
+      <w:r>
+        <w:rPr>
+          <w:rFonts w:ascii="SolaimanLipi" w:hAnsi="SolaimanLipi" w:eastAsia="Calibri" w:cs="SolaimanLipi" w:eastAsiaTheme="minorHAnsi"/>
+          <w:color w:val="auto"/>
+          <w:kern w:val="0"/>
+          <w:position w:val="0"/>
+          <w:sz w:val="24"/>
+          <w:sz w:val="24"/>
+          <w:sz w:val="24"/>
+          <w:szCs w:val="24"/>
+          <w:vertAlign w:val="baseline"/>
+          <w:lang w:val="en-US" w:eastAsia="en-US" w:bidi="ar-SA"/>
+        </w:rPr>
+        <w:t>কালের মেট্রিকের বদলে ব্যবহার করলেন স্পিন কানেকশন। এখান থেকেই চেনাজানা বক্র স্থান</w:t>
+      </w:r>
+      <w:r>
+        <w:rPr>
+          <w:rFonts w:eastAsia="Calibri" w:cs="SolaimanLipi" w:ascii="SolaimanLipi" w:hAnsi="SolaimanLipi" w:eastAsiaTheme="minorHAnsi"/>
+          <w:color w:val="auto"/>
+          <w:kern w:val="0"/>
+          <w:position w:val="0"/>
+          <w:sz w:val="24"/>
+          <w:sz w:val="24"/>
+          <w:szCs w:val="24"/>
+          <w:vertAlign w:val="baseline"/>
+          <w:lang w:val="en-US" w:eastAsia="en-US" w:bidi="ar-SA"/>
+        </w:rPr>
+        <w:t>-</w:t>
+      </w:r>
+      <w:r>
+        <w:rPr>
+          <w:rFonts w:ascii="SolaimanLipi" w:hAnsi="SolaimanLipi" w:eastAsia="Calibri" w:cs="SolaimanLipi" w:eastAsiaTheme="minorHAnsi"/>
+          <w:color w:val="auto"/>
+          <w:kern w:val="0"/>
+          <w:position w:val="0"/>
+          <w:sz w:val="24"/>
+          <w:sz w:val="24"/>
+          <w:sz w:val="24"/>
+          <w:szCs w:val="24"/>
+          <w:vertAlign w:val="baseline"/>
+          <w:lang w:val="en-US" w:eastAsia="en-US" w:bidi="ar-SA"/>
+        </w:rPr>
+        <w:t xml:space="preserve">কাল বের করে আনা যায়। সবকিছুই ছিল আশাব্যাঞ্জক। গ্র্যাভিটনের প্রত্যাশিত বৈশিষ্ট্যধারী বস্তুরও ইঙ্গিত মেলে এখান থেকে। </w:t>
       </w:r>
     </w:p>
     <w:p>
@@ -9031,6 +8971,7 @@
         <w:pStyle w:val="Normal"/>
         <w:bidi w:val="0"/>
         <w:spacing w:before="0" w:after="200"/>
+        <w:jc w:val="left"/>
         <w:rPr>
           <w:rFonts w:ascii="SolaimanLipi" w:hAnsi="SolaimanLipi" w:cs="SolaimanLipi"/>
           <w:sz w:val="24"/>
@@ -9039,14 +8980,27 @@
       </w:pPr>
       <w:r>
         <w:rPr>
-          <w:rFonts w:eastAsia="Calibri" w:cs="SolaimanLipi" w:ascii="SolaimanLipi" w:hAnsi="SolaimanLipi" w:eastAsiaTheme="minorHAnsi"/>
-          <w:color w:val="auto"/>
-          <w:kern w:val="0"/>
-          <w:position w:val="0"/>
-          <w:sz w:val="24"/>
-          <w:sz w:val="24"/>
-          <w:szCs w:val="24"/>
-          <w:vertAlign w:val="baseline"/>
+          <w:rFonts w:ascii="SolaimanLipi" w:hAnsi="SolaimanLipi" w:eastAsia="Calibri" w:cs="SolaimanLipi" w:eastAsiaTheme="minorHAnsi"/>
+          <w:color w:val="auto"/>
+          <w:kern w:val="0"/>
+          <w:position w:val="0"/>
+          <w:sz w:val="24"/>
+          <w:sz w:val="24"/>
+          <w:sz w:val="24"/>
+          <w:szCs w:val="24"/>
+          <w:vertAlign w:val="baseline"/>
+          <w:lang w:val="en-US" w:eastAsia="en-US" w:bidi="ar-SA"/>
+        </w:rPr>
+        <w:t xml:space="preserve">তবে এ ভাবনা ছিল বড্ড অপরিপক্ব। চার্লস মিসনারসহ বেশ কিছু তাত্ত্বিক তাঁকে সহায়তা করেন। এছাড়াও ভারতে জন্ম নেওয়া তাত্ত্বিক অভয় অষ্টকার সুপরামর্শ ও উৎসাহ দেন। সেন পিএইচডি করেছিলেন শিকাগো বিশ্ববিদ্যালয়ে। অষ্টকার তখন সেখানে পেস্টডক করছিলেন। বেশকিছু গবেষণাপত্রে তাঁরা একসঙ্গে কাজ করেন। অষ্টকার তখন নিজ প্রজন্মের সার্বিক আপেক্ষিকতার অন্যতম বিশেষজ্ঞ হয়ে ওঠার পথে। </w:t>
+      </w:r>
+      <w:r>
+        <w:rPr>
+          <w:rFonts w:eastAsia="Calibri" w:cs="SolaimanLipi" w:ascii="SolaimanLipi" w:hAnsi="SolaimanLipi" w:eastAsiaTheme="minorHAnsi"/>
+          <w:color w:val="auto"/>
+          <w:kern w:val="0"/>
+          <w:sz w:val="24"/>
+          <w:szCs w:val="24"/>
+          <w:vertAlign w:val="superscript"/>
           <w:lang w:val="en-US" w:eastAsia="en-US" w:bidi="ar-SA"/>
         </w:rPr>
         <w:t>*</w:t>
@@ -9056,261 +9010,57 @@
           <w:rFonts w:ascii="SolaimanLipi" w:hAnsi="SolaimanLipi" w:eastAsia="Calibri" w:cs="SolaimanLipi" w:eastAsiaTheme="minorHAnsi"/>
           <w:color w:val="auto"/>
           <w:kern w:val="0"/>
-          <w:position w:val="0"/>
-          <w:sz w:val="24"/>
-          <w:sz w:val="24"/>
-          <w:sz w:val="24"/>
-          <w:szCs w:val="24"/>
-          <w:vertAlign w:val="baseline"/>
-          <w:lang w:val="en-US" w:eastAsia="en-US" w:bidi="ar-SA"/>
-        </w:rPr>
-        <w:t>২। ইতালিয় পদার্থবিদ কার্লো রুবিয়া একে এভাবে ব্যাখ্যা করেন</w:t>
-      </w:r>
-      <w:r>
-        <w:rPr>
-          <w:rFonts w:eastAsia="Calibri" w:cs="SolaimanLipi" w:ascii="SolaimanLipi" w:hAnsi="SolaimanLipi" w:eastAsiaTheme="minorHAnsi"/>
-          <w:color w:val="auto"/>
-          <w:kern w:val="0"/>
-          <w:position w:val="0"/>
-          <w:sz w:val="24"/>
-          <w:sz w:val="24"/>
-          <w:szCs w:val="24"/>
-          <w:vertAlign w:val="baseline"/>
-          <w:lang w:val="en-US" w:eastAsia="en-US" w:bidi="ar-SA"/>
-        </w:rPr>
-        <w:t>: ‘</w:t>
-      </w:r>
-      <w:r>
-        <w:rPr>
-          <w:rFonts w:ascii="SolaimanLipi" w:hAnsi="SolaimanLipi" w:eastAsia="Calibri" w:cs="SolaimanLipi" w:eastAsiaTheme="minorHAnsi"/>
-          <w:color w:val="auto"/>
-          <w:kern w:val="0"/>
-          <w:position w:val="0"/>
-          <w:sz w:val="24"/>
-          <w:sz w:val="24"/>
-          <w:sz w:val="24"/>
-          <w:szCs w:val="24"/>
-          <w:vertAlign w:val="baseline"/>
-          <w:lang w:val="en-US" w:eastAsia="en-US" w:bidi="ar-SA"/>
-        </w:rPr>
-        <w:t xml:space="preserve">অর্ধ ডজন গ্র্যাজুয়েট শিক্ষার্থীকে দুই মাইল মাটির নীচে পাঠিয়ে পাঁচ বছর ধরে বিশাল একটি পানির আধার দেখতে বলুন।’ </w:t>
-      </w:r>
-      <w:r>
-        <w:rPr>
-          <w:rFonts w:eastAsia="Calibri" w:cs="SolaimanLipi" w:ascii="SolaimanLipi" w:hAnsi="SolaimanLipi" w:eastAsiaTheme="minorHAnsi"/>
-          <w:color w:val="auto"/>
-          <w:kern w:val="0"/>
-          <w:position w:val="0"/>
-          <w:sz w:val="24"/>
-          <w:sz w:val="24"/>
-          <w:szCs w:val="24"/>
-          <w:vertAlign w:val="baseline"/>
-          <w:lang w:val="en-US" w:eastAsia="en-US" w:bidi="ar-SA"/>
-        </w:rPr>
-        <w:t>(</w:t>
-      </w:r>
-      <w:r>
-        <w:rPr>
-          <w:rFonts w:ascii="SolaimanLipi" w:hAnsi="SolaimanLipi" w:eastAsia="Calibri" w:cs="SolaimanLipi" w:eastAsiaTheme="minorHAnsi"/>
-          <w:color w:val="auto"/>
-          <w:kern w:val="0"/>
-          <w:position w:val="0"/>
-          <w:sz w:val="24"/>
-          <w:sz w:val="24"/>
-          <w:sz w:val="24"/>
-          <w:szCs w:val="24"/>
-          <w:vertAlign w:val="baseline"/>
-          <w:lang w:val="en-US" w:eastAsia="en-US" w:bidi="ar-SA"/>
-        </w:rPr>
-        <w:t>পিটার ওইট</w:t>
-      </w:r>
-      <w:r>
-        <w:rPr>
-          <w:rFonts w:eastAsia="Calibri" w:cs="SolaimanLipi" w:ascii="SolaimanLipi" w:hAnsi="SolaimanLipi" w:eastAsiaTheme="minorHAnsi"/>
-          <w:color w:val="auto"/>
-          <w:kern w:val="0"/>
-          <w:position w:val="0"/>
-          <w:sz w:val="24"/>
-          <w:sz w:val="24"/>
-          <w:szCs w:val="24"/>
-          <w:vertAlign w:val="baseline"/>
-          <w:lang w:val="en-US" w:eastAsia="en-US" w:bidi="ar-SA"/>
-        </w:rPr>
-        <w:t xml:space="preserve">, </w:t>
-      </w:r>
-      <w:r>
-        <w:rPr>
-          <w:rFonts w:ascii="SolaimanLipi" w:hAnsi="SolaimanLipi" w:eastAsia="Calibri" w:cs="SolaimanLipi" w:eastAsiaTheme="minorHAnsi"/>
-          <w:color w:val="auto"/>
-          <w:kern w:val="0"/>
-          <w:position w:val="0"/>
-          <w:sz w:val="24"/>
-          <w:sz w:val="24"/>
-          <w:sz w:val="24"/>
-          <w:szCs w:val="24"/>
-          <w:vertAlign w:val="baseline"/>
-          <w:lang w:val="en-US" w:eastAsia="en-US" w:bidi="ar-SA"/>
-        </w:rPr>
-        <w:t>নট ইভেন রং</w:t>
-      </w:r>
-      <w:r>
-        <w:rPr>
-          <w:rFonts w:eastAsia="Calibri" w:cs="SolaimanLipi" w:ascii="SolaimanLipi" w:hAnsi="SolaimanLipi" w:eastAsiaTheme="minorHAnsi"/>
-          <w:color w:val="auto"/>
-          <w:kern w:val="0"/>
-          <w:position w:val="0"/>
-          <w:sz w:val="24"/>
-          <w:sz w:val="24"/>
-          <w:szCs w:val="24"/>
-          <w:vertAlign w:val="baseline"/>
-          <w:lang w:val="en-US" w:eastAsia="en-US" w:bidi="ar-SA"/>
-        </w:rPr>
-        <w:t xml:space="preserve">, </w:t>
-      </w:r>
-      <w:r>
-        <w:rPr>
-          <w:rFonts w:ascii="SolaimanLipi" w:hAnsi="SolaimanLipi" w:eastAsia="Calibri" w:cs="SolaimanLipi" w:eastAsiaTheme="minorHAnsi"/>
-          <w:color w:val="auto"/>
-          <w:kern w:val="0"/>
-          <w:position w:val="0"/>
-          <w:sz w:val="24"/>
-          <w:sz w:val="24"/>
-          <w:sz w:val="24"/>
-          <w:szCs w:val="24"/>
-          <w:vertAlign w:val="baseline"/>
-          <w:lang w:val="en-US" w:eastAsia="en-US" w:bidi="ar-SA"/>
-        </w:rPr>
-        <w:t>লন্ডন</w:t>
-      </w:r>
-      <w:r>
-        <w:rPr>
-          <w:rFonts w:eastAsia="Calibri" w:cs="SolaimanLipi" w:ascii="SolaimanLipi" w:hAnsi="SolaimanLipi" w:eastAsiaTheme="minorHAnsi"/>
-          <w:color w:val="auto"/>
-          <w:kern w:val="0"/>
-          <w:position w:val="0"/>
-          <w:sz w:val="24"/>
-          <w:sz w:val="24"/>
-          <w:szCs w:val="24"/>
-          <w:vertAlign w:val="baseline"/>
-          <w:lang w:val="en-US" w:eastAsia="en-US" w:bidi="ar-SA"/>
-        </w:rPr>
-        <w:t>:</w:t>
-      </w:r>
-      <w:r>
-        <w:rPr>
-          <w:rFonts w:ascii="SolaimanLipi" w:hAnsi="SolaimanLipi" w:eastAsia="Calibri" w:cs="SolaimanLipi" w:eastAsiaTheme="minorHAnsi"/>
-          <w:color w:val="auto"/>
-          <w:kern w:val="0"/>
-          <w:position w:val="0"/>
-          <w:sz w:val="24"/>
-          <w:sz w:val="24"/>
-          <w:sz w:val="24"/>
-          <w:szCs w:val="24"/>
-          <w:vertAlign w:val="baseline"/>
-          <w:lang w:val="en-US" w:eastAsia="en-US" w:bidi="ar-SA"/>
-        </w:rPr>
-        <w:t>ভিনটেজ</w:t>
-      </w:r>
-      <w:r>
-        <w:rPr>
-          <w:rFonts w:eastAsia="Calibri" w:cs="SolaimanLipi" w:ascii="SolaimanLipi" w:hAnsi="SolaimanLipi" w:eastAsiaTheme="minorHAnsi"/>
-          <w:color w:val="auto"/>
-          <w:kern w:val="0"/>
-          <w:position w:val="0"/>
-          <w:sz w:val="24"/>
-          <w:sz w:val="24"/>
-          <w:szCs w:val="24"/>
-          <w:vertAlign w:val="baseline"/>
-          <w:lang w:val="en-US" w:eastAsia="en-US" w:bidi="ar-SA"/>
-        </w:rPr>
-        <w:t xml:space="preserve">, </w:t>
-      </w:r>
-      <w:r>
-        <w:rPr>
-          <w:rFonts w:ascii="SolaimanLipi" w:hAnsi="SolaimanLipi" w:eastAsia="Calibri" w:cs="SolaimanLipi" w:eastAsiaTheme="minorHAnsi"/>
-          <w:color w:val="auto"/>
-          <w:kern w:val="0"/>
-          <w:position w:val="0"/>
-          <w:sz w:val="24"/>
-          <w:sz w:val="24"/>
-          <w:sz w:val="24"/>
-          <w:szCs w:val="24"/>
-          <w:vertAlign w:val="baseline"/>
-          <w:lang w:val="en-US" w:eastAsia="en-US" w:bidi="ar-SA"/>
-        </w:rPr>
-        <w:t>২০০৭</w:t>
-      </w:r>
-      <w:r>
-        <w:rPr>
-          <w:rFonts w:eastAsia="Calibri" w:cs="SolaimanLipi" w:ascii="SolaimanLipi" w:hAnsi="SolaimanLipi" w:eastAsiaTheme="minorHAnsi"/>
-          <w:color w:val="auto"/>
-          <w:kern w:val="0"/>
-          <w:position w:val="0"/>
-          <w:sz w:val="24"/>
-          <w:sz w:val="24"/>
-          <w:szCs w:val="24"/>
-          <w:vertAlign w:val="baseline"/>
-          <w:lang w:val="en-US" w:eastAsia="en-US" w:bidi="ar-SA"/>
-        </w:rPr>
-        <w:t xml:space="preserve">, </w:t>
-      </w:r>
-      <w:r>
-        <w:rPr>
-          <w:rFonts w:ascii="SolaimanLipi" w:hAnsi="SolaimanLipi" w:eastAsia="Calibri" w:cs="SolaimanLipi" w:eastAsiaTheme="minorHAnsi"/>
-          <w:color w:val="auto"/>
-          <w:kern w:val="0"/>
-          <w:position w:val="0"/>
-          <w:sz w:val="24"/>
-          <w:sz w:val="24"/>
-          <w:sz w:val="24"/>
-          <w:szCs w:val="24"/>
-          <w:vertAlign w:val="baseline"/>
-          <w:lang w:val="en-US" w:eastAsia="en-US" w:bidi="ar-SA"/>
-        </w:rPr>
-        <w:t>পৃ</w:t>
-      </w:r>
-      <w:r>
-        <w:rPr>
-          <w:rFonts w:eastAsia="Calibri" w:cs="SolaimanLipi" w:ascii="SolaimanLipi" w:hAnsi="SolaimanLipi" w:eastAsiaTheme="minorHAnsi"/>
-          <w:color w:val="auto"/>
-          <w:kern w:val="0"/>
-          <w:position w:val="0"/>
-          <w:sz w:val="24"/>
-          <w:sz w:val="24"/>
-          <w:szCs w:val="24"/>
-          <w:vertAlign w:val="baseline"/>
-          <w:lang w:val="en-US" w:eastAsia="en-US" w:bidi="ar-SA"/>
-        </w:rPr>
-        <w:t xml:space="preserve">. </w:t>
-      </w:r>
-      <w:r>
-        <w:rPr>
-          <w:rFonts w:ascii="SolaimanLipi" w:hAnsi="SolaimanLipi" w:eastAsia="Calibri" w:cs="SolaimanLipi" w:eastAsiaTheme="minorHAnsi"/>
-          <w:color w:val="auto"/>
-          <w:kern w:val="0"/>
-          <w:position w:val="0"/>
-          <w:sz w:val="24"/>
-          <w:sz w:val="24"/>
-          <w:sz w:val="24"/>
-          <w:szCs w:val="24"/>
-          <w:vertAlign w:val="baseline"/>
-          <w:lang w:val="en-US" w:eastAsia="en-US" w:bidi="ar-SA"/>
-        </w:rPr>
-        <w:t>১০৪</w:t>
-      </w:r>
-      <w:r>
-        <w:rPr>
-          <w:rFonts w:eastAsia="Calibri" w:cs="SolaimanLipi" w:ascii="SolaimanLipi" w:hAnsi="SolaimanLipi" w:eastAsiaTheme="minorHAnsi"/>
-          <w:color w:val="auto"/>
-          <w:kern w:val="0"/>
-          <w:position w:val="0"/>
-          <w:sz w:val="24"/>
-          <w:sz w:val="24"/>
-          <w:szCs w:val="24"/>
-          <w:vertAlign w:val="baseline"/>
-          <w:lang w:val="en-US" w:eastAsia="en-US" w:bidi="ar-SA"/>
-        </w:rPr>
-        <w:t xml:space="preserve">)  </w:t>
+          <w:sz w:val="24"/>
+          <w:sz w:val="24"/>
+          <w:szCs w:val="24"/>
+          <w:vertAlign w:val="superscript"/>
+          <w:lang w:val="en-US" w:eastAsia="en-US" w:bidi="ar-SA"/>
+        </w:rPr>
+        <w:t>১১</w:t>
+      </w:r>
+      <w:r>
+        <w:rPr>
+          <w:rFonts w:ascii="SolaimanLipi" w:hAnsi="SolaimanLipi" w:eastAsia="Calibri" w:cs="SolaimanLipi" w:eastAsiaTheme="minorHAnsi"/>
+          <w:color w:val="auto"/>
+          <w:kern w:val="0"/>
+          <w:position w:val="0"/>
+          <w:sz w:val="24"/>
+          <w:sz w:val="24"/>
+          <w:sz w:val="24"/>
+          <w:szCs w:val="24"/>
+          <w:vertAlign w:val="baseline"/>
+          <w:lang w:val="en-US" w:eastAsia="en-US" w:bidi="ar-SA"/>
+        </w:rPr>
+        <w:t xml:space="preserve"> তাঁদের মধ্যে ঘনিষ্ঠ বন্ধুত্ব গড়ে ওঠে। পরবর্তীতে ১৯৮৬ সালে অষ্টকারের বিয়ের সময় সেন মিতবরের </w:t>
+      </w:r>
+      <w:r>
+        <w:rPr>
+          <w:rFonts w:eastAsia="Calibri" w:cs="SolaimanLipi" w:ascii="SolaimanLipi" w:hAnsi="SolaimanLipi" w:eastAsiaTheme="minorHAnsi"/>
+          <w:color w:val="auto"/>
+          <w:kern w:val="0"/>
+          <w:position w:val="0"/>
+          <w:sz w:val="24"/>
+          <w:sz w:val="24"/>
+          <w:szCs w:val="24"/>
+          <w:vertAlign w:val="baseline"/>
+          <w:lang w:val="en-US" w:eastAsia="en-US" w:bidi="ar-SA"/>
+        </w:rPr>
+        <w:t xml:space="preserve">(best man) </w:t>
+      </w:r>
+      <w:r>
+        <w:rPr>
+          <w:rFonts w:ascii="SolaimanLipi" w:hAnsi="SolaimanLipi" w:eastAsia="Calibri" w:cs="SolaimanLipi" w:eastAsiaTheme="minorHAnsi"/>
+          <w:color w:val="auto"/>
+          <w:kern w:val="0"/>
+          <w:position w:val="0"/>
+          <w:sz w:val="24"/>
+          <w:sz w:val="24"/>
+          <w:sz w:val="24"/>
+          <w:szCs w:val="24"/>
+          <w:vertAlign w:val="baseline"/>
+          <w:lang w:val="en-US" w:eastAsia="en-US" w:bidi="ar-SA"/>
+        </w:rPr>
+        <w:t xml:space="preserve">ভূমিকা পালন করেন। এখনও তাঁরা ভালো বন্ধু। </w:t>
       </w:r>
     </w:p>
     <w:p>
@@ -9318,6 +9068,7 @@
         <w:pStyle w:val="Normal"/>
         <w:bidi w:val="0"/>
         <w:spacing w:before="0" w:after="200"/>
+        <w:jc w:val="left"/>
         <w:rPr>
           <w:rFonts w:ascii="SolaimanLipi" w:hAnsi="SolaimanLipi" w:cs="SolaimanLipi"/>
           <w:sz w:val="24"/>
@@ -9326,32 +9077,18 @@
       </w:pPr>
       <w:r>
         <w:rPr>
-          <w:rFonts w:eastAsia="Calibri" w:cs="SolaimanLipi" w:ascii="SolaimanLipi" w:hAnsi="SolaimanLipi" w:eastAsiaTheme="minorHAnsi"/>
-          <w:color w:val="auto"/>
-          <w:kern w:val="0"/>
-          <w:position w:val="0"/>
-          <w:sz w:val="24"/>
-          <w:sz w:val="24"/>
-          <w:szCs w:val="24"/>
-          <w:vertAlign w:val="baseline"/>
-          <w:lang w:val="en-US" w:eastAsia="en-US" w:bidi="ar-SA"/>
-        </w:rPr>
-        <w:t>*</w:t>
-      </w:r>
-      <w:r>
-        <w:rPr>
-          <w:rFonts w:ascii="SolaimanLipi" w:hAnsi="SolaimanLipi" w:eastAsia="Calibri" w:cs="SolaimanLipi" w:eastAsiaTheme="minorHAnsi"/>
-          <w:color w:val="auto"/>
-          <w:kern w:val="0"/>
-          <w:position w:val="0"/>
-          <w:sz w:val="24"/>
-          <w:sz w:val="24"/>
-          <w:sz w:val="24"/>
-          <w:szCs w:val="24"/>
-          <w:vertAlign w:val="baseline"/>
-          <w:lang w:val="en-US" w:eastAsia="en-US" w:bidi="ar-SA"/>
-        </w:rPr>
-        <w:t>৩। সাধারণত যা হয় আর কি</w:t>
+          <w:rFonts w:ascii="SolaimanLipi" w:hAnsi="SolaimanLipi" w:eastAsia="Calibri" w:cs="SolaimanLipi" w:eastAsiaTheme="minorHAnsi"/>
+          <w:color w:val="auto"/>
+          <w:kern w:val="0"/>
+          <w:position w:val="0"/>
+          <w:sz w:val="24"/>
+          <w:sz w:val="24"/>
+          <w:sz w:val="24"/>
+          <w:szCs w:val="24"/>
+          <w:vertAlign w:val="baseline"/>
+          <w:lang w:val="en-US" w:eastAsia="en-US" w:bidi="ar-SA"/>
+        </w:rPr>
+        <w:t>অষ্টকার বুঝতে পেরেছিলেন</w:t>
       </w:r>
       <w:r>
         <w:rPr>
@@ -9380,7 +9117,65 @@
           <w:vertAlign w:val="baseline"/>
           <w:lang w:val="en-US" w:eastAsia="en-US" w:bidi="ar-SA"/>
         </w:rPr>
-        <w:t xml:space="preserve">ইতিহাসটা আসলে আরেকটু জটিল। তত্ত্বটার মৌলিক নীতিমালা অনেক তাত্ত্বিক আবষ্কিার ও পুনরাবিষ্কার করতে থাকেন। </w:t>
+        <w:t>সেনের ভাবনা কাজে লাগিয়ে সার্বিক আপেক্ষিকতার হ্যামিল্টোনিয়ানকে পুরোপুরি নতুনভাবে সূত্রায়িত করা যাবে। সেন পদার্থবিদ্যা ছেড়ে টেলিকমিউনিকেশন ইন্ডাস্ট্রিতে যোগ দেন। শেষ পর্যন্ত জয়েন করেন মটোরোলায়। পরের দুই বছর কাজ করে অষ্টকার সেনের ভাবনাকে বিস্তৃত করেন। বের করেন আনেন তত্ত্বের ফলাফল। আবিষ্কার করেন চমকপ্রদ একটি জিনিস। স্পিন কানেকশন সমীকরণকে শুধু দারুণভাবে সরলই করে তোলে না</w:t>
+      </w:r>
+      <w:r>
+        <w:rPr>
+          <w:rFonts w:eastAsia="Calibri" w:cs="SolaimanLipi" w:ascii="SolaimanLipi" w:hAnsi="SolaimanLipi" w:eastAsiaTheme="minorHAnsi"/>
+          <w:color w:val="auto"/>
+          <w:kern w:val="0"/>
+          <w:position w:val="0"/>
+          <w:sz w:val="24"/>
+          <w:sz w:val="24"/>
+          <w:szCs w:val="24"/>
+          <w:vertAlign w:val="baseline"/>
+          <w:lang w:val="en-US" w:eastAsia="en-US" w:bidi="ar-SA"/>
+        </w:rPr>
+        <w:t xml:space="preserve">, </w:t>
+      </w:r>
+      <w:r>
+        <w:rPr>
+          <w:rFonts w:ascii="SolaimanLipi" w:hAnsi="SolaimanLipi" w:eastAsia="Calibri" w:cs="SolaimanLipi" w:eastAsiaTheme="minorHAnsi"/>
+          <w:color w:val="auto"/>
+          <w:kern w:val="0"/>
+          <w:position w:val="0"/>
+          <w:sz w:val="24"/>
+          <w:sz w:val="24"/>
+          <w:sz w:val="24"/>
+          <w:szCs w:val="24"/>
+          <w:vertAlign w:val="baseline"/>
+          <w:lang w:val="en-US" w:eastAsia="en-US" w:bidi="ar-SA"/>
+        </w:rPr>
+        <w:t>এরা কাজও করে চিরায়ত ফিল্ড থিওরির মতো। হতে পারে</w:t>
+      </w:r>
+      <w:r>
+        <w:rPr>
+          <w:rFonts w:eastAsia="Calibri" w:cs="SolaimanLipi" w:ascii="SolaimanLipi" w:hAnsi="SolaimanLipi" w:eastAsiaTheme="minorHAnsi"/>
+          <w:color w:val="auto"/>
+          <w:kern w:val="0"/>
+          <w:position w:val="0"/>
+          <w:sz w:val="24"/>
+          <w:sz w:val="24"/>
+          <w:szCs w:val="24"/>
+          <w:vertAlign w:val="baseline"/>
+          <w:lang w:val="en-US" w:eastAsia="en-US" w:bidi="ar-SA"/>
+        </w:rPr>
+        <w:t xml:space="preserve">, </w:t>
+      </w:r>
+      <w:r>
+        <w:rPr>
+          <w:rFonts w:ascii="SolaimanLipi" w:hAnsi="SolaimanLipi" w:eastAsia="Calibri" w:cs="SolaimanLipi" w:eastAsiaTheme="minorHAnsi"/>
+          <w:color w:val="auto"/>
+          <w:kern w:val="0"/>
+          <w:position w:val="0"/>
+          <w:sz w:val="24"/>
+          <w:sz w:val="24"/>
+          <w:sz w:val="24"/>
+          <w:szCs w:val="24"/>
+          <w:vertAlign w:val="baseline"/>
+          <w:lang w:val="en-US" w:eastAsia="en-US" w:bidi="ar-SA"/>
+        </w:rPr>
+        <w:t xml:space="preserve">এ মিল ছিল দৈব কোনো ঘটনা। </w:t>
       </w:r>
     </w:p>
     <w:p>
@@ -9388,6 +9183,7 @@
         <w:pStyle w:val="Normal"/>
         <w:bidi w:val="0"/>
         <w:spacing w:before="0" w:after="200"/>
+        <w:jc w:val="left"/>
         <w:rPr>
           <w:rFonts w:ascii="SolaimanLipi" w:hAnsi="SolaimanLipi" w:cs="SolaimanLipi"/>
           <w:sz w:val="24"/>
@@ -9396,32 +9192,76 @@
       </w:pPr>
       <w:r>
         <w:rPr>
-          <w:rFonts w:eastAsia="Calibri" w:cs="SolaimanLipi" w:ascii="SolaimanLipi" w:hAnsi="SolaimanLipi" w:eastAsiaTheme="minorHAnsi"/>
-          <w:color w:val="auto"/>
-          <w:kern w:val="0"/>
-          <w:position w:val="0"/>
-          <w:sz w:val="24"/>
-          <w:sz w:val="24"/>
-          <w:szCs w:val="24"/>
-          <w:vertAlign w:val="baseline"/>
-          <w:lang w:val="en-US" w:eastAsia="en-US" w:bidi="ar-SA"/>
-        </w:rPr>
-        <w:t>*</w:t>
-      </w:r>
-      <w:r>
-        <w:rPr>
-          <w:rFonts w:ascii="SolaimanLipi" w:hAnsi="SolaimanLipi" w:eastAsia="Calibri" w:cs="SolaimanLipi" w:eastAsiaTheme="minorHAnsi"/>
-          <w:color w:val="auto"/>
-          <w:kern w:val="0"/>
-          <w:position w:val="0"/>
-          <w:sz w:val="24"/>
-          <w:sz w:val="24"/>
-          <w:sz w:val="24"/>
-          <w:szCs w:val="24"/>
-          <w:vertAlign w:val="baseline"/>
-          <w:lang w:val="en-US" w:eastAsia="en-US" w:bidi="ar-SA"/>
-        </w:rPr>
-        <w:t xml:space="preserve">৪। জটিলতা এড়াতেই সম্ভবত উচ্চারণটা এভাবে করা হয়। </w:t>
+          <w:rFonts w:ascii="SolaimanLipi" w:hAnsi="SolaimanLipi" w:eastAsia="Calibri" w:cs="SolaimanLipi" w:eastAsiaTheme="minorHAnsi"/>
+          <w:color w:val="auto"/>
+          <w:kern w:val="0"/>
+          <w:position w:val="0"/>
+          <w:sz w:val="24"/>
+          <w:sz w:val="24"/>
+          <w:sz w:val="24"/>
+          <w:szCs w:val="24"/>
+          <w:vertAlign w:val="baseline"/>
+          <w:lang w:val="en-US" w:eastAsia="en-US" w:bidi="ar-SA"/>
+        </w:rPr>
+        <w:t>তবে এটা ক্ষণস্থায়ী কোনো মিল নয়। এখন দেখা গেল</w:t>
+      </w:r>
+      <w:r>
+        <w:rPr>
+          <w:rFonts w:eastAsia="Calibri" w:cs="SolaimanLipi" w:ascii="SolaimanLipi" w:hAnsi="SolaimanLipi" w:eastAsiaTheme="minorHAnsi"/>
+          <w:color w:val="auto"/>
+          <w:kern w:val="0"/>
+          <w:position w:val="0"/>
+          <w:sz w:val="24"/>
+          <w:sz w:val="24"/>
+          <w:szCs w:val="24"/>
+          <w:vertAlign w:val="baseline"/>
+          <w:lang w:val="en-US" w:eastAsia="en-US" w:bidi="ar-SA"/>
+        </w:rPr>
+        <w:t xml:space="preserve">, </w:t>
+      </w:r>
+      <w:r>
+        <w:rPr>
+          <w:rFonts w:ascii="SolaimanLipi" w:hAnsi="SolaimanLipi" w:eastAsia="Calibri" w:cs="SolaimanLipi" w:eastAsiaTheme="minorHAnsi"/>
+          <w:color w:val="auto"/>
+          <w:kern w:val="0"/>
+          <w:position w:val="0"/>
+          <w:sz w:val="24"/>
+          <w:sz w:val="24"/>
+          <w:sz w:val="24"/>
+          <w:szCs w:val="24"/>
+          <w:vertAlign w:val="baseline"/>
+          <w:lang w:val="en-US" w:eastAsia="en-US" w:bidi="ar-SA"/>
+        </w:rPr>
+        <w:t>কোয়ান্টাম ফিল্ড থিওরি থেকে কিছু শক্তিশালী গাণিতিক কৌশল মহাকর্ষের কাজে লাগানো যাচ্ছে। এর ফলে সার্বিক আপেক্ষিকতা ও মৌলিক কণার তত্ত্বের মধ্যকার দেয়াল দূর হলো। তবে আপেক্ষিকতার নির্যাস যে জ্যামিতি</w:t>
+      </w:r>
+      <w:r>
+        <w:rPr>
+          <w:rFonts w:eastAsia="Calibri" w:cs="SolaimanLipi" w:ascii="SolaimanLipi" w:hAnsi="SolaimanLipi" w:eastAsiaTheme="minorHAnsi"/>
+          <w:color w:val="auto"/>
+          <w:kern w:val="0"/>
+          <w:position w:val="0"/>
+          <w:sz w:val="24"/>
+          <w:sz w:val="24"/>
+          <w:szCs w:val="24"/>
+          <w:vertAlign w:val="baseline"/>
+          <w:lang w:val="en-US" w:eastAsia="en-US" w:bidi="ar-SA"/>
+        </w:rPr>
+        <w:t xml:space="preserve">, </w:t>
+      </w:r>
+      <w:r>
+        <w:rPr>
+          <w:rFonts w:ascii="SolaimanLipi" w:hAnsi="SolaimanLipi" w:eastAsia="Calibri" w:cs="SolaimanLipi" w:eastAsiaTheme="minorHAnsi"/>
+          <w:color w:val="auto"/>
+          <w:kern w:val="0"/>
+          <w:position w:val="0"/>
+          <w:sz w:val="24"/>
+          <w:sz w:val="24"/>
+          <w:sz w:val="24"/>
+          <w:szCs w:val="24"/>
+          <w:vertAlign w:val="baseline"/>
+          <w:lang w:val="en-US" w:eastAsia="en-US" w:bidi="ar-SA"/>
+        </w:rPr>
+        <w:t xml:space="preserve">তার গুরুত্বও বজায় থাকল। </w:t>
       </w:r>
     </w:p>
     <w:p>
@@ -9429,6 +9269,7 @@
         <w:pStyle w:val="Normal"/>
         <w:bidi w:val="0"/>
         <w:spacing w:before="0" w:after="200"/>
+        <w:jc w:val="left"/>
         <w:rPr>
           <w:rFonts w:ascii="SolaimanLipi" w:hAnsi="SolaimanLipi" w:cs="SolaimanLipi"/>
           <w:sz w:val="24"/>
@@ -9437,36 +9278,42 @@
       </w:pPr>
       <w:r>
         <w:rPr>
-          <w:rFonts w:eastAsia="Calibri" w:cs="SolaimanLipi" w:ascii="SolaimanLipi" w:hAnsi="SolaimanLipi" w:eastAsiaTheme="minorHAnsi"/>
-          <w:color w:val="auto"/>
-          <w:kern w:val="0"/>
-          <w:position w:val="0"/>
-          <w:sz w:val="24"/>
-          <w:sz w:val="24"/>
-          <w:szCs w:val="24"/>
-          <w:vertAlign w:val="baseline"/>
-          <w:lang w:val="en-US" w:eastAsia="en-US" w:bidi="ar-SA"/>
-        </w:rPr>
-        <w:t>*</w:t>
-      </w:r>
-      <w:r>
-        <w:rPr>
-          <w:rFonts w:ascii="SolaimanLipi" w:hAnsi="SolaimanLipi" w:eastAsia="Calibri" w:cs="SolaimanLipi" w:eastAsiaTheme="minorHAnsi"/>
-          <w:color w:val="auto"/>
-          <w:kern w:val="0"/>
-          <w:position w:val="0"/>
-          <w:sz w:val="24"/>
-          <w:sz w:val="24"/>
-          <w:sz w:val="24"/>
-          <w:szCs w:val="24"/>
-          <w:vertAlign w:val="baseline"/>
-          <w:lang w:val="en-US" w:eastAsia="en-US" w:bidi="ar-SA"/>
-        </w:rPr>
-        <w:t>৫। আরেকটি বিষয় হলো</w:t>
-      </w:r>
-      <w:r>
-        <w:rPr>
-          <w:rFonts w:eastAsia="Calibri" w:cs="SolaimanLipi" w:ascii="SolaimanLipi" w:hAnsi="SolaimanLipi" w:eastAsiaTheme="minorHAnsi"/>
+          <w:rFonts w:ascii="SolaimanLipi" w:hAnsi="SolaimanLipi" w:eastAsia="Calibri" w:cs="SolaimanLipi" w:eastAsiaTheme="minorHAnsi"/>
+          <w:color w:val="auto"/>
+          <w:kern w:val="0"/>
+          <w:position w:val="0"/>
+          <w:sz w:val="24"/>
+          <w:sz w:val="24"/>
+          <w:sz w:val="24"/>
+          <w:szCs w:val="24"/>
+          <w:vertAlign w:val="baseline"/>
+          <w:lang w:val="en-US" w:eastAsia="en-US" w:bidi="ar-SA"/>
+        </w:rPr>
+        <w:t xml:space="preserve">লি স্মোলিন ১৯৭৯ সালে হার্ভাড থেকে পিএইচডি শেষ করেন। পরের কয়েক বছর বিভিন্ন প্রতিষ্ঠানে পোস্টডক্টরাল গবেষণা করে সময় কাটান। এর মধ্যে আছে প্রিন্সটনের </w:t>
+      </w:r>
+      <w:r>
+        <w:rPr>
+          <w:rFonts w:ascii="SolaimanLipi" w:hAnsi="SolaimanLipi" w:eastAsia="Calibri" w:cs="SolaimanLipi" w:eastAsiaTheme="minorHAnsi"/>
+          <w:i w:val="false"/>
+          <w:i w:val="false"/>
+          <w:iCs w:val="false"/>
+          <w:color w:val="auto"/>
+          <w:kern w:val="0"/>
+          <w:position w:val="0"/>
+          <w:sz w:val="24"/>
+          <w:sz w:val="24"/>
+          <w:sz w:val="24"/>
+          <w:szCs w:val="24"/>
+          <w:vertAlign w:val="baseline"/>
+          <w:lang w:val="en-US" w:eastAsia="en-US" w:bidi="ar-SA"/>
+        </w:rPr>
+        <w:t>ইন্সটিটিউট ফর অ্যাডভান্সড স্টাডি</w:t>
+      </w:r>
+      <w:r>
+        <w:rPr>
+          <w:rFonts w:eastAsia="Calibri" w:cs="SolaimanLipi" w:ascii="SolaimanLipi" w:hAnsi="SolaimanLipi" w:eastAsiaTheme="minorHAnsi"/>
+          <w:i/>
+          <w:iCs/>
           <w:color w:val="auto"/>
           <w:kern w:val="0"/>
           <w:position w:val="0"/>
@@ -9481,17 +9328,122 @@
       <w:r>
         <w:rPr>
           <w:rFonts w:ascii="SolaimanLipi" w:hAnsi="SolaimanLipi" w:eastAsia="Calibri" w:cs="SolaimanLipi" w:eastAsiaTheme="minorHAnsi"/>
-          <w:color w:val="auto"/>
-          <w:kern w:val="0"/>
-          <w:position w:val="0"/>
-          <w:sz w:val="24"/>
-          <w:sz w:val="24"/>
-          <w:sz w:val="24"/>
-          <w:szCs w:val="24"/>
-          <w:vertAlign w:val="baseline"/>
-          <w:lang w:val="en-US" w:eastAsia="en-US" w:bidi="ar-SA"/>
-        </w:rPr>
-        <w:t xml:space="preserve">অতিপ্রতিসাম্য নিখুঁত হলে সব বস্তুকণা হবে অস্থিতিশীল। </w:t>
+          <w:i w:val="false"/>
+          <w:i w:val="false"/>
+          <w:iCs w:val="false"/>
+          <w:color w:val="auto"/>
+          <w:kern w:val="0"/>
+          <w:position w:val="0"/>
+          <w:sz w:val="24"/>
+          <w:sz w:val="24"/>
+          <w:sz w:val="24"/>
+          <w:szCs w:val="24"/>
+          <w:vertAlign w:val="baseline"/>
+          <w:lang w:val="en-US" w:eastAsia="en-US" w:bidi="ar-SA"/>
+        </w:rPr>
+        <w:t>সান্তা  বারবারার ইন্সটিটিউট ফর থিওরিটিক্যাল ফিজিক্স ও শিকাগো বিশ্ববিদ্যালয়। সিডনি কোলম্যানের কথাই যেন সত্যি হচ্ছিল। কাজের তেমন কোনো অগ্রগতি হচ্ছিল না। ক্যারিয়ার চলছে দেখে নিজেও অবাক। তিনি বলেন</w:t>
+      </w:r>
+      <w:r>
+        <w:rPr>
+          <w:rFonts w:eastAsia="Calibri" w:cs="SolaimanLipi" w:ascii="SolaimanLipi" w:hAnsi="SolaimanLipi" w:eastAsiaTheme="minorHAnsi"/>
+          <w:i w:val="false"/>
+          <w:iCs w:val="false"/>
+          <w:color w:val="auto"/>
+          <w:kern w:val="0"/>
+          <w:position w:val="0"/>
+          <w:sz w:val="24"/>
+          <w:sz w:val="24"/>
+          <w:szCs w:val="24"/>
+          <w:vertAlign w:val="baseline"/>
+          <w:lang w:val="en-US" w:eastAsia="en-US" w:bidi="ar-SA"/>
+        </w:rPr>
+        <w:t>, “</w:t>
+      </w:r>
+      <w:r>
+        <w:rPr>
+          <w:rFonts w:ascii="SolaimanLipi" w:hAnsi="SolaimanLipi" w:eastAsia="Calibri" w:cs="SolaimanLipi" w:eastAsiaTheme="minorHAnsi"/>
+          <w:i w:val="false"/>
+          <w:i w:val="false"/>
+          <w:iCs w:val="false"/>
+          <w:color w:val="auto"/>
+          <w:kern w:val="0"/>
+          <w:position w:val="0"/>
+          <w:sz w:val="24"/>
+          <w:sz w:val="24"/>
+          <w:sz w:val="24"/>
+          <w:szCs w:val="24"/>
+          <w:vertAlign w:val="baseline"/>
+          <w:lang w:val="en-US" w:eastAsia="en-US" w:bidi="ar-SA"/>
+        </w:rPr>
+        <w:t>একটি নিশ্চিত কারণ ছিল</w:t>
+      </w:r>
+      <w:r>
+        <w:rPr>
+          <w:rFonts w:eastAsia="Calibri" w:cs="SolaimanLipi" w:ascii="SolaimanLipi" w:hAnsi="SolaimanLipi" w:eastAsiaTheme="minorHAnsi"/>
+          <w:i w:val="false"/>
+          <w:iCs w:val="false"/>
+          <w:color w:val="auto"/>
+          <w:kern w:val="0"/>
+          <w:position w:val="0"/>
+          <w:sz w:val="24"/>
+          <w:sz w:val="24"/>
+          <w:szCs w:val="24"/>
+          <w:vertAlign w:val="baseline"/>
+          <w:lang w:val="en-US" w:eastAsia="en-US" w:bidi="ar-SA"/>
+        </w:rPr>
+        <w:t xml:space="preserve">, </w:t>
+      </w:r>
+      <w:r>
+        <w:rPr>
+          <w:rFonts w:ascii="SolaimanLipi" w:hAnsi="SolaimanLipi" w:eastAsia="Calibri" w:cs="SolaimanLipi" w:eastAsiaTheme="minorHAnsi"/>
+          <w:i w:val="false"/>
+          <w:i w:val="false"/>
+          <w:iCs w:val="false"/>
+          <w:color w:val="auto"/>
+          <w:kern w:val="0"/>
+          <w:position w:val="0"/>
+          <w:sz w:val="24"/>
+          <w:sz w:val="24"/>
+          <w:sz w:val="24"/>
+          <w:szCs w:val="24"/>
+          <w:vertAlign w:val="baseline"/>
+          <w:lang w:val="en-US" w:eastAsia="en-US" w:bidi="ar-SA"/>
+        </w:rPr>
+        <w:t>তখন পর্যন্ত অল্প কিছু মানুষই কোয়ান্টাম মহাকর্ষ নিয়ে কাজ করেছিলেন। এ কারণে প্রতিযোগিতাও কম ছিল।</w:t>
+      </w:r>
+      <w:r>
+        <w:rPr>
+          <w:rFonts w:eastAsia="Calibri" w:cs="SolaimanLipi" w:ascii="SolaimanLipi" w:hAnsi="SolaimanLipi" w:eastAsiaTheme="minorHAnsi"/>
+          <w:i w:val="false"/>
+          <w:iCs w:val="false"/>
+          <w:color w:val="auto"/>
+          <w:kern w:val="0"/>
+          <w:position w:val="0"/>
+          <w:sz w:val="24"/>
+          <w:sz w:val="24"/>
+          <w:szCs w:val="24"/>
+          <w:vertAlign w:val="baseline"/>
+          <w:lang w:val="en-US" w:eastAsia="en-US" w:bidi="ar-SA"/>
+        </w:rPr>
+        <w:t xml:space="preserve">" </w:t>
+      </w:r>
+      <w:r>
+        <w:rPr>
+          <w:rFonts w:ascii="SolaimanLipi" w:hAnsi="SolaimanLipi" w:eastAsia="Calibri" w:cs="SolaimanLipi" w:eastAsiaTheme="minorHAnsi"/>
+          <w:i w:val="false"/>
+          <w:i w:val="false"/>
+          <w:iCs w:val="false"/>
+          <w:color w:val="auto"/>
+          <w:kern w:val="0"/>
+          <w:position w:val="0"/>
+          <w:sz w:val="24"/>
+          <w:sz w:val="24"/>
+          <w:sz w:val="24"/>
+          <w:szCs w:val="24"/>
+          <w:vertAlign w:val="baseline"/>
+          <w:lang w:val="en-US" w:eastAsia="en-US" w:bidi="ar-SA"/>
+        </w:rPr>
+        <w:t xml:space="preserve">অন্তত সহকর্মীরা তখনও তাঁর কাজের প্রতি আকৃষ্ট ছিলেন। </w:t>
       </w:r>
     </w:p>
     <w:p>
@@ -9499,109 +9451,176 @@
         <w:pStyle w:val="Normal"/>
         <w:bidi w:val="0"/>
         <w:spacing w:before="0" w:after="200"/>
-        <w:rPr>
-          <w:rFonts w:ascii="SolaimanLipi" w:hAnsi="SolaimanLipi" w:cs="SolaimanLipi"/>
-          <w:sz w:val="24"/>
-          <w:szCs w:val="24"/>
+        <w:jc w:val="left"/>
+        <w:rPr>
+          <w:rFonts w:eastAsia="Calibri" w:eastAsiaTheme="minorHAnsi"/>
+          <w:color w:val="auto"/>
+          <w:kern w:val="0"/>
+          <w:position w:val="0"/>
+          <w:sz w:val="22"/>
+          <w:sz w:val="22"/>
+          <w:vertAlign w:val="baseline"/>
+          <w:lang w:val="en-US" w:eastAsia="en-US" w:bidi="ar-SA"/>
         </w:rPr>
       </w:pPr>
       <w:r>
         <w:rPr>
-          <w:rFonts w:eastAsia="Calibri" w:cs="SolaimanLipi" w:ascii="SolaimanLipi" w:hAnsi="SolaimanLipi" w:eastAsiaTheme="minorHAnsi"/>
-          <w:color w:val="auto"/>
-          <w:kern w:val="0"/>
-          <w:position w:val="0"/>
-          <w:sz w:val="24"/>
-          <w:sz w:val="24"/>
-          <w:szCs w:val="24"/>
-          <w:vertAlign w:val="baseline"/>
+          <w:rFonts w:eastAsia="Calibri" w:eastAsiaTheme="minorHAnsi"/>
+          <w:color w:val="auto"/>
+          <w:kern w:val="0"/>
+          <w:position w:val="0"/>
+          <w:sz w:val="22"/>
+          <w:sz w:val="22"/>
+          <w:vertAlign w:val="baseline"/>
+          <w:lang w:val="en-US" w:eastAsia="en-US" w:bidi="ar-SA"/>
+        </w:rPr>
+      </w:r>
+    </w:p>
+    <w:p>
+      <w:pPr>
+        <w:pStyle w:val="Normal"/>
+        <w:spacing w:before="0" w:after="200"/>
+        <w:rPr>
+          <w:rFonts w:ascii="SolaimanLipi" w:hAnsi="SolaimanLipi" w:cs="SolaimanLipi"/>
+          <w:sz w:val="24"/>
+          <w:szCs w:val="24"/>
+        </w:rPr>
+      </w:pPr>
+      <w:r>
+        <w:rPr>
+          <w:rFonts w:cs="SolaimanLipi" w:ascii="SolaimanLipi" w:hAnsi="SolaimanLipi"/>
+          <w:sz w:val="24"/>
+          <w:szCs w:val="24"/>
+        </w:rPr>
+      </w:r>
+    </w:p>
+    <w:p>
+      <w:pPr>
+        <w:pStyle w:val="Normal"/>
+        <w:spacing w:before="0" w:after="200"/>
+        <w:rPr>
+          <w:rFonts w:ascii="SolaimanLipi" w:hAnsi="SolaimanLipi" w:cs="SolaimanLipi"/>
+          <w:sz w:val="24"/>
+          <w:szCs w:val="24"/>
+        </w:rPr>
+      </w:pPr>
+      <w:r>
+        <w:rPr>
+          <w:rFonts w:ascii="SolaimanLipi" w:hAnsi="SolaimanLipi" w:eastAsia="Calibri" w:cs="SolaimanLipi" w:eastAsiaTheme="minorHAnsi"/>
+          <w:b/>
+          <w:b/>
+          <w:bCs/>
+          <w:color w:val="auto"/>
+          <w:kern w:val="0"/>
+          <w:sz w:val="24"/>
+          <w:sz w:val="24"/>
+          <w:szCs w:val="24"/>
+          <w:lang w:val="en-US" w:eastAsia="en-US" w:bidi="ar-SA"/>
+        </w:rPr>
+        <w:t xml:space="preserve">টীকা </w:t>
+      </w:r>
+      <w:r>
+        <w:rPr>
+          <w:rFonts w:eastAsia="Calibri" w:cs="SolaimanLipi" w:ascii="SolaimanLipi" w:hAnsi="SolaimanLipi" w:eastAsiaTheme="minorHAnsi"/>
+          <w:b/>
+          <w:bCs/>
+          <w:color w:val="auto"/>
+          <w:kern w:val="0"/>
+          <w:sz w:val="24"/>
+          <w:szCs w:val="24"/>
+          <w:lang w:val="en-US" w:eastAsia="en-US" w:bidi="ar-SA"/>
+        </w:rPr>
+        <w:t>(</w:t>
+      </w:r>
+      <w:r>
+        <w:rPr>
+          <w:rFonts w:ascii="SolaimanLipi" w:hAnsi="SolaimanLipi" w:eastAsia="Calibri" w:cs="SolaimanLipi" w:eastAsiaTheme="minorHAnsi"/>
+          <w:b/>
+          <w:b/>
+          <w:bCs/>
+          <w:color w:val="auto"/>
+          <w:kern w:val="0"/>
+          <w:sz w:val="24"/>
+          <w:sz w:val="24"/>
+          <w:szCs w:val="24"/>
+          <w:lang w:val="en-US" w:eastAsia="en-US" w:bidi="ar-SA"/>
+        </w:rPr>
+        <w:t>লেখক</w:t>
+      </w:r>
+      <w:r>
+        <w:rPr>
+          <w:rFonts w:eastAsia="Calibri" w:cs="SolaimanLipi" w:ascii="SolaimanLipi" w:hAnsi="SolaimanLipi" w:eastAsiaTheme="minorHAnsi"/>
+          <w:b/>
+          <w:bCs/>
+          <w:color w:val="auto"/>
+          <w:kern w:val="0"/>
+          <w:sz w:val="24"/>
+          <w:szCs w:val="24"/>
+          <w:lang w:val="en-US" w:eastAsia="en-US" w:bidi="ar-SA"/>
+        </w:rPr>
+        <w:t>)</w:t>
+      </w:r>
+      <w:r>
+        <w:rPr>
+          <w:rFonts w:eastAsia="Calibri" w:cs="SolaimanLipi" w:ascii="SolaimanLipi" w:hAnsi="SolaimanLipi" w:eastAsiaTheme="minorHAnsi"/>
+          <w:color w:val="auto"/>
+          <w:kern w:val="0"/>
+          <w:sz w:val="24"/>
+          <w:szCs w:val="24"/>
+          <w:lang w:val="en-US" w:eastAsia="en-US" w:bidi="ar-SA"/>
+        </w:rPr>
+        <w:t xml:space="preserve"> </w:t>
+      </w:r>
+    </w:p>
+    <w:p>
+      <w:pPr>
+        <w:pStyle w:val="Normal"/>
+        <w:spacing w:before="0" w:after="200"/>
+        <w:rPr>
+          <w:rFonts w:ascii="SolaimanLipi" w:hAnsi="SolaimanLipi" w:cs="SolaimanLipi"/>
+          <w:sz w:val="24"/>
+          <w:szCs w:val="24"/>
+        </w:rPr>
+      </w:pPr>
+      <w:r>
+        <w:rPr>
+          <w:rFonts w:eastAsia="Calibri" w:cs="SolaimanLipi" w:ascii="SolaimanLipi" w:hAnsi="SolaimanLipi" w:eastAsiaTheme="minorHAnsi"/>
+          <w:color w:val="auto"/>
+          <w:kern w:val="0"/>
+          <w:sz w:val="24"/>
+          <w:szCs w:val="24"/>
           <w:lang w:val="en-US" w:eastAsia="en-US" w:bidi="ar-SA"/>
         </w:rPr>
         <w:t>*</w:t>
       </w:r>
       <w:r>
         <w:rPr>
-          <w:rFonts w:ascii="SolaimanLipi" w:hAnsi="SolaimanLipi" w:eastAsia="Calibri" w:cs="SolaimanLipi" w:eastAsiaTheme="minorHAnsi"/>
-          <w:color w:val="auto"/>
-          <w:kern w:val="0"/>
-          <w:position w:val="0"/>
-          <w:sz w:val="24"/>
-          <w:sz w:val="24"/>
-          <w:sz w:val="24"/>
-          <w:szCs w:val="24"/>
-          <w:vertAlign w:val="baseline"/>
-          <w:lang w:val="en-US" w:eastAsia="en-US" w:bidi="ar-SA"/>
-        </w:rPr>
-        <w:t xml:space="preserve">৬। সার্নের লার্জ হ্যাড্রোন কোলাইডারের সহযোগিতামূলক গবেষণা প্রকল্প অ্যাটলাসের </w:t>
-      </w:r>
-      <w:r>
-        <w:rPr>
-          <w:rFonts w:eastAsia="Calibri" w:cs="SolaimanLipi" w:ascii="SolaimanLipi" w:hAnsi="SolaimanLipi" w:eastAsiaTheme="minorHAnsi"/>
-          <w:color w:val="auto"/>
-          <w:kern w:val="0"/>
-          <w:position w:val="0"/>
-          <w:sz w:val="24"/>
-          <w:sz w:val="24"/>
-          <w:szCs w:val="24"/>
-          <w:vertAlign w:val="baseline"/>
-          <w:lang w:val="en-US" w:eastAsia="en-US" w:bidi="ar-SA"/>
-        </w:rPr>
-        <w:t xml:space="preserve">(ATLAS) </w:t>
-      </w:r>
-      <w:r>
-        <w:rPr>
-          <w:rFonts w:ascii="SolaimanLipi" w:hAnsi="SolaimanLipi" w:eastAsia="Calibri" w:cs="SolaimanLipi" w:eastAsiaTheme="minorHAnsi"/>
-          <w:color w:val="auto"/>
-          <w:kern w:val="0"/>
-          <w:position w:val="0"/>
-          <w:sz w:val="24"/>
-          <w:sz w:val="24"/>
-          <w:sz w:val="24"/>
-          <w:szCs w:val="24"/>
-          <w:vertAlign w:val="baseline"/>
-          <w:lang w:val="en-US" w:eastAsia="en-US" w:bidi="ar-SA"/>
-        </w:rPr>
-        <w:t xml:space="preserve">সাম্প্রতিক </w:t>
-      </w:r>
-      <w:r>
-        <w:rPr>
-          <w:rFonts w:eastAsia="Calibri" w:cs="SolaimanLipi" w:ascii="SolaimanLipi" w:hAnsi="SolaimanLipi" w:eastAsiaTheme="minorHAnsi"/>
-          <w:color w:val="auto"/>
-          <w:kern w:val="0"/>
-          <w:position w:val="0"/>
-          <w:sz w:val="24"/>
-          <w:sz w:val="24"/>
-          <w:szCs w:val="24"/>
-          <w:vertAlign w:val="baseline"/>
-          <w:lang w:val="en-US" w:eastAsia="en-US" w:bidi="ar-SA"/>
-        </w:rPr>
-        <w:t>(</w:t>
-      </w:r>
-      <w:r>
-        <w:rPr>
-          <w:rFonts w:ascii="SolaimanLipi" w:hAnsi="SolaimanLipi" w:eastAsia="Calibri" w:cs="SolaimanLipi" w:eastAsiaTheme="minorHAnsi"/>
-          <w:color w:val="auto"/>
-          <w:kern w:val="0"/>
-          <w:position w:val="0"/>
-          <w:sz w:val="24"/>
-          <w:sz w:val="24"/>
-          <w:sz w:val="24"/>
-          <w:szCs w:val="24"/>
-          <w:vertAlign w:val="baseline"/>
-          <w:lang w:val="en-US" w:eastAsia="en-US" w:bidi="ar-SA"/>
-        </w:rPr>
-        <w:t>মার্চ</w:t>
-      </w:r>
-      <w:r>
-        <w:rPr>
-          <w:rFonts w:eastAsia="Calibri" w:cs="SolaimanLipi" w:ascii="SolaimanLipi" w:hAnsi="SolaimanLipi" w:eastAsiaTheme="minorHAnsi"/>
-          <w:color w:val="auto"/>
-          <w:kern w:val="0"/>
-          <w:position w:val="0"/>
-          <w:sz w:val="24"/>
-          <w:sz w:val="24"/>
-          <w:szCs w:val="24"/>
-          <w:vertAlign w:val="baseline"/>
+          <w:rFonts w:ascii="SolaimanLipi" w:hAnsi="SolaimanLipi" w:cs="SolaimanLipi"/>
+          <w:sz w:val="24"/>
+          <w:sz w:val="24"/>
+          <w:szCs w:val="24"/>
+        </w:rPr>
+        <w:t xml:space="preserve">১। </w:t>
+      </w:r>
+      <w:r>
+        <w:rPr>
+          <w:rFonts w:ascii="SolaimanLipi" w:hAnsi="SolaimanLipi" w:eastAsia="Calibri" w:cs="SolaimanLipi" w:eastAsiaTheme="minorHAnsi"/>
+          <w:color w:val="auto"/>
+          <w:kern w:val="0"/>
+          <w:sz w:val="24"/>
+          <w:sz w:val="24"/>
+          <w:szCs w:val="24"/>
+          <w:lang w:val="en-US" w:eastAsia="en-US" w:bidi="ar-SA"/>
+        </w:rPr>
+        <w:t>এক ধরনের মত হলো</w:t>
+      </w:r>
+      <w:r>
+        <w:rPr>
+          <w:rFonts w:eastAsia="Calibri" w:cs="SolaimanLipi" w:ascii="SolaimanLipi" w:hAnsi="SolaimanLipi" w:eastAsiaTheme="minorHAnsi"/>
+          <w:color w:val="auto"/>
+          <w:kern w:val="0"/>
+          <w:sz w:val="24"/>
+          <w:szCs w:val="24"/>
           <w:lang w:val="en-US" w:eastAsia="en-US" w:bidi="ar-SA"/>
         </w:rPr>
         <w:t xml:space="preserve">, </w:t>
@@ -9611,102 +9630,35 @@
           <w:rFonts w:ascii="SolaimanLipi" w:hAnsi="SolaimanLipi" w:eastAsia="Calibri" w:cs="SolaimanLipi" w:eastAsiaTheme="minorHAnsi"/>
           <w:color w:val="auto"/>
           <w:kern w:val="0"/>
-          <w:position w:val="0"/>
-          <w:sz w:val="24"/>
-          <w:sz w:val="24"/>
-          <w:sz w:val="24"/>
-          <w:szCs w:val="24"/>
-          <w:vertAlign w:val="baseline"/>
-          <w:lang w:val="en-US" w:eastAsia="en-US" w:bidi="ar-SA"/>
-        </w:rPr>
-        <w:t>২০১৭</w:t>
-      </w:r>
-      <w:r>
-        <w:rPr>
-          <w:rFonts w:eastAsia="Calibri" w:cs="SolaimanLipi" w:ascii="SolaimanLipi" w:hAnsi="SolaimanLipi" w:eastAsiaTheme="minorHAnsi"/>
-          <w:color w:val="auto"/>
-          <w:kern w:val="0"/>
-          <w:position w:val="0"/>
-          <w:sz w:val="24"/>
-          <w:sz w:val="24"/>
-          <w:szCs w:val="24"/>
-          <w:vertAlign w:val="baseline"/>
-          <w:lang w:val="en-US" w:eastAsia="en-US" w:bidi="ar-SA"/>
-        </w:rPr>
-        <w:t xml:space="preserve">) </w:t>
-      </w:r>
-      <w:r>
-        <w:rPr>
-          <w:rFonts w:ascii="SolaimanLipi" w:hAnsi="SolaimanLipi" w:eastAsia="Calibri" w:cs="SolaimanLipi" w:eastAsiaTheme="minorHAnsi"/>
-          <w:color w:val="auto"/>
-          <w:kern w:val="0"/>
-          <w:position w:val="0"/>
-          <w:sz w:val="24"/>
-          <w:sz w:val="24"/>
-          <w:sz w:val="24"/>
-          <w:szCs w:val="24"/>
-          <w:vertAlign w:val="baseline"/>
-          <w:lang w:val="en-US" w:eastAsia="en-US" w:bidi="ar-SA"/>
-        </w:rPr>
-        <w:t>ফল বলছে</w:t>
-      </w:r>
-      <w:r>
-        <w:rPr>
-          <w:rFonts w:eastAsia="Calibri" w:cs="SolaimanLipi" w:ascii="SolaimanLipi" w:hAnsi="SolaimanLipi" w:eastAsiaTheme="minorHAnsi"/>
-          <w:color w:val="auto"/>
-          <w:kern w:val="0"/>
-          <w:position w:val="0"/>
-          <w:sz w:val="24"/>
-          <w:sz w:val="24"/>
-          <w:szCs w:val="24"/>
-          <w:vertAlign w:val="baseline"/>
-          <w:lang w:val="en-US" w:eastAsia="en-US" w:bidi="ar-SA"/>
-        </w:rPr>
-        <w:t xml:space="preserve">, </w:t>
-      </w:r>
-      <w:r>
-        <w:rPr>
-          <w:rFonts w:ascii="SolaimanLipi" w:hAnsi="SolaimanLipi" w:eastAsia="Calibri" w:cs="SolaimanLipi" w:eastAsiaTheme="minorHAnsi"/>
-          <w:color w:val="auto"/>
-          <w:kern w:val="0"/>
-          <w:position w:val="0"/>
-          <w:sz w:val="24"/>
-          <w:sz w:val="24"/>
-          <w:sz w:val="24"/>
-          <w:szCs w:val="24"/>
-          <w:vertAlign w:val="baseline"/>
-          <w:lang w:val="en-US" w:eastAsia="en-US" w:bidi="ar-SA"/>
-        </w:rPr>
-        <w:t>গ্লুয়ন কণার কাল্পনিক অতিপ্রতিসম সঙ্গী গ্লুইনো কণা বাস্তবে থেকে থাকলে তার ভর হবে প্রোটনের ভরের ২</w:t>
-      </w:r>
-      <w:r>
-        <w:rPr>
-          <w:rFonts w:eastAsia="Calibri" w:cs="SolaimanLipi" w:ascii="SolaimanLipi" w:hAnsi="SolaimanLipi" w:eastAsiaTheme="minorHAnsi"/>
-          <w:color w:val="auto"/>
-          <w:kern w:val="0"/>
-          <w:position w:val="0"/>
-          <w:sz w:val="24"/>
-          <w:sz w:val="24"/>
-          <w:szCs w:val="24"/>
-          <w:vertAlign w:val="baseline"/>
-          <w:lang w:val="en-US" w:eastAsia="en-US" w:bidi="ar-SA"/>
-        </w:rPr>
-        <w:t>,</w:t>
-      </w:r>
-      <w:r>
-        <w:rPr>
-          <w:rFonts w:ascii="SolaimanLipi" w:hAnsi="SolaimanLipi" w:eastAsia="Calibri" w:cs="SolaimanLipi" w:eastAsiaTheme="minorHAnsi"/>
-          <w:color w:val="auto"/>
-          <w:kern w:val="0"/>
-          <w:position w:val="0"/>
-          <w:sz w:val="24"/>
-          <w:sz w:val="24"/>
-          <w:sz w:val="24"/>
-          <w:szCs w:val="24"/>
-          <w:vertAlign w:val="baseline"/>
-          <w:lang w:val="en-US" w:eastAsia="en-US" w:bidi="ar-SA"/>
-        </w:rPr>
-        <w:t xml:space="preserve">০০০ গুণেরও অনেকটা বেশি। </w:t>
+          <w:sz w:val="24"/>
+          <w:sz w:val="24"/>
+          <w:szCs w:val="24"/>
+          <w:lang w:val="en-US" w:eastAsia="en-US" w:bidi="ar-SA"/>
+        </w:rPr>
+        <w:t xml:space="preserve">প্রতিসাম্য ভাঙনের জন্য দায়ী স্ফীতি ক্ষেত্র </w:t>
+      </w:r>
+      <w:r>
+        <w:rPr>
+          <w:rFonts w:eastAsia="Calibri" w:cs="SolaimanLipi" w:ascii="SolaimanLipi" w:hAnsi="SolaimanLipi" w:eastAsiaTheme="minorHAnsi"/>
+          <w:color w:val="auto"/>
+          <w:kern w:val="0"/>
+          <w:sz w:val="24"/>
+          <w:szCs w:val="24"/>
+          <w:lang w:val="en-US" w:eastAsia="en-US" w:bidi="ar-SA"/>
+        </w:rPr>
+        <w:t>(inflaton field)</w:t>
+      </w:r>
+      <w:r>
+        <w:rPr>
+          <w:rFonts w:ascii="SolaimanLipi" w:hAnsi="SolaimanLipi" w:eastAsia="Calibri" w:cs="SolaimanLipi" w:eastAsiaTheme="minorHAnsi"/>
+          <w:color w:val="auto"/>
+          <w:kern w:val="0"/>
+          <w:sz w:val="24"/>
+          <w:sz w:val="24"/>
+          <w:szCs w:val="24"/>
+          <w:lang w:val="en-US" w:eastAsia="en-US" w:bidi="ar-SA"/>
+        </w:rPr>
+        <w:t xml:space="preserve">। আর এর মাধ্যমেই শুরু মহাজাগতিক স্ফীতির। </w:t>
       </w:r>
     </w:p>
     <w:p>
@@ -9747,7 +9699,65 @@
           <w:vertAlign w:val="baseline"/>
           <w:lang w:val="en-US" w:eastAsia="en-US" w:bidi="ar-SA"/>
         </w:rPr>
-        <w:t>৭। বিকিরণজাত সংশোধন বের করতে গেলে লুপ নিয়ে কাজ করতে হয়। এগুলোতে ছিল নানান ধরনের জটিলতা। দেখা গেল</w:t>
+        <w:t>২। ইতালিয় পদার্থবিদ কার্লো রুবিয়া একে এভাবে ব্যাখ্যা করেন</w:t>
+      </w:r>
+      <w:r>
+        <w:rPr>
+          <w:rFonts w:eastAsia="Calibri" w:cs="SolaimanLipi" w:ascii="SolaimanLipi" w:hAnsi="SolaimanLipi" w:eastAsiaTheme="minorHAnsi"/>
+          <w:color w:val="auto"/>
+          <w:kern w:val="0"/>
+          <w:position w:val="0"/>
+          <w:sz w:val="24"/>
+          <w:sz w:val="24"/>
+          <w:szCs w:val="24"/>
+          <w:vertAlign w:val="baseline"/>
+          <w:lang w:val="en-US" w:eastAsia="en-US" w:bidi="ar-SA"/>
+        </w:rPr>
+        <w:t>: ‘</w:t>
+      </w:r>
+      <w:r>
+        <w:rPr>
+          <w:rFonts w:ascii="SolaimanLipi" w:hAnsi="SolaimanLipi" w:eastAsia="Calibri" w:cs="SolaimanLipi" w:eastAsiaTheme="minorHAnsi"/>
+          <w:color w:val="auto"/>
+          <w:kern w:val="0"/>
+          <w:position w:val="0"/>
+          <w:sz w:val="24"/>
+          <w:sz w:val="24"/>
+          <w:sz w:val="24"/>
+          <w:szCs w:val="24"/>
+          <w:vertAlign w:val="baseline"/>
+          <w:lang w:val="en-US" w:eastAsia="en-US" w:bidi="ar-SA"/>
+        </w:rPr>
+        <w:t xml:space="preserve">অর্ধ ডজন গ্র্যাজুয়েট শিক্ষার্থীকে দুই মাইল মাটির নীচে পাঠিয়ে পাঁচ বছর ধরে বিশাল একটি পানির আধার দেখতে বলুন।’ </w:t>
+      </w:r>
+      <w:r>
+        <w:rPr>
+          <w:rFonts w:eastAsia="Calibri" w:cs="SolaimanLipi" w:ascii="SolaimanLipi" w:hAnsi="SolaimanLipi" w:eastAsiaTheme="minorHAnsi"/>
+          <w:color w:val="auto"/>
+          <w:kern w:val="0"/>
+          <w:position w:val="0"/>
+          <w:sz w:val="24"/>
+          <w:sz w:val="24"/>
+          <w:szCs w:val="24"/>
+          <w:vertAlign w:val="baseline"/>
+          <w:lang w:val="en-US" w:eastAsia="en-US" w:bidi="ar-SA"/>
+        </w:rPr>
+        <w:t>(</w:t>
+      </w:r>
+      <w:r>
+        <w:rPr>
+          <w:rFonts w:ascii="SolaimanLipi" w:hAnsi="SolaimanLipi" w:eastAsia="Calibri" w:cs="SolaimanLipi" w:eastAsiaTheme="minorHAnsi"/>
+          <w:color w:val="auto"/>
+          <w:kern w:val="0"/>
+          <w:position w:val="0"/>
+          <w:sz w:val="24"/>
+          <w:sz w:val="24"/>
+          <w:sz w:val="24"/>
+          <w:szCs w:val="24"/>
+          <w:vertAlign w:val="baseline"/>
+          <w:lang w:val="en-US" w:eastAsia="en-US" w:bidi="ar-SA"/>
+        </w:rPr>
+        <w:t>পিটার ওইট</w:t>
       </w:r>
       <w:r>
         <w:rPr>
@@ -9776,7 +9786,166 @@
           <w:vertAlign w:val="baseline"/>
           <w:lang w:val="en-US" w:eastAsia="en-US" w:bidi="ar-SA"/>
         </w:rPr>
-        <w:t xml:space="preserve">এক ও দুই লুপের সরল সংশোধনের জন্য সুপারগ্র্যাভিটি পুনর্স্বাভাবিকীকরণযোগ্য। তবে উচ্চতর ক্রমের সংশোধনের জন্য পুনর্স্বাভাবিকীকরণ সম্ভব হয়নি। </w:t>
+        <w:t>নট ইভেন রং</w:t>
+      </w:r>
+      <w:r>
+        <w:rPr>
+          <w:rFonts w:eastAsia="Calibri" w:cs="SolaimanLipi" w:ascii="SolaimanLipi" w:hAnsi="SolaimanLipi" w:eastAsiaTheme="minorHAnsi"/>
+          <w:color w:val="auto"/>
+          <w:kern w:val="0"/>
+          <w:position w:val="0"/>
+          <w:sz w:val="24"/>
+          <w:sz w:val="24"/>
+          <w:szCs w:val="24"/>
+          <w:vertAlign w:val="baseline"/>
+          <w:lang w:val="en-US" w:eastAsia="en-US" w:bidi="ar-SA"/>
+        </w:rPr>
+        <w:t xml:space="preserve">, </w:t>
+      </w:r>
+      <w:r>
+        <w:rPr>
+          <w:rFonts w:ascii="SolaimanLipi" w:hAnsi="SolaimanLipi" w:eastAsia="Calibri" w:cs="SolaimanLipi" w:eastAsiaTheme="minorHAnsi"/>
+          <w:color w:val="auto"/>
+          <w:kern w:val="0"/>
+          <w:position w:val="0"/>
+          <w:sz w:val="24"/>
+          <w:sz w:val="24"/>
+          <w:sz w:val="24"/>
+          <w:szCs w:val="24"/>
+          <w:vertAlign w:val="baseline"/>
+          <w:lang w:val="en-US" w:eastAsia="en-US" w:bidi="ar-SA"/>
+        </w:rPr>
+        <w:t>লন্ডন</w:t>
+      </w:r>
+      <w:r>
+        <w:rPr>
+          <w:rFonts w:eastAsia="Calibri" w:cs="SolaimanLipi" w:ascii="SolaimanLipi" w:hAnsi="SolaimanLipi" w:eastAsiaTheme="minorHAnsi"/>
+          <w:color w:val="auto"/>
+          <w:kern w:val="0"/>
+          <w:position w:val="0"/>
+          <w:sz w:val="24"/>
+          <w:sz w:val="24"/>
+          <w:szCs w:val="24"/>
+          <w:vertAlign w:val="baseline"/>
+          <w:lang w:val="en-US" w:eastAsia="en-US" w:bidi="ar-SA"/>
+        </w:rPr>
+        <w:t>:</w:t>
+      </w:r>
+      <w:r>
+        <w:rPr>
+          <w:rFonts w:ascii="SolaimanLipi" w:hAnsi="SolaimanLipi" w:eastAsia="Calibri" w:cs="SolaimanLipi" w:eastAsiaTheme="minorHAnsi"/>
+          <w:color w:val="auto"/>
+          <w:kern w:val="0"/>
+          <w:position w:val="0"/>
+          <w:sz w:val="24"/>
+          <w:sz w:val="24"/>
+          <w:sz w:val="24"/>
+          <w:szCs w:val="24"/>
+          <w:vertAlign w:val="baseline"/>
+          <w:lang w:val="en-US" w:eastAsia="en-US" w:bidi="ar-SA"/>
+        </w:rPr>
+        <w:t>ভিনটেজ</w:t>
+      </w:r>
+      <w:r>
+        <w:rPr>
+          <w:rFonts w:eastAsia="Calibri" w:cs="SolaimanLipi" w:ascii="SolaimanLipi" w:hAnsi="SolaimanLipi" w:eastAsiaTheme="minorHAnsi"/>
+          <w:color w:val="auto"/>
+          <w:kern w:val="0"/>
+          <w:position w:val="0"/>
+          <w:sz w:val="24"/>
+          <w:sz w:val="24"/>
+          <w:szCs w:val="24"/>
+          <w:vertAlign w:val="baseline"/>
+          <w:lang w:val="en-US" w:eastAsia="en-US" w:bidi="ar-SA"/>
+        </w:rPr>
+        <w:t xml:space="preserve">, </w:t>
+      </w:r>
+      <w:r>
+        <w:rPr>
+          <w:rFonts w:ascii="SolaimanLipi" w:hAnsi="SolaimanLipi" w:eastAsia="Calibri" w:cs="SolaimanLipi" w:eastAsiaTheme="minorHAnsi"/>
+          <w:color w:val="auto"/>
+          <w:kern w:val="0"/>
+          <w:position w:val="0"/>
+          <w:sz w:val="24"/>
+          <w:sz w:val="24"/>
+          <w:sz w:val="24"/>
+          <w:szCs w:val="24"/>
+          <w:vertAlign w:val="baseline"/>
+          <w:lang w:val="en-US" w:eastAsia="en-US" w:bidi="ar-SA"/>
+        </w:rPr>
+        <w:t>২০০৭</w:t>
+      </w:r>
+      <w:r>
+        <w:rPr>
+          <w:rFonts w:eastAsia="Calibri" w:cs="SolaimanLipi" w:ascii="SolaimanLipi" w:hAnsi="SolaimanLipi" w:eastAsiaTheme="minorHAnsi"/>
+          <w:color w:val="auto"/>
+          <w:kern w:val="0"/>
+          <w:position w:val="0"/>
+          <w:sz w:val="24"/>
+          <w:sz w:val="24"/>
+          <w:szCs w:val="24"/>
+          <w:vertAlign w:val="baseline"/>
+          <w:lang w:val="en-US" w:eastAsia="en-US" w:bidi="ar-SA"/>
+        </w:rPr>
+        <w:t xml:space="preserve">, </w:t>
+      </w:r>
+      <w:r>
+        <w:rPr>
+          <w:rFonts w:ascii="SolaimanLipi" w:hAnsi="SolaimanLipi" w:eastAsia="Calibri" w:cs="SolaimanLipi" w:eastAsiaTheme="minorHAnsi"/>
+          <w:color w:val="auto"/>
+          <w:kern w:val="0"/>
+          <w:position w:val="0"/>
+          <w:sz w:val="24"/>
+          <w:sz w:val="24"/>
+          <w:sz w:val="24"/>
+          <w:szCs w:val="24"/>
+          <w:vertAlign w:val="baseline"/>
+          <w:lang w:val="en-US" w:eastAsia="en-US" w:bidi="ar-SA"/>
+        </w:rPr>
+        <w:t>পৃ</w:t>
+      </w:r>
+      <w:r>
+        <w:rPr>
+          <w:rFonts w:eastAsia="Calibri" w:cs="SolaimanLipi" w:ascii="SolaimanLipi" w:hAnsi="SolaimanLipi" w:eastAsiaTheme="minorHAnsi"/>
+          <w:color w:val="auto"/>
+          <w:kern w:val="0"/>
+          <w:position w:val="0"/>
+          <w:sz w:val="24"/>
+          <w:sz w:val="24"/>
+          <w:szCs w:val="24"/>
+          <w:vertAlign w:val="baseline"/>
+          <w:lang w:val="en-US" w:eastAsia="en-US" w:bidi="ar-SA"/>
+        </w:rPr>
+        <w:t xml:space="preserve">. </w:t>
+      </w:r>
+      <w:r>
+        <w:rPr>
+          <w:rFonts w:ascii="SolaimanLipi" w:hAnsi="SolaimanLipi" w:eastAsia="Calibri" w:cs="SolaimanLipi" w:eastAsiaTheme="minorHAnsi"/>
+          <w:color w:val="auto"/>
+          <w:kern w:val="0"/>
+          <w:position w:val="0"/>
+          <w:sz w:val="24"/>
+          <w:sz w:val="24"/>
+          <w:sz w:val="24"/>
+          <w:szCs w:val="24"/>
+          <w:vertAlign w:val="baseline"/>
+          <w:lang w:val="en-US" w:eastAsia="en-US" w:bidi="ar-SA"/>
+        </w:rPr>
+        <w:t>১০৪</w:t>
+      </w:r>
+      <w:r>
+        <w:rPr>
+          <w:rFonts w:eastAsia="Calibri" w:cs="SolaimanLipi" w:ascii="SolaimanLipi" w:hAnsi="SolaimanLipi" w:eastAsiaTheme="minorHAnsi"/>
+          <w:color w:val="auto"/>
+          <w:kern w:val="0"/>
+          <w:position w:val="0"/>
+          <w:sz w:val="24"/>
+          <w:sz w:val="24"/>
+          <w:szCs w:val="24"/>
+          <w:vertAlign w:val="baseline"/>
+          <w:lang w:val="en-US" w:eastAsia="en-US" w:bidi="ar-SA"/>
+        </w:rPr>
+        <w:t xml:space="preserve">)  </w:t>
       </w:r>
     </w:p>
     <w:p>
@@ -9817,7 +9986,36 @@
           <w:vertAlign w:val="baseline"/>
           <w:lang w:val="en-US" w:eastAsia="en-US" w:bidi="ar-SA"/>
         </w:rPr>
-        <w:t xml:space="preserve">৮। ১৯৮১ ও ১৯৮২ সালেও সেনের দুটি গবেষণাপত্র প্রকাশ পেয়েছিল। তখন তিনি শিকাগো বিশ্ববিদ্যালয়েরর ছাত্র। </w:t>
+        <w:t>৩। সাধারণত যা হয় আর কি</w:t>
+      </w:r>
+      <w:r>
+        <w:rPr>
+          <w:rFonts w:eastAsia="Calibri" w:cs="SolaimanLipi" w:ascii="SolaimanLipi" w:hAnsi="SolaimanLipi" w:eastAsiaTheme="minorHAnsi"/>
+          <w:color w:val="auto"/>
+          <w:kern w:val="0"/>
+          <w:position w:val="0"/>
+          <w:sz w:val="24"/>
+          <w:sz w:val="24"/>
+          <w:szCs w:val="24"/>
+          <w:vertAlign w:val="baseline"/>
+          <w:lang w:val="en-US" w:eastAsia="en-US" w:bidi="ar-SA"/>
+        </w:rPr>
+        <w:t xml:space="preserve">, </w:t>
+      </w:r>
+      <w:r>
+        <w:rPr>
+          <w:rFonts w:ascii="SolaimanLipi" w:hAnsi="SolaimanLipi" w:eastAsia="Calibri" w:cs="SolaimanLipi" w:eastAsiaTheme="minorHAnsi"/>
+          <w:color w:val="auto"/>
+          <w:kern w:val="0"/>
+          <w:position w:val="0"/>
+          <w:sz w:val="24"/>
+          <w:sz w:val="24"/>
+          <w:sz w:val="24"/>
+          <w:szCs w:val="24"/>
+          <w:vertAlign w:val="baseline"/>
+          <w:lang w:val="en-US" w:eastAsia="en-US" w:bidi="ar-SA"/>
+        </w:rPr>
+        <w:t xml:space="preserve">ইতিহাসটা আসলে আরেকটু জটিল। তত্ত্বটার মৌলিক নীতিমালা অনেক তাত্ত্বিক আবষ্কিার ও পুনরাবিষ্কার করতে থাকেন। </w:t>
       </w:r>
     </w:p>
     <w:p>
@@ -9858,103 +10056,7 @@
           <w:vertAlign w:val="baseline"/>
           <w:lang w:val="en-US" w:eastAsia="en-US" w:bidi="ar-SA"/>
         </w:rPr>
-        <w:t>৯।  লেভি চিভিটা ছিলেন গ্রেগোরিও রিটচি কুরবাস্ট্রোর ছাত্র। ‌‌‌তিনি টেনসর ক্যালকুলাস উদ্ভাবন করেছিলেন। আইনস্টাইন সেটা কাজে লাগিয়েই সার্বিক আপেক্ষিকতার সূত্রগুলো প্রস্তুত করেন। তত্ত্বটির গাণিতিক গঠন সম্পর্কে ১৯১৫</w:t>
-      </w:r>
-      <w:r>
-        <w:rPr>
-          <w:rFonts w:eastAsia="Calibri" w:cs="SolaimanLipi" w:ascii="SolaimanLipi" w:hAnsi="SolaimanLipi" w:eastAsiaTheme="minorHAnsi"/>
-          <w:color w:val="auto"/>
-          <w:kern w:val="0"/>
-          <w:position w:val="0"/>
-          <w:sz w:val="24"/>
-          <w:sz w:val="24"/>
-          <w:szCs w:val="24"/>
-          <w:vertAlign w:val="baseline"/>
-          <w:lang w:val="en-US" w:eastAsia="en-US" w:bidi="ar-SA"/>
-        </w:rPr>
-        <w:t>-</w:t>
-      </w:r>
-      <w:r>
-        <w:rPr>
-          <w:rFonts w:ascii="SolaimanLipi" w:hAnsi="SolaimanLipi" w:eastAsia="Calibri" w:cs="SolaimanLipi" w:eastAsiaTheme="minorHAnsi"/>
-          <w:color w:val="auto"/>
-          <w:kern w:val="0"/>
-          <w:position w:val="0"/>
-          <w:sz w:val="24"/>
-          <w:sz w:val="24"/>
-          <w:sz w:val="24"/>
-          <w:szCs w:val="24"/>
-          <w:vertAlign w:val="baseline"/>
-          <w:lang w:val="en-US" w:eastAsia="en-US" w:bidi="ar-SA"/>
-        </w:rPr>
-        <w:t>১৭ সময়কালের মধ্যে আইনস্টাইন ও লেভি চিভিটা অনেকবার যোগাযোগ করেন। ১৯২১ সালে প্রকাশিত আইনস্টাইনের</w:t>
-      </w:r>
-      <w:r>
-        <w:rPr>
-          <w:rFonts w:ascii="SolaimanLipi" w:hAnsi="SolaimanLipi" w:eastAsia="Calibri" w:cs="SolaimanLipi" w:eastAsiaTheme="minorHAnsi"/>
-          <w:i/>
-          <w:i/>
-          <w:iCs/>
-          <w:color w:val="auto"/>
-          <w:kern w:val="0"/>
-          <w:position w:val="0"/>
-          <w:sz w:val="24"/>
-          <w:sz w:val="24"/>
-          <w:sz w:val="24"/>
-          <w:szCs w:val="24"/>
-          <w:vertAlign w:val="baseline"/>
-          <w:lang w:val="en-US" w:eastAsia="en-US" w:bidi="ar-SA"/>
-        </w:rPr>
-        <w:t>রিলেটিভিটি</w:t>
-      </w:r>
-      <w:r>
-        <w:rPr>
-          <w:rFonts w:eastAsia="Calibri" w:cs="SolaimanLipi" w:ascii="SolaimanLipi" w:hAnsi="SolaimanLipi" w:eastAsiaTheme="minorHAnsi"/>
-          <w:i/>
-          <w:iCs/>
-          <w:color w:val="auto"/>
-          <w:kern w:val="0"/>
-          <w:position w:val="0"/>
-          <w:sz w:val="24"/>
-          <w:sz w:val="24"/>
-          <w:szCs w:val="24"/>
-          <w:vertAlign w:val="baseline"/>
-          <w:lang w:val="en-US" w:eastAsia="en-US" w:bidi="ar-SA"/>
-        </w:rPr>
-        <w:t xml:space="preserve">: </w:t>
-      </w:r>
-      <w:r>
-        <w:rPr>
-          <w:rFonts w:ascii="SolaimanLipi" w:hAnsi="SolaimanLipi" w:eastAsia="Calibri" w:cs="SolaimanLipi" w:eastAsiaTheme="minorHAnsi"/>
-          <w:i/>
-          <w:i/>
-          <w:iCs/>
-          <w:color w:val="auto"/>
-          <w:kern w:val="0"/>
-          <w:position w:val="0"/>
-          <w:sz w:val="24"/>
-          <w:sz w:val="24"/>
-          <w:sz w:val="24"/>
-          <w:szCs w:val="24"/>
-          <w:vertAlign w:val="baseline"/>
-          <w:lang w:val="en-US" w:eastAsia="en-US" w:bidi="ar-SA"/>
-        </w:rPr>
-        <w:t xml:space="preserve">দ্য স্পেশাল অ্যান্ড জেনারেল রিলেটিভিটি </w:t>
-      </w:r>
-      <w:r>
-        <w:rPr>
-          <w:rFonts w:ascii="SolaimanLipi" w:hAnsi="SolaimanLipi" w:eastAsia="Calibri" w:cs="SolaimanLipi" w:eastAsiaTheme="minorHAnsi"/>
-          <w:color w:val="auto"/>
-          <w:kern w:val="0"/>
-          <w:position w:val="0"/>
-          <w:sz w:val="24"/>
-          <w:sz w:val="24"/>
-          <w:sz w:val="24"/>
-          <w:szCs w:val="24"/>
-          <w:vertAlign w:val="baseline"/>
-          <w:lang w:val="en-US" w:eastAsia="en-US" w:bidi="ar-SA"/>
-        </w:rPr>
-        <w:t xml:space="preserve">বইয়ের ইতালিয় অনুবাদের একটি ভূমিকা লেখেন তিনি। </w:t>
+        <w:t xml:space="preserve">৪। জটিলতা এড়াতেই সম্ভবত উচ্চারণটা এভাবে করা হয়। </w:t>
       </w:r>
     </w:p>
     <w:p>
@@ -9995,7 +10097,7 @@
           <w:vertAlign w:val="baseline"/>
           <w:lang w:val="en-US" w:eastAsia="en-US" w:bidi="ar-SA"/>
         </w:rPr>
-        <w:t>১০। সত্যি বলতে</w:t>
+        <w:t>৫। আরেকটি বিষয় হলো</w:t>
       </w:r>
       <w:r>
         <w:rPr>
@@ -10024,156 +10126,7 @@
           <w:vertAlign w:val="baseline"/>
           <w:lang w:val="en-US" w:eastAsia="en-US" w:bidi="ar-SA"/>
         </w:rPr>
-        <w:t>১৯১৮ সালে জার্মান গণিতবিদ হেরমান ভাইল একটি কানেকশন থিওরি অনুসন্ধান করছিলেন। সেটা করতে গিয়েই তিনি পরবর্তীতে প্রস্তুত গেজ থিওরির ভিত্তি আবিষ্কার করেন। গেজ থিওরি একটি বিশেষ ধরনের ফিল্ড থিওরি। সাধারণভাবে সব আধুনিক ফিল্ড থিওরির ভিত্তি এটাই।</w:t>
-      </w:r>
-    </w:p>
-    <w:p>
-      <w:pPr>
-        <w:pStyle w:val="Normal"/>
-        <w:spacing w:before="0" w:after="200"/>
-        <w:rPr>
-          <w:rFonts w:ascii="SolaimanLipi" w:hAnsi="SolaimanLipi" w:cs="SolaimanLipi"/>
-          <w:sz w:val="24"/>
-          <w:szCs w:val="24"/>
-        </w:rPr>
-      </w:pPr>
-      <w:r>
-        <w:rPr>
-          <w:rFonts w:ascii="SolaimanLipi" w:hAnsi="SolaimanLipi" w:eastAsia="Calibri" w:cs="SolaimanLipi" w:eastAsiaTheme="minorHAnsi"/>
-          <w:b/>
-          <w:b/>
-          <w:bCs/>
-          <w:color w:val="auto"/>
-          <w:kern w:val="0"/>
-          <w:sz w:val="24"/>
-          <w:sz w:val="24"/>
-          <w:szCs w:val="24"/>
-          <w:lang w:val="en-US" w:eastAsia="en-US" w:bidi="ar-SA"/>
-        </w:rPr>
-        <w:t xml:space="preserve">টীকা </w:t>
-      </w:r>
-      <w:r>
-        <w:rPr>
-          <w:rFonts w:eastAsia="Calibri" w:cs="SolaimanLipi" w:ascii="SolaimanLipi" w:hAnsi="SolaimanLipi" w:eastAsiaTheme="minorHAnsi"/>
-          <w:b/>
-          <w:bCs/>
-          <w:color w:val="auto"/>
-          <w:kern w:val="0"/>
-          <w:sz w:val="24"/>
-          <w:szCs w:val="24"/>
-          <w:lang w:val="en-US" w:eastAsia="en-US" w:bidi="ar-SA"/>
-        </w:rPr>
-        <w:t>(</w:t>
-      </w:r>
-      <w:r>
-        <w:rPr>
-          <w:rFonts w:ascii="SolaimanLipi" w:hAnsi="SolaimanLipi" w:eastAsia="Calibri" w:cs="SolaimanLipi" w:eastAsiaTheme="minorHAnsi"/>
-          <w:b/>
-          <w:b/>
-          <w:bCs/>
-          <w:color w:val="auto"/>
-          <w:kern w:val="0"/>
-          <w:sz w:val="24"/>
-          <w:sz w:val="24"/>
-          <w:szCs w:val="24"/>
-          <w:lang w:val="en-US" w:eastAsia="en-US" w:bidi="ar-SA"/>
-        </w:rPr>
-        <w:t>অুনবাদক</w:t>
-      </w:r>
-      <w:r>
-        <w:rPr>
-          <w:rFonts w:eastAsia="Calibri" w:cs="SolaimanLipi" w:ascii="SolaimanLipi" w:hAnsi="SolaimanLipi" w:eastAsiaTheme="minorHAnsi"/>
-          <w:b/>
-          <w:bCs/>
-          <w:color w:val="auto"/>
-          <w:kern w:val="0"/>
-          <w:sz w:val="24"/>
-          <w:szCs w:val="24"/>
-          <w:lang w:val="en-US" w:eastAsia="en-US" w:bidi="ar-SA"/>
-        </w:rPr>
-        <w:t>)</w:t>
-      </w:r>
-      <w:r>
-        <w:rPr>
-          <w:rFonts w:eastAsia="Calibri" w:cs="SolaimanLipi" w:ascii="SolaimanLipi" w:hAnsi="SolaimanLipi" w:eastAsiaTheme="minorHAnsi"/>
-          <w:color w:val="auto"/>
-          <w:kern w:val="0"/>
-          <w:sz w:val="24"/>
-          <w:szCs w:val="24"/>
-          <w:lang w:val="en-US" w:eastAsia="en-US" w:bidi="ar-SA"/>
-        </w:rPr>
-        <w:t xml:space="preserve"> </w:t>
-      </w:r>
-    </w:p>
-    <w:p>
-      <w:pPr>
-        <w:pStyle w:val="Normal"/>
-        <w:spacing w:before="0" w:after="200"/>
-        <w:rPr>
-          <w:rFonts w:ascii="SolaimanLipi" w:hAnsi="SolaimanLipi" w:cs="SolaimanLipi"/>
-          <w:sz w:val="24"/>
-          <w:szCs w:val="24"/>
-        </w:rPr>
-      </w:pPr>
-      <w:r>
-        <w:rPr>
-          <w:rFonts w:ascii="SolaimanLipi" w:hAnsi="SolaimanLipi" w:cs="SolaimanLipi"/>
-          <w:sz w:val="24"/>
-          <w:sz w:val="24"/>
-          <w:szCs w:val="24"/>
-        </w:rPr>
-        <w:t>১। কনটিনজেন্ট বলা হয় এমন বিষয়কে</w:t>
-      </w:r>
-      <w:r>
-        <w:rPr>
-          <w:rFonts w:cs="SolaimanLipi" w:ascii="SolaimanLipi" w:hAnsi="SolaimanLipi"/>
-          <w:sz w:val="24"/>
-          <w:szCs w:val="24"/>
-        </w:rPr>
-        <w:t xml:space="preserve">, </w:t>
-      </w:r>
-      <w:r>
-        <w:rPr>
-          <w:rFonts w:ascii="SolaimanLipi" w:hAnsi="SolaimanLipi" w:cs="SolaimanLipi"/>
-          <w:sz w:val="24"/>
-          <w:sz w:val="24"/>
-          <w:szCs w:val="24"/>
-        </w:rPr>
-        <w:t>যেটি বাস্তব ঘটনার আলোকে সত্য বলে গৃহীত</w:t>
-      </w:r>
-      <w:r>
-        <w:rPr>
-          <w:rFonts w:cs="SolaimanLipi" w:ascii="SolaimanLipi" w:hAnsi="SolaimanLipi"/>
-          <w:sz w:val="24"/>
-          <w:szCs w:val="24"/>
-        </w:rPr>
-        <w:t xml:space="preserve">, </w:t>
-      </w:r>
-      <w:r>
-        <w:rPr>
-          <w:rFonts w:ascii="SolaimanLipi" w:hAnsi="SolaimanLipi" w:cs="SolaimanLipi"/>
-          <w:sz w:val="24"/>
-          <w:sz w:val="24"/>
-          <w:szCs w:val="24"/>
-        </w:rPr>
-        <w:t xml:space="preserve">তবে যৌক্তিক প্রয়োজনীয়তা </w:t>
-      </w:r>
-      <w:r>
-        <w:rPr>
-          <w:rFonts w:cs="SolaimanLipi" w:ascii="SolaimanLipi" w:hAnsi="SolaimanLipi"/>
-          <w:sz w:val="24"/>
-          <w:szCs w:val="24"/>
-        </w:rPr>
-        <w:t xml:space="preserve">(logical necessity) </w:t>
-      </w:r>
-      <w:r>
-        <w:rPr>
-          <w:rFonts w:ascii="SolaimanLipi" w:hAnsi="SolaimanLipi" w:cs="SolaimanLipi"/>
-          <w:sz w:val="24"/>
-          <w:sz w:val="24"/>
-          <w:szCs w:val="24"/>
-        </w:rPr>
-        <w:t>তাকে স্বীকার করে না।</w:t>
+        <w:t xml:space="preserve">অতিপ্রতিসাম্য নিখুঁত হলে সব বস্তুকণা হবে অস্থিতিশীল। </w:t>
       </w:r>
     </w:p>
     <w:p>
@@ -10189,6 +10142,787 @@
       </w:pPr>
       <w:r>
         <w:rPr>
+          <w:rFonts w:eastAsia="Calibri" w:cs="SolaimanLipi" w:ascii="SolaimanLipi" w:hAnsi="SolaimanLipi" w:eastAsiaTheme="minorHAnsi"/>
+          <w:color w:val="auto"/>
+          <w:kern w:val="0"/>
+          <w:position w:val="0"/>
+          <w:sz w:val="24"/>
+          <w:sz w:val="24"/>
+          <w:szCs w:val="24"/>
+          <w:vertAlign w:val="baseline"/>
+          <w:lang w:val="en-US" w:eastAsia="en-US" w:bidi="ar-SA"/>
+        </w:rPr>
+        <w:t>*</w:t>
+      </w:r>
+      <w:r>
+        <w:rPr>
+          <w:rFonts w:ascii="SolaimanLipi" w:hAnsi="SolaimanLipi" w:eastAsia="Calibri" w:cs="SolaimanLipi" w:eastAsiaTheme="minorHAnsi"/>
+          <w:color w:val="auto"/>
+          <w:kern w:val="0"/>
+          <w:position w:val="0"/>
+          <w:sz w:val="24"/>
+          <w:sz w:val="24"/>
+          <w:sz w:val="24"/>
+          <w:szCs w:val="24"/>
+          <w:vertAlign w:val="baseline"/>
+          <w:lang w:val="en-US" w:eastAsia="en-US" w:bidi="ar-SA"/>
+        </w:rPr>
+        <w:t xml:space="preserve">৬। সার্নের লার্জ হ্যাড্রোন কোলাইডারের সহযোগিতামূলক গবেষণা প্রকল্প অ্যাটলাসের </w:t>
+      </w:r>
+      <w:r>
+        <w:rPr>
+          <w:rFonts w:eastAsia="Calibri" w:cs="SolaimanLipi" w:ascii="SolaimanLipi" w:hAnsi="SolaimanLipi" w:eastAsiaTheme="minorHAnsi"/>
+          <w:color w:val="auto"/>
+          <w:kern w:val="0"/>
+          <w:position w:val="0"/>
+          <w:sz w:val="24"/>
+          <w:sz w:val="24"/>
+          <w:szCs w:val="24"/>
+          <w:vertAlign w:val="baseline"/>
+          <w:lang w:val="en-US" w:eastAsia="en-US" w:bidi="ar-SA"/>
+        </w:rPr>
+        <w:t xml:space="preserve">(ATLAS) </w:t>
+      </w:r>
+      <w:r>
+        <w:rPr>
+          <w:rFonts w:ascii="SolaimanLipi" w:hAnsi="SolaimanLipi" w:eastAsia="Calibri" w:cs="SolaimanLipi" w:eastAsiaTheme="minorHAnsi"/>
+          <w:color w:val="auto"/>
+          <w:kern w:val="0"/>
+          <w:position w:val="0"/>
+          <w:sz w:val="24"/>
+          <w:sz w:val="24"/>
+          <w:sz w:val="24"/>
+          <w:szCs w:val="24"/>
+          <w:vertAlign w:val="baseline"/>
+          <w:lang w:val="en-US" w:eastAsia="en-US" w:bidi="ar-SA"/>
+        </w:rPr>
+        <w:t xml:space="preserve">সাম্প্রতিক </w:t>
+      </w:r>
+      <w:r>
+        <w:rPr>
+          <w:rFonts w:eastAsia="Calibri" w:cs="SolaimanLipi" w:ascii="SolaimanLipi" w:hAnsi="SolaimanLipi" w:eastAsiaTheme="minorHAnsi"/>
+          <w:color w:val="auto"/>
+          <w:kern w:val="0"/>
+          <w:position w:val="0"/>
+          <w:sz w:val="24"/>
+          <w:sz w:val="24"/>
+          <w:szCs w:val="24"/>
+          <w:vertAlign w:val="baseline"/>
+          <w:lang w:val="en-US" w:eastAsia="en-US" w:bidi="ar-SA"/>
+        </w:rPr>
+        <w:t>(</w:t>
+      </w:r>
+      <w:r>
+        <w:rPr>
+          <w:rFonts w:ascii="SolaimanLipi" w:hAnsi="SolaimanLipi" w:eastAsia="Calibri" w:cs="SolaimanLipi" w:eastAsiaTheme="minorHAnsi"/>
+          <w:color w:val="auto"/>
+          <w:kern w:val="0"/>
+          <w:position w:val="0"/>
+          <w:sz w:val="24"/>
+          <w:sz w:val="24"/>
+          <w:sz w:val="24"/>
+          <w:szCs w:val="24"/>
+          <w:vertAlign w:val="baseline"/>
+          <w:lang w:val="en-US" w:eastAsia="en-US" w:bidi="ar-SA"/>
+        </w:rPr>
+        <w:t>মার্চ</w:t>
+      </w:r>
+      <w:r>
+        <w:rPr>
+          <w:rFonts w:eastAsia="Calibri" w:cs="SolaimanLipi" w:ascii="SolaimanLipi" w:hAnsi="SolaimanLipi" w:eastAsiaTheme="minorHAnsi"/>
+          <w:color w:val="auto"/>
+          <w:kern w:val="0"/>
+          <w:position w:val="0"/>
+          <w:sz w:val="24"/>
+          <w:sz w:val="24"/>
+          <w:szCs w:val="24"/>
+          <w:vertAlign w:val="baseline"/>
+          <w:lang w:val="en-US" w:eastAsia="en-US" w:bidi="ar-SA"/>
+        </w:rPr>
+        <w:t xml:space="preserve">, </w:t>
+      </w:r>
+      <w:r>
+        <w:rPr>
+          <w:rFonts w:ascii="SolaimanLipi" w:hAnsi="SolaimanLipi" w:eastAsia="Calibri" w:cs="SolaimanLipi" w:eastAsiaTheme="minorHAnsi"/>
+          <w:color w:val="auto"/>
+          <w:kern w:val="0"/>
+          <w:position w:val="0"/>
+          <w:sz w:val="24"/>
+          <w:sz w:val="24"/>
+          <w:sz w:val="24"/>
+          <w:szCs w:val="24"/>
+          <w:vertAlign w:val="baseline"/>
+          <w:lang w:val="en-US" w:eastAsia="en-US" w:bidi="ar-SA"/>
+        </w:rPr>
+        <w:t>২০১৭</w:t>
+      </w:r>
+      <w:r>
+        <w:rPr>
+          <w:rFonts w:eastAsia="Calibri" w:cs="SolaimanLipi" w:ascii="SolaimanLipi" w:hAnsi="SolaimanLipi" w:eastAsiaTheme="minorHAnsi"/>
+          <w:color w:val="auto"/>
+          <w:kern w:val="0"/>
+          <w:position w:val="0"/>
+          <w:sz w:val="24"/>
+          <w:sz w:val="24"/>
+          <w:szCs w:val="24"/>
+          <w:vertAlign w:val="baseline"/>
+          <w:lang w:val="en-US" w:eastAsia="en-US" w:bidi="ar-SA"/>
+        </w:rPr>
+        <w:t xml:space="preserve">) </w:t>
+      </w:r>
+      <w:r>
+        <w:rPr>
+          <w:rFonts w:ascii="SolaimanLipi" w:hAnsi="SolaimanLipi" w:eastAsia="Calibri" w:cs="SolaimanLipi" w:eastAsiaTheme="minorHAnsi"/>
+          <w:color w:val="auto"/>
+          <w:kern w:val="0"/>
+          <w:position w:val="0"/>
+          <w:sz w:val="24"/>
+          <w:sz w:val="24"/>
+          <w:sz w:val="24"/>
+          <w:szCs w:val="24"/>
+          <w:vertAlign w:val="baseline"/>
+          <w:lang w:val="en-US" w:eastAsia="en-US" w:bidi="ar-SA"/>
+        </w:rPr>
+        <w:t>ফল বলছে</w:t>
+      </w:r>
+      <w:r>
+        <w:rPr>
+          <w:rFonts w:eastAsia="Calibri" w:cs="SolaimanLipi" w:ascii="SolaimanLipi" w:hAnsi="SolaimanLipi" w:eastAsiaTheme="minorHAnsi"/>
+          <w:color w:val="auto"/>
+          <w:kern w:val="0"/>
+          <w:position w:val="0"/>
+          <w:sz w:val="24"/>
+          <w:sz w:val="24"/>
+          <w:szCs w:val="24"/>
+          <w:vertAlign w:val="baseline"/>
+          <w:lang w:val="en-US" w:eastAsia="en-US" w:bidi="ar-SA"/>
+        </w:rPr>
+        <w:t xml:space="preserve">, </w:t>
+      </w:r>
+      <w:r>
+        <w:rPr>
+          <w:rFonts w:ascii="SolaimanLipi" w:hAnsi="SolaimanLipi" w:eastAsia="Calibri" w:cs="SolaimanLipi" w:eastAsiaTheme="minorHAnsi"/>
+          <w:color w:val="auto"/>
+          <w:kern w:val="0"/>
+          <w:position w:val="0"/>
+          <w:sz w:val="24"/>
+          <w:sz w:val="24"/>
+          <w:sz w:val="24"/>
+          <w:szCs w:val="24"/>
+          <w:vertAlign w:val="baseline"/>
+          <w:lang w:val="en-US" w:eastAsia="en-US" w:bidi="ar-SA"/>
+        </w:rPr>
+        <w:t>গ্লুয়ন কণার কাল্পনিক অতিপ্রতিসম সঙ্গী গ্লুইনো কণা বাস্তবে থেকে থাকলে তার ভর হবে প্রোটনের ভরের ২</w:t>
+      </w:r>
+      <w:r>
+        <w:rPr>
+          <w:rFonts w:eastAsia="Calibri" w:cs="SolaimanLipi" w:ascii="SolaimanLipi" w:hAnsi="SolaimanLipi" w:eastAsiaTheme="minorHAnsi"/>
+          <w:color w:val="auto"/>
+          <w:kern w:val="0"/>
+          <w:position w:val="0"/>
+          <w:sz w:val="24"/>
+          <w:sz w:val="24"/>
+          <w:szCs w:val="24"/>
+          <w:vertAlign w:val="baseline"/>
+          <w:lang w:val="en-US" w:eastAsia="en-US" w:bidi="ar-SA"/>
+        </w:rPr>
+        <w:t>,</w:t>
+      </w:r>
+      <w:r>
+        <w:rPr>
+          <w:rFonts w:ascii="SolaimanLipi" w:hAnsi="SolaimanLipi" w:eastAsia="Calibri" w:cs="SolaimanLipi" w:eastAsiaTheme="minorHAnsi"/>
+          <w:color w:val="auto"/>
+          <w:kern w:val="0"/>
+          <w:position w:val="0"/>
+          <w:sz w:val="24"/>
+          <w:sz w:val="24"/>
+          <w:sz w:val="24"/>
+          <w:szCs w:val="24"/>
+          <w:vertAlign w:val="baseline"/>
+          <w:lang w:val="en-US" w:eastAsia="en-US" w:bidi="ar-SA"/>
+        </w:rPr>
+        <w:t xml:space="preserve">০০০ গুণেরও অনেকটা বেশি। </w:t>
+      </w:r>
+    </w:p>
+    <w:p>
+      <w:pPr>
+        <w:pStyle w:val="Normal"/>
+        <w:bidi w:val="0"/>
+        <w:spacing w:before="0" w:after="200"/>
+        <w:rPr>
+          <w:rFonts w:ascii="SolaimanLipi" w:hAnsi="SolaimanLipi" w:cs="SolaimanLipi"/>
+          <w:sz w:val="24"/>
+          <w:szCs w:val="24"/>
+        </w:rPr>
+      </w:pPr>
+      <w:r>
+        <w:rPr>
+          <w:rFonts w:eastAsia="Calibri" w:cs="SolaimanLipi" w:ascii="SolaimanLipi" w:hAnsi="SolaimanLipi" w:eastAsiaTheme="minorHAnsi"/>
+          <w:color w:val="auto"/>
+          <w:kern w:val="0"/>
+          <w:position w:val="0"/>
+          <w:sz w:val="24"/>
+          <w:sz w:val="24"/>
+          <w:szCs w:val="24"/>
+          <w:vertAlign w:val="baseline"/>
+          <w:lang w:val="en-US" w:eastAsia="en-US" w:bidi="ar-SA"/>
+        </w:rPr>
+        <w:t>*</w:t>
+      </w:r>
+      <w:r>
+        <w:rPr>
+          <w:rFonts w:ascii="SolaimanLipi" w:hAnsi="SolaimanLipi" w:eastAsia="Calibri" w:cs="SolaimanLipi" w:eastAsiaTheme="minorHAnsi"/>
+          <w:color w:val="auto"/>
+          <w:kern w:val="0"/>
+          <w:position w:val="0"/>
+          <w:sz w:val="24"/>
+          <w:sz w:val="24"/>
+          <w:sz w:val="24"/>
+          <w:szCs w:val="24"/>
+          <w:vertAlign w:val="baseline"/>
+          <w:lang w:val="en-US" w:eastAsia="en-US" w:bidi="ar-SA"/>
+        </w:rPr>
+        <w:t>৭। বিকিরণজাত সংশোধন বের করতে গেলে লুপ নিয়ে কাজ করতে হয়। এগুলোতে ছিল নানান ধরনের জটিলতা। দেখা গেল</w:t>
+      </w:r>
+      <w:r>
+        <w:rPr>
+          <w:rFonts w:eastAsia="Calibri" w:cs="SolaimanLipi" w:ascii="SolaimanLipi" w:hAnsi="SolaimanLipi" w:eastAsiaTheme="minorHAnsi"/>
+          <w:color w:val="auto"/>
+          <w:kern w:val="0"/>
+          <w:position w:val="0"/>
+          <w:sz w:val="24"/>
+          <w:sz w:val="24"/>
+          <w:szCs w:val="24"/>
+          <w:vertAlign w:val="baseline"/>
+          <w:lang w:val="en-US" w:eastAsia="en-US" w:bidi="ar-SA"/>
+        </w:rPr>
+        <w:t xml:space="preserve">, </w:t>
+      </w:r>
+      <w:r>
+        <w:rPr>
+          <w:rFonts w:ascii="SolaimanLipi" w:hAnsi="SolaimanLipi" w:eastAsia="Calibri" w:cs="SolaimanLipi" w:eastAsiaTheme="minorHAnsi"/>
+          <w:color w:val="auto"/>
+          <w:kern w:val="0"/>
+          <w:position w:val="0"/>
+          <w:sz w:val="24"/>
+          <w:sz w:val="24"/>
+          <w:sz w:val="24"/>
+          <w:szCs w:val="24"/>
+          <w:vertAlign w:val="baseline"/>
+          <w:lang w:val="en-US" w:eastAsia="en-US" w:bidi="ar-SA"/>
+        </w:rPr>
+        <w:t xml:space="preserve">এক ও দুই লুপের সরল সংশোধনের জন্য সুপারগ্র্যাভিটি পুনর্স্বাভাবিকীকরণযোগ্য। তবে উচ্চতর ক্রমের সংশোধনের জন্য পুনর্স্বাভাবিকীকরণ সম্ভব হয়নি। </w:t>
+      </w:r>
+    </w:p>
+    <w:p>
+      <w:pPr>
+        <w:pStyle w:val="Normal"/>
+        <w:bidi w:val="0"/>
+        <w:spacing w:before="0" w:after="200"/>
+        <w:rPr>
+          <w:rFonts w:ascii="SolaimanLipi" w:hAnsi="SolaimanLipi" w:cs="SolaimanLipi"/>
+          <w:sz w:val="24"/>
+          <w:szCs w:val="24"/>
+        </w:rPr>
+      </w:pPr>
+      <w:r>
+        <w:rPr>
+          <w:rFonts w:eastAsia="Calibri" w:cs="SolaimanLipi" w:ascii="SolaimanLipi" w:hAnsi="SolaimanLipi" w:eastAsiaTheme="minorHAnsi"/>
+          <w:color w:val="auto"/>
+          <w:kern w:val="0"/>
+          <w:position w:val="0"/>
+          <w:sz w:val="24"/>
+          <w:sz w:val="24"/>
+          <w:szCs w:val="24"/>
+          <w:vertAlign w:val="baseline"/>
+          <w:lang w:val="en-US" w:eastAsia="en-US" w:bidi="ar-SA"/>
+        </w:rPr>
+        <w:t>*</w:t>
+      </w:r>
+      <w:r>
+        <w:rPr>
+          <w:rFonts w:ascii="SolaimanLipi" w:hAnsi="SolaimanLipi" w:eastAsia="Calibri" w:cs="SolaimanLipi" w:eastAsiaTheme="minorHAnsi"/>
+          <w:color w:val="auto"/>
+          <w:kern w:val="0"/>
+          <w:position w:val="0"/>
+          <w:sz w:val="24"/>
+          <w:sz w:val="24"/>
+          <w:sz w:val="24"/>
+          <w:szCs w:val="24"/>
+          <w:vertAlign w:val="baseline"/>
+          <w:lang w:val="en-US" w:eastAsia="en-US" w:bidi="ar-SA"/>
+        </w:rPr>
+        <w:t xml:space="preserve">৮। ১৯৮১ ও ১৯৮২ সালেও সেনের দুটি গবেষণাপত্র প্রকাশ পেয়েছিল। তখন তিনি শিকাগো বিশ্ববিদ্যালয়েরর ছাত্র। </w:t>
+      </w:r>
+    </w:p>
+    <w:p>
+      <w:pPr>
+        <w:pStyle w:val="Normal"/>
+        <w:bidi w:val="0"/>
+        <w:spacing w:before="0" w:after="200"/>
+        <w:rPr>
+          <w:rFonts w:ascii="SolaimanLipi" w:hAnsi="SolaimanLipi" w:cs="SolaimanLipi"/>
+          <w:sz w:val="24"/>
+          <w:szCs w:val="24"/>
+        </w:rPr>
+      </w:pPr>
+      <w:r>
+        <w:rPr>
+          <w:rFonts w:eastAsia="Calibri" w:cs="SolaimanLipi" w:ascii="SolaimanLipi" w:hAnsi="SolaimanLipi" w:eastAsiaTheme="minorHAnsi"/>
+          <w:color w:val="auto"/>
+          <w:kern w:val="0"/>
+          <w:position w:val="0"/>
+          <w:sz w:val="24"/>
+          <w:sz w:val="24"/>
+          <w:szCs w:val="24"/>
+          <w:vertAlign w:val="baseline"/>
+          <w:lang w:val="en-US" w:eastAsia="en-US" w:bidi="ar-SA"/>
+        </w:rPr>
+        <w:t>*</w:t>
+      </w:r>
+      <w:r>
+        <w:rPr>
+          <w:rFonts w:ascii="SolaimanLipi" w:hAnsi="SolaimanLipi" w:eastAsia="Calibri" w:cs="SolaimanLipi" w:eastAsiaTheme="minorHAnsi"/>
+          <w:color w:val="auto"/>
+          <w:kern w:val="0"/>
+          <w:position w:val="0"/>
+          <w:sz w:val="24"/>
+          <w:sz w:val="24"/>
+          <w:sz w:val="24"/>
+          <w:szCs w:val="24"/>
+          <w:vertAlign w:val="baseline"/>
+          <w:lang w:val="en-US" w:eastAsia="en-US" w:bidi="ar-SA"/>
+        </w:rPr>
+        <w:t>৯।  লেভি চিভিটা ছিলেন গ্রেগোরিও রিটচি কুরবাস্ট্রোর ছাত্র। ‌‌‌তিনি টেনসর ক্যালকুলাস উদ্ভাবন করেছিলেন। আইনস্টাইন সেটা কাজে লাগিয়েই সার্বিক আপেক্ষিকতার সূত্রগুলো প্রস্তুত করেন। তত্ত্বটির গাণিতিক গঠন সম্পর্কে ১৯১৫</w:t>
+      </w:r>
+      <w:r>
+        <w:rPr>
+          <w:rFonts w:eastAsia="Calibri" w:cs="SolaimanLipi" w:ascii="SolaimanLipi" w:hAnsi="SolaimanLipi" w:eastAsiaTheme="minorHAnsi"/>
+          <w:color w:val="auto"/>
+          <w:kern w:val="0"/>
+          <w:position w:val="0"/>
+          <w:sz w:val="24"/>
+          <w:sz w:val="24"/>
+          <w:szCs w:val="24"/>
+          <w:vertAlign w:val="baseline"/>
+          <w:lang w:val="en-US" w:eastAsia="en-US" w:bidi="ar-SA"/>
+        </w:rPr>
+        <w:t>-</w:t>
+      </w:r>
+      <w:r>
+        <w:rPr>
+          <w:rFonts w:ascii="SolaimanLipi" w:hAnsi="SolaimanLipi" w:eastAsia="Calibri" w:cs="SolaimanLipi" w:eastAsiaTheme="minorHAnsi"/>
+          <w:color w:val="auto"/>
+          <w:kern w:val="0"/>
+          <w:position w:val="0"/>
+          <w:sz w:val="24"/>
+          <w:sz w:val="24"/>
+          <w:sz w:val="24"/>
+          <w:szCs w:val="24"/>
+          <w:vertAlign w:val="baseline"/>
+          <w:lang w:val="en-US" w:eastAsia="en-US" w:bidi="ar-SA"/>
+        </w:rPr>
+        <w:t>১৭ সময়কালের মধ্যে আইনস্টাইন ও লেভি চিভিটা অনেকবার যোগাযোগ করেন। ১৯২১ সালে প্রকাশিত আইনস্টাইনের</w:t>
+      </w:r>
+      <w:r>
+        <w:rPr>
+          <w:rFonts w:ascii="SolaimanLipi" w:hAnsi="SolaimanLipi" w:eastAsia="Calibri" w:cs="SolaimanLipi" w:eastAsiaTheme="minorHAnsi"/>
+          <w:i/>
+          <w:i/>
+          <w:iCs/>
+          <w:color w:val="auto"/>
+          <w:kern w:val="0"/>
+          <w:position w:val="0"/>
+          <w:sz w:val="24"/>
+          <w:sz w:val="24"/>
+          <w:sz w:val="24"/>
+          <w:szCs w:val="24"/>
+          <w:vertAlign w:val="baseline"/>
+          <w:lang w:val="en-US" w:eastAsia="en-US" w:bidi="ar-SA"/>
+        </w:rPr>
+        <w:t>রিলেটিভিটি</w:t>
+      </w:r>
+      <w:r>
+        <w:rPr>
+          <w:rFonts w:eastAsia="Calibri" w:cs="SolaimanLipi" w:ascii="SolaimanLipi" w:hAnsi="SolaimanLipi" w:eastAsiaTheme="minorHAnsi"/>
+          <w:i/>
+          <w:iCs/>
+          <w:color w:val="auto"/>
+          <w:kern w:val="0"/>
+          <w:position w:val="0"/>
+          <w:sz w:val="24"/>
+          <w:sz w:val="24"/>
+          <w:szCs w:val="24"/>
+          <w:vertAlign w:val="baseline"/>
+          <w:lang w:val="en-US" w:eastAsia="en-US" w:bidi="ar-SA"/>
+        </w:rPr>
+        <w:t xml:space="preserve">: </w:t>
+      </w:r>
+      <w:r>
+        <w:rPr>
+          <w:rFonts w:ascii="SolaimanLipi" w:hAnsi="SolaimanLipi" w:eastAsia="Calibri" w:cs="SolaimanLipi" w:eastAsiaTheme="minorHAnsi"/>
+          <w:i/>
+          <w:i/>
+          <w:iCs/>
+          <w:color w:val="auto"/>
+          <w:kern w:val="0"/>
+          <w:position w:val="0"/>
+          <w:sz w:val="24"/>
+          <w:sz w:val="24"/>
+          <w:sz w:val="24"/>
+          <w:szCs w:val="24"/>
+          <w:vertAlign w:val="baseline"/>
+          <w:lang w:val="en-US" w:eastAsia="en-US" w:bidi="ar-SA"/>
+        </w:rPr>
+        <w:t xml:space="preserve">দ্য স্পেশাল অ্যান্ড জেনারেল রিলেটিভিটি </w:t>
+      </w:r>
+      <w:r>
+        <w:rPr>
+          <w:rFonts w:ascii="SolaimanLipi" w:hAnsi="SolaimanLipi" w:eastAsia="Calibri" w:cs="SolaimanLipi" w:eastAsiaTheme="minorHAnsi"/>
+          <w:color w:val="auto"/>
+          <w:kern w:val="0"/>
+          <w:position w:val="0"/>
+          <w:sz w:val="24"/>
+          <w:sz w:val="24"/>
+          <w:sz w:val="24"/>
+          <w:szCs w:val="24"/>
+          <w:vertAlign w:val="baseline"/>
+          <w:lang w:val="en-US" w:eastAsia="en-US" w:bidi="ar-SA"/>
+        </w:rPr>
+        <w:t xml:space="preserve">বইয়ের ইতালিয় অনুবাদের একটি ভূমিকা লেখেন তিনি। </w:t>
+      </w:r>
+    </w:p>
+    <w:p>
+      <w:pPr>
+        <w:pStyle w:val="Normal"/>
+        <w:bidi w:val="0"/>
+        <w:spacing w:before="0" w:after="200"/>
+        <w:rPr>
+          <w:rFonts w:ascii="SolaimanLipi" w:hAnsi="SolaimanLipi" w:cs="SolaimanLipi"/>
+          <w:sz w:val="24"/>
+          <w:szCs w:val="24"/>
+        </w:rPr>
+      </w:pPr>
+      <w:r>
+        <w:rPr>
+          <w:rFonts w:eastAsia="Calibri" w:cs="SolaimanLipi" w:ascii="SolaimanLipi" w:hAnsi="SolaimanLipi" w:eastAsiaTheme="minorHAnsi"/>
+          <w:color w:val="auto"/>
+          <w:kern w:val="0"/>
+          <w:position w:val="0"/>
+          <w:sz w:val="24"/>
+          <w:sz w:val="24"/>
+          <w:szCs w:val="24"/>
+          <w:vertAlign w:val="baseline"/>
+          <w:lang w:val="en-US" w:eastAsia="en-US" w:bidi="ar-SA"/>
+        </w:rPr>
+        <w:t>*</w:t>
+      </w:r>
+      <w:r>
+        <w:rPr>
+          <w:rFonts w:ascii="SolaimanLipi" w:hAnsi="SolaimanLipi" w:eastAsia="Calibri" w:cs="SolaimanLipi" w:eastAsiaTheme="minorHAnsi"/>
+          <w:color w:val="auto"/>
+          <w:kern w:val="0"/>
+          <w:position w:val="0"/>
+          <w:sz w:val="24"/>
+          <w:sz w:val="24"/>
+          <w:sz w:val="24"/>
+          <w:szCs w:val="24"/>
+          <w:vertAlign w:val="baseline"/>
+          <w:lang w:val="en-US" w:eastAsia="en-US" w:bidi="ar-SA"/>
+        </w:rPr>
+        <w:t>১০। সত্যি বলতে</w:t>
+      </w:r>
+      <w:r>
+        <w:rPr>
+          <w:rFonts w:eastAsia="Calibri" w:cs="SolaimanLipi" w:ascii="SolaimanLipi" w:hAnsi="SolaimanLipi" w:eastAsiaTheme="minorHAnsi"/>
+          <w:color w:val="auto"/>
+          <w:kern w:val="0"/>
+          <w:position w:val="0"/>
+          <w:sz w:val="24"/>
+          <w:sz w:val="24"/>
+          <w:szCs w:val="24"/>
+          <w:vertAlign w:val="baseline"/>
+          <w:lang w:val="en-US" w:eastAsia="en-US" w:bidi="ar-SA"/>
+        </w:rPr>
+        <w:t xml:space="preserve">, </w:t>
+      </w:r>
+      <w:r>
+        <w:rPr>
+          <w:rFonts w:ascii="SolaimanLipi" w:hAnsi="SolaimanLipi" w:eastAsia="Calibri" w:cs="SolaimanLipi" w:eastAsiaTheme="minorHAnsi"/>
+          <w:color w:val="auto"/>
+          <w:kern w:val="0"/>
+          <w:position w:val="0"/>
+          <w:sz w:val="24"/>
+          <w:sz w:val="24"/>
+          <w:sz w:val="24"/>
+          <w:szCs w:val="24"/>
+          <w:vertAlign w:val="baseline"/>
+          <w:lang w:val="en-US" w:eastAsia="en-US" w:bidi="ar-SA"/>
+        </w:rPr>
+        <w:t>১৯১৮ সালে জার্মান গণিতবিদ হেরমান ভাইল একটি কানেকশন থিওরি অনুসন্ধান করছিলেন। সেটা করতে গিয়েই তিনি পরবর্তীতে প্রস্তুত গেজ থিওরির ভিত্তি আবিষ্কার করেন। গেজ থিওরি একটি বিশেষ ধরনের ফিল্ড থিওরি। সাধারণভাবে সব আধুনিক ফিল্ড থিওরির ভিত্তি এটাই।</w:t>
+      </w:r>
+    </w:p>
+    <w:p>
+      <w:pPr>
+        <w:pStyle w:val="Normal"/>
+        <w:bidi w:val="0"/>
+        <w:spacing w:before="0" w:after="200"/>
+        <w:rPr>
+          <w:rFonts w:ascii="SolaimanLipi" w:hAnsi="SolaimanLipi" w:cs="SolaimanLipi"/>
+          <w:sz w:val="24"/>
+          <w:szCs w:val="24"/>
+        </w:rPr>
+      </w:pPr>
+      <w:r>
+        <w:rPr>
+          <w:rFonts w:eastAsia="Calibri" w:cs="SolaimanLipi" w:ascii="SolaimanLipi" w:hAnsi="SolaimanLipi" w:eastAsiaTheme="minorHAnsi"/>
+          <w:color w:val="auto"/>
+          <w:kern w:val="0"/>
+          <w:position w:val="0"/>
+          <w:sz w:val="24"/>
+          <w:sz w:val="24"/>
+          <w:szCs w:val="24"/>
+          <w:vertAlign w:val="baseline"/>
+          <w:lang w:val="en-US" w:eastAsia="en-US" w:bidi="ar-SA"/>
+        </w:rPr>
+        <w:t>*</w:t>
+      </w:r>
+      <w:r>
+        <w:rPr>
+          <w:rFonts w:ascii="SolaimanLipi" w:hAnsi="SolaimanLipi" w:eastAsia="Calibri" w:cs="SolaimanLipi" w:eastAsiaTheme="minorHAnsi"/>
+          <w:color w:val="auto"/>
+          <w:kern w:val="0"/>
+          <w:position w:val="0"/>
+          <w:sz w:val="24"/>
+          <w:sz w:val="24"/>
+          <w:sz w:val="24"/>
+          <w:szCs w:val="24"/>
+          <w:vertAlign w:val="baseline"/>
+          <w:lang w:val="en-US" w:eastAsia="en-US" w:bidi="ar-SA"/>
+        </w:rPr>
+        <w:t>১১। মার্কিন ন্যাশনাল অ্যাকাডেমি অব সায়েন্স</w:t>
+      </w:r>
+      <w:r>
+        <w:rPr>
+          <w:rFonts w:eastAsia="Calibri" w:cs="SolaimanLipi" w:ascii="SolaimanLipi" w:hAnsi="SolaimanLipi" w:eastAsiaTheme="minorHAnsi"/>
+          <w:color w:val="auto"/>
+          <w:kern w:val="0"/>
+          <w:position w:val="0"/>
+          <w:sz w:val="24"/>
+          <w:sz w:val="24"/>
+          <w:szCs w:val="24"/>
+          <w:vertAlign w:val="baseline"/>
+          <w:lang w:val="en-US" w:eastAsia="en-US" w:bidi="ar-SA"/>
+        </w:rPr>
+        <w:t>-</w:t>
+      </w:r>
+      <w:r>
+        <w:rPr>
+          <w:rFonts w:ascii="SolaimanLipi" w:hAnsi="SolaimanLipi" w:eastAsia="Calibri" w:cs="SolaimanLipi" w:eastAsiaTheme="minorHAnsi"/>
+          <w:color w:val="auto"/>
+          <w:kern w:val="0"/>
+          <w:position w:val="0"/>
+          <w:sz w:val="24"/>
+          <w:sz w:val="24"/>
+          <w:sz w:val="24"/>
+          <w:szCs w:val="24"/>
+          <w:vertAlign w:val="baseline"/>
+          <w:lang w:val="en-US" w:eastAsia="en-US" w:bidi="ar-SA"/>
+        </w:rPr>
+        <w:t>এর বরণ অনুষ্ঠানে অষ্টকারের পরিচিতিতে লেখা হয়</w:t>
+      </w:r>
+      <w:r>
+        <w:rPr>
+          <w:rFonts w:eastAsia="Calibri" w:cs="SolaimanLipi" w:ascii="SolaimanLipi" w:hAnsi="SolaimanLipi" w:eastAsiaTheme="minorHAnsi"/>
+          <w:color w:val="auto"/>
+          <w:kern w:val="0"/>
+          <w:position w:val="0"/>
+          <w:sz w:val="24"/>
+          <w:sz w:val="24"/>
+          <w:szCs w:val="24"/>
+          <w:vertAlign w:val="baseline"/>
+          <w:lang w:val="en-US" w:eastAsia="en-US" w:bidi="ar-SA"/>
+        </w:rPr>
+        <w:t>, “</w:t>
+      </w:r>
+      <w:r>
+        <w:rPr>
+          <w:rFonts w:ascii="SolaimanLipi" w:hAnsi="SolaimanLipi" w:eastAsia="Calibri" w:cs="SolaimanLipi" w:eastAsiaTheme="minorHAnsi"/>
+          <w:color w:val="auto"/>
+          <w:kern w:val="0"/>
+          <w:position w:val="0"/>
+          <w:sz w:val="24"/>
+          <w:sz w:val="24"/>
+          <w:sz w:val="24"/>
+          <w:szCs w:val="24"/>
+          <w:vertAlign w:val="baseline"/>
+          <w:lang w:val="en-US" w:eastAsia="en-US" w:bidi="ar-SA"/>
+        </w:rPr>
+        <w:t xml:space="preserve">অষ্টকার সার্বিক আপেক্ষিকতায় গুরুত্বপূর্ণ অবদান রেখেছেন। এছাড়া সার্বিক আপেক্ষিকতা ও কোয়ান্টাম গতিবিদ্যাকে জোড়া দিতে লুপ কোয়ান্টাম গ্র্যাভিটি তত্ত্ব বানিয়েছেন। </w:t>
+      </w:r>
+    </w:p>
+    <w:p>
+      <w:pPr>
+        <w:pStyle w:val="Normal"/>
+        <w:spacing w:before="0" w:after="200"/>
+        <w:rPr>
+          <w:rFonts w:ascii="SolaimanLipi" w:hAnsi="SolaimanLipi" w:cs="SolaimanLipi"/>
+          <w:sz w:val="24"/>
+          <w:szCs w:val="24"/>
+        </w:rPr>
+      </w:pPr>
+      <w:r>
+        <w:rPr>
+          <w:rFonts w:ascii="SolaimanLipi" w:hAnsi="SolaimanLipi" w:eastAsia="Calibri" w:cs="SolaimanLipi" w:eastAsiaTheme="minorHAnsi"/>
+          <w:b/>
+          <w:b/>
+          <w:bCs/>
+          <w:color w:val="auto"/>
+          <w:kern w:val="0"/>
+          <w:sz w:val="24"/>
+          <w:sz w:val="24"/>
+          <w:szCs w:val="24"/>
+          <w:lang w:val="en-US" w:eastAsia="en-US" w:bidi="ar-SA"/>
+        </w:rPr>
+        <w:t xml:space="preserve">টীকা </w:t>
+      </w:r>
+      <w:r>
+        <w:rPr>
+          <w:rFonts w:eastAsia="Calibri" w:cs="SolaimanLipi" w:ascii="SolaimanLipi" w:hAnsi="SolaimanLipi" w:eastAsiaTheme="minorHAnsi"/>
+          <w:b/>
+          <w:bCs/>
+          <w:color w:val="auto"/>
+          <w:kern w:val="0"/>
+          <w:sz w:val="24"/>
+          <w:szCs w:val="24"/>
+          <w:lang w:val="en-US" w:eastAsia="en-US" w:bidi="ar-SA"/>
+        </w:rPr>
+        <w:t>(</w:t>
+      </w:r>
+      <w:r>
+        <w:rPr>
+          <w:rFonts w:ascii="SolaimanLipi" w:hAnsi="SolaimanLipi" w:eastAsia="Calibri" w:cs="SolaimanLipi" w:eastAsiaTheme="minorHAnsi"/>
+          <w:b/>
+          <w:b/>
+          <w:bCs/>
+          <w:color w:val="auto"/>
+          <w:kern w:val="0"/>
+          <w:sz w:val="24"/>
+          <w:sz w:val="24"/>
+          <w:szCs w:val="24"/>
+          <w:lang w:val="en-US" w:eastAsia="en-US" w:bidi="ar-SA"/>
+        </w:rPr>
+        <w:t>অুনবাদক</w:t>
+      </w:r>
+      <w:r>
+        <w:rPr>
+          <w:rFonts w:eastAsia="Calibri" w:cs="SolaimanLipi" w:ascii="SolaimanLipi" w:hAnsi="SolaimanLipi" w:eastAsiaTheme="minorHAnsi"/>
+          <w:b/>
+          <w:bCs/>
+          <w:color w:val="auto"/>
+          <w:kern w:val="0"/>
+          <w:sz w:val="24"/>
+          <w:szCs w:val="24"/>
+          <w:lang w:val="en-US" w:eastAsia="en-US" w:bidi="ar-SA"/>
+        </w:rPr>
+        <w:t>)</w:t>
+      </w:r>
+      <w:r>
+        <w:rPr>
+          <w:rFonts w:eastAsia="Calibri" w:cs="SolaimanLipi" w:ascii="SolaimanLipi" w:hAnsi="SolaimanLipi" w:eastAsiaTheme="minorHAnsi"/>
+          <w:color w:val="auto"/>
+          <w:kern w:val="0"/>
+          <w:sz w:val="24"/>
+          <w:szCs w:val="24"/>
+          <w:lang w:val="en-US" w:eastAsia="en-US" w:bidi="ar-SA"/>
+        </w:rPr>
+        <w:t xml:space="preserve"> </w:t>
+      </w:r>
+    </w:p>
+    <w:p>
+      <w:pPr>
+        <w:pStyle w:val="Normal"/>
+        <w:spacing w:before="0" w:after="200"/>
+        <w:rPr>
+          <w:rFonts w:ascii="SolaimanLipi" w:hAnsi="SolaimanLipi" w:cs="SolaimanLipi"/>
+          <w:sz w:val="24"/>
+          <w:szCs w:val="24"/>
+        </w:rPr>
+      </w:pPr>
+      <w:r>
+        <w:rPr>
+          <w:rFonts w:ascii="SolaimanLipi" w:hAnsi="SolaimanLipi" w:cs="SolaimanLipi"/>
+          <w:sz w:val="24"/>
+          <w:sz w:val="24"/>
+          <w:szCs w:val="24"/>
+        </w:rPr>
+        <w:t>১। কনটিনজেন্ট বলা হয় এমন বিষয়কে</w:t>
+      </w:r>
+      <w:r>
+        <w:rPr>
+          <w:rFonts w:cs="SolaimanLipi" w:ascii="SolaimanLipi" w:hAnsi="SolaimanLipi"/>
+          <w:sz w:val="24"/>
+          <w:szCs w:val="24"/>
+        </w:rPr>
+        <w:t xml:space="preserve">, </w:t>
+      </w:r>
+      <w:r>
+        <w:rPr>
+          <w:rFonts w:ascii="SolaimanLipi" w:hAnsi="SolaimanLipi" w:cs="SolaimanLipi"/>
+          <w:sz w:val="24"/>
+          <w:sz w:val="24"/>
+          <w:szCs w:val="24"/>
+        </w:rPr>
+        <w:t>যেটি বাস্তব ঘটনার আলোকে সত্য বলে গৃহীত</w:t>
+      </w:r>
+      <w:r>
+        <w:rPr>
+          <w:rFonts w:cs="SolaimanLipi" w:ascii="SolaimanLipi" w:hAnsi="SolaimanLipi"/>
+          <w:sz w:val="24"/>
+          <w:szCs w:val="24"/>
+        </w:rPr>
+        <w:t xml:space="preserve">, </w:t>
+      </w:r>
+      <w:r>
+        <w:rPr>
+          <w:rFonts w:ascii="SolaimanLipi" w:hAnsi="SolaimanLipi" w:cs="SolaimanLipi"/>
+          <w:sz w:val="24"/>
+          <w:sz w:val="24"/>
+          <w:szCs w:val="24"/>
+        </w:rPr>
+        <w:t xml:space="preserve">তবে যৌক্তিক প্রয়োজনীয়তা </w:t>
+      </w:r>
+      <w:r>
+        <w:rPr>
+          <w:rFonts w:cs="SolaimanLipi" w:ascii="SolaimanLipi" w:hAnsi="SolaimanLipi"/>
+          <w:sz w:val="24"/>
+          <w:szCs w:val="24"/>
+        </w:rPr>
+        <w:t xml:space="preserve">(logical necessity) </w:t>
+      </w:r>
+      <w:r>
+        <w:rPr>
+          <w:rFonts w:ascii="SolaimanLipi" w:hAnsi="SolaimanLipi" w:cs="SolaimanLipi"/>
+          <w:sz w:val="24"/>
+          <w:sz w:val="24"/>
+          <w:szCs w:val="24"/>
+        </w:rPr>
+        <w:t>তাকে স্বীকার করে না।</w:t>
+      </w:r>
+    </w:p>
+    <w:p>
+      <w:pPr>
+        <w:pStyle w:val="Normal"/>
+        <w:bidi w:val="0"/>
+        <w:spacing w:before="0" w:after="200"/>
+        <w:rPr>
+          <w:rFonts w:ascii="SolaimanLipi" w:hAnsi="SolaimanLipi" w:cs="SolaimanLipi"/>
+          <w:sz w:val="24"/>
+          <w:szCs w:val="24"/>
+        </w:rPr>
+      </w:pPr>
+      <w:r>
+        <w:rPr>
           <w:rFonts w:ascii="SolaimanLipi" w:hAnsi="SolaimanLipi" w:eastAsia="Calibri" w:cs="SolaimanLipi" w:eastAsiaTheme="minorHAnsi"/>
           <w:color w:val="auto"/>
           <w:kern w:val="0"/>
@@ -10230,6 +10964,164 @@
           <w:lang w:val="en-US" w:eastAsia="en-US" w:bidi="ar-SA"/>
         </w:rPr>
         <w:t xml:space="preserve">ব্রিফার </w:t>
+      </w:r>
+    </w:p>
+    <w:p>
+      <w:pPr>
+        <w:pStyle w:val="Normal"/>
+        <w:bidi w:val="0"/>
+        <w:spacing w:before="0" w:after="200"/>
+        <w:jc w:val="left"/>
+        <w:rPr>
+          <w:rFonts w:ascii="SolaimanLipi" w:hAnsi="SolaimanLipi" w:cs="SolaimanLipi"/>
+          <w:sz w:val="24"/>
+          <w:szCs w:val="24"/>
+        </w:rPr>
+      </w:pPr>
+      <w:r>
+        <w:rPr>
+          <w:rFonts w:eastAsia="Calibri" w:cs="SolaimanLipi" w:ascii="SolaimanLipi" w:hAnsi="SolaimanLipi" w:eastAsiaTheme="minorHAnsi"/>
+          <w:color w:val="auto"/>
+          <w:kern w:val="0"/>
+          <w:position w:val="0"/>
+          <w:sz w:val="24"/>
+          <w:sz w:val="24"/>
+          <w:szCs w:val="24"/>
+          <w:vertAlign w:val="baseline"/>
+          <w:lang w:val="en-US" w:eastAsia="en-US" w:bidi="ar-SA"/>
+        </w:rPr>
+        <w:t>#</w:t>
+      </w:r>
+      <w:r>
+        <w:rPr>
+          <w:rFonts w:ascii="SolaimanLipi" w:hAnsi="SolaimanLipi" w:eastAsia="Calibri" w:cs="SolaimanLipi" w:eastAsiaTheme="minorHAnsi"/>
+          <w:color w:val="auto"/>
+          <w:kern w:val="0"/>
+          <w:position w:val="0"/>
+          <w:sz w:val="24"/>
+          <w:sz w:val="24"/>
+          <w:sz w:val="24"/>
+          <w:szCs w:val="24"/>
+          <w:vertAlign w:val="baseline"/>
+          <w:lang w:val="en-US" w:eastAsia="en-US" w:bidi="ar-SA"/>
+        </w:rPr>
+        <w:t>৩। এডিএম শব্দ</w:t>
+      </w:r>
+      <w:r>
+        <w:rPr>
+          <w:rFonts w:eastAsia="Calibri" w:cs="SolaimanLipi" w:ascii="SolaimanLipi" w:hAnsi="SolaimanLipi" w:eastAsiaTheme="minorHAnsi"/>
+          <w:color w:val="auto"/>
+          <w:kern w:val="0"/>
+          <w:position w:val="0"/>
+          <w:sz w:val="24"/>
+          <w:sz w:val="24"/>
+          <w:szCs w:val="24"/>
+          <w:vertAlign w:val="baseline"/>
+          <w:lang w:val="en-US" w:eastAsia="en-US" w:bidi="ar-SA"/>
+        </w:rPr>
+        <w:t>-</w:t>
+      </w:r>
+      <w:r>
+        <w:rPr>
+          <w:rFonts w:ascii="SolaimanLipi" w:hAnsi="SolaimanLipi" w:eastAsia="Calibri" w:cs="SolaimanLipi" w:eastAsiaTheme="minorHAnsi"/>
+          <w:color w:val="auto"/>
+          <w:kern w:val="0"/>
+          <w:position w:val="0"/>
+          <w:sz w:val="24"/>
+          <w:sz w:val="24"/>
+          <w:sz w:val="24"/>
+          <w:szCs w:val="24"/>
+          <w:vertAlign w:val="baseline"/>
+          <w:lang w:val="en-US" w:eastAsia="en-US" w:bidi="ar-SA"/>
+        </w:rPr>
+        <w:t>সংক্ষেপ এসেছে তিন বিজ্ঞানী আর্নোউইট</w:t>
+      </w:r>
+      <w:r>
+        <w:rPr>
+          <w:rFonts w:eastAsia="Calibri" w:cs="SolaimanLipi" w:ascii="SolaimanLipi" w:hAnsi="SolaimanLipi" w:eastAsiaTheme="minorHAnsi"/>
+          <w:color w:val="auto"/>
+          <w:kern w:val="0"/>
+          <w:position w:val="0"/>
+          <w:sz w:val="24"/>
+          <w:sz w:val="24"/>
+          <w:szCs w:val="24"/>
+          <w:vertAlign w:val="baseline"/>
+          <w:lang w:val="en-US" w:eastAsia="en-US" w:bidi="ar-SA"/>
+        </w:rPr>
+        <w:t xml:space="preserve">, </w:t>
+      </w:r>
+      <w:r>
+        <w:rPr>
+          <w:rFonts w:ascii="SolaimanLipi" w:hAnsi="SolaimanLipi" w:eastAsia="Calibri" w:cs="SolaimanLipi" w:eastAsiaTheme="minorHAnsi"/>
+          <w:color w:val="auto"/>
+          <w:kern w:val="0"/>
+          <w:position w:val="0"/>
+          <w:sz w:val="24"/>
+          <w:sz w:val="24"/>
+          <w:sz w:val="24"/>
+          <w:szCs w:val="24"/>
+          <w:vertAlign w:val="baseline"/>
+          <w:lang w:val="en-US" w:eastAsia="en-US" w:bidi="ar-SA"/>
+        </w:rPr>
+        <w:t xml:space="preserve">ডিসার ও মিসনারের নাম থেকে। আর হ্যামিল্টোনিয়ান শব্দ দিয়ে একটি সিস্টেমের মোট শক্তির পরিমাণ বোঝানো হয়। এর মধ্যে সিস্টেমের গতিশক্তি ও বিভব </w:t>
+      </w:r>
+      <w:r>
+        <w:rPr>
+          <w:rFonts w:eastAsia="Calibri" w:cs="SolaimanLipi" w:ascii="SolaimanLipi" w:hAnsi="SolaimanLipi" w:eastAsiaTheme="minorHAnsi"/>
+          <w:color w:val="auto"/>
+          <w:kern w:val="0"/>
+          <w:position w:val="0"/>
+          <w:sz w:val="24"/>
+          <w:sz w:val="24"/>
+          <w:szCs w:val="24"/>
+          <w:vertAlign w:val="baseline"/>
+          <w:lang w:val="en-US" w:eastAsia="en-US" w:bidi="ar-SA"/>
+        </w:rPr>
+        <w:t>(</w:t>
+      </w:r>
+      <w:r>
+        <w:rPr>
+          <w:rFonts w:ascii="SolaimanLipi" w:hAnsi="SolaimanLipi" w:eastAsia="Calibri" w:cs="SolaimanLipi" w:eastAsiaTheme="minorHAnsi"/>
+          <w:color w:val="auto"/>
+          <w:kern w:val="0"/>
+          <w:position w:val="0"/>
+          <w:sz w:val="24"/>
+          <w:sz w:val="24"/>
+          <w:sz w:val="24"/>
+          <w:szCs w:val="24"/>
+          <w:vertAlign w:val="baseline"/>
+          <w:lang w:val="en-US" w:eastAsia="en-US" w:bidi="ar-SA"/>
+        </w:rPr>
+        <w:t>সুপ্ত</w:t>
+      </w:r>
+      <w:r>
+        <w:rPr>
+          <w:rFonts w:eastAsia="Calibri" w:cs="SolaimanLipi" w:ascii="SolaimanLipi" w:hAnsi="SolaimanLipi" w:eastAsiaTheme="minorHAnsi"/>
+          <w:color w:val="auto"/>
+          <w:kern w:val="0"/>
+          <w:position w:val="0"/>
+          <w:sz w:val="24"/>
+          <w:sz w:val="24"/>
+          <w:szCs w:val="24"/>
+          <w:vertAlign w:val="baseline"/>
+          <w:lang w:val="en-US" w:eastAsia="en-US" w:bidi="ar-SA"/>
+        </w:rPr>
+        <w:t xml:space="preserve">) </w:t>
+      </w:r>
+      <w:r>
+        <w:rPr>
+          <w:rFonts w:ascii="SolaimanLipi" w:hAnsi="SolaimanLipi" w:eastAsia="Calibri" w:cs="SolaimanLipi" w:eastAsiaTheme="minorHAnsi"/>
+          <w:color w:val="auto"/>
+          <w:kern w:val="0"/>
+          <w:position w:val="0"/>
+          <w:sz w:val="24"/>
+          <w:sz w:val="24"/>
+          <w:sz w:val="24"/>
+          <w:szCs w:val="24"/>
+          <w:vertAlign w:val="baseline"/>
+          <w:lang w:val="en-US" w:eastAsia="en-US" w:bidi="ar-SA"/>
+        </w:rPr>
+        <w:t xml:space="preserve">শক্তি অবশ্যই অর্ন্তভূক্ত থাকে। </w:t>
       </w:r>
     </w:p>
     <w:sectPr>

</xml_diff>

<commit_message>
QS translate up to 110
</commit_message>
<xml_diff>
--- a/books/quantum_space/QS_Draft.docx
+++ b/books/quantum_space/QS_Draft.docx
@@ -8792,22 +8792,7 @@
           <w:vertAlign w:val="baseline"/>
           <w:lang w:val="en-US" w:eastAsia="en-US" w:bidi="ar-SA"/>
         </w:rPr>
-        <w:t xml:space="preserve">এর দশক পেরোবার আগেই একই রকম আরেকটি যুক্তর প্রয়োগ চোখে পড়ে। এ যুক্তি খাটানো হয় স্পিন কৌণিক ভরবেগধারী সমান্তরাল পরিবহনের ক্ষেত্রে। এ থেকে পাওয়া যায় স্পিন কানেকশন নামে কানেকশনের সিস্টেম। </w:t>
-      </w:r>
-      <w:r>
-        <w:rPr>
-          <w:rFonts w:ascii="SolaimanLipi" w:hAnsi="SolaimanLipi" w:eastAsia="Calibri" w:cs="SolaimanLipi" w:eastAsiaTheme="minorHAnsi"/>
-          <w:color w:val="auto"/>
-          <w:kern w:val="0"/>
-          <w:position w:val="0"/>
-          <w:sz w:val="24"/>
-          <w:sz w:val="24"/>
-          <w:sz w:val="24"/>
-          <w:szCs w:val="24"/>
-          <w:vertAlign w:val="baseline"/>
-          <w:lang w:val="en-US" w:eastAsia="en-US" w:bidi="ar-SA"/>
-        </w:rPr>
-        <w:t xml:space="preserve">কঠিন অবস্থার পদার্থবিজ্ঞানে </w:t>
+        <w:t xml:space="preserve">এর দশক পেরোবার আগেই একই রকম আরেকটি যুক্তর প্রয়োগ চোখে পড়ে। এ যুক্তি খাটানো হয় স্পিন কৌণিক ভরবেগধারী সমান্তরাল পরিবহনের ক্ষেত্রে। এ থেকে পাওয়া যায় স্পিন কানেকশন নামে কানেকশনের সিস্টেম। কঠিন অবস্থার পদার্থবিজ্ঞানে </w:t>
       </w:r>
       <w:r>
         <w:rPr>
@@ -9443,7 +9428,189 @@
           <w:vertAlign w:val="baseline"/>
           <w:lang w:val="en-US" w:eastAsia="en-US" w:bidi="ar-SA"/>
         </w:rPr>
-        <w:t xml:space="preserve">অন্তত সহকর্মীরা তখনও তাঁর কাজের প্রতি আকৃষ্ট ছিলেন। </w:t>
+        <w:t>অন্তত সহকর্মীরা তখনও তাঁর কাজের প্রতি আকৃষ্ট ছিলেন বলেই মনে হলো।</w:t>
+      </w:r>
+    </w:p>
+    <w:p>
+      <w:pPr>
+        <w:pStyle w:val="Normal"/>
+        <w:bidi w:val="0"/>
+        <w:spacing w:before="0" w:after="200"/>
+        <w:jc w:val="left"/>
+        <w:rPr>
+          <w:rFonts w:ascii="SolaimanLipi" w:hAnsi="SolaimanLipi" w:cs="SolaimanLipi"/>
+          <w:sz w:val="24"/>
+          <w:szCs w:val="24"/>
+        </w:rPr>
+      </w:pPr>
+      <w:r>
+        <w:rPr>
+          <w:rFonts w:ascii="SolaimanLipi" w:hAnsi="SolaimanLipi" w:eastAsia="Calibri" w:cs="SolaimanLipi" w:eastAsiaTheme="minorHAnsi"/>
+          <w:i w:val="false"/>
+          <w:i w:val="false"/>
+          <w:iCs w:val="false"/>
+          <w:color w:val="auto"/>
+          <w:kern w:val="0"/>
+          <w:position w:val="0"/>
+          <w:sz w:val="24"/>
+          <w:sz w:val="24"/>
+          <w:sz w:val="24"/>
+          <w:szCs w:val="24"/>
+          <w:vertAlign w:val="baseline"/>
+          <w:lang w:val="en-US" w:eastAsia="en-US" w:bidi="ar-SA"/>
+        </w:rPr>
+        <w:t>১৯৮৪ সালের জুলাই মাসে কানেকটিকাটের ইয়েল বিশ্ববিদ্যালয়ে সহকারী অধ্যাপকে পদে নিয়োগ পান। কয়েক বছর আ‌‌‌গর সেনের গবেষণাপত্র প্রথমবার প্রকাশ হওয়ার পরপরই তিনি তা পড়েছিলেন। তবে সেনের কাজকে এগিয়ে নেওয়ার চেষ্টা শুরুতে সফল হয়নি। অষ্টকারকে চিনতেন ১৯৮০ সাল থেকে। তারপর থেকেই নিয়মিত যোগাযোগ ছিল। ১৯৮৫ সালে একটি ফোনকলের সময় স্মোলিন অষ্টকারের স্পিন কানেকশন বিষয়ক কাজের কথা জানতে পারেন। বুঝতে পারলেন</w:t>
+      </w:r>
+      <w:r>
+        <w:rPr>
+          <w:rFonts w:eastAsia="Calibri" w:cs="SolaimanLipi" w:ascii="SolaimanLipi" w:hAnsi="SolaimanLipi" w:eastAsiaTheme="minorHAnsi"/>
+          <w:i w:val="false"/>
+          <w:iCs w:val="false"/>
+          <w:color w:val="auto"/>
+          <w:kern w:val="0"/>
+          <w:position w:val="0"/>
+          <w:sz w:val="24"/>
+          <w:sz w:val="24"/>
+          <w:szCs w:val="24"/>
+          <w:vertAlign w:val="baseline"/>
+          <w:lang w:val="en-US" w:eastAsia="en-US" w:bidi="ar-SA"/>
+        </w:rPr>
+        <w:t xml:space="preserve">, </w:t>
+      </w:r>
+      <w:r>
+        <w:rPr>
+          <w:rFonts w:ascii="SolaimanLipi" w:hAnsi="SolaimanLipi" w:eastAsia="Calibri" w:cs="SolaimanLipi" w:eastAsiaTheme="minorHAnsi"/>
+          <w:i w:val="false"/>
+          <w:i w:val="false"/>
+          <w:iCs w:val="false"/>
+          <w:color w:val="auto"/>
+          <w:kern w:val="0"/>
+          <w:position w:val="0"/>
+          <w:sz w:val="24"/>
+          <w:sz w:val="24"/>
+          <w:sz w:val="24"/>
+          <w:szCs w:val="24"/>
+          <w:vertAlign w:val="baseline"/>
+          <w:lang w:val="en-US" w:eastAsia="en-US" w:bidi="ar-SA"/>
+        </w:rPr>
+        <w:t>কোয়ান্টাম মহাকর্ষকে বাস্তব আলোচনায় নিয়ে আসতে ঠিক এই জিনিসটিই তো দরকার। এর মাধ্যমে করা যাবে হিসাব</w:t>
+      </w:r>
+      <w:r>
+        <w:rPr>
+          <w:rFonts w:eastAsia="Calibri" w:cs="SolaimanLipi" w:ascii="SolaimanLipi" w:hAnsi="SolaimanLipi" w:eastAsiaTheme="minorHAnsi"/>
+          <w:i w:val="false"/>
+          <w:iCs w:val="false"/>
+          <w:color w:val="auto"/>
+          <w:kern w:val="0"/>
+          <w:position w:val="0"/>
+          <w:sz w:val="24"/>
+          <w:sz w:val="24"/>
+          <w:szCs w:val="24"/>
+          <w:vertAlign w:val="baseline"/>
+          <w:lang w:val="en-US" w:eastAsia="en-US" w:bidi="ar-SA"/>
+        </w:rPr>
+        <w:t>-</w:t>
+      </w:r>
+      <w:r>
+        <w:rPr>
+          <w:rFonts w:ascii="SolaimanLipi" w:hAnsi="SolaimanLipi" w:eastAsia="Calibri" w:cs="SolaimanLipi" w:eastAsiaTheme="minorHAnsi"/>
+          <w:i w:val="false"/>
+          <w:i w:val="false"/>
+          <w:iCs w:val="false"/>
+          <w:color w:val="auto"/>
+          <w:kern w:val="0"/>
+          <w:position w:val="0"/>
+          <w:sz w:val="24"/>
+          <w:sz w:val="24"/>
+          <w:sz w:val="24"/>
+          <w:szCs w:val="24"/>
+          <w:vertAlign w:val="baseline"/>
+          <w:lang w:val="en-US" w:eastAsia="en-US" w:bidi="ar-SA"/>
+        </w:rPr>
+        <w:t xml:space="preserve">নিকাশ। </w:t>
+      </w:r>
+      <w:r>
+        <w:rPr>
+          <w:rFonts w:ascii="SolaimanLipi" w:hAnsi="SolaimanLipi" w:eastAsia="Calibri" w:cs="SolaimanLipi" w:eastAsiaTheme="minorHAnsi"/>
+          <w:i w:val="false"/>
+          <w:i w:val="false"/>
+          <w:iCs w:val="false"/>
+          <w:color w:val="auto"/>
+          <w:kern w:val="0"/>
+          <w:position w:val="0"/>
+          <w:sz w:val="24"/>
+          <w:sz w:val="24"/>
+          <w:sz w:val="24"/>
+          <w:szCs w:val="24"/>
+          <w:vertAlign w:val="baseline"/>
+          <w:lang w:val="en-US" w:eastAsia="en-US" w:bidi="ar-SA"/>
+        </w:rPr>
+        <w:t>পাওয়া যাবে প্ল্যাংক স্কেলের স্থান</w:t>
+      </w:r>
+      <w:r>
+        <w:rPr>
+          <w:rFonts w:eastAsia="Calibri" w:cs="SolaimanLipi" w:ascii="SolaimanLipi" w:hAnsi="SolaimanLipi" w:eastAsiaTheme="minorHAnsi"/>
+          <w:i w:val="false"/>
+          <w:iCs w:val="false"/>
+          <w:color w:val="auto"/>
+          <w:kern w:val="0"/>
+          <w:position w:val="0"/>
+          <w:sz w:val="24"/>
+          <w:sz w:val="24"/>
+          <w:szCs w:val="24"/>
+          <w:vertAlign w:val="baseline"/>
+          <w:lang w:val="en-US" w:eastAsia="en-US" w:bidi="ar-SA"/>
+        </w:rPr>
+        <w:t>-</w:t>
+      </w:r>
+      <w:r>
+        <w:rPr>
+          <w:rFonts w:ascii="SolaimanLipi" w:hAnsi="SolaimanLipi" w:eastAsia="Calibri" w:cs="SolaimanLipi" w:eastAsiaTheme="minorHAnsi"/>
+          <w:i w:val="false"/>
+          <w:i w:val="false"/>
+          <w:iCs w:val="false"/>
+          <w:color w:val="auto"/>
+          <w:kern w:val="0"/>
+          <w:position w:val="0"/>
+          <w:sz w:val="24"/>
+          <w:sz w:val="24"/>
+          <w:sz w:val="24"/>
+          <w:szCs w:val="24"/>
+          <w:vertAlign w:val="baseline"/>
+          <w:lang w:val="en-US" w:eastAsia="en-US" w:bidi="ar-SA"/>
+        </w:rPr>
+        <w:t xml:space="preserve">কাল সম্পর্কে পূর্বাভাস। </w:t>
+      </w:r>
+    </w:p>
+    <w:p>
+      <w:pPr>
+        <w:pStyle w:val="Normal"/>
+        <w:bidi w:val="0"/>
+        <w:spacing w:before="0" w:after="200"/>
+        <w:jc w:val="left"/>
+        <w:rPr>
+          <w:rFonts w:ascii="SolaimanLipi" w:hAnsi="SolaimanLipi" w:cs="SolaimanLipi"/>
+          <w:sz w:val="24"/>
+          <w:szCs w:val="24"/>
+        </w:rPr>
+      </w:pPr>
+      <w:r>
+        <w:rPr>
+          <w:rFonts w:ascii="SolaimanLipi" w:hAnsi="SolaimanLipi" w:eastAsia="Calibri" w:cs="SolaimanLipi" w:eastAsiaTheme="minorHAnsi"/>
+          <w:i w:val="false"/>
+          <w:i w:val="false"/>
+          <w:iCs w:val="false"/>
+          <w:color w:val="auto"/>
+          <w:kern w:val="0"/>
+          <w:position w:val="0"/>
+          <w:sz w:val="24"/>
+          <w:sz w:val="24"/>
+          <w:sz w:val="24"/>
+          <w:szCs w:val="24"/>
+          <w:vertAlign w:val="baseline"/>
+          <w:lang w:val="en-US" w:eastAsia="en-US" w:bidi="ar-SA"/>
+        </w:rPr>
+        <w:t xml:space="preserve">অষ্টকারকে ইয়েলে একটি সেমিনারে বক্তা হিসেবে আমন্ত্রণ জানালেন। </w:t>
       </w:r>
     </w:p>
     <w:p>

</xml_diff>

<commit_message>
QS translate up to 110 last para
</commit_message>
<xml_diff>
--- a/books/quantum_space/QS_Draft.docx
+++ b/books/quantum_space/QS_Draft.docx
@@ -2,6 +2,1404 @@
 <file path=word/document.xml><?xml version="1.0" encoding="utf-8"?>
 <w:document xmlns:o="urn:schemas-microsoft-com:office:office" xmlns:r="http://schemas.openxmlformats.org/officeDocument/2006/relationships" xmlns:v="urn:schemas-microsoft-com:vml" xmlns:w="http://schemas.openxmlformats.org/wordprocessingml/2006/main" xmlns:w10="urn:schemas-microsoft-com:office:word" xmlns:wp="http://schemas.openxmlformats.org/drawingml/2006/wordprocessingDrawing" xmlns:wps="http://schemas.microsoft.com/office/word/2010/wordprocessingShape" xmlns:wpg="http://schemas.microsoft.com/office/word/2010/wordprocessingGroup" xmlns:mc="http://schemas.openxmlformats.org/markup-compatibility/2006" xmlns:wp14="http://schemas.microsoft.com/office/word/2010/wordprocessingDrawing" xmlns:w14="http://schemas.microsoft.com/office/word/2010/wordml" xmlns:w15="http://schemas.microsoft.com/office/word/2012/wordml" mc:Ignorable="w14 wp14 w15">
   <w:body>
+    <w:p>
+      <w:pPr>
+        <w:pStyle w:val="Normal"/>
+        <w:widowControl/>
+        <w:bidi w:val="0"/>
+        <w:spacing w:before="0" w:after="0"/>
+        <w:ind w:left="0" w:hanging="0"/>
+        <w:jc w:val="center"/>
+        <w:rPr>
+          <w:sz w:val="24"/>
+          <w:szCs w:val="32"/>
+        </w:rPr>
+      </w:pPr>
+      <w:r>
+        <w:rPr>
+          <w:rFonts w:ascii="SolaimanLipi" w:hAnsi="SolaimanLipi" w:cs="SolaimanLipi"/>
+          <w:sz w:val="24"/>
+          <w:sz w:val="24"/>
+          <w:szCs w:val="32"/>
+        </w:rPr>
+        <w:t>ষষ্ঠ অধ্যায়</w:t>
+      </w:r>
+    </w:p>
+    <w:p>
+      <w:pPr>
+        <w:pStyle w:val="Normal"/>
+        <w:widowControl/>
+        <w:bidi w:val="0"/>
+        <w:ind w:left="0" w:hanging="0"/>
+        <w:jc w:val="center"/>
+        <w:rPr>
+          <w:sz w:val="24"/>
+          <w:szCs w:val="28"/>
+        </w:rPr>
+      </w:pPr>
+      <w:r>
+        <w:rPr>
+          <w:rFonts w:ascii="SolaimanLipi" w:hAnsi="SolaimanLipi" w:cs="SolaimanLipi"/>
+          <w:sz w:val="24"/>
+          <w:sz w:val="24"/>
+          <w:szCs w:val="28"/>
+        </w:rPr>
+        <w:t>ওখানে যাওয়ার যাত্রা শুরু এখানে নয়</w:t>
+      </w:r>
+    </w:p>
+    <w:p>
+      <w:pPr>
+        <w:pStyle w:val="Normal"/>
+        <w:widowControl/>
+        <w:bidi w:val="0"/>
+        <w:ind w:left="0" w:hanging="0"/>
+        <w:jc w:val="left"/>
+        <w:rPr>
+          <w:rFonts w:ascii="SolaimanLipi" w:hAnsi="SolaimanLipi" w:cs="SolaimanLipi"/>
+        </w:rPr>
+      </w:pPr>
+      <w:r>
+        <w:rPr>
+          <w:rFonts w:cs="SolaimanLipi" w:ascii="SolaimanLipi" w:hAnsi="SolaimanLipi"/>
+          <w:sz w:val="24"/>
+          <w:szCs w:val="24"/>
+        </w:rPr>
+        <w:br/>
+      </w:r>
+      <w:r>
+        <w:rPr>
+          <w:rFonts w:ascii="SolaimanLipi" w:hAnsi="SolaimanLipi" w:cs="SolaimanLipi"/>
+          <w:sz w:val="24"/>
+          <w:sz w:val="24"/>
+          <w:szCs w:val="24"/>
+        </w:rPr>
+        <w:t xml:space="preserve">কণাপদার্থবিদ্যা ও বিগ ব্যাং কসমোলজির স্ট্যান্ডার্ড মডেল মানবীয় বুদ্ধির এক অনন্য বিজয়। এটা নিয়ে গর্বিত হতেই হবে। প্রথমটি মডেলটি অবিশ্বাস্যরকম পুঙ্খানুপুঙ্খভাবে  বস্তু ও বিকিরণের আচরণের ব্যাখ্যা দেয়। হিগস বোসনের আবিষ্কারের পর উচ্চশক্তির পদার্থবিদ্যার সব পর্যবেক্ষণ বা পরীক্ষামূলক ফলের ব্যাখ্যা দিতে পেরেছে মডেলটি </w:t>
+      </w:r>
+      <w:r>
+        <w:rPr>
+          <w:rFonts w:cs="SolaimanLipi" w:ascii="SolaimanLipi" w:hAnsi="SolaimanLipi"/>
+          <w:sz w:val="24"/>
+          <w:szCs w:val="24"/>
+        </w:rPr>
+        <w:t>(</w:t>
+      </w:r>
+      <w:r>
+        <w:rPr>
+          <w:rFonts w:ascii="SolaimanLipi" w:hAnsi="SolaimanLipi" w:cs="SolaimanLipi"/>
+          <w:sz w:val="24"/>
+          <w:sz w:val="24"/>
+          <w:szCs w:val="24"/>
+        </w:rPr>
+        <w:t>বা অন্তত নিজের মধ্যে স্থান করে দিতে পেরেছে</w:t>
+      </w:r>
+      <w:r>
+        <w:rPr>
+          <w:rFonts w:cs="SolaimanLipi" w:ascii="SolaimanLipi" w:hAnsi="SolaimanLipi"/>
+          <w:sz w:val="24"/>
+          <w:szCs w:val="24"/>
+        </w:rPr>
+        <w:t>)</w:t>
+      </w:r>
+      <w:r>
+        <w:rPr>
+          <w:rFonts w:ascii="SolaimanLipi" w:hAnsi="SolaimanLipi" w:cs="SolaimanLipi"/>
+          <w:sz w:val="24"/>
+          <w:sz w:val="24"/>
+          <w:szCs w:val="24"/>
+        </w:rPr>
+        <w:t>। দ্বিতীয় মডেলটি বলে মহাবিশ্বের বড়</w:t>
+      </w:r>
+      <w:r>
+        <w:rPr>
+          <w:rFonts w:cs="SolaimanLipi" w:ascii="SolaimanLipi" w:hAnsi="SolaimanLipi"/>
+          <w:sz w:val="24"/>
+          <w:szCs w:val="24"/>
+        </w:rPr>
+        <w:t>-</w:t>
+      </w:r>
+      <w:r>
+        <w:rPr>
+          <w:rFonts w:ascii="SolaimanLipi" w:hAnsi="SolaimanLipi" w:cs="SolaimanLipi"/>
+          <w:sz w:val="24"/>
+          <w:sz w:val="24"/>
+          <w:szCs w:val="24"/>
+        </w:rPr>
+        <w:t xml:space="preserve">কাঠামো এ মডেল থেকে আমরা বেশ কিছু বড় প্রশ্নের উত্তর পাই। </w:t>
+      </w:r>
+    </w:p>
+    <w:p>
+      <w:pPr>
+        <w:pStyle w:val="Normal"/>
+        <w:widowControl/>
+        <w:bidi w:val="0"/>
+        <w:ind w:left="0" w:hanging="0"/>
+        <w:jc w:val="left"/>
+        <w:rPr>
+          <w:rFonts w:ascii="SolaimanLipi" w:hAnsi="SolaimanLipi" w:cs="SolaimanLipi"/>
+        </w:rPr>
+      </w:pPr>
+      <w:r>
+        <w:rPr>
+          <w:rFonts w:ascii="SolaimanLipi" w:hAnsi="SolaimanLipi" w:cs="SolaimanLipi"/>
+          <w:sz w:val="24"/>
+          <w:sz w:val="24"/>
+          <w:szCs w:val="24"/>
+        </w:rPr>
+        <w:t xml:space="preserve">ব্যাপারটা অবশ্যই খুশির খবর। তবে সে খুশিতে গা ভাসিয়ে দেওয়ার সুযোগ নেই। এ তত্ত্বগুলো অনেক কিছুই ব্যাখ্যা করতে অক্ষম। ভৌত বিশ্বের গড়ে ওঠা সম্পর্কে বহু কিছু নিয়ে সম্পর্কে তত্ত্বগুলোর কোনো বক্তব্য নেই।  বিজ্ঞানীরা পেতে চান এমন তত্ত্ব যা অভিজ্ঞতা থেকে প্রাপ্ত জ্ঞানের ওপর সামান্য পরিমাণ নির্ভরশীল হবে </w:t>
+      </w:r>
+      <w:r>
+        <w:rPr>
+          <w:rFonts w:cs="SolaimanLipi" w:ascii="SolaimanLipi" w:hAnsi="SolaimanLipi"/>
+          <w:sz w:val="24"/>
+          <w:szCs w:val="24"/>
+        </w:rPr>
+        <w:t>(</w:t>
+      </w:r>
+      <w:r>
+        <w:rPr>
+          <w:rFonts w:ascii="SolaimanLipi" w:hAnsi="SolaimanLipi" w:cs="SolaimanLipi"/>
+          <w:sz w:val="24"/>
+          <w:sz w:val="24"/>
+          <w:szCs w:val="24"/>
+        </w:rPr>
+        <w:t>বা আরও ভাল হয় একটুও নির্ভরশীল না হলে</w:t>
+      </w:r>
+      <w:r>
+        <w:rPr>
+          <w:rFonts w:cs="SolaimanLipi" w:ascii="SolaimanLipi" w:hAnsi="SolaimanLipi"/>
+          <w:sz w:val="24"/>
+          <w:szCs w:val="24"/>
+        </w:rPr>
+        <w:t>)</w:t>
+      </w:r>
+      <w:r>
+        <w:rPr>
+          <w:rFonts w:ascii="SolaimanLipi" w:hAnsi="SolaimanLipi" w:cs="SolaimanLipi"/>
+          <w:sz w:val="24"/>
+          <w:sz w:val="24"/>
+          <w:szCs w:val="24"/>
+        </w:rPr>
+        <w:t xml:space="preserve">। কণাপদার্থবিদ্যা ও বিগ ব্যাং কসমোলজির স্ট্যান্ডার্ড মডেল এ প্রত্যাশা পুরোপুরি পূরণ করত্র পারে না। দুই তত্ত্বই দারুণভাবে সফল। তবুও এদের মধ্যে কিছু জিনিস আছে যা ঠিক সন্তোষজনক নয়। </w:t>
+      </w:r>
+    </w:p>
+    <w:p>
+      <w:pPr>
+        <w:pStyle w:val="Normal"/>
+        <w:widowControl/>
+        <w:bidi w:val="0"/>
+        <w:ind w:left="0" w:hanging="0"/>
+        <w:jc w:val="left"/>
+        <w:rPr>
+          <w:rFonts w:ascii="SolaimanLipi" w:hAnsi="SolaimanLipi" w:cs="SolaimanLipi"/>
+        </w:rPr>
+      </w:pPr>
+      <w:r>
+        <w:rPr>
+          <w:rFonts w:ascii="SolaimanLipi" w:hAnsi="SolaimanLipi" w:cs="SolaimanLipi"/>
+          <w:sz w:val="24"/>
+          <w:sz w:val="24"/>
+          <w:szCs w:val="24"/>
+        </w:rPr>
+        <w:t xml:space="preserve">কোয়ান্টাম তত্ত্ব ভৌত বাস্তবতার প্রকৃতি সম্পর্কে বেশ কিছু আরও অস্বস্তিকর কথাও বলে। এগুলোকে উপেক্ষা করে গেলেও কণাপদার্থবিদ্যার স্ট্যান্ডার্ড মডেলের ক্ষেত্র তত্ত্ব যা বলে না তাও মেনে নিতে হবে। মৌলিক বস্তু ও বলকণা এবং হিগস ক্ষেত্রের মধ্যে হওয়া মিথস্ক্রিয়ার শক্তি সম্পর্কে এ তত্ত্বগুলো কিছুই বলতে পারে না। ফলে এদেরকে দিয়ে </w:t>
+      </w:r>
+      <w:r>
+        <w:rPr>
+          <w:rFonts w:cs="SolaimanLipi" w:ascii="SolaimanLipi" w:hAnsi="SolaimanLipi"/>
+          <w:sz w:val="24"/>
+          <w:szCs w:val="24"/>
+        </w:rPr>
+        <w:t>'</w:t>
+      </w:r>
+      <w:r>
+        <w:rPr>
+          <w:rFonts w:ascii="SolaimanLipi" w:hAnsi="SolaimanLipi" w:cs="SolaimanLipi"/>
+          <w:sz w:val="24"/>
+          <w:sz w:val="24"/>
+          <w:szCs w:val="24"/>
+        </w:rPr>
+        <w:t>প্রথম নীতি</w:t>
+      </w:r>
+      <w:r>
+        <w:rPr>
+          <w:rFonts w:cs="SolaimanLipi" w:ascii="SolaimanLipi" w:hAnsi="SolaimanLipi"/>
+          <w:sz w:val="24"/>
+          <w:szCs w:val="24"/>
+        </w:rPr>
+        <w:t xml:space="preserve">' </w:t>
+      </w:r>
+      <w:r>
+        <w:rPr>
+          <w:rFonts w:ascii="SolaimanLipi" w:hAnsi="SolaimanLipi" w:cs="SolaimanLipi"/>
+          <w:sz w:val="24"/>
+          <w:sz w:val="24"/>
+          <w:szCs w:val="24"/>
+        </w:rPr>
+        <w:t xml:space="preserve">কাজে লাগিয়ে কণার ভর বের করা সম্ভব নয়। আমাদেরকে বরং ভর বের করতে হয় পরীক্ষামূলক পদ্ধতিতে। এরপর সে মানগুলো সমীকরণে বসিয়ে দিতে হয়। একইভাবে বস্তুকণাদের মধ্যে ক্রিয়াশীল বলগুলোর আপেক্ষিক শক্তি জানার নেই কোনো উপায়। করতে হয় পরিমাপ। </w:t>
+      </w:r>
+    </w:p>
+    <w:p>
+      <w:pPr>
+        <w:pStyle w:val="Normal"/>
+        <w:widowControl/>
+        <w:bidi w:val="0"/>
+        <w:ind w:left="0" w:hanging="0"/>
+        <w:jc w:val="left"/>
+        <w:rPr>
+          <w:rFonts w:ascii="SolaimanLipi" w:hAnsi="SolaimanLipi" w:cs="SolaimanLipi"/>
+        </w:rPr>
+      </w:pPr>
+      <w:r>
+        <w:rPr>
+          <w:rFonts w:ascii="SolaimanLipi" w:hAnsi="SolaimanLipi" w:cs="SolaimanLipi"/>
+          <w:sz w:val="24"/>
+          <w:sz w:val="24"/>
+          <w:szCs w:val="24"/>
+        </w:rPr>
+        <w:t>স্ট্যান্ডার্ড মডেলের সব কণার আছে প্রতিকণা</w:t>
+      </w:r>
+      <w:r>
+        <w:rPr>
+          <w:rFonts w:cs="SolaimanLipi" w:ascii="SolaimanLipi" w:hAnsi="SolaimanLipi"/>
+          <w:sz w:val="24"/>
+          <w:szCs w:val="24"/>
+        </w:rPr>
+        <w:t>#</w:t>
+      </w:r>
+      <w:r>
+        <w:rPr>
+          <w:rFonts w:ascii="SolaimanLipi" w:hAnsi="SolaimanLipi" w:cs="SolaimanLipi"/>
+          <w:sz w:val="24"/>
+          <w:sz w:val="24"/>
+          <w:szCs w:val="24"/>
+        </w:rPr>
+        <w:t xml:space="preserve">১। প্রতিকণার ভর প্রতিকণার ভরের সমান। তবে চার্জ বা আধান বিপরীত। যেমন ইলেকট্রন </w:t>
+      </w:r>
+      <w:r>
+        <w:rPr>
+          <w:rFonts w:cs="SolaimanLipi" w:ascii="SolaimanLipi" w:hAnsi="SolaimanLipi"/>
+          <w:sz w:val="24"/>
+          <w:szCs w:val="24"/>
+        </w:rPr>
+        <w:t xml:space="preserve">(e-) </w:t>
+      </w:r>
+      <w:r>
+        <w:rPr>
+          <w:rFonts w:ascii="SolaimanLipi" w:hAnsi="SolaimanLipi" w:cs="SolaimanLipi"/>
+          <w:sz w:val="24"/>
+          <w:sz w:val="24"/>
+          <w:szCs w:val="24"/>
+        </w:rPr>
+        <w:t xml:space="preserve">ও প্রতিইলেকট্রন বা পজিট্রন </w:t>
+      </w:r>
+      <w:r>
+        <w:rPr>
+          <w:rFonts w:cs="SolaimanLipi" w:ascii="SolaimanLipi" w:hAnsi="SolaimanLipi"/>
+          <w:sz w:val="24"/>
+          <w:szCs w:val="24"/>
+        </w:rPr>
+        <w:t>(e+)</w:t>
+      </w:r>
+      <w:r>
+        <w:rPr>
+          <w:rFonts w:ascii="SolaimanLipi" w:hAnsi="SolaimanLipi" w:cs="SolaimanLipi"/>
+          <w:sz w:val="24"/>
+          <w:sz w:val="24"/>
+          <w:szCs w:val="24"/>
+        </w:rPr>
+        <w:t xml:space="preserve">। কণা ও প্রতিকণার দেখা হলে দুটোই ধ্বংস হয়ে যায়। তৈরি হয় উচ্চশক্তির ফোটন। তবে আলাদা করে রাখা গেলে কণা ও প্রতিকণাকে পুরোপুরি স্থিতিশীল মনে হয়। </w:t>
+      </w:r>
+    </w:p>
+    <w:p>
+      <w:pPr>
+        <w:pStyle w:val="Normal"/>
+        <w:widowControl/>
+        <w:bidi w:val="0"/>
+        <w:ind w:left="0" w:hanging="0"/>
+        <w:jc w:val="left"/>
+        <w:rPr>
+          <w:rFonts w:ascii="SolaimanLipi" w:hAnsi="SolaimanLipi" w:cs="SolaimanLipi"/>
+        </w:rPr>
+      </w:pPr>
+      <w:r>
+        <w:rPr>
+          <w:rFonts w:ascii="SolaimanLipi" w:hAnsi="SolaimanLipi" w:cs="SolaimanLipi"/>
+          <w:sz w:val="24"/>
+          <w:sz w:val="24"/>
+          <w:szCs w:val="24"/>
+        </w:rPr>
+        <w:t xml:space="preserve">তবে দৃশ্যমান মহাবিশ্ব পুরোপুরি বস্তু দিয়ে তৈরি বলেই মনে হয়। বস্তু ও প্রতিবস্তুর </w:t>
+      </w:r>
+      <w:r>
+        <w:rPr>
+          <w:rFonts w:cs="SolaimanLipi" w:ascii="SolaimanLipi" w:hAnsi="SolaimanLipi"/>
+          <w:sz w:val="24"/>
+          <w:szCs w:val="24"/>
+        </w:rPr>
+        <w:t xml:space="preserve">(antimatter) </w:t>
+      </w:r>
+      <w:r>
+        <w:rPr>
+          <w:rFonts w:ascii="SolaimanLipi" w:hAnsi="SolaimanLipi" w:cs="SolaimanLipi"/>
+          <w:sz w:val="24"/>
+          <w:sz w:val="24"/>
+          <w:szCs w:val="24"/>
+        </w:rPr>
+        <w:t>মিশ্রণ নয়। যুক্তি বলে</w:t>
+      </w:r>
+      <w:r>
+        <w:rPr>
+          <w:rFonts w:cs="SolaimanLipi" w:ascii="SolaimanLipi" w:hAnsi="SolaimanLipi"/>
+          <w:sz w:val="24"/>
+          <w:szCs w:val="24"/>
+        </w:rPr>
+        <w:t xml:space="preserve">, </w:t>
+      </w:r>
+      <w:r>
+        <w:rPr>
+          <w:rFonts w:ascii="SolaimanLipi" w:hAnsi="SolaimanLipi" w:cs="SolaimanLipi"/>
+          <w:sz w:val="24"/>
+          <w:sz w:val="24"/>
+          <w:szCs w:val="24"/>
+        </w:rPr>
+        <w:t>বিগ ব্যাংয়ের পরের মুহূর্তগুলোতে বস্তু ও প্রতিবস্তু সমান পরিমাণে তৈরি হওয়ার কথা। কিন্তু তাহলে সব বস্তু ও প্রতিবস্তু কেন একে অপরকে বিনাশ করে দেয়নি। তাই হয়ে থাকলে মহাবিশ্ব থাকত আলোয় ভরপুর। থাকত না কোনো পদার্থ। দেখে মনে  হয়</w:t>
+      </w:r>
+      <w:r>
+        <w:rPr>
+          <w:rFonts w:cs="SolaimanLipi" w:ascii="SolaimanLipi" w:hAnsi="SolaimanLipi"/>
+          <w:sz w:val="24"/>
+          <w:szCs w:val="24"/>
+        </w:rPr>
+        <w:t xml:space="preserve">, </w:t>
+      </w:r>
+      <w:r>
+        <w:rPr>
+          <w:rFonts w:ascii="SolaimanLipi" w:hAnsi="SolaimanLipi" w:cs="SolaimanLipi"/>
+          <w:sz w:val="24"/>
+          <w:sz w:val="24"/>
+          <w:szCs w:val="24"/>
+        </w:rPr>
+        <w:t xml:space="preserve">দৈব কারণে অথবা কোনো প্রয়োজনের কারণে দুই ধরনের বস্তুর ভারসাম্য নষ্ট হয়ে যায়। বস্তুকণারা সংখ্যাধিক্য লাভ করে। বর্তমানে স্বীকৃত কোনো তত্ত্বই এর কোনো ব্যাখ্যা দিতে পারে না। </w:t>
+      </w:r>
+    </w:p>
+    <w:p>
+      <w:pPr>
+        <w:pStyle w:val="Normal"/>
+        <w:widowControl/>
+        <w:bidi w:val="0"/>
+        <w:spacing w:before="0" w:after="200"/>
+        <w:ind w:left="0" w:hanging="0"/>
+        <w:jc w:val="left"/>
+        <w:rPr>
+          <w:rFonts w:ascii="SolaimanLipi" w:hAnsi="SolaimanLipi" w:cs="SolaimanLipi"/>
+        </w:rPr>
+      </w:pPr>
+      <w:r>
+        <w:rPr>
+          <w:rFonts w:ascii="SolaimanLipi" w:hAnsi="SolaimanLipi" w:cs="SolaimanLipi"/>
+          <w:sz w:val="24"/>
+          <w:sz w:val="24"/>
+          <w:szCs w:val="24"/>
+        </w:rPr>
+        <w:t>তারপর আছে ডার্ক ম্যাটারের রহস্য। বিগ ব্যাং কসমোলজির এক অপরিহার্য অংশ। কিন্তু কণাপদার্থবিদ্যার স্ট্যান্ডার্ড মডেলে পুরোপুরি অনুপস্থিত। আছে বহু অনুমাননির্ভর কথা। পরীক্ষামূলক অনেকগুলো গবেষণা এগোচ্ছে। তবে বর্তমানে এর সম্পর্কে আমরা কিছুই জানি না বলেই মনে হচ্ছে। বস্তু ও বিকিরণের ওপর শনাক্তকৃত প্রভাব থেকেই শুধু বর্তমানে আমরা এর উপস্থিতির কথা জানতে পারি। ফলে আমরা নিশ্চিত করে বলতেও পারি না</w:t>
+      </w:r>
+      <w:r>
+        <w:rPr>
+          <w:rFonts w:cs="SolaimanLipi" w:ascii="SolaimanLipi" w:hAnsi="SolaimanLipi"/>
+          <w:sz w:val="24"/>
+          <w:szCs w:val="24"/>
+        </w:rPr>
+        <w:t xml:space="preserve">, </w:t>
+      </w:r>
+      <w:r>
+        <w:rPr>
+          <w:rFonts w:ascii="SolaimanLipi" w:hAnsi="SolaimanLipi" w:cs="SolaimanLipi"/>
+          <w:sz w:val="24"/>
+          <w:sz w:val="24"/>
+          <w:szCs w:val="24"/>
+        </w:rPr>
+        <w:t xml:space="preserve">ডার্ক ম্যাটার আছেই। </w:t>
+      </w:r>
+    </w:p>
+    <w:p>
+      <w:pPr>
+        <w:pStyle w:val="Normal"/>
+        <w:widowControl/>
+        <w:bidi w:val="0"/>
+        <w:spacing w:before="0" w:after="200"/>
+        <w:ind w:left="0" w:hanging="0"/>
+        <w:jc w:val="left"/>
+        <w:rPr>
+          <w:rFonts w:ascii="SolaimanLipi" w:hAnsi="SolaimanLipi" w:cs="SolaimanLipi"/>
+        </w:rPr>
+      </w:pPr>
+      <w:r>
+        <w:rPr>
+          <w:rFonts w:ascii="SolaimanLipi" w:hAnsi="SolaimanLipi" w:cs="SolaimanLipi"/>
+          <w:sz w:val="24"/>
+          <w:sz w:val="24"/>
+          <w:szCs w:val="24"/>
+        </w:rPr>
+        <w:t xml:space="preserve">শূন্যস্থানের শক্তি ডার্ক এনার্জি অবস্থা কোনোভাবেই এর চেয়ে ভাল নয়। বরং কিছু কিছু ক্ষেত্রে আরও খারাপ। স্ট্যান্ডার্ড বিগ মডেল থেকে নেওয়া মহাজাগতিক ধ্রুবকের বর্তমান মান থেকে মনে হচ্ছে ভ্যাকুয়াম এনার্জির ঘনত্ব প্রতি ঘন সেন্টিমিটারে এক জুলের ১০ লক্ষ কোটি ভাগের এক ভাগের সমান। শক্তির একক হিসেবে জুল হয়ত আপনার কাছে অচেনা হতে পারে। </w:t>
+      </w:r>
+      <w:r>
+        <w:rPr>
+          <w:rFonts w:cs="SolaimanLipi" w:ascii="SolaimanLipi" w:hAnsi="SolaimanLipi"/>
+          <w:sz w:val="24"/>
+          <w:szCs w:val="24"/>
+        </w:rPr>
+        <w:t>(</w:t>
+      </w:r>
+      <w:r>
+        <w:rPr>
+          <w:rFonts w:ascii="SolaimanLipi" w:hAnsi="SolaimanLipi" w:cs="SolaimanLipi"/>
+          <w:sz w:val="24"/>
+          <w:sz w:val="24"/>
+          <w:szCs w:val="24"/>
+        </w:rPr>
+        <w:t>এর সাথে আমাদের অপেক্ষাকৃত বেশি পরিচিত একক ক্যালোরির সম্পর্ক আছে</w:t>
+      </w:r>
+      <w:r>
+        <w:rPr>
+          <w:rFonts w:cs="SolaimanLipi" w:ascii="SolaimanLipi" w:hAnsi="SolaimanLipi"/>
+          <w:sz w:val="24"/>
+          <w:szCs w:val="24"/>
+        </w:rPr>
+        <w:t>)</w:t>
+      </w:r>
+      <w:r>
+        <w:rPr>
+          <w:rFonts w:ascii="SolaimanLipi" w:hAnsi="SolaimanLipi" w:cs="SolaimanLipi"/>
+          <w:sz w:val="24"/>
+          <w:sz w:val="24"/>
+          <w:szCs w:val="24"/>
+        </w:rPr>
+        <w:t xml:space="preserve">। তবে আপাতত একক বোঝা লাগবে না। সংখ্যাটা মাথায় রাখলেই হবে। </w:t>
+      </w:r>
+    </w:p>
+    <w:p>
+      <w:pPr>
+        <w:pStyle w:val="Normal"/>
+        <w:widowControl/>
+        <w:bidi w:val="0"/>
+        <w:spacing w:before="0" w:after="200"/>
+        <w:ind w:left="0" w:hanging="0"/>
+        <w:jc w:val="left"/>
+        <w:rPr>
+          <w:rFonts w:ascii="SolaimanLipi" w:hAnsi="SolaimanLipi" w:cs="SolaimanLipi"/>
+        </w:rPr>
+      </w:pPr>
+      <w:r>
+        <w:rPr>
+          <w:rFonts w:ascii="SolaimanLipi" w:hAnsi="SolaimanLipi" w:cs="SolaimanLipi"/>
+          <w:sz w:val="24"/>
+          <w:sz w:val="24"/>
+          <w:szCs w:val="24"/>
+        </w:rPr>
+        <w:t>আমরা হয়তো মনে করে বসতে পারি</w:t>
+      </w:r>
+      <w:r>
+        <w:rPr>
+          <w:rFonts w:cs="SolaimanLipi" w:ascii="SolaimanLipi" w:hAnsi="SolaimanLipi"/>
+          <w:sz w:val="24"/>
+          <w:szCs w:val="24"/>
+        </w:rPr>
+        <w:t xml:space="preserve">, </w:t>
+      </w:r>
+      <w:r>
+        <w:rPr>
+          <w:rFonts w:ascii="SolaimanLipi" w:hAnsi="SolaimanLipi" w:cs="SolaimanLipi"/>
+          <w:sz w:val="24"/>
+          <w:sz w:val="24"/>
+          <w:szCs w:val="24"/>
+        </w:rPr>
+        <w:t>এই শক্তির ঘনত্ব শূন্যস্থানের কোয়ান্টাম ফ্লাকচুয়েশন থেকে এসেছে। হিসাবটা জটিল। তবে তাত্ত্বিকরা অনেকটা পথ এগিয়েও গেছেন। হিসাবটাকে নিয়মবদ্ধ করার পথ তারা পেয়ে গেছেন। এটা করতে হলে ইচ্ছামতো একটি বিন্দু ধরে নিয়ে সর্বোচ্চ শক্তির অংশগুলো বাদ দিতে হয়। খুব বেশি খুঁটিনাটি না ভেবে প্রাপ্ত মানটাকে সঠিক ধরে নিলে ভ্যাকুয়াম শক্তির ঘনত্ব পাওয়া যায় প্রতি ঘনসেন্টিমিটারে ১০</w:t>
+      </w:r>
+      <w:r>
+        <w:rPr>
+          <w:rFonts w:cs="SolaimanLipi" w:ascii="SolaimanLipi" w:hAnsi="SolaimanLipi"/>
+          <w:sz w:val="24"/>
+          <w:szCs w:val="24"/>
+        </w:rPr>
+        <w:t>^</w:t>
+      </w:r>
+      <w:r>
+        <w:rPr>
+          <w:rFonts w:ascii="SolaimanLipi" w:hAnsi="SolaimanLipi" w:cs="SolaimanLipi"/>
+          <w:sz w:val="24"/>
+          <w:sz w:val="24"/>
+          <w:szCs w:val="24"/>
+        </w:rPr>
+        <w:t>১০৫ জুল</w:t>
+      </w:r>
+      <w:r>
+        <w:rPr>
+          <w:rFonts w:cs="SolaimanLipi" w:ascii="SolaimanLipi" w:hAnsi="SolaimanLipi"/>
+          <w:sz w:val="24"/>
+          <w:szCs w:val="24"/>
+        </w:rPr>
+        <w:t>-</w:t>
+      </w:r>
+      <w:r>
+        <w:rPr>
+          <w:rFonts w:ascii="SolaimanLipi" w:hAnsi="SolaimanLipi" w:cs="SolaimanLipi"/>
+          <w:sz w:val="24"/>
+          <w:sz w:val="24"/>
+          <w:szCs w:val="24"/>
+        </w:rPr>
+        <w:t xml:space="preserve">এর মতো। পর্যবেক্ষণের সাথে এর পার্থক্য যোজন যোজন। শুধু পার্থক্যেরই মান একশ বিলিয়ন বিলিয়ন গুগল </w:t>
+      </w:r>
+      <w:r>
+        <w:rPr>
+          <w:rFonts w:cs="SolaimanLipi" w:ascii="SolaimanLipi" w:hAnsi="SolaimanLipi"/>
+          <w:sz w:val="24"/>
+          <w:szCs w:val="24"/>
+        </w:rPr>
+        <w:t>(</w:t>
+      </w:r>
+      <w:r>
+        <w:rPr>
+          <w:rFonts w:ascii="SolaimanLipi" w:hAnsi="SolaimanLipi" w:cs="SolaimanLipi"/>
+          <w:sz w:val="24"/>
+          <w:sz w:val="24"/>
+          <w:szCs w:val="24"/>
+        </w:rPr>
+        <w:t>১০</w:t>
+      </w:r>
+      <w:r>
+        <w:rPr>
+          <w:rFonts w:cs="SolaimanLipi" w:ascii="SolaimanLipi" w:hAnsi="SolaimanLipi"/>
+          <w:sz w:val="24"/>
+          <w:szCs w:val="24"/>
+        </w:rPr>
+        <w:t>^</w:t>
+      </w:r>
+      <w:r>
+        <w:rPr>
+          <w:rFonts w:ascii="SolaimanLipi" w:hAnsi="SolaimanLipi" w:cs="SolaimanLipi"/>
+          <w:sz w:val="24"/>
+          <w:sz w:val="24"/>
+          <w:szCs w:val="24"/>
+        </w:rPr>
+        <w:t>১২০। মহজাগতিক ধুব্রকের প্রয়োজন নিয়ে এখন আর বিতর্ক হয় না। বিতর্কের বিষয় হলো</w:t>
+      </w:r>
+      <w:r>
+        <w:rPr>
+          <w:rFonts w:cs="SolaimanLipi" w:ascii="SolaimanLipi" w:hAnsi="SolaimanLipi"/>
+          <w:sz w:val="24"/>
+          <w:szCs w:val="24"/>
+        </w:rPr>
+        <w:t xml:space="preserve">, </w:t>
+      </w:r>
+      <w:r>
+        <w:rPr>
+          <w:rFonts w:ascii="SolaimanLipi" w:hAnsi="SolaimanLipi" w:cs="SolaimanLipi"/>
+          <w:sz w:val="24"/>
+          <w:sz w:val="24"/>
+          <w:szCs w:val="24"/>
+        </w:rPr>
+        <w:t xml:space="preserve">এর মান এত ছোট কেন। </w:t>
+      </w:r>
+    </w:p>
+    <w:p>
+      <w:pPr>
+        <w:pStyle w:val="Normal"/>
+        <w:widowControl/>
+        <w:bidi w:val="0"/>
+        <w:spacing w:before="0" w:after="200"/>
+        <w:ind w:left="0" w:hanging="0"/>
+        <w:jc w:val="left"/>
+        <w:rPr>
+          <w:rFonts w:ascii="SolaimanLipi" w:hAnsi="SolaimanLipi" w:cs="SolaimanLipi"/>
+        </w:rPr>
+      </w:pPr>
+      <w:r>
+        <w:rPr>
+          <w:rFonts w:ascii="SolaimanLipi" w:hAnsi="SolaimanLipi" w:cs="SolaimanLipi"/>
+          <w:sz w:val="24"/>
+          <w:sz w:val="24"/>
+          <w:szCs w:val="24"/>
+        </w:rPr>
+        <w:t>আছে আরও একটি অপ্রতীকির সমস্যা। কণাপদার্থবিদ্যার স্ট্যান্ডার্ড মডেল মূলত এক গুচ্ছ কোয়ান্টাম ক্ষেত্র তত্ত্বের সমষ্টি। এ তত্ত্বগুলো বিশেষ আপেক্ষিকতার শর্ত পূরণ করে। তবে সমস্যা হলো এরা অনুমান করে নেয় স্থান</w:t>
+      </w:r>
+      <w:r>
+        <w:rPr>
+          <w:rFonts w:cs="SolaimanLipi" w:ascii="SolaimanLipi" w:hAnsi="SolaimanLipi"/>
+          <w:sz w:val="24"/>
+          <w:szCs w:val="24"/>
+        </w:rPr>
+        <w:t>-</w:t>
+      </w:r>
+      <w:r>
+        <w:rPr>
+          <w:rFonts w:ascii="SolaimanLipi" w:hAnsi="SolaimanLipi" w:cs="SolaimanLipi"/>
+          <w:sz w:val="24"/>
+          <w:sz w:val="24"/>
+          <w:szCs w:val="24"/>
+        </w:rPr>
+        <w:t>কালের পটভূমি স্বাধীন থাকবে। কাঠামোর উপস্থিতির পূর্বানুমান করে এরা। এদেরকে গড়েই তোলা হয়েছে এমনভাবে যে এরা পরম স্থান</w:t>
+      </w:r>
+      <w:r>
+        <w:rPr>
+          <w:rFonts w:cs="SolaimanLipi" w:ascii="SolaimanLipi" w:hAnsi="SolaimanLipi"/>
+          <w:sz w:val="24"/>
+          <w:szCs w:val="24"/>
+        </w:rPr>
+        <w:t>-</w:t>
+      </w:r>
+      <w:r>
+        <w:rPr>
+          <w:rFonts w:ascii="SolaimanLipi" w:hAnsi="SolaimanLipi" w:cs="SolaimanLipi"/>
+          <w:sz w:val="24"/>
+          <w:sz w:val="24"/>
+          <w:szCs w:val="24"/>
+        </w:rPr>
+        <w:t>কালের আধারে থেকে আণুবীক্ষণিক ও কোয়ান্টাম আকারের বস্তুর ধর্ম ও আচরণ ব্যাখ্যা করবে। তর্কযোগ্যভাবে নিউটনীয় পদার্থবিদ্যার পরম স্থান ও কালের সঙ্গে এর তেমন পার্থক্য নেই। এ ধরনের স্থান</w:t>
+      </w:r>
+      <w:r>
+        <w:rPr>
+          <w:rFonts w:cs="SolaimanLipi" w:ascii="SolaimanLipi" w:hAnsi="SolaimanLipi"/>
+          <w:sz w:val="24"/>
+          <w:szCs w:val="24"/>
+        </w:rPr>
+        <w:t>-</w:t>
+      </w:r>
+      <w:r>
+        <w:rPr>
+          <w:rFonts w:ascii="SolaimanLipi" w:hAnsi="SolaimanLipi" w:cs="SolaimanLipi"/>
+          <w:sz w:val="24"/>
+          <w:sz w:val="24"/>
+          <w:szCs w:val="24"/>
+        </w:rPr>
+        <w:t xml:space="preserve">কাল কাজ করে পরোক্ষভাবে। নীরব দর্শকের মতো কোয়ান্টাম পদার্থবিদ্যার ফলাফলগুলোকে প্রকাশিত হতে দেখে। </w:t>
+      </w:r>
+    </w:p>
+    <w:p>
+      <w:pPr>
+        <w:pStyle w:val="Normal"/>
+        <w:widowControl/>
+        <w:bidi w:val="0"/>
+        <w:spacing w:before="0" w:after="200"/>
+        <w:ind w:left="0" w:hanging="0"/>
+        <w:jc w:val="left"/>
+        <w:rPr>
+          <w:rFonts w:ascii="SolaimanLipi" w:hAnsi="SolaimanLipi" w:cs="SolaimanLipi"/>
+        </w:rPr>
+      </w:pPr>
+      <w:r>
+        <w:rPr>
+          <w:rFonts w:ascii="SolaimanLipi" w:hAnsi="SolaimanLipi" w:cs="SolaimanLipi"/>
+          <w:sz w:val="24"/>
+          <w:sz w:val="24"/>
+          <w:szCs w:val="24"/>
+        </w:rPr>
+        <w:t xml:space="preserve">অন্যদিকে বিগ ব্যাং কসমোলজির স্ট্যান্ডার্ড মডেল নির্মিত হয় আইনস্টাইনের সার্বিক আপেক্ষিকতা থেকে। এ তত্ত্ব পটভূমির ওপর অনির্ভরশীল। এটি আগেই কাঠামোর অস্তিত্ব অনুমান করে নেয় না। বরং তত্ত্ব </w:t>
+      </w:r>
+      <w:r>
+        <w:rPr>
+          <w:rFonts w:ascii="SolaimanLipi" w:hAnsi="SolaimanLipi" w:eastAsia="Calibri" w:cs="SolaimanLipi" w:eastAsiaTheme="minorHAnsi"/>
+          <w:color w:val="auto"/>
+          <w:kern w:val="0"/>
+          <w:sz w:val="24"/>
+          <w:sz w:val="24"/>
+          <w:szCs w:val="24"/>
+          <w:lang w:val="en-US" w:eastAsia="en-US" w:bidi="ar-SA"/>
+        </w:rPr>
+        <w:t>থেকে</w:t>
+      </w:r>
+      <w:r>
+        <w:rPr>
+          <w:rFonts w:ascii="SolaimanLipi" w:hAnsi="SolaimanLipi" w:cs="SolaimanLipi"/>
+          <w:sz w:val="24"/>
+          <w:sz w:val="24"/>
+          <w:szCs w:val="24"/>
+        </w:rPr>
+        <w:t xml:space="preserve"> গতিশীল চলক </w:t>
+      </w:r>
+      <w:r>
+        <w:rPr>
+          <w:rFonts w:ascii="SolaimanLipi" w:hAnsi="SolaimanLipi" w:eastAsia="Calibri" w:cs="SolaimanLipi" w:eastAsiaTheme="minorHAnsi"/>
+          <w:color w:val="auto"/>
+          <w:kern w:val="0"/>
+          <w:sz w:val="24"/>
+          <w:sz w:val="24"/>
+          <w:szCs w:val="24"/>
+          <w:lang w:val="en-US" w:eastAsia="en-US" w:bidi="ar-SA"/>
+        </w:rPr>
+        <w:t>হিসেবে স্থান</w:t>
+      </w:r>
+      <w:r>
+        <w:rPr>
+          <w:rFonts w:eastAsia="Calibri" w:cs="SolaimanLipi" w:ascii="SolaimanLipi" w:hAnsi="SolaimanLipi" w:eastAsiaTheme="minorHAnsi"/>
+          <w:color w:val="auto"/>
+          <w:kern w:val="0"/>
+          <w:sz w:val="24"/>
+          <w:szCs w:val="24"/>
+          <w:lang w:val="en-US" w:eastAsia="en-US" w:bidi="ar-SA"/>
+        </w:rPr>
+        <w:t>-</w:t>
+      </w:r>
+      <w:r>
+        <w:rPr>
+          <w:rFonts w:ascii="SolaimanLipi" w:hAnsi="SolaimanLipi" w:eastAsia="Calibri" w:cs="SolaimanLipi" w:eastAsiaTheme="minorHAnsi"/>
+          <w:color w:val="auto"/>
+          <w:kern w:val="0"/>
+          <w:sz w:val="24"/>
+          <w:sz w:val="24"/>
+          <w:szCs w:val="24"/>
+          <w:lang w:val="en-US" w:eastAsia="en-US" w:bidi="ar-SA"/>
+        </w:rPr>
+        <w:t>কাল বেরিয়ে আসে। এখানে স্থান</w:t>
+      </w:r>
+      <w:r>
+        <w:rPr>
+          <w:rFonts w:eastAsia="Calibri" w:cs="SolaimanLipi" w:ascii="SolaimanLipi" w:hAnsi="SolaimanLipi" w:eastAsiaTheme="minorHAnsi"/>
+          <w:color w:val="auto"/>
+          <w:kern w:val="0"/>
+          <w:sz w:val="24"/>
+          <w:szCs w:val="24"/>
+          <w:lang w:val="en-US" w:eastAsia="en-US" w:bidi="ar-SA"/>
+        </w:rPr>
+        <w:t>-</w:t>
+      </w:r>
+      <w:r>
+        <w:rPr>
+          <w:rFonts w:ascii="SolaimanLipi" w:hAnsi="SolaimanLipi" w:eastAsia="Calibri" w:cs="SolaimanLipi" w:eastAsiaTheme="minorHAnsi"/>
+          <w:color w:val="auto"/>
+          <w:kern w:val="0"/>
+          <w:sz w:val="24"/>
+          <w:sz w:val="24"/>
+          <w:szCs w:val="24"/>
+          <w:lang w:val="en-US" w:eastAsia="en-US" w:bidi="ar-SA"/>
+        </w:rPr>
+        <w:t>কাল সক্রিয় ভূমিকা পালন করে। ভর</w:t>
+      </w:r>
+      <w:r>
+        <w:rPr>
+          <w:rFonts w:eastAsia="Calibri" w:cs="SolaimanLipi" w:ascii="SolaimanLipi" w:hAnsi="SolaimanLipi" w:eastAsiaTheme="minorHAnsi"/>
+          <w:color w:val="auto"/>
+          <w:kern w:val="0"/>
+          <w:sz w:val="24"/>
+          <w:szCs w:val="24"/>
+          <w:lang w:val="en-US" w:eastAsia="en-US" w:bidi="ar-SA"/>
+        </w:rPr>
+        <w:t>-</w:t>
+      </w:r>
+      <w:r>
+        <w:rPr>
+          <w:rFonts w:ascii="SolaimanLipi" w:hAnsi="SolaimanLipi" w:eastAsia="Calibri" w:cs="SolaimanLipi" w:eastAsiaTheme="minorHAnsi"/>
+          <w:color w:val="auto"/>
+          <w:kern w:val="0"/>
+          <w:sz w:val="24"/>
+          <w:sz w:val="24"/>
+          <w:szCs w:val="24"/>
+          <w:lang w:val="en-US" w:eastAsia="en-US" w:bidi="ar-SA"/>
+        </w:rPr>
+        <w:t>শক্তি স্থান</w:t>
+      </w:r>
+      <w:r>
+        <w:rPr>
+          <w:rFonts w:eastAsia="Calibri" w:cs="SolaimanLipi" w:ascii="SolaimanLipi" w:hAnsi="SolaimanLipi" w:eastAsiaTheme="minorHAnsi"/>
+          <w:color w:val="auto"/>
+          <w:kern w:val="0"/>
+          <w:sz w:val="24"/>
+          <w:szCs w:val="24"/>
+          <w:lang w:val="en-US" w:eastAsia="en-US" w:bidi="ar-SA"/>
+        </w:rPr>
+        <w:t>-</w:t>
+      </w:r>
+      <w:r>
+        <w:rPr>
+          <w:rFonts w:ascii="SolaimanLipi" w:hAnsi="SolaimanLipi" w:eastAsia="Calibri" w:cs="SolaimanLipi" w:eastAsiaTheme="minorHAnsi"/>
+          <w:color w:val="auto"/>
+          <w:kern w:val="0"/>
+          <w:sz w:val="24"/>
+          <w:sz w:val="24"/>
+          <w:szCs w:val="24"/>
+          <w:lang w:val="en-US" w:eastAsia="en-US" w:bidi="ar-SA"/>
+        </w:rPr>
+        <w:t>কালকে প্রভাবিত করে। স্থান</w:t>
+      </w:r>
+      <w:r>
+        <w:rPr>
+          <w:rFonts w:eastAsia="Calibri" w:cs="SolaimanLipi" w:ascii="SolaimanLipi" w:hAnsi="SolaimanLipi" w:eastAsiaTheme="minorHAnsi"/>
+          <w:color w:val="auto"/>
+          <w:kern w:val="0"/>
+          <w:sz w:val="24"/>
+          <w:szCs w:val="24"/>
+          <w:lang w:val="en-US" w:eastAsia="en-US" w:bidi="ar-SA"/>
+        </w:rPr>
+        <w:t>-</w:t>
+      </w:r>
+      <w:r>
+        <w:rPr>
+          <w:rFonts w:ascii="SolaimanLipi" w:hAnsi="SolaimanLipi" w:eastAsia="Calibri" w:cs="SolaimanLipi" w:eastAsiaTheme="minorHAnsi"/>
+          <w:color w:val="auto"/>
+          <w:kern w:val="0"/>
+          <w:sz w:val="24"/>
+          <w:sz w:val="24"/>
+          <w:szCs w:val="24"/>
+          <w:lang w:val="en-US" w:eastAsia="en-US" w:bidi="ar-SA"/>
+        </w:rPr>
+        <w:t>কাল আবার প্রভাবিত করে ভর</w:t>
+      </w:r>
+      <w:r>
+        <w:rPr>
+          <w:rFonts w:eastAsia="Calibri" w:cs="SolaimanLipi" w:ascii="SolaimanLipi" w:hAnsi="SolaimanLipi" w:eastAsiaTheme="minorHAnsi"/>
+          <w:color w:val="auto"/>
+          <w:kern w:val="0"/>
+          <w:sz w:val="24"/>
+          <w:szCs w:val="24"/>
+          <w:lang w:val="en-US" w:eastAsia="en-US" w:bidi="ar-SA"/>
+        </w:rPr>
+        <w:t>-</w:t>
+      </w:r>
+      <w:r>
+        <w:rPr>
+          <w:rFonts w:ascii="SolaimanLipi" w:hAnsi="SolaimanLipi" w:eastAsia="Calibri" w:cs="SolaimanLipi" w:eastAsiaTheme="minorHAnsi"/>
+          <w:color w:val="auto"/>
+          <w:kern w:val="0"/>
+          <w:sz w:val="24"/>
+          <w:sz w:val="24"/>
+          <w:szCs w:val="24"/>
+          <w:lang w:val="en-US" w:eastAsia="en-US" w:bidi="ar-SA"/>
+        </w:rPr>
+        <w:t>শক্তিকে। ফলে পদার্থবিজ্ঞানে স্থান</w:t>
+      </w:r>
+      <w:r>
+        <w:rPr>
+          <w:rFonts w:eastAsia="Calibri" w:cs="SolaimanLipi" w:ascii="SolaimanLipi" w:hAnsi="SolaimanLipi" w:eastAsiaTheme="minorHAnsi"/>
+          <w:color w:val="auto"/>
+          <w:kern w:val="0"/>
+          <w:sz w:val="24"/>
+          <w:szCs w:val="24"/>
+          <w:lang w:val="en-US" w:eastAsia="en-US" w:bidi="ar-SA"/>
+        </w:rPr>
+        <w:t>-</w:t>
+      </w:r>
+      <w:r>
+        <w:rPr>
+          <w:rFonts w:ascii="SolaimanLipi" w:hAnsi="SolaimanLipi" w:eastAsia="Calibri" w:cs="SolaimanLipi" w:eastAsiaTheme="minorHAnsi"/>
+          <w:color w:val="auto"/>
+          <w:kern w:val="0"/>
+          <w:sz w:val="24"/>
+          <w:sz w:val="24"/>
+          <w:szCs w:val="24"/>
+          <w:lang w:val="en-US" w:eastAsia="en-US" w:bidi="ar-SA"/>
+        </w:rPr>
+        <w:t xml:space="preserve">কাল প্রত্যক্ষ ভূমিকা পালন করে। </w:t>
+      </w:r>
+    </w:p>
+    <w:p>
+      <w:pPr>
+        <w:pStyle w:val="Normal"/>
+        <w:widowControl/>
+        <w:bidi w:val="0"/>
+        <w:spacing w:before="0" w:after="200"/>
+        <w:ind w:left="0" w:hanging="0"/>
+        <w:jc w:val="left"/>
+        <w:rPr>
+          <w:rFonts w:ascii="SolaimanLipi" w:hAnsi="SolaimanLipi" w:cs="SolaimanLipi"/>
+        </w:rPr>
+      </w:pPr>
+      <w:r>
+        <w:rPr>
+          <w:rFonts w:ascii="SolaimanLipi" w:hAnsi="SolaimanLipi" w:eastAsia="Calibri" w:cs="SolaimanLipi" w:eastAsiaTheme="minorHAnsi"/>
+          <w:color w:val="auto"/>
+          <w:kern w:val="0"/>
+          <w:sz w:val="24"/>
+          <w:sz w:val="24"/>
+          <w:szCs w:val="24"/>
+          <w:lang w:val="en-US" w:eastAsia="en-US" w:bidi="ar-SA"/>
+        </w:rPr>
+        <w:t xml:space="preserve">সার্বিক আপেক্ষিকতা নিশ্চতভাবেই মকাকর্ষীয় ক্ষেত্রের </w:t>
+      </w:r>
+      <w:r>
+        <w:rPr>
+          <w:rFonts w:eastAsia="Calibri" w:cs="SolaimanLipi" w:ascii="SolaimanLipi" w:hAnsi="SolaimanLipi" w:eastAsiaTheme="minorHAnsi"/>
+          <w:color w:val="auto"/>
+          <w:kern w:val="0"/>
+          <w:sz w:val="24"/>
+          <w:szCs w:val="24"/>
+          <w:lang w:val="en-US" w:eastAsia="en-US" w:bidi="ar-SA"/>
+        </w:rPr>
+        <w:t xml:space="preserve">(gravitational field) </w:t>
+      </w:r>
+      <w:r>
+        <w:rPr>
+          <w:rFonts w:ascii="SolaimanLipi" w:hAnsi="SolaimanLipi" w:eastAsia="Calibri" w:cs="SolaimanLipi" w:eastAsiaTheme="minorHAnsi"/>
+          <w:color w:val="auto"/>
+          <w:kern w:val="0"/>
+          <w:sz w:val="24"/>
+          <w:sz w:val="24"/>
+          <w:szCs w:val="24"/>
+          <w:lang w:val="en-US" w:eastAsia="en-US" w:bidi="ar-SA"/>
+        </w:rPr>
+        <w:t>তত্ত্ব। কিন্তু এটি একটি চিরায়ত ফিল্ড</w:t>
+      </w:r>
+      <w:r>
+        <w:rPr>
+          <w:rFonts w:eastAsia="Calibri" w:cs="SolaimanLipi" w:ascii="SolaimanLipi" w:hAnsi="SolaimanLipi" w:eastAsiaTheme="minorHAnsi"/>
+          <w:color w:val="auto"/>
+          <w:kern w:val="0"/>
+          <w:sz w:val="24"/>
+          <w:szCs w:val="24"/>
+          <w:lang w:val="en-US" w:eastAsia="en-US" w:bidi="ar-SA"/>
+        </w:rPr>
+        <w:t xml:space="preserve">, </w:t>
+      </w:r>
+      <w:r>
+        <w:rPr>
+          <w:rFonts w:ascii="SolaimanLipi" w:hAnsi="SolaimanLipi" w:eastAsia="Calibri" w:cs="SolaimanLipi" w:eastAsiaTheme="minorHAnsi"/>
+          <w:color w:val="auto"/>
+          <w:kern w:val="0"/>
+          <w:sz w:val="24"/>
+          <w:sz w:val="24"/>
+          <w:szCs w:val="24"/>
+          <w:lang w:val="en-US" w:eastAsia="en-US" w:bidi="ar-SA"/>
+        </w:rPr>
+        <w:t xml:space="preserve">কোয়ান্টাম ফিল্ড নয়। ম্যাক্সওয়েলের চিরায়ত তড়িচ্চুম্কীয় ক্ষেত্রের মতোই এটি বৈশিষ্ট্যসূচক ফ্লাকচুয়েশন বা উত্তেজনা প্রদর্শন করে না। করে থাকলে আমরা তাকে ফিল্ড বা ক্ষেত্রের কোয়ান্টা হিসেবে ব্যাখ্যা করতে পারতাম। সার্বিক আপেক্ষিকতা সত্যিকার </w:t>
+      </w:r>
+      <w:r>
+        <w:rPr>
+          <w:rFonts w:ascii="SolaimanLipi" w:hAnsi="SolaimanLipi" w:eastAsia="Calibri" w:cs="SolaimanLipi" w:eastAsiaTheme="minorHAnsi"/>
+          <w:color w:val="auto"/>
+          <w:kern w:val="0"/>
+          <w:sz w:val="24"/>
+          <w:sz w:val="24"/>
+          <w:szCs w:val="24"/>
+          <w:lang w:val="en-US" w:eastAsia="en-US" w:bidi="ar-SA"/>
+        </w:rPr>
+        <w:t xml:space="preserve">অর্থে কোনো ক্ষেত্র কণা </w:t>
+      </w:r>
+      <w:r>
+        <w:rPr>
+          <w:rFonts w:eastAsia="Calibri" w:cs="SolaimanLipi" w:ascii="SolaimanLipi" w:hAnsi="SolaimanLipi" w:eastAsiaTheme="minorHAnsi"/>
+          <w:color w:val="auto"/>
+          <w:kern w:val="0"/>
+          <w:sz w:val="24"/>
+          <w:szCs w:val="24"/>
+          <w:lang w:val="en-US" w:eastAsia="en-US" w:bidi="ar-SA"/>
+        </w:rPr>
+        <w:t xml:space="preserve">(field particle) </w:t>
+      </w:r>
+      <w:r>
+        <w:rPr>
+          <w:rFonts w:ascii="SolaimanLipi" w:hAnsi="SolaimanLipi" w:eastAsia="Calibri" w:cs="SolaimanLipi" w:eastAsiaTheme="minorHAnsi"/>
+          <w:color w:val="auto"/>
+          <w:kern w:val="0"/>
+          <w:sz w:val="24"/>
+          <w:sz w:val="24"/>
+          <w:szCs w:val="24"/>
+          <w:lang w:val="en-US" w:eastAsia="en-US" w:bidi="ar-SA"/>
+        </w:rPr>
+        <w:t xml:space="preserve">নেই। মহাকর্ষীয় ক্ষেত্রের এমন কোয়ান্টা বর্তমানে আছে শুধু কল্পনাতেই। কল্পিত এ কণার নাম গ্র্যাভিটন। ১৯৫৯ সালে ডিরাক নামটি দেন। </w:t>
+      </w:r>
+    </w:p>
+    <w:p>
+      <w:pPr>
+        <w:pStyle w:val="Normal"/>
+        <w:widowControl/>
+        <w:bidi w:val="0"/>
+        <w:spacing w:before="0" w:after="200"/>
+        <w:ind w:left="0" w:hanging="0"/>
+        <w:jc w:val="left"/>
+        <w:rPr>
+          <w:rFonts w:ascii="SolaimanLipi" w:hAnsi="SolaimanLipi" w:cs="SolaimanLipi"/>
+        </w:rPr>
+      </w:pPr>
+      <w:r>
+        <w:rPr>
+          <w:rFonts w:ascii="SolaimanLipi" w:hAnsi="SolaimanLipi" w:eastAsia="Calibri" w:cs="SolaimanLipi" w:eastAsiaTheme="minorHAnsi"/>
+          <w:color w:val="auto"/>
+          <w:kern w:val="0"/>
+          <w:sz w:val="24"/>
+          <w:sz w:val="24"/>
+          <w:szCs w:val="24"/>
+          <w:lang w:val="en-US" w:eastAsia="en-US" w:bidi="ar-SA"/>
+        </w:rPr>
+        <w:t>ভালো লাগুক আর নাই লাগুক</w:t>
+      </w:r>
+      <w:r>
+        <w:rPr>
+          <w:rFonts w:eastAsia="Calibri" w:cs="SolaimanLipi" w:ascii="SolaimanLipi" w:hAnsi="SolaimanLipi" w:eastAsiaTheme="minorHAnsi"/>
+          <w:color w:val="auto"/>
+          <w:kern w:val="0"/>
+          <w:sz w:val="24"/>
+          <w:szCs w:val="24"/>
+          <w:lang w:val="en-US" w:eastAsia="en-US" w:bidi="ar-SA"/>
+        </w:rPr>
+        <w:t xml:space="preserve">, </w:t>
+      </w:r>
+      <w:r>
+        <w:rPr>
+          <w:rFonts w:ascii="SolaimanLipi" w:hAnsi="SolaimanLipi" w:eastAsia="Calibri" w:cs="SolaimanLipi" w:eastAsiaTheme="minorHAnsi"/>
+          <w:color w:val="auto"/>
+          <w:kern w:val="0"/>
+          <w:sz w:val="24"/>
+          <w:sz w:val="24"/>
+          <w:szCs w:val="24"/>
+          <w:lang w:val="en-US" w:eastAsia="en-US" w:bidi="ar-SA"/>
+        </w:rPr>
+        <w:t>আইনস্টাইন এ অসংগতি সম্পর্কে জানতেন। দ্বিতীয় অধ্যায়ে আমরা দেখেছি</w:t>
+      </w:r>
+      <w:r>
+        <w:rPr>
+          <w:rFonts w:eastAsia="Calibri" w:cs="SolaimanLipi" w:ascii="SolaimanLipi" w:hAnsi="SolaimanLipi" w:eastAsiaTheme="minorHAnsi"/>
+          <w:color w:val="auto"/>
+          <w:kern w:val="0"/>
+          <w:sz w:val="24"/>
+          <w:szCs w:val="24"/>
+          <w:lang w:val="en-US" w:eastAsia="en-US" w:bidi="ar-SA"/>
+        </w:rPr>
+        <w:t xml:space="preserve">, </w:t>
+      </w:r>
+    </w:p>
+    <w:p>
+      <w:pPr>
+        <w:pStyle w:val="Normal"/>
+        <w:widowControl/>
+        <w:bidi w:val="0"/>
+        <w:spacing w:before="0" w:after="200"/>
+        <w:ind w:left="0" w:hanging="0"/>
+        <w:jc w:val="left"/>
+        <w:rPr>
+          <w:rFonts w:ascii="SolaimanLipi" w:hAnsi="SolaimanLipi" w:cs="SolaimanLipi"/>
+        </w:rPr>
+      </w:pPr>
+      <w:r>
+        <w:rPr>
+          <w:rFonts w:ascii="SolaimanLipi" w:hAnsi="SolaimanLipi" w:cs="SolaimanLipi"/>
+          <w:sz w:val="24"/>
+          <w:sz w:val="24"/>
+          <w:szCs w:val="24"/>
+        </w:rPr>
+        <w:t xml:space="preserve">টীকা </w:t>
+      </w:r>
+      <w:r>
+        <w:rPr>
+          <w:rFonts w:cs="SolaimanLipi" w:ascii="SolaimanLipi" w:hAnsi="SolaimanLipi"/>
+          <w:sz w:val="24"/>
+          <w:szCs w:val="24"/>
+        </w:rPr>
+        <w:t>(</w:t>
+      </w:r>
+      <w:r>
+        <w:rPr>
+          <w:rFonts w:ascii="SolaimanLipi" w:hAnsi="SolaimanLipi" w:cs="SolaimanLipi"/>
+          <w:sz w:val="24"/>
+          <w:sz w:val="24"/>
+          <w:szCs w:val="24"/>
+        </w:rPr>
+        <w:t>অনুবাদক</w:t>
+      </w:r>
+      <w:r>
+        <w:rPr>
+          <w:rFonts w:cs="SolaimanLipi" w:ascii="SolaimanLipi" w:hAnsi="SolaimanLipi"/>
+          <w:sz w:val="24"/>
+          <w:szCs w:val="24"/>
+        </w:rPr>
+        <w:t xml:space="preserve">) </w:t>
+      </w:r>
+    </w:p>
+    <w:p>
+      <w:pPr>
+        <w:pStyle w:val="Normal"/>
+        <w:widowControl/>
+        <w:bidi w:val="0"/>
+        <w:spacing w:before="0" w:after="200"/>
+        <w:ind w:left="0" w:hanging="0"/>
+        <w:jc w:val="left"/>
+        <w:rPr>
+          <w:rFonts w:ascii="SolaimanLipi" w:hAnsi="SolaimanLipi" w:cs="SolaimanLipi"/>
+        </w:rPr>
+      </w:pPr>
+      <w:r>
+        <w:rPr>
+          <w:rFonts w:ascii="SolaimanLipi" w:hAnsi="SolaimanLipi" w:cs="SolaimanLipi"/>
+          <w:sz w:val="24"/>
+          <w:sz w:val="24"/>
+          <w:szCs w:val="24"/>
+        </w:rPr>
+        <w:t>১। প্রতিকণা নিয়ে আরও জানতে পড়ুন অনুবাদকের বিজ্ঞানচিন্তায় প্রকাশিত লেখা</w:t>
+      </w:r>
+      <w:r>
+        <w:rPr>
+          <w:rFonts w:cs="SolaimanLipi" w:ascii="SolaimanLipi" w:hAnsi="SolaimanLipi"/>
+          <w:sz w:val="24"/>
+          <w:szCs w:val="24"/>
+        </w:rPr>
+        <w:t xml:space="preserve">: </w:t>
+      </w:r>
+      <w:r>
+        <w:rPr>
+          <w:rFonts w:ascii="SolaimanLipi" w:hAnsi="SolaimanLipi" w:cs="SolaimanLipi"/>
+          <w:sz w:val="24"/>
+          <w:sz w:val="24"/>
+          <w:szCs w:val="24"/>
+        </w:rPr>
+        <w:t xml:space="preserve">কণা ও প্রতিকণার লড়াই। </w:t>
+      </w:r>
+      <w:r>
+        <w:rPr>
+          <w:rFonts w:cs="SolaimanLipi" w:ascii="SolaimanLipi" w:hAnsi="SolaimanLipi"/>
+          <w:sz w:val="24"/>
+          <w:szCs w:val="24"/>
+        </w:rPr>
+        <w:t>(</w:t>
+      </w:r>
+      <w:r>
+        <w:rPr>
+          <w:rFonts w:ascii="SolaimanLipi" w:hAnsi="SolaimanLipi" w:cs="SolaimanLipi"/>
+          <w:sz w:val="24"/>
+          <w:sz w:val="24"/>
+          <w:szCs w:val="24"/>
+        </w:rPr>
+        <w:t xml:space="preserve">অনলাইনে পড়ুন এখানে </w:t>
+      </w:r>
+      <w:r>
+        <w:rPr>
+          <w:rFonts w:cs="SolaimanLipi" w:ascii="SolaimanLipi" w:hAnsi="SolaimanLipi"/>
+          <w:sz w:val="24"/>
+          <w:szCs w:val="24"/>
+        </w:rPr>
+        <w:t>)</w:t>
+      </w:r>
+      <w:r>
+        <w:rPr>
+          <w:rFonts w:ascii="SolaimanLipi" w:hAnsi="SolaimanLipi" w:cs="SolaimanLipi"/>
+          <w:sz w:val="24"/>
+          <w:sz w:val="24"/>
+          <w:szCs w:val="24"/>
+        </w:rPr>
+        <w:t xml:space="preserve">। </w:t>
+      </w:r>
+    </w:p>
+    <w:p>
+      <w:pPr>
+        <w:pStyle w:val="Normal"/>
+        <w:widowControl/>
+        <w:bidi w:val="0"/>
+        <w:spacing w:before="0" w:after="200"/>
+        <w:ind w:left="0" w:hanging="0"/>
+        <w:jc w:val="left"/>
+        <w:rPr>
+          <w:rFonts w:ascii="SolaimanLipi" w:hAnsi="SolaimanLipi" w:cs="SolaimanLipi"/>
+        </w:rPr>
+      </w:pPr>
+      <w:r>
+        <w:rPr/>
+      </w:r>
+    </w:p>
+    <w:p>
+      <w:pPr>
+        <w:pStyle w:val="Normal"/>
+        <w:widowControl/>
+        <w:bidi w:val="0"/>
+        <w:spacing w:before="0" w:after="200"/>
+        <w:ind w:left="0" w:hanging="0"/>
+        <w:jc w:val="left"/>
+        <w:rPr>
+          <w:rFonts w:ascii="SolaimanLipi" w:hAnsi="SolaimanLipi" w:cs="SolaimanLipi"/>
+        </w:rPr>
+      </w:pPr>
+      <w:r>
+        <w:rPr>
+          <w:rFonts w:ascii="SolaimanLipi" w:hAnsi="SolaimanLipi" w:cs="SolaimanLipi"/>
+          <w:sz w:val="24"/>
+          <w:sz w:val="24"/>
+          <w:szCs w:val="24"/>
+        </w:rPr>
+        <w:t xml:space="preserve">টীকা </w:t>
+      </w:r>
+      <w:r>
+        <w:rPr>
+          <w:rFonts w:cs="SolaimanLipi" w:ascii="SolaimanLipi" w:hAnsi="SolaimanLipi"/>
+          <w:sz w:val="24"/>
+          <w:szCs w:val="24"/>
+        </w:rPr>
+        <w:t>(</w:t>
+      </w:r>
+      <w:r>
+        <w:rPr>
+          <w:rFonts w:ascii="SolaimanLipi" w:hAnsi="SolaimanLipi" w:cs="SolaimanLipi"/>
+          <w:sz w:val="24"/>
+          <w:sz w:val="24"/>
+          <w:szCs w:val="24"/>
+        </w:rPr>
+        <w:t>লেখক</w:t>
+      </w:r>
+      <w:r>
+        <w:rPr>
+          <w:rFonts w:cs="SolaimanLipi" w:ascii="SolaimanLipi" w:hAnsi="SolaimanLipi"/>
+          <w:sz w:val="24"/>
+          <w:szCs w:val="24"/>
+        </w:rPr>
+        <w:t xml:space="preserve">) </w:t>
+      </w:r>
+    </w:p>
+    <w:p>
+      <w:pPr>
+        <w:pStyle w:val="Normal"/>
+        <w:widowControl/>
+        <w:bidi w:val="0"/>
+        <w:spacing w:before="0" w:after="200"/>
+        <w:ind w:left="0" w:hanging="0"/>
+        <w:jc w:val="left"/>
+        <w:rPr>
+          <w:rFonts w:ascii="SolaimanLipi" w:hAnsi="SolaimanLipi" w:cs="SolaimanLipi"/>
+        </w:rPr>
+      </w:pPr>
+      <w:r>
+        <w:rPr>
+          <w:rFonts w:cs="SolaimanLipi" w:ascii="SolaimanLipi" w:hAnsi="SolaimanLipi"/>
+          <w:sz w:val="24"/>
+          <w:szCs w:val="24"/>
+        </w:rPr>
+        <w:t>*</w:t>
+      </w:r>
+      <w:r>
+        <w:rPr>
+          <w:rFonts w:ascii="SolaimanLipi" w:hAnsi="SolaimanLipi" w:cs="SolaimanLipi"/>
+          <w:sz w:val="24"/>
+          <w:sz w:val="24"/>
+          <w:szCs w:val="24"/>
+        </w:rPr>
+        <w:t xml:space="preserve">১। সত্যি বলতে এগুলো সময়ের কোয়ান্টাম ফ্লাকচুয়েশন নয়। তবে তার সাথে মিল আছে কিছুটা। কোয়ান্টাম ক্ষেত্রের সর্বনিম্ন শক্তিস্তরের </w:t>
+      </w:r>
+      <w:r>
+        <w:rPr>
+          <w:rFonts w:cs="SolaimanLipi" w:ascii="SolaimanLipi" w:hAnsi="SolaimanLipi"/>
+          <w:sz w:val="24"/>
+          <w:szCs w:val="24"/>
+        </w:rPr>
+        <w:t>(</w:t>
+      </w:r>
+      <w:r>
+        <w:rPr>
+          <w:rFonts w:ascii="SolaimanLipi" w:hAnsi="SolaimanLipi" w:cs="SolaimanLipi"/>
+          <w:sz w:val="24"/>
+          <w:sz w:val="24"/>
+          <w:szCs w:val="24"/>
+        </w:rPr>
+        <w:t>ভ্যাকুয়াম</w:t>
+      </w:r>
+      <w:r>
+        <w:rPr>
+          <w:rFonts w:cs="SolaimanLipi" w:ascii="SolaimanLipi" w:hAnsi="SolaimanLipi"/>
+          <w:sz w:val="24"/>
+          <w:szCs w:val="24"/>
+        </w:rPr>
+        <w:t xml:space="preserve">) </w:t>
+      </w:r>
+      <w:r>
+        <w:rPr>
+          <w:rFonts w:ascii="SolaimanLipi" w:hAnsi="SolaimanLipi" w:cs="SolaimanLipi"/>
+          <w:sz w:val="24"/>
+          <w:sz w:val="24"/>
+          <w:szCs w:val="24"/>
+        </w:rPr>
+        <w:t xml:space="preserve">শক্তি শূন্য হতে পারে না </w:t>
+      </w:r>
+      <w:r>
+        <w:rPr>
+          <w:rFonts w:cs="SolaimanLipi" w:ascii="SolaimanLipi" w:hAnsi="SolaimanLipi"/>
+          <w:sz w:val="24"/>
+          <w:szCs w:val="24"/>
+        </w:rPr>
+        <w:t>(</w:t>
+      </w:r>
+      <w:r>
+        <w:rPr>
+          <w:rFonts w:ascii="SolaimanLipi" w:hAnsi="SolaimanLipi" w:cs="SolaimanLipi"/>
+          <w:sz w:val="24"/>
+          <w:sz w:val="24"/>
+          <w:szCs w:val="24"/>
+        </w:rPr>
+        <w:t>এটা চতুর্থ অধ্যায়ে আলোচনা করা হয়েছে</w:t>
+      </w:r>
+      <w:r>
+        <w:rPr>
+          <w:rFonts w:cs="SolaimanLipi" w:ascii="SolaimanLipi" w:hAnsi="SolaimanLipi"/>
+          <w:sz w:val="24"/>
+          <w:szCs w:val="24"/>
+        </w:rPr>
+        <w:t>)</w:t>
+      </w:r>
+      <w:r>
+        <w:rPr>
+          <w:rFonts w:ascii="SolaimanLipi" w:hAnsi="SolaimanLipi" w:cs="SolaimanLipi"/>
+          <w:sz w:val="24"/>
+          <w:sz w:val="24"/>
+          <w:szCs w:val="24"/>
+        </w:rPr>
+        <w:t>। বরং এর থাকে একটি গর শক্তি। যার নাম শূন্য</w:t>
+      </w:r>
+      <w:r>
+        <w:rPr>
+          <w:rFonts w:cs="SolaimanLipi" w:ascii="SolaimanLipi" w:hAnsi="SolaimanLipi"/>
+          <w:sz w:val="24"/>
+          <w:szCs w:val="24"/>
+        </w:rPr>
+        <w:t>-</w:t>
+      </w:r>
+      <w:r>
+        <w:rPr>
+          <w:rFonts w:ascii="SolaimanLipi" w:hAnsi="SolaimanLipi" w:cs="SolaimanLipi"/>
+          <w:sz w:val="24"/>
+          <w:sz w:val="24"/>
+          <w:szCs w:val="24"/>
+        </w:rPr>
+        <w:t xml:space="preserve">বিন্দুর শক্তি </w:t>
+      </w:r>
+      <w:r>
+        <w:rPr>
+          <w:rFonts w:cs="SolaimanLipi" w:ascii="SolaimanLipi" w:hAnsi="SolaimanLipi"/>
+          <w:sz w:val="24"/>
+          <w:szCs w:val="24"/>
+        </w:rPr>
+        <w:t>(zero-point energy)</w:t>
+      </w:r>
+      <w:r>
+        <w:rPr>
+          <w:rFonts w:ascii="SolaimanLipi" w:hAnsi="SolaimanLipi" w:cs="SolaimanLipi"/>
+          <w:sz w:val="24"/>
+          <w:sz w:val="24"/>
+          <w:szCs w:val="24"/>
+        </w:rPr>
+        <w:t>। প্রত্যেকটি আলাদা কোয়ান্টাম ক্ষেত্রের শূন্য</w:t>
+      </w:r>
+      <w:r>
+        <w:rPr>
+          <w:rFonts w:cs="SolaimanLipi" w:ascii="SolaimanLipi" w:hAnsi="SolaimanLipi"/>
+          <w:sz w:val="24"/>
+          <w:szCs w:val="24"/>
+        </w:rPr>
+        <w:t>-</w:t>
+      </w:r>
+      <w:r>
+        <w:rPr>
+          <w:rFonts w:ascii="SolaimanLipi" w:hAnsi="SolaimanLipi" w:cs="SolaimanLipi"/>
+          <w:sz w:val="24"/>
+          <w:sz w:val="24"/>
+          <w:szCs w:val="24"/>
+        </w:rPr>
+        <w:t xml:space="preserve">বিন্দুর শক্তি যোগ করে ভ্যাকুয়াম এনার্জির ঘনত্বের একটি তাত্ত্বিক হিসাব পাওয়া যায়।  </w:t>
+      </w:r>
+      <w:r>
+        <w:br w:type="page"/>
+      </w:r>
+    </w:p>
+    <w:p>
+      <w:pPr>
+        <w:pStyle w:val="Normal"/>
+        <w:spacing w:before="0" w:after="200"/>
+        <w:jc w:val="center"/>
+        <w:rPr/>
+      </w:pPr>
+      <w:r>
+        <w:rPr/>
+      </w:r>
+    </w:p>
     <w:p>
       <w:pPr>
         <w:pStyle w:val="Normal"/>

</xml_diff>

<commit_message>
QS translate up to 112 last para
</commit_message>
<xml_diff>
--- a/books/quantum_space/QS_Draft.docx
+++ b/books/quantum_space/QS_Draft.docx
@@ -1053,6 +1053,112 @@
         </w:rPr>
         <w:t xml:space="preserve">, </w:t>
       </w:r>
+      <w:r>
+        <w:rPr>
+          <w:rFonts w:ascii="SolaimanLipi" w:hAnsi="SolaimanLipi" w:eastAsia="Calibri" w:cs="SolaimanLipi" w:eastAsiaTheme="minorHAnsi"/>
+          <w:color w:val="auto"/>
+          <w:kern w:val="0"/>
+          <w:sz w:val="24"/>
+          <w:sz w:val="24"/>
+          <w:szCs w:val="24"/>
+          <w:lang w:val="en-US" w:eastAsia="en-US" w:bidi="ar-SA"/>
+        </w:rPr>
+        <w:t>আইনস্টাইন নিজের সার্বিক আপেক্ষিকতা বার্লিনের প্রুশিয়ান অ্যাকাডেমি অব সায়েন্সে অনেকগুলো লেকচারের মাধ্যমে তুলে ধরেন। ১৯১৫ সালের ২৫ নভেম্বর তারিখে দেন চূড়ান্ত বিজয়দীপ্ত লেকচারটি। অথচ কয়েক মাসের মধ্যেই সেখানে ফিরে গিয়ে বললেন</w:t>
+      </w:r>
+      <w:r>
+        <w:rPr>
+          <w:rFonts w:eastAsia="Calibri" w:cs="SolaimanLipi" w:ascii="SolaimanLipi" w:hAnsi="SolaimanLipi" w:eastAsiaTheme="minorHAnsi"/>
+          <w:color w:val="auto"/>
+          <w:kern w:val="0"/>
+          <w:sz w:val="24"/>
+          <w:szCs w:val="24"/>
+          <w:lang w:val="en-US" w:eastAsia="en-US" w:bidi="ar-SA"/>
+        </w:rPr>
+        <w:t xml:space="preserve">, </w:t>
+      </w:r>
+      <w:r>
+        <w:rPr>
+          <w:rFonts w:ascii="SolaimanLipi" w:hAnsi="SolaimanLipi" w:eastAsia="Calibri" w:cs="SolaimanLipi" w:eastAsiaTheme="minorHAnsi"/>
+          <w:color w:val="auto"/>
+          <w:kern w:val="0"/>
+          <w:sz w:val="24"/>
+          <w:sz w:val="24"/>
+          <w:szCs w:val="24"/>
+          <w:lang w:val="en-US" w:eastAsia="en-US" w:bidi="ar-SA"/>
+        </w:rPr>
+        <w:t xml:space="preserve">তত্ত্বটা হয়তো পরিবর্তন করা লাগবে। </w:t>
+      </w:r>
+    </w:p>
+    <w:p>
+      <w:pPr>
+        <w:pStyle w:val="Normal"/>
+        <w:widowControl/>
+        <w:bidi w:val="0"/>
+        <w:spacing w:before="0" w:after="200"/>
+        <w:ind w:left="720" w:hanging="0"/>
+        <w:jc w:val="left"/>
+        <w:rPr>
+          <w:rFonts w:ascii="SolaimanLipi" w:hAnsi="SolaimanLipi" w:cs="SolaimanLipi"/>
+        </w:rPr>
+      </w:pPr>
+      <w:r>
+        <w:rPr>
+          <w:rFonts w:ascii="SolaimanLipi" w:hAnsi="SolaimanLipi" w:eastAsia="Calibri" w:cs="SolaimanLipi" w:eastAsiaTheme="minorHAnsi"/>
+          <w:color w:val="auto"/>
+          <w:kern w:val="0"/>
+          <w:sz w:val="24"/>
+          <w:sz w:val="24"/>
+          <w:szCs w:val="24"/>
+          <w:lang w:val="en-US" w:eastAsia="en-US" w:bidi="ar-SA"/>
+        </w:rPr>
+        <w:t>পরমাণুর ভেতরে ইলেকট্রনের গতির কারণে নগণ্য পরিমাণে হলেও ইলেকট্রনের মহাকর্ষ ও তড়িচ্চুম্বকীয় শক্তি বিকিরণ করার কথা। তবে প্রকৃতিতে এমন কিছু হয় না। ফলে মনে হচ্ছে</w:t>
+      </w:r>
+      <w:r>
+        <w:rPr>
+          <w:rFonts w:eastAsia="Calibri" w:cs="SolaimanLipi" w:ascii="SolaimanLipi" w:hAnsi="SolaimanLipi" w:eastAsiaTheme="minorHAnsi"/>
+          <w:color w:val="auto"/>
+          <w:kern w:val="0"/>
+          <w:sz w:val="24"/>
+          <w:szCs w:val="24"/>
+          <w:lang w:val="en-US" w:eastAsia="en-US" w:bidi="ar-SA"/>
+        </w:rPr>
+        <w:t xml:space="preserve">, </w:t>
+      </w:r>
+      <w:r>
+        <w:rPr>
+          <w:rFonts w:ascii="SolaimanLipi" w:hAnsi="SolaimanLipi" w:eastAsia="Calibri" w:cs="SolaimanLipi" w:eastAsiaTheme="minorHAnsi"/>
+          <w:color w:val="auto"/>
+          <w:kern w:val="0"/>
+          <w:sz w:val="24"/>
+          <w:sz w:val="24"/>
+          <w:szCs w:val="24"/>
+          <w:lang w:val="en-US" w:eastAsia="en-US" w:bidi="ar-SA"/>
+        </w:rPr>
+        <w:t>কোয়ান্টাম তত্ত্ব শুধু ম্যাক্সয়েলের তড়িৎগতিবিদ্যাই নয়</w:t>
+      </w:r>
+      <w:r>
+        <w:rPr>
+          <w:rFonts w:eastAsia="Calibri" w:cs="SolaimanLipi" w:ascii="SolaimanLipi" w:hAnsi="SolaimanLipi" w:eastAsiaTheme="minorHAnsi"/>
+          <w:color w:val="auto"/>
+          <w:kern w:val="0"/>
+          <w:sz w:val="24"/>
+          <w:szCs w:val="24"/>
+          <w:lang w:val="en-US" w:eastAsia="en-US" w:bidi="ar-SA"/>
+        </w:rPr>
+        <w:t xml:space="preserve">, </w:t>
+      </w:r>
+      <w:r>
+        <w:rPr>
+          <w:rFonts w:ascii="SolaimanLipi" w:hAnsi="SolaimanLipi" w:eastAsia="Calibri" w:cs="SolaimanLipi" w:eastAsiaTheme="minorHAnsi"/>
+          <w:color w:val="auto"/>
+          <w:kern w:val="0"/>
+          <w:sz w:val="24"/>
+          <w:sz w:val="24"/>
+          <w:szCs w:val="24"/>
+          <w:lang w:val="en-US" w:eastAsia="en-US" w:bidi="ar-SA"/>
+        </w:rPr>
+        <w:t xml:space="preserve">পরিবর্তন করে দেয় মহাকর্ষ তত্ত্বকেও। </w:t>
+      </w:r>
     </w:p>
     <w:p>
       <w:pPr>
@@ -1063,42 +1169,137 @@
         <w:ind w:left="0" w:hanging="0"/>
         <w:jc w:val="left"/>
         <w:rPr>
-          <w:rFonts w:ascii="SolaimanLipi" w:hAnsi="SolaimanLipi" w:cs="SolaimanLipi"/>
+          <w:rFonts w:cs="SolaimanLipi"/>
         </w:rPr>
       </w:pPr>
       <w:r>
         <w:rPr>
-          <w:rFonts w:ascii="SolaimanLipi" w:hAnsi="SolaimanLipi" w:cs="SolaimanLipi"/>
-          <w:sz w:val="24"/>
-          <w:sz w:val="24"/>
-          <w:szCs w:val="24"/>
-        </w:rPr>
-        <w:t xml:space="preserve">টীকা </w:t>
-      </w:r>
-      <w:r>
-        <w:rPr>
-          <w:rFonts w:cs="SolaimanLipi" w:ascii="SolaimanLipi" w:hAnsi="SolaimanLipi"/>
-          <w:sz w:val="24"/>
-          <w:szCs w:val="24"/>
-        </w:rPr>
-        <w:t>(</w:t>
-      </w:r>
-      <w:r>
-        <w:rPr>
-          <w:rFonts w:ascii="SolaimanLipi" w:hAnsi="SolaimanLipi" w:cs="SolaimanLipi"/>
-          <w:sz w:val="24"/>
-          <w:sz w:val="24"/>
-          <w:szCs w:val="24"/>
-        </w:rPr>
-        <w:t>অনুবাদক</w:t>
-      </w:r>
-      <w:r>
-        <w:rPr>
-          <w:rFonts w:cs="SolaimanLipi" w:ascii="SolaimanLipi" w:hAnsi="SolaimanLipi"/>
-          <w:sz w:val="24"/>
-          <w:szCs w:val="24"/>
-        </w:rPr>
-        <w:t xml:space="preserve">) </w:t>
+          <w:rFonts w:ascii="Calibri" w:hAnsi="Calibri" w:eastAsia="Calibri" w:cs="SolaimanLipi" w:asciiTheme="minorHAnsi" w:eastAsiaTheme="minorHAnsi" w:hAnsiTheme="minorHAnsi"/>
+          <w:color w:val="auto"/>
+          <w:kern w:val="0"/>
+          <w:sz w:val="22"/>
+          <w:sz w:val="22"/>
+          <w:szCs w:val="26"/>
+          <w:lang w:val="en-US" w:eastAsia="en-US" w:bidi="ar-SA"/>
+        </w:rPr>
+        <w:t>কোয়ান্টাম</w:t>
+      </w:r>
+      <w:r>
+        <w:rPr>
+          <w:rFonts w:ascii="Calibri" w:hAnsi="Calibri" w:eastAsia="Calibri" w:cs="SolaimanLipi" w:asciiTheme="minorHAnsi" w:eastAsiaTheme="minorHAnsi" w:hAnsiTheme="minorHAnsi"/>
+          <w:color w:val="auto"/>
+          <w:kern w:val="0"/>
+          <w:sz w:val="22"/>
+          <w:sz w:val="22"/>
+          <w:szCs w:val="22"/>
+          <w:lang w:val="en-US" w:eastAsia="en-US" w:bidi="ar-SA"/>
+        </w:rPr>
+        <w:t xml:space="preserve"> তত্ত্ব </w:t>
+      </w:r>
+      <w:r>
+        <w:rPr>
+          <w:rFonts w:ascii="Calibri" w:hAnsi="Calibri" w:eastAsia="Calibri" w:cs="SolaimanLipi" w:asciiTheme="minorHAnsi" w:eastAsiaTheme="minorHAnsi" w:hAnsiTheme="minorHAnsi"/>
+          <w:color w:val="auto"/>
+          <w:kern w:val="0"/>
+          <w:sz w:val="22"/>
+          <w:sz w:val="22"/>
+          <w:szCs w:val="26"/>
+          <w:lang w:val="en-US" w:eastAsia="en-US" w:bidi="ar-SA"/>
+        </w:rPr>
+        <w:t>ও</w:t>
+      </w:r>
+      <w:r>
+        <w:rPr>
+          <w:rFonts w:ascii="Calibri" w:hAnsi="Calibri" w:eastAsia="Calibri" w:cs="SolaimanLipi" w:asciiTheme="minorHAnsi" w:eastAsiaTheme="minorHAnsi" w:hAnsiTheme="minorHAnsi"/>
+          <w:color w:val="auto"/>
+          <w:kern w:val="0"/>
+          <w:sz w:val="22"/>
+          <w:sz w:val="22"/>
+          <w:szCs w:val="22"/>
+          <w:lang w:val="en-US" w:eastAsia="en-US" w:bidi="ar-SA"/>
+        </w:rPr>
+        <w:t xml:space="preserve"> </w:t>
+      </w:r>
+      <w:r>
+        <w:rPr>
+          <w:rFonts w:ascii="SolaimanLipi" w:hAnsi="SolaimanLipi" w:eastAsia="Calibri" w:cs="SolaimanLipi" w:eastAsiaTheme="minorHAnsi"/>
+          <w:color w:val="auto"/>
+          <w:kern w:val="0"/>
+          <w:sz w:val="24"/>
+          <w:sz w:val="24"/>
+          <w:szCs w:val="24"/>
+          <w:lang w:val="en-US" w:eastAsia="en-US" w:bidi="ar-SA"/>
+        </w:rPr>
+        <w:t>সার্বিক আপেক্ষিকতাকে এক করে আমরা পাই মহাকর্ষ বলের কোয়ান্টাম ফিল্ড থিওরি। অন কথায়</w:t>
+      </w:r>
+      <w:r>
+        <w:rPr>
+          <w:rFonts w:eastAsia="Calibri" w:cs="SolaimanLipi" w:ascii="SolaimanLipi" w:hAnsi="SolaimanLipi" w:eastAsiaTheme="minorHAnsi"/>
+          <w:color w:val="auto"/>
+          <w:kern w:val="0"/>
+          <w:sz w:val="24"/>
+          <w:szCs w:val="24"/>
+          <w:lang w:val="en-US" w:eastAsia="en-US" w:bidi="ar-SA"/>
+        </w:rPr>
+        <w:t xml:space="preserve">, </w:t>
+      </w:r>
+      <w:r>
+        <w:rPr>
+          <w:rFonts w:ascii="SolaimanLipi" w:hAnsi="SolaimanLipi" w:eastAsia="Calibri" w:cs="SolaimanLipi" w:eastAsiaTheme="minorHAnsi"/>
+          <w:color w:val="auto"/>
+          <w:kern w:val="0"/>
+          <w:sz w:val="24"/>
+          <w:sz w:val="24"/>
+          <w:szCs w:val="24"/>
+          <w:lang w:val="en-US" w:eastAsia="en-US" w:bidi="ar-SA"/>
+        </w:rPr>
+        <w:t xml:space="preserve">মহাকর্ষের কোয়ান্টাম তত্ত্ব </w:t>
+      </w:r>
+      <w:r>
+        <w:rPr>
+          <w:rFonts w:eastAsia="Calibri" w:cs="SolaimanLipi" w:ascii="SolaimanLipi" w:hAnsi="SolaimanLipi" w:eastAsiaTheme="minorHAnsi"/>
+          <w:color w:val="auto"/>
+          <w:kern w:val="0"/>
+          <w:sz w:val="24"/>
+          <w:szCs w:val="24"/>
+          <w:lang w:val="en-US" w:eastAsia="en-US" w:bidi="ar-SA"/>
+        </w:rPr>
+        <w:t>(quantum theory of gravity)</w:t>
+      </w:r>
+      <w:r>
+        <w:rPr>
+          <w:rFonts w:ascii="SolaimanLipi" w:hAnsi="SolaimanLipi" w:eastAsia="Calibri" w:cs="SolaimanLipi" w:eastAsiaTheme="minorHAnsi"/>
+          <w:color w:val="auto"/>
+          <w:kern w:val="0"/>
+          <w:sz w:val="24"/>
+          <w:sz w:val="24"/>
+          <w:szCs w:val="24"/>
+          <w:lang w:val="en-US" w:eastAsia="en-US" w:bidi="ar-SA"/>
+        </w:rPr>
+        <w:t>। এটি স্থান</w:t>
+      </w:r>
+      <w:r>
+        <w:rPr>
+          <w:rFonts w:eastAsia="Calibri" w:cs="SolaimanLipi" w:ascii="SolaimanLipi" w:hAnsi="SolaimanLipi" w:eastAsiaTheme="minorHAnsi"/>
+          <w:color w:val="auto"/>
+          <w:kern w:val="0"/>
+          <w:sz w:val="24"/>
+          <w:szCs w:val="24"/>
+          <w:lang w:val="en-US" w:eastAsia="en-US" w:bidi="ar-SA"/>
+        </w:rPr>
+        <w:t>-</w:t>
+      </w:r>
+      <w:r>
+        <w:rPr>
+          <w:rFonts w:ascii="SolaimanLipi" w:hAnsi="SolaimanLipi" w:eastAsia="Calibri" w:cs="SolaimanLipi" w:eastAsiaTheme="minorHAnsi"/>
+          <w:color w:val="auto"/>
+          <w:kern w:val="0"/>
+          <w:sz w:val="24"/>
+          <w:sz w:val="24"/>
+          <w:szCs w:val="24"/>
+          <w:lang w:val="en-US" w:eastAsia="en-US" w:bidi="ar-SA"/>
+        </w:rPr>
+        <w:t xml:space="preserve">কালে নিজেরই একটি কোয়ান্টাম তত্ত্ব।  </w:t>
       </w:r>
     </w:p>
     <w:p>
@@ -1110,68 +1311,320 @@
         <w:ind w:left="0" w:hanging="0"/>
         <w:jc w:val="left"/>
         <w:rPr>
-          <w:rFonts w:ascii="SolaimanLipi" w:hAnsi="SolaimanLipi" w:cs="SolaimanLipi"/>
+          <w:rFonts w:cs="SolaimanLipi"/>
         </w:rPr>
       </w:pPr>
       <w:r>
         <w:rPr>
-          <w:rFonts w:ascii="SolaimanLipi" w:hAnsi="SolaimanLipi" w:cs="SolaimanLipi"/>
-          <w:sz w:val="24"/>
-          <w:sz w:val="24"/>
-          <w:szCs w:val="24"/>
-        </w:rPr>
-        <w:t>১। প্রতিকণা নিয়ে আরও জানতে পড়ুন অনুবাদকের বিজ্ঞানচিন্তায় প্রকাশিত লেখা</w:t>
-      </w:r>
-      <w:r>
-        <w:rPr>
-          <w:rFonts w:cs="SolaimanLipi" w:ascii="SolaimanLipi" w:hAnsi="SolaimanLipi"/>
-          <w:sz w:val="24"/>
-          <w:szCs w:val="24"/>
-        </w:rPr>
-        <w:t xml:space="preserve">: </w:t>
-      </w:r>
-      <w:r>
-        <w:rPr>
-          <w:rFonts w:ascii="SolaimanLipi" w:hAnsi="SolaimanLipi" w:cs="SolaimanLipi"/>
-          <w:sz w:val="24"/>
-          <w:sz w:val="24"/>
-          <w:szCs w:val="24"/>
-        </w:rPr>
-        <w:t xml:space="preserve">কণা ও প্রতিকণার লড়াই। </w:t>
-      </w:r>
-      <w:r>
-        <w:rPr>
-          <w:rFonts w:cs="SolaimanLipi" w:ascii="SolaimanLipi" w:hAnsi="SolaimanLipi"/>
-          <w:sz w:val="24"/>
-          <w:szCs w:val="24"/>
-        </w:rPr>
-        <w:t>(</w:t>
-      </w:r>
-      <w:r>
-        <w:rPr>
-          <w:rFonts w:ascii="SolaimanLipi" w:hAnsi="SolaimanLipi" w:cs="SolaimanLipi"/>
-          <w:sz w:val="24"/>
-          <w:sz w:val="24"/>
-          <w:szCs w:val="24"/>
-        </w:rPr>
-        <w:t xml:space="preserve">অনলাইনে পড়ুন এখানে </w:t>
-      </w:r>
-      <w:r>
-        <w:rPr>
-          <w:rFonts w:cs="SolaimanLipi" w:ascii="SolaimanLipi" w:hAnsi="SolaimanLipi"/>
-          <w:sz w:val="24"/>
-          <w:szCs w:val="24"/>
-        </w:rPr>
-        <w:t>)</w:t>
-      </w:r>
-      <w:r>
-        <w:rPr>
-          <w:rFonts w:ascii="SolaimanLipi" w:hAnsi="SolaimanLipi" w:cs="SolaimanLipi"/>
-          <w:sz w:val="24"/>
-          <w:sz w:val="24"/>
-          <w:szCs w:val="24"/>
-        </w:rPr>
-        <w:t xml:space="preserve">। </w:t>
+          <w:rFonts w:ascii="SolaimanLipi" w:hAnsi="SolaimanLipi" w:eastAsia="Calibri" w:cs="SolaimanLipi" w:eastAsiaTheme="minorHAnsi"/>
+          <w:color w:val="auto"/>
+          <w:kern w:val="0"/>
+          <w:sz w:val="24"/>
+          <w:sz w:val="24"/>
+          <w:szCs w:val="24"/>
+          <w:lang w:val="en-US" w:eastAsia="en-US" w:bidi="ar-SA"/>
+        </w:rPr>
+        <w:t>হয়তো ভাবতে পারেন</w:t>
+      </w:r>
+      <w:r>
+        <w:rPr>
+          <w:rFonts w:eastAsia="Calibri" w:cs="SolaimanLipi" w:ascii="SolaimanLipi" w:hAnsi="SolaimanLipi" w:eastAsiaTheme="minorHAnsi"/>
+          <w:color w:val="auto"/>
+          <w:kern w:val="0"/>
+          <w:sz w:val="24"/>
+          <w:szCs w:val="24"/>
+          <w:lang w:val="en-US" w:eastAsia="en-US" w:bidi="ar-SA"/>
+        </w:rPr>
+        <w:t xml:space="preserve">, </w:t>
+      </w:r>
+      <w:r>
+        <w:rPr>
+          <w:rFonts w:ascii="SolaimanLipi" w:hAnsi="SolaimanLipi" w:eastAsia="Calibri" w:cs="SolaimanLipi" w:eastAsiaTheme="minorHAnsi"/>
+          <w:color w:val="auto"/>
+          <w:kern w:val="0"/>
+          <w:sz w:val="24"/>
+          <w:sz w:val="24"/>
+          <w:szCs w:val="24"/>
+          <w:lang w:val="en-US" w:eastAsia="en-US" w:bidi="ar-SA"/>
+        </w:rPr>
+        <w:t xml:space="preserve">একটা ‌‌‌জিনিসের এমন স্পষ্ট অনুপস্থিতি পরেও কণাপদার্থবিদ্যা </w:t>
+      </w:r>
+      <w:r>
+        <w:rPr>
+          <w:rFonts w:ascii="Calibri" w:hAnsi="Calibri" w:eastAsia="Calibri" w:cs="SolaimanLipi" w:asciiTheme="minorHAnsi" w:eastAsiaTheme="minorHAnsi" w:hAnsiTheme="minorHAnsi"/>
+          <w:color w:val="auto"/>
+          <w:kern w:val="0"/>
+          <w:sz w:val="22"/>
+          <w:sz w:val="22"/>
+          <w:szCs w:val="26"/>
+          <w:lang w:val="en-US" w:eastAsia="en-US" w:bidi="ar-SA"/>
+        </w:rPr>
+        <w:t>ও</w:t>
+      </w:r>
+      <w:r>
+        <w:rPr>
+          <w:rFonts w:ascii="SolaimanLipi" w:hAnsi="SolaimanLipi" w:eastAsia="Calibri" w:cs="SolaimanLipi" w:eastAsiaTheme="minorHAnsi"/>
+          <w:color w:val="auto"/>
+          <w:kern w:val="0"/>
+          <w:sz w:val="24"/>
+          <w:sz w:val="24"/>
+          <w:szCs w:val="24"/>
+          <w:lang w:val="en-US" w:eastAsia="en-US" w:bidi="ar-SA"/>
+        </w:rPr>
+        <w:t xml:space="preserve"> বিগ ব্যাঙ কসমোলজির বর্তমান স্ট্যান্ডার্ড মডেল কীভাবে কাজ করে যাচ্ছে</w:t>
+      </w:r>
+      <w:r>
+        <w:rPr>
+          <w:rFonts w:eastAsia="Calibri" w:cs="SolaimanLipi" w:ascii="SolaimanLipi" w:hAnsi="SolaimanLipi" w:eastAsiaTheme="minorHAnsi"/>
+          <w:color w:val="auto"/>
+          <w:kern w:val="0"/>
+          <w:sz w:val="24"/>
+          <w:szCs w:val="24"/>
+          <w:lang w:val="en-US" w:eastAsia="en-US" w:bidi="ar-SA"/>
+        </w:rPr>
+        <w:t xml:space="preserve">! </w:t>
+      </w:r>
+      <w:r>
+        <w:rPr>
+          <w:rFonts w:ascii="SolaimanLipi" w:hAnsi="SolaimanLipi" w:eastAsia="Calibri" w:cs="SolaimanLipi" w:eastAsiaTheme="minorHAnsi"/>
+          <w:color w:val="auto"/>
+          <w:kern w:val="0"/>
+          <w:sz w:val="24"/>
+          <w:sz w:val="24"/>
+          <w:szCs w:val="24"/>
+          <w:lang w:val="en-US" w:eastAsia="en-US" w:bidi="ar-SA"/>
+        </w:rPr>
+        <w:t>এর সরল উত্তর হলো</w:t>
+      </w:r>
+      <w:r>
+        <w:rPr>
+          <w:rFonts w:eastAsia="Calibri" w:cs="SolaimanLipi" w:ascii="SolaimanLipi" w:hAnsi="SolaimanLipi" w:eastAsiaTheme="minorHAnsi"/>
+          <w:color w:val="auto"/>
+          <w:kern w:val="0"/>
+          <w:sz w:val="24"/>
+          <w:szCs w:val="24"/>
+          <w:lang w:val="en-US" w:eastAsia="en-US" w:bidi="ar-SA"/>
+        </w:rPr>
+        <w:t xml:space="preserve">, </w:t>
+      </w:r>
+      <w:r>
+        <w:rPr>
+          <w:rFonts w:ascii="SolaimanLipi" w:hAnsi="SolaimanLipi" w:eastAsia="Calibri" w:cs="SolaimanLipi" w:eastAsiaTheme="minorHAnsi"/>
+          <w:color w:val="auto"/>
+          <w:kern w:val="0"/>
+          <w:sz w:val="24"/>
+          <w:sz w:val="24"/>
+          <w:szCs w:val="24"/>
+          <w:lang w:val="en-US" w:eastAsia="en-US" w:bidi="ar-SA"/>
+        </w:rPr>
+        <w:t>দুই মডেলেই যে বল কাজ করে তারা সম্পূর্ণ ভিন্ন স্কেলে কাজ করে। কোয়ান্টাম তত্ত্ব কাজ করে আণুবীক্ষণিক</w:t>
+      </w:r>
+      <w:r>
+        <w:rPr>
+          <w:rFonts w:eastAsia="Calibri" w:cs="SolaimanLipi" w:ascii="SolaimanLipi" w:hAnsi="SolaimanLipi" w:eastAsiaTheme="minorHAnsi"/>
+          <w:color w:val="auto"/>
+          <w:kern w:val="0"/>
+          <w:sz w:val="24"/>
+          <w:szCs w:val="24"/>
+          <w:lang w:val="en-US" w:eastAsia="en-US" w:bidi="ar-SA"/>
+        </w:rPr>
+        <w:t xml:space="preserve">, </w:t>
+      </w:r>
+      <w:r>
+        <w:rPr>
+          <w:rFonts w:ascii="SolaimanLipi" w:hAnsi="SolaimanLipi" w:eastAsia="Calibri" w:cs="SolaimanLipi" w:eastAsiaTheme="minorHAnsi"/>
+          <w:color w:val="auto"/>
+          <w:kern w:val="0"/>
+          <w:sz w:val="24"/>
+          <w:sz w:val="24"/>
+          <w:szCs w:val="24"/>
+          <w:lang w:val="en-US" w:eastAsia="en-US" w:bidi="ar-SA"/>
+        </w:rPr>
+        <w:t xml:space="preserve">অতিনিউক্লীয় </w:t>
+      </w:r>
+      <w:r>
+        <w:rPr>
+          <w:rFonts w:eastAsia="Calibri" w:cs="SolaimanLipi" w:ascii="SolaimanLipi" w:hAnsi="SolaimanLipi" w:eastAsiaTheme="minorHAnsi"/>
+          <w:color w:val="auto"/>
+          <w:kern w:val="0"/>
+          <w:sz w:val="24"/>
+          <w:szCs w:val="24"/>
+          <w:lang w:val="en-US" w:eastAsia="en-US" w:bidi="ar-SA"/>
+        </w:rPr>
+        <w:t xml:space="preserve">(subnuclear), </w:t>
+      </w:r>
+      <w:r>
+        <w:rPr>
+          <w:rFonts w:ascii="SolaimanLipi" w:hAnsi="SolaimanLipi" w:eastAsia="Calibri" w:cs="SolaimanLipi" w:eastAsiaTheme="minorHAnsi"/>
+          <w:color w:val="auto"/>
+          <w:kern w:val="0"/>
+          <w:sz w:val="24"/>
+          <w:sz w:val="24"/>
+          <w:szCs w:val="24"/>
+          <w:lang w:val="en-US" w:eastAsia="en-US" w:bidi="ar-SA"/>
+        </w:rPr>
+        <w:t>অতিপারমাণবিক</w:t>
+      </w:r>
+      <w:r>
+        <w:rPr>
+          <w:rFonts w:eastAsia="Calibri" w:cs="SolaimanLipi" w:ascii="SolaimanLipi" w:hAnsi="SolaimanLipi" w:eastAsiaTheme="minorHAnsi"/>
+          <w:color w:val="auto"/>
+          <w:kern w:val="0"/>
+          <w:sz w:val="24"/>
+          <w:szCs w:val="24"/>
+          <w:lang w:val="en-US" w:eastAsia="en-US" w:bidi="ar-SA"/>
+        </w:rPr>
+        <w:t xml:space="preserve">, </w:t>
+      </w:r>
+      <w:r>
+        <w:rPr>
+          <w:rFonts w:ascii="SolaimanLipi" w:hAnsi="SolaimanLipi" w:eastAsia="Calibri" w:cs="SolaimanLipi" w:eastAsiaTheme="minorHAnsi"/>
+          <w:color w:val="auto"/>
+          <w:kern w:val="0"/>
+          <w:sz w:val="24"/>
+          <w:sz w:val="24"/>
+          <w:szCs w:val="24"/>
+          <w:lang w:val="en-US" w:eastAsia="en-US" w:bidi="ar-SA"/>
+        </w:rPr>
+        <w:t>পারমাণবিক ও আণবিক স্কেলে। এসব জগতে ক্রিয়াশীল বলগুলো তুলনামূলক শক্তিশালী। অন্যদিকে</w:t>
+      </w:r>
+      <w:r>
+        <w:rPr>
+          <w:rFonts w:eastAsia="Calibri" w:cs="SolaimanLipi" w:ascii="SolaimanLipi" w:hAnsi="SolaimanLipi" w:eastAsiaTheme="minorHAnsi"/>
+          <w:color w:val="auto"/>
+          <w:kern w:val="0"/>
+          <w:sz w:val="24"/>
+          <w:szCs w:val="24"/>
+          <w:lang w:val="en-US" w:eastAsia="en-US" w:bidi="ar-SA"/>
+        </w:rPr>
+        <w:t xml:space="preserve">, </w:t>
+      </w:r>
+      <w:r>
+        <w:rPr>
+          <w:rFonts w:ascii="SolaimanLipi" w:hAnsi="SolaimanLipi" w:eastAsia="Calibri" w:cs="SolaimanLipi" w:eastAsiaTheme="minorHAnsi"/>
+          <w:color w:val="auto"/>
+          <w:kern w:val="0"/>
+          <w:sz w:val="24"/>
+          <w:sz w:val="24"/>
+          <w:szCs w:val="24"/>
+          <w:lang w:val="en-US" w:eastAsia="en-US" w:bidi="ar-SA"/>
+        </w:rPr>
+        <w:t>সার্বিক আপেক্ষিকতা কাজ করে বড় বস্তুর জগতে। কাজ করে মানুষ</w:t>
+      </w:r>
+      <w:r>
+        <w:rPr>
+          <w:rFonts w:eastAsia="Calibri" w:cs="SolaimanLipi" w:ascii="SolaimanLipi" w:hAnsi="SolaimanLipi" w:eastAsiaTheme="minorHAnsi"/>
+          <w:color w:val="auto"/>
+          <w:kern w:val="0"/>
+          <w:sz w:val="24"/>
+          <w:szCs w:val="24"/>
+          <w:lang w:val="en-US" w:eastAsia="en-US" w:bidi="ar-SA"/>
+        </w:rPr>
+        <w:t xml:space="preserve">, </w:t>
+      </w:r>
+      <w:r>
+        <w:rPr>
+          <w:rFonts w:ascii="SolaimanLipi" w:hAnsi="SolaimanLipi" w:eastAsia="Calibri" w:cs="SolaimanLipi" w:eastAsiaTheme="minorHAnsi"/>
+          <w:color w:val="auto"/>
+          <w:kern w:val="0"/>
+          <w:sz w:val="24"/>
+          <w:sz w:val="24"/>
+          <w:szCs w:val="24"/>
+          <w:lang w:val="en-US" w:eastAsia="en-US" w:bidi="ar-SA"/>
+        </w:rPr>
+        <w:t>রকেট</w:t>
+      </w:r>
+      <w:r>
+        <w:rPr>
+          <w:rFonts w:eastAsia="Calibri" w:cs="SolaimanLipi" w:ascii="SolaimanLipi" w:hAnsi="SolaimanLipi" w:eastAsiaTheme="minorHAnsi"/>
+          <w:color w:val="auto"/>
+          <w:kern w:val="0"/>
+          <w:sz w:val="24"/>
+          <w:szCs w:val="24"/>
+          <w:lang w:val="en-US" w:eastAsia="en-US" w:bidi="ar-SA"/>
+        </w:rPr>
+        <w:t xml:space="preserve">, </w:t>
+      </w:r>
+      <w:r>
+        <w:rPr>
+          <w:rFonts w:ascii="SolaimanLipi" w:hAnsi="SolaimanLipi" w:eastAsia="Calibri" w:cs="SolaimanLipi" w:eastAsiaTheme="minorHAnsi"/>
+          <w:color w:val="auto"/>
+          <w:kern w:val="0"/>
+          <w:sz w:val="24"/>
+          <w:sz w:val="24"/>
+          <w:szCs w:val="24"/>
+          <w:lang w:val="en-US" w:eastAsia="en-US" w:bidi="ar-SA"/>
+        </w:rPr>
+        <w:t>গ্রহ</w:t>
+      </w:r>
+      <w:r>
+        <w:rPr>
+          <w:rFonts w:eastAsia="Calibri" w:cs="SolaimanLipi" w:ascii="SolaimanLipi" w:hAnsi="SolaimanLipi" w:eastAsiaTheme="minorHAnsi"/>
+          <w:color w:val="auto"/>
+          <w:kern w:val="0"/>
+          <w:sz w:val="24"/>
+          <w:szCs w:val="24"/>
+          <w:lang w:val="en-US" w:eastAsia="en-US" w:bidi="ar-SA"/>
+        </w:rPr>
+        <w:t xml:space="preserve">, </w:t>
+      </w:r>
+      <w:r>
+        <w:rPr>
+          <w:rFonts w:ascii="SolaimanLipi" w:hAnsi="SolaimanLipi" w:eastAsia="Calibri" w:cs="SolaimanLipi" w:eastAsiaTheme="minorHAnsi"/>
+          <w:color w:val="auto"/>
+          <w:kern w:val="0"/>
+          <w:sz w:val="24"/>
+          <w:sz w:val="24"/>
+          <w:szCs w:val="24"/>
+          <w:lang w:val="en-US" w:eastAsia="en-US" w:bidi="ar-SA"/>
+        </w:rPr>
+        <w:t>নক্ষত্র</w:t>
+      </w:r>
+      <w:r>
+        <w:rPr>
+          <w:rFonts w:eastAsia="Calibri" w:cs="SolaimanLipi" w:ascii="SolaimanLipi" w:hAnsi="SolaimanLipi" w:eastAsiaTheme="minorHAnsi"/>
+          <w:color w:val="auto"/>
+          <w:kern w:val="0"/>
+          <w:sz w:val="24"/>
+          <w:szCs w:val="24"/>
+          <w:lang w:val="en-US" w:eastAsia="en-US" w:bidi="ar-SA"/>
+        </w:rPr>
+        <w:t xml:space="preserve">, </w:t>
+      </w:r>
+      <w:r>
+        <w:rPr>
+          <w:rFonts w:ascii="SolaimanLipi" w:hAnsi="SolaimanLipi" w:eastAsia="Calibri" w:cs="SolaimanLipi" w:eastAsiaTheme="minorHAnsi"/>
+          <w:color w:val="auto"/>
+          <w:kern w:val="0"/>
+          <w:sz w:val="24"/>
+          <w:sz w:val="24"/>
+          <w:szCs w:val="24"/>
+          <w:lang w:val="en-US" w:eastAsia="en-US" w:bidi="ar-SA"/>
+        </w:rPr>
+        <w:t>ছায়াপথ ও পুরো মহাবিশ্ব নিয়ে। কণাপদার্থবিদ্যার বলগুলোর তুলনায় স্তান</w:t>
+      </w:r>
+      <w:r>
+        <w:rPr>
+          <w:rFonts w:eastAsia="Calibri" w:cs="SolaimanLipi" w:ascii="SolaimanLipi" w:hAnsi="SolaimanLipi" w:eastAsiaTheme="minorHAnsi"/>
+          <w:color w:val="auto"/>
+          <w:kern w:val="0"/>
+          <w:sz w:val="24"/>
+          <w:szCs w:val="24"/>
+          <w:lang w:val="en-US" w:eastAsia="en-US" w:bidi="ar-SA"/>
+        </w:rPr>
+        <w:t>-</w:t>
+      </w:r>
+      <w:r>
+        <w:rPr>
+          <w:rFonts w:ascii="SolaimanLipi" w:hAnsi="SolaimanLipi" w:eastAsia="Calibri" w:cs="SolaimanLipi" w:eastAsiaTheme="minorHAnsi"/>
+          <w:color w:val="auto"/>
+          <w:kern w:val="0"/>
+          <w:sz w:val="24"/>
+          <w:sz w:val="24"/>
+          <w:szCs w:val="24"/>
+          <w:lang w:val="en-US" w:eastAsia="en-US" w:bidi="ar-SA"/>
+        </w:rPr>
+        <w:t xml:space="preserve">কালের বক্রতায় সৃষ্ট মহাকর্ষ ‘বল’ মারাত্মক দুর্বল। </w:t>
       </w:r>
     </w:p>
     <w:p>
@@ -1183,11 +1636,198 @@
         <w:ind w:left="0" w:hanging="0"/>
         <w:jc w:val="left"/>
         <w:rPr>
-          <w:rFonts w:ascii="SolaimanLipi" w:hAnsi="SolaimanLipi" w:cs="SolaimanLipi"/>
+          <w:rFonts w:cs="SolaimanLipi"/>
         </w:rPr>
       </w:pPr>
       <w:r>
-        <w:rPr/>
+        <w:rPr>
+          <w:rFonts w:ascii="SolaimanLipi" w:hAnsi="SolaimanLipi" w:eastAsia="Calibri" w:cs="SolaimanLipi" w:eastAsiaTheme="minorHAnsi"/>
+          <w:color w:val="auto"/>
+          <w:kern w:val="0"/>
+          <w:sz w:val="24"/>
+          <w:sz w:val="24"/>
+          <w:szCs w:val="24"/>
+          <w:lang w:val="en-US" w:eastAsia="en-US" w:bidi="ar-SA"/>
+        </w:rPr>
+        <w:t>মহাকর্ষের সাথে আমাদের নিত্যকার অভিজ্ঞতা হয়তো বলবে ভিন্ন কথা। মহাকর্ষের কারণেই আমরা উপর থেকে পড়ে গিয়ে পা ভাঙি। আসুন</w:t>
+      </w:r>
+      <w:r>
+        <w:rPr>
+          <w:rFonts w:eastAsia="Calibri" w:cs="SolaimanLipi" w:ascii="SolaimanLipi" w:hAnsi="SolaimanLipi" w:eastAsiaTheme="minorHAnsi"/>
+          <w:color w:val="auto"/>
+          <w:kern w:val="0"/>
+          <w:sz w:val="24"/>
+          <w:szCs w:val="24"/>
+          <w:lang w:val="en-US" w:eastAsia="en-US" w:bidi="ar-SA"/>
+        </w:rPr>
+        <w:t xml:space="preserve">, </w:t>
+      </w:r>
+      <w:r>
+        <w:rPr>
+          <w:rFonts w:ascii="SolaimanLipi" w:hAnsi="SolaimanLipi" w:eastAsia="Calibri" w:cs="SolaimanLipi" w:eastAsiaTheme="minorHAnsi"/>
+          <w:color w:val="auto"/>
+          <w:kern w:val="0"/>
+          <w:sz w:val="24"/>
+          <w:sz w:val="24"/>
+          <w:szCs w:val="24"/>
+          <w:lang w:val="en-US" w:eastAsia="en-US" w:bidi="ar-SA"/>
+        </w:rPr>
+        <w:t>একটি সরল পরীক্ষার মাধ্যমে মহাকর্ষ ও তড়িচ্চুম্বকত্বের তুলনামূলক শক্তি সম্পর্কে জেনে নেই। কাজটা করতে পারবেন বাসায় বসেই। করতে হবে শুধু এ কাজগুলো</w:t>
+      </w:r>
+      <w:r>
+        <w:rPr>
+          <w:rFonts w:eastAsia="Calibri" w:cs="SolaimanLipi" w:ascii="SolaimanLipi" w:hAnsi="SolaimanLipi" w:eastAsiaTheme="minorHAnsi"/>
+          <w:color w:val="auto"/>
+          <w:kern w:val="0"/>
+          <w:sz w:val="24"/>
+          <w:szCs w:val="24"/>
+          <w:lang w:val="en-US" w:eastAsia="en-US" w:bidi="ar-SA"/>
+        </w:rPr>
+        <w:t xml:space="preserve">: </w:t>
+      </w:r>
+    </w:p>
+    <w:p>
+      <w:pPr>
+        <w:pStyle w:val="Normal"/>
+        <w:widowControl/>
+        <w:bidi w:val="0"/>
+        <w:spacing w:before="0" w:after="200"/>
+        <w:ind w:left="720" w:hanging="0"/>
+        <w:jc w:val="left"/>
+        <w:rPr>
+          <w:rFonts w:cs="SolaimanLipi"/>
+        </w:rPr>
+      </w:pPr>
+      <w:r>
+        <w:rPr>
+          <w:rFonts w:ascii="SolaimanLipi" w:hAnsi="SolaimanLipi" w:eastAsia="Calibri" w:cs="SolaimanLipi" w:eastAsiaTheme="minorHAnsi"/>
+          <w:color w:val="auto"/>
+          <w:kern w:val="0"/>
+          <w:sz w:val="24"/>
+          <w:sz w:val="24"/>
+          <w:szCs w:val="24"/>
+          <w:lang w:val="en-US" w:eastAsia="en-US" w:bidi="ar-SA"/>
+        </w:rPr>
+        <w:t>১</w:t>
+      </w:r>
+      <w:r>
+        <w:rPr>
+          <w:rFonts w:eastAsia="Calibri" w:cs="SolaimanLipi" w:ascii="SolaimanLipi" w:hAnsi="SolaimanLipi" w:eastAsiaTheme="minorHAnsi"/>
+          <w:color w:val="auto"/>
+          <w:kern w:val="0"/>
+          <w:sz w:val="24"/>
+          <w:szCs w:val="24"/>
+          <w:lang w:val="en-US" w:eastAsia="en-US" w:bidi="ar-SA"/>
+        </w:rPr>
+        <w:t xml:space="preserve">. </w:t>
+      </w:r>
+      <w:r>
+        <w:rPr>
+          <w:rFonts w:ascii="SolaimanLipi" w:hAnsi="SolaimanLipi" w:eastAsia="Calibri" w:cs="SolaimanLipi" w:eastAsiaTheme="minorHAnsi"/>
+          <w:color w:val="auto"/>
+          <w:kern w:val="0"/>
+          <w:sz w:val="24"/>
+          <w:sz w:val="24"/>
+          <w:szCs w:val="24"/>
+          <w:lang w:val="en-US" w:eastAsia="en-US" w:bidi="ar-SA"/>
+        </w:rPr>
+        <w:t xml:space="preserve">টেবিলের ওপর একটি ধাতব পেপার ক্লিপ রাখুন। </w:t>
+      </w:r>
+    </w:p>
+    <w:p>
+      <w:pPr>
+        <w:pStyle w:val="Normal"/>
+        <w:widowControl/>
+        <w:bidi w:val="0"/>
+        <w:spacing w:before="0" w:after="200"/>
+        <w:ind w:left="720" w:hanging="0"/>
+        <w:jc w:val="left"/>
+        <w:rPr>
+          <w:rFonts w:cs="SolaimanLipi"/>
+        </w:rPr>
+      </w:pPr>
+      <w:r>
+        <w:rPr>
+          <w:rFonts w:ascii="SolaimanLipi" w:hAnsi="SolaimanLipi" w:eastAsia="Calibri" w:cs="SolaimanLipi" w:eastAsiaTheme="minorHAnsi"/>
+          <w:color w:val="auto"/>
+          <w:kern w:val="0"/>
+          <w:sz w:val="24"/>
+          <w:sz w:val="24"/>
+          <w:szCs w:val="24"/>
+          <w:lang w:val="en-US" w:eastAsia="en-US" w:bidi="ar-SA"/>
+        </w:rPr>
+        <w:t>২</w:t>
+      </w:r>
+      <w:r>
+        <w:rPr>
+          <w:rFonts w:eastAsia="Calibri" w:cs="SolaimanLipi" w:ascii="SolaimanLipi" w:hAnsi="SolaimanLipi" w:eastAsiaTheme="minorHAnsi"/>
+          <w:color w:val="auto"/>
+          <w:kern w:val="0"/>
+          <w:sz w:val="24"/>
+          <w:szCs w:val="24"/>
+          <w:lang w:val="en-US" w:eastAsia="en-US" w:bidi="ar-SA"/>
+        </w:rPr>
+        <w:t xml:space="preserve">. </w:t>
+      </w:r>
+      <w:r>
+        <w:rPr>
+          <w:rFonts w:ascii="SolaimanLipi" w:hAnsi="SolaimanLipi" w:eastAsia="Calibri" w:cs="SolaimanLipi" w:eastAsiaTheme="minorHAnsi"/>
+          <w:color w:val="auto"/>
+          <w:kern w:val="0"/>
+          <w:sz w:val="24"/>
+          <w:sz w:val="24"/>
+          <w:szCs w:val="24"/>
+          <w:lang w:val="en-US" w:eastAsia="en-US" w:bidi="ar-SA"/>
+        </w:rPr>
+        <w:t xml:space="preserve">এর ওপর থেকে একটি ছোট চুম্বককে ধীরে ধীরে নীচে নামান। </w:t>
+      </w:r>
+    </w:p>
+    <w:p>
+      <w:pPr>
+        <w:pStyle w:val="Normal"/>
+        <w:widowControl/>
+        <w:bidi w:val="0"/>
+        <w:spacing w:before="0" w:after="200"/>
+        <w:ind w:left="720" w:hanging="0"/>
+        <w:jc w:val="left"/>
+        <w:rPr>
+          <w:rFonts w:cs="SolaimanLipi"/>
+        </w:rPr>
+      </w:pPr>
+      <w:r>
+        <w:rPr>
+          <w:rFonts w:ascii="SolaimanLipi" w:hAnsi="SolaimanLipi" w:eastAsia="Calibri" w:cs="SolaimanLipi" w:eastAsiaTheme="minorHAnsi"/>
+          <w:color w:val="auto"/>
+          <w:kern w:val="0"/>
+          <w:sz w:val="24"/>
+          <w:sz w:val="24"/>
+          <w:szCs w:val="24"/>
+          <w:lang w:val="en-US" w:eastAsia="en-US" w:bidi="ar-SA"/>
+        </w:rPr>
+        <w:t>৩</w:t>
+      </w:r>
+      <w:r>
+        <w:rPr>
+          <w:rFonts w:eastAsia="Calibri" w:cs="SolaimanLipi" w:ascii="SolaimanLipi" w:hAnsi="SolaimanLipi" w:eastAsiaTheme="minorHAnsi"/>
+          <w:color w:val="auto"/>
+          <w:kern w:val="0"/>
+          <w:sz w:val="24"/>
+          <w:szCs w:val="24"/>
+          <w:lang w:val="en-US" w:eastAsia="en-US" w:bidi="ar-SA"/>
+        </w:rPr>
+        <w:t xml:space="preserve">. </w:t>
+      </w:r>
+      <w:r>
+        <w:rPr>
+          <w:rFonts w:ascii="SolaimanLipi" w:hAnsi="SolaimanLipi" w:eastAsia="Calibri" w:cs="SolaimanLipi" w:eastAsiaTheme="minorHAnsi"/>
+          <w:color w:val="auto"/>
+          <w:kern w:val="0"/>
+          <w:sz w:val="24"/>
+          <w:sz w:val="24"/>
+          <w:szCs w:val="24"/>
+          <w:lang w:val="en-US" w:eastAsia="en-US" w:bidi="ar-SA"/>
+        </w:rPr>
+        <w:t xml:space="preserve">একসময় পেপার ক্লিপটি চুম্বকের আকর্ষণে ওপরে উঠে যাবে। যুক্ত হয়ে যাবে চুম্বকের সাথে। </w:t>
       </w:r>
     </w:p>
     <w:p>
@@ -1199,42 +1839,66 @@
         <w:ind w:left="0" w:hanging="0"/>
         <w:jc w:val="left"/>
         <w:rPr>
-          <w:rFonts w:ascii="SolaimanLipi" w:hAnsi="SolaimanLipi" w:cs="SolaimanLipi"/>
+          <w:rFonts w:cs="SolaimanLipi"/>
         </w:rPr>
       </w:pPr>
       <w:r>
         <w:rPr>
-          <w:rFonts w:ascii="SolaimanLipi" w:hAnsi="SolaimanLipi" w:cs="SolaimanLipi"/>
-          <w:sz w:val="24"/>
-          <w:sz w:val="24"/>
-          <w:szCs w:val="24"/>
-        </w:rPr>
-        <w:t xml:space="preserve">টীকা </w:t>
-      </w:r>
-      <w:r>
-        <w:rPr>
-          <w:rFonts w:cs="SolaimanLipi" w:ascii="SolaimanLipi" w:hAnsi="SolaimanLipi"/>
-          <w:sz w:val="24"/>
-          <w:szCs w:val="24"/>
-        </w:rPr>
-        <w:t>(</w:t>
-      </w:r>
-      <w:r>
-        <w:rPr>
-          <w:rFonts w:ascii="SolaimanLipi" w:hAnsi="SolaimanLipi" w:cs="SolaimanLipi"/>
-          <w:sz w:val="24"/>
-          <w:sz w:val="24"/>
-          <w:szCs w:val="24"/>
-        </w:rPr>
-        <w:t>লেখক</w:t>
-      </w:r>
-      <w:r>
-        <w:rPr>
-          <w:rFonts w:cs="SolaimanLipi" w:ascii="SolaimanLipi" w:hAnsi="SolaimanLipi"/>
-          <w:sz w:val="24"/>
-          <w:szCs w:val="24"/>
-        </w:rPr>
-        <w:t xml:space="preserve">) </w:t>
+          <w:rFonts w:ascii="SolaimanLipi" w:hAnsi="SolaimanLipi" w:eastAsia="Calibri" w:cs="SolaimanLipi" w:eastAsiaTheme="minorHAnsi"/>
+          <w:color w:val="auto"/>
+          <w:kern w:val="0"/>
+          <w:sz w:val="24"/>
+          <w:sz w:val="24"/>
+          <w:szCs w:val="24"/>
+          <w:lang w:val="en-US" w:eastAsia="en-US" w:bidi="ar-SA"/>
+        </w:rPr>
+        <w:t>অভিনন্দন</w:t>
+      </w:r>
+      <w:r>
+        <w:rPr>
+          <w:rFonts w:eastAsia="Calibri" w:cs="SolaimanLipi" w:ascii="SolaimanLipi" w:hAnsi="SolaimanLipi" w:eastAsiaTheme="minorHAnsi"/>
+          <w:color w:val="auto"/>
+          <w:kern w:val="0"/>
+          <w:sz w:val="24"/>
+          <w:szCs w:val="24"/>
+          <w:lang w:val="en-US" w:eastAsia="en-US" w:bidi="ar-SA"/>
+        </w:rPr>
+        <w:t xml:space="preserve">! </w:t>
+      </w:r>
+      <w:r>
+        <w:rPr>
+          <w:rFonts w:ascii="SolaimanLipi" w:hAnsi="SolaimanLipi" w:eastAsia="Calibri" w:cs="SolaimanLipi" w:eastAsiaTheme="minorHAnsi"/>
+          <w:color w:val="auto"/>
+          <w:kern w:val="0"/>
+          <w:sz w:val="24"/>
+          <w:sz w:val="24"/>
+          <w:szCs w:val="24"/>
+          <w:lang w:val="en-US" w:eastAsia="en-US" w:bidi="ar-SA"/>
+        </w:rPr>
+        <w:t>এইমাত্রই আপনি দেখালেন</w:t>
+      </w:r>
+      <w:r>
+        <w:rPr>
+          <w:rFonts w:eastAsia="Calibri" w:cs="SolaimanLipi" w:ascii="SolaimanLipi" w:hAnsi="SolaimanLipi" w:eastAsiaTheme="minorHAnsi"/>
+          <w:color w:val="auto"/>
+          <w:kern w:val="0"/>
+          <w:sz w:val="24"/>
+          <w:szCs w:val="24"/>
+          <w:lang w:val="en-US" w:eastAsia="en-US" w:bidi="ar-SA"/>
+        </w:rPr>
+        <w:t xml:space="preserve">, </w:t>
+      </w:r>
+      <w:r>
+        <w:rPr>
+          <w:rFonts w:ascii="SolaimanLipi" w:hAnsi="SolaimanLipi" w:eastAsia="Calibri" w:cs="SolaimanLipi" w:eastAsiaTheme="minorHAnsi"/>
+          <w:color w:val="auto"/>
+          <w:kern w:val="0"/>
+          <w:sz w:val="24"/>
+          <w:sz w:val="24"/>
+          <w:szCs w:val="24"/>
+          <w:lang w:val="en-US" w:eastAsia="en-US" w:bidi="ar-SA"/>
+        </w:rPr>
+        <w:t xml:space="preserve">পেপার ক্লিপকে টানার লড়াইয়ে একটি ছোট চুম্বক হারিয়ে দিয়েছে পুরো পৃথিবীর মহাকর্ষকে। </w:t>
       </w:r>
     </w:p>
     <w:p>
@@ -1246,15 +1910,533 @@
         <w:ind w:left="0" w:hanging="0"/>
         <w:jc w:val="left"/>
         <w:rPr>
-          <w:rFonts w:ascii="SolaimanLipi" w:hAnsi="SolaimanLipi" w:cs="SolaimanLipi"/>
+          <w:rFonts w:cs="SolaimanLipi"/>
         </w:rPr>
       </w:pPr>
       <w:r>
         <w:rPr>
+          <w:rFonts w:ascii="SolaimanLipi" w:hAnsi="SolaimanLipi" w:eastAsia="Calibri" w:cs="SolaimanLipi" w:eastAsiaTheme="minorHAnsi"/>
+          <w:color w:val="auto"/>
+          <w:kern w:val="0"/>
+          <w:sz w:val="24"/>
+          <w:sz w:val="24"/>
+          <w:szCs w:val="24"/>
+          <w:lang w:val="en-US" w:eastAsia="en-US" w:bidi="ar-SA"/>
+        </w:rPr>
+        <w:t>প্রকৃতির বলগুলোর শক্তির এ বিশাল পার্থক্যের ভালো ও খারাপ দুই দিকই আছে। এর ভালো দিক হলো</w:t>
+      </w:r>
+      <w:r>
+        <w:rPr>
+          <w:rFonts w:eastAsia="Calibri" w:cs="SolaimanLipi" w:ascii="SolaimanLipi" w:hAnsi="SolaimanLipi" w:eastAsiaTheme="minorHAnsi"/>
+          <w:color w:val="auto"/>
+          <w:kern w:val="0"/>
+          <w:sz w:val="24"/>
+          <w:szCs w:val="24"/>
+          <w:lang w:val="en-US" w:eastAsia="en-US" w:bidi="ar-SA"/>
+        </w:rPr>
+        <w:t xml:space="preserve">, </w:t>
+      </w:r>
+      <w:r>
+        <w:rPr>
+          <w:rFonts w:ascii="SolaimanLipi" w:hAnsi="SolaimanLipi" w:eastAsia="Calibri" w:cs="SolaimanLipi" w:eastAsiaTheme="minorHAnsi"/>
+          <w:color w:val="auto"/>
+          <w:kern w:val="0"/>
+          <w:sz w:val="24"/>
+          <w:sz w:val="24"/>
+          <w:szCs w:val="24"/>
+          <w:lang w:val="en-US" w:eastAsia="en-US" w:bidi="ar-SA"/>
+        </w:rPr>
+        <w:t>মৌলিক কণাদের মিথস্ক্রিয়া নিয়ে কাজ করার সময় আমরা স্থান</w:t>
+      </w:r>
+      <w:r>
+        <w:rPr>
+          <w:rFonts w:eastAsia="Calibri" w:cs="SolaimanLipi" w:ascii="SolaimanLipi" w:hAnsi="SolaimanLipi" w:eastAsiaTheme="minorHAnsi"/>
+          <w:color w:val="auto"/>
+          <w:kern w:val="0"/>
+          <w:sz w:val="24"/>
+          <w:szCs w:val="24"/>
+          <w:lang w:val="en-US" w:eastAsia="en-US" w:bidi="ar-SA"/>
+        </w:rPr>
+        <w:t>-</w:t>
+      </w:r>
+      <w:r>
+        <w:rPr>
+          <w:rFonts w:ascii="SolaimanLipi" w:hAnsi="SolaimanLipi" w:eastAsia="Calibri" w:cs="SolaimanLipi" w:eastAsiaTheme="minorHAnsi"/>
+          <w:color w:val="auto"/>
+          <w:kern w:val="0"/>
+          <w:sz w:val="24"/>
+          <w:sz w:val="24"/>
+          <w:szCs w:val="24"/>
+          <w:lang w:val="en-US" w:eastAsia="en-US" w:bidi="ar-SA"/>
+        </w:rPr>
+        <w:t>কালের বক্রতা ও তার মহাকর্ষীয় প্রভাব নিশ্চিন্তে উপেক্ষা করতে পারি। এক্ষেত্রে ভরের পরিমাণ সামান্য</w:t>
+      </w:r>
+      <w:r>
+        <w:rPr>
+          <w:rFonts w:eastAsia="Calibri" w:cs="SolaimanLipi" w:ascii="SolaimanLipi" w:hAnsi="SolaimanLipi" w:eastAsiaTheme="minorHAnsi"/>
+          <w:color w:val="auto"/>
+          <w:kern w:val="0"/>
+          <w:sz w:val="24"/>
+          <w:szCs w:val="24"/>
+          <w:lang w:val="en-US" w:eastAsia="en-US" w:bidi="ar-SA"/>
+        </w:rPr>
+        <w:t xml:space="preserve">, </w:t>
+      </w:r>
+      <w:r>
+        <w:rPr>
+          <w:rFonts w:ascii="SolaimanLipi" w:hAnsi="SolaimanLipi" w:eastAsia="Calibri" w:cs="SolaimanLipi" w:eastAsiaTheme="minorHAnsi"/>
+          <w:color w:val="auto"/>
+          <w:kern w:val="0"/>
+          <w:sz w:val="24"/>
+          <w:sz w:val="24"/>
+          <w:szCs w:val="24"/>
+          <w:lang w:val="en-US" w:eastAsia="en-US" w:bidi="ar-SA"/>
+        </w:rPr>
+        <w:t xml:space="preserve">মহাকর্ষও তাই দুর্বল। এ প্রভাব ফলাফলে কোনো বাস্তব ভূমিকা রাখে না </w:t>
+      </w:r>
+      <w:r>
+        <w:rPr>
+          <w:rFonts w:eastAsia="Calibri" w:cs="SolaimanLipi" w:ascii="SolaimanLipi" w:hAnsi="SolaimanLipi" w:eastAsiaTheme="minorHAnsi"/>
+          <w:color w:val="auto"/>
+          <w:kern w:val="0"/>
+          <w:sz w:val="24"/>
+          <w:szCs w:val="24"/>
+          <w:lang w:val="en-US" w:eastAsia="en-US" w:bidi="ar-SA"/>
+        </w:rPr>
+        <w:t>(</w:t>
+      </w:r>
+      <w:r>
+        <w:rPr>
+          <w:rFonts w:ascii="SolaimanLipi" w:hAnsi="SolaimanLipi" w:eastAsia="Calibri" w:cs="SolaimanLipi" w:eastAsiaTheme="minorHAnsi"/>
+          <w:color w:val="auto"/>
+          <w:kern w:val="0"/>
+          <w:sz w:val="24"/>
+          <w:sz w:val="24"/>
+          <w:szCs w:val="24"/>
+          <w:lang w:val="en-US" w:eastAsia="en-US" w:bidi="ar-SA"/>
+        </w:rPr>
+        <w:t>আর আইনস্টাইন বলেছিলেন</w:t>
+      </w:r>
+      <w:r>
+        <w:rPr>
+          <w:rFonts w:eastAsia="Calibri" w:cs="SolaimanLipi" w:ascii="SolaimanLipi" w:hAnsi="SolaimanLipi" w:eastAsiaTheme="minorHAnsi"/>
+          <w:color w:val="auto"/>
+          <w:kern w:val="0"/>
+          <w:sz w:val="24"/>
+          <w:szCs w:val="24"/>
+          <w:lang w:val="en-US" w:eastAsia="en-US" w:bidi="ar-SA"/>
+        </w:rPr>
+        <w:t>, ‘</w:t>
+      </w:r>
+      <w:r>
+        <w:rPr>
+          <w:rFonts w:ascii="SolaimanLipi" w:hAnsi="SolaimanLipi" w:eastAsia="Calibri" w:cs="SolaimanLipi" w:eastAsiaTheme="minorHAnsi"/>
+          <w:color w:val="auto"/>
+          <w:kern w:val="0"/>
+          <w:sz w:val="24"/>
+          <w:sz w:val="24"/>
+          <w:szCs w:val="24"/>
+          <w:lang w:val="en-US" w:eastAsia="en-US" w:bidi="ar-SA"/>
+        </w:rPr>
+        <w:t>খুব নগণ্য পরিমাণ’</w:t>
+      </w:r>
+      <w:r>
+        <w:rPr>
+          <w:rFonts w:eastAsia="Calibri" w:cs="SolaimanLipi" w:ascii="SolaimanLipi" w:hAnsi="SolaimanLipi" w:eastAsiaTheme="minorHAnsi"/>
+          <w:color w:val="auto"/>
+          <w:kern w:val="0"/>
+          <w:sz w:val="24"/>
+          <w:szCs w:val="24"/>
+          <w:lang w:val="en-US" w:eastAsia="en-US" w:bidi="ar-SA"/>
+        </w:rPr>
+        <w:t>)</w:t>
+      </w:r>
+      <w:r>
+        <w:rPr>
+          <w:rFonts w:ascii="SolaimanLipi" w:hAnsi="SolaimanLipi" w:eastAsia="Calibri" w:cs="SolaimanLipi" w:eastAsiaTheme="minorHAnsi"/>
+          <w:color w:val="auto"/>
+          <w:kern w:val="0"/>
+          <w:sz w:val="24"/>
+          <w:sz w:val="24"/>
+          <w:szCs w:val="24"/>
+          <w:lang w:val="en-US" w:eastAsia="en-US" w:bidi="ar-SA"/>
+        </w:rPr>
+        <w:t>। একইভাবে সার্বিক আপেক্ষিকতা দিয়ে আমরা গ্রহ</w:t>
+      </w:r>
+      <w:r>
+        <w:rPr>
+          <w:rFonts w:eastAsia="Calibri" w:cs="SolaimanLipi" w:ascii="SolaimanLipi" w:hAnsi="SolaimanLipi" w:eastAsiaTheme="minorHAnsi"/>
+          <w:color w:val="auto"/>
+          <w:kern w:val="0"/>
+          <w:sz w:val="24"/>
+          <w:szCs w:val="24"/>
+          <w:lang w:val="en-US" w:eastAsia="en-US" w:bidi="ar-SA"/>
+        </w:rPr>
+        <w:t xml:space="preserve">, </w:t>
+      </w:r>
+      <w:r>
+        <w:rPr>
+          <w:rFonts w:ascii="SolaimanLipi" w:hAnsi="SolaimanLipi" w:eastAsia="Calibri" w:cs="SolaimanLipi" w:eastAsiaTheme="minorHAnsi"/>
+          <w:color w:val="auto"/>
+          <w:kern w:val="0"/>
+          <w:sz w:val="24"/>
+          <w:sz w:val="24"/>
+          <w:szCs w:val="24"/>
+          <w:lang w:val="en-US" w:eastAsia="en-US" w:bidi="ar-SA"/>
+        </w:rPr>
+        <w:t>নক্ষত্র</w:t>
+      </w:r>
+      <w:r>
+        <w:rPr>
+          <w:rFonts w:eastAsia="Calibri" w:cs="SolaimanLipi" w:ascii="SolaimanLipi" w:hAnsi="SolaimanLipi" w:eastAsiaTheme="minorHAnsi"/>
+          <w:color w:val="auto"/>
+          <w:kern w:val="0"/>
+          <w:sz w:val="24"/>
+          <w:szCs w:val="24"/>
+          <w:lang w:val="en-US" w:eastAsia="en-US" w:bidi="ar-SA"/>
+        </w:rPr>
+        <w:t xml:space="preserve">, </w:t>
+      </w:r>
+      <w:r>
+        <w:rPr>
+          <w:rFonts w:ascii="SolaimanLipi" w:hAnsi="SolaimanLipi" w:eastAsia="Calibri" w:cs="SolaimanLipi" w:eastAsiaTheme="minorHAnsi"/>
+          <w:color w:val="auto"/>
+          <w:kern w:val="0"/>
+          <w:sz w:val="24"/>
+          <w:sz w:val="24"/>
+          <w:szCs w:val="24"/>
+          <w:lang w:val="en-US" w:eastAsia="en-US" w:bidi="ar-SA"/>
+        </w:rPr>
+        <w:t>ছায়াপথ ও মহাবিশ্বের বড় স্কেলের কাঠামোর ব্যাখ্যা দিতে পারি। এ জিনিসগুলোর উপাদান পরমাণু</w:t>
+      </w:r>
+      <w:r>
+        <w:rPr>
+          <w:rFonts w:eastAsia="Calibri" w:cs="SolaimanLipi" w:ascii="SolaimanLipi" w:hAnsi="SolaimanLipi" w:eastAsiaTheme="minorHAnsi"/>
+          <w:color w:val="auto"/>
+          <w:kern w:val="0"/>
+          <w:sz w:val="24"/>
+          <w:szCs w:val="24"/>
+          <w:lang w:val="en-US" w:eastAsia="en-US" w:bidi="ar-SA"/>
+        </w:rPr>
+        <w:t xml:space="preserve">, </w:t>
+      </w:r>
+      <w:r>
+        <w:rPr>
+          <w:rFonts w:ascii="SolaimanLipi" w:hAnsi="SolaimanLipi" w:eastAsia="Calibri" w:cs="SolaimanLipi" w:eastAsiaTheme="minorHAnsi"/>
+          <w:color w:val="auto"/>
+          <w:kern w:val="0"/>
+          <w:sz w:val="24"/>
+          <w:sz w:val="24"/>
+          <w:szCs w:val="24"/>
+          <w:lang w:val="en-US" w:eastAsia="en-US" w:bidi="ar-SA"/>
+        </w:rPr>
+        <w:t xml:space="preserve">কোয়ার্ক ও ইলেকট্রনদের ওপর ক্রিয়াশীল বল হিসাব করার প্রয়োজন হয় না। </w:t>
+      </w:r>
+    </w:p>
+    <w:p>
+      <w:pPr>
+        <w:pStyle w:val="Normal"/>
+        <w:widowControl/>
+        <w:bidi w:val="0"/>
+        <w:spacing w:before="0" w:after="200"/>
+        <w:ind w:left="0" w:hanging="0"/>
+        <w:jc w:val="left"/>
+        <w:rPr>
+          <w:rFonts w:cs="SolaimanLipi"/>
+        </w:rPr>
+      </w:pPr>
+      <w:r>
+        <w:rPr>
+          <w:rFonts w:ascii="SolaimanLipi" w:hAnsi="SolaimanLipi" w:eastAsia="Calibri" w:cs="SolaimanLipi" w:eastAsiaTheme="minorHAnsi"/>
+          <w:color w:val="auto"/>
+          <w:kern w:val="0"/>
+          <w:sz w:val="24"/>
+          <w:sz w:val="24"/>
+          <w:szCs w:val="24"/>
+          <w:lang w:val="en-US" w:eastAsia="en-US" w:bidi="ar-SA"/>
+        </w:rPr>
+        <w:t>আর খারাপ দিক হলো</w:t>
+      </w:r>
+      <w:r>
+        <w:rPr>
+          <w:rFonts w:eastAsia="Calibri" w:cs="SolaimanLipi" w:ascii="SolaimanLipi" w:hAnsi="SolaimanLipi" w:eastAsiaTheme="minorHAnsi"/>
+          <w:color w:val="auto"/>
+          <w:kern w:val="0"/>
+          <w:sz w:val="24"/>
+          <w:szCs w:val="24"/>
+          <w:lang w:val="en-US" w:eastAsia="en-US" w:bidi="ar-SA"/>
+        </w:rPr>
+        <w:t xml:space="preserve">, </w:t>
+      </w:r>
+      <w:r>
+        <w:rPr>
+          <w:rFonts w:ascii="SolaimanLipi" w:hAnsi="SolaimanLipi" w:eastAsia="Calibri" w:cs="SolaimanLipi" w:eastAsiaTheme="minorHAnsi"/>
+          <w:color w:val="auto"/>
+          <w:kern w:val="0"/>
+          <w:sz w:val="24"/>
+          <w:sz w:val="24"/>
+          <w:szCs w:val="24"/>
+          <w:lang w:val="en-US" w:eastAsia="en-US" w:bidi="ar-SA"/>
+        </w:rPr>
+        <w:t>যে স্কেলে মহাকর্ষের কোয়ান্টাম প্রভাব লক্ষ্যণীয় হয়ে ওঠে তা মারাত্মক ক্ষুদ্র। সংশ্লিষ্ট শক্তির স্কেলও মারাত্মক ক্ষুদ্র। কোনো বৈজ্ঞানিক পরীক্ষা দিয়ে এত ছোট স্কেলের প্রভাব পরিমাপ করার কথা বর্তমান বা ভবিষ্যতেও ভাবা যায় না।</w:t>
+      </w:r>
+      <w:r>
+        <w:rPr>
+          <w:rFonts w:eastAsia="Calibri" w:cs="SolaimanLipi" w:ascii="SolaimanLipi" w:hAnsi="SolaimanLipi" w:eastAsiaTheme="minorHAnsi"/>
+          <w:color w:val="auto"/>
+          <w:kern w:val="0"/>
+          <w:sz w:val="24"/>
+          <w:szCs w:val="24"/>
+          <w:vertAlign w:val="superscript"/>
+          <w:lang w:val="en-US" w:eastAsia="en-US" w:bidi="ar-SA"/>
+        </w:rPr>
+        <w:t>*</w:t>
+      </w:r>
+      <w:r>
+        <w:rPr>
+          <w:rFonts w:ascii="SolaimanLipi" w:hAnsi="SolaimanLipi" w:eastAsia="Calibri" w:cs="SolaimanLipi" w:eastAsiaTheme="minorHAnsi"/>
+          <w:color w:val="auto"/>
+          <w:kern w:val="0"/>
+          <w:sz w:val="24"/>
+          <w:sz w:val="24"/>
+          <w:szCs w:val="24"/>
+          <w:vertAlign w:val="superscript"/>
+          <w:lang w:val="en-US" w:eastAsia="en-US" w:bidi="ar-SA"/>
+        </w:rPr>
+        <w:t>২</w:t>
+      </w:r>
+      <w:r>
+        <w:rPr>
+          <w:rFonts w:ascii="SolaimanLipi" w:hAnsi="SolaimanLipi" w:eastAsia="Calibri" w:cs="SolaimanLipi" w:eastAsiaTheme="minorHAnsi"/>
+          <w:color w:val="auto"/>
+          <w:kern w:val="0"/>
+          <w:sz w:val="24"/>
+          <w:sz w:val="24"/>
+          <w:szCs w:val="24"/>
+          <w:lang w:val="en-US" w:eastAsia="en-US" w:bidi="ar-SA"/>
+        </w:rPr>
+        <w:t xml:space="preserve"> এরই নাম প্ল্যাংক স্কেল। আগের অধ্যায়ের শেষে কার্লো রোভেলি এর কথাই বলেছেন। </w:t>
+      </w:r>
+    </w:p>
+    <w:p>
+      <w:pPr>
+        <w:pStyle w:val="Normal"/>
+        <w:widowControl/>
+        <w:bidi w:val="0"/>
+        <w:spacing w:before="0" w:after="200"/>
+        <w:ind w:left="0" w:hanging="0"/>
+        <w:jc w:val="left"/>
+        <w:rPr>
+          <w:rFonts w:cs="SolaimanLipi"/>
+        </w:rPr>
+      </w:pPr>
+      <w:r>
+        <w:rPr>
+          <w:rFonts w:cs="SolaimanLipi"/>
+        </w:rPr>
+      </w:r>
+    </w:p>
+    <w:p>
+      <w:pPr>
+        <w:pStyle w:val="Normal"/>
+        <w:widowControl/>
+        <w:bidi w:val="0"/>
+        <w:spacing w:before="0" w:after="200"/>
+        <w:ind w:left="0" w:hanging="0"/>
+        <w:jc w:val="left"/>
+        <w:rPr>
+          <w:rFonts w:ascii="SolaimanLipi" w:hAnsi="SolaimanLipi" w:cs="SolaimanLipi"/>
+        </w:rPr>
+      </w:pPr>
+      <w:r>
+        <w:rPr>
+          <w:rFonts w:ascii="SolaimanLipi" w:hAnsi="SolaimanLipi" w:cs="SolaimanLipi"/>
+          <w:sz w:val="24"/>
+          <w:sz w:val="24"/>
+          <w:szCs w:val="24"/>
+        </w:rPr>
+        <w:t xml:space="preserve">টীকা </w:t>
+      </w:r>
+      <w:r>
+        <w:rPr>
           <w:rFonts w:cs="SolaimanLipi" w:ascii="SolaimanLipi" w:hAnsi="SolaimanLipi"/>
           <w:sz w:val="24"/>
           <w:szCs w:val="24"/>
         </w:rPr>
+        <w:t>(</w:t>
+      </w:r>
+      <w:r>
+        <w:rPr>
+          <w:rFonts w:ascii="SolaimanLipi" w:hAnsi="SolaimanLipi" w:cs="SolaimanLipi"/>
+          <w:sz w:val="24"/>
+          <w:sz w:val="24"/>
+          <w:szCs w:val="24"/>
+        </w:rPr>
+        <w:t>অনুবাদক</w:t>
+      </w:r>
+      <w:r>
+        <w:rPr>
+          <w:rFonts w:cs="SolaimanLipi" w:ascii="SolaimanLipi" w:hAnsi="SolaimanLipi"/>
+          <w:sz w:val="24"/>
+          <w:szCs w:val="24"/>
+        </w:rPr>
+        <w:t xml:space="preserve">) </w:t>
+      </w:r>
+    </w:p>
+    <w:p>
+      <w:pPr>
+        <w:pStyle w:val="Normal"/>
+        <w:widowControl/>
+        <w:bidi w:val="0"/>
+        <w:spacing w:before="0" w:after="200"/>
+        <w:ind w:left="0" w:hanging="0"/>
+        <w:jc w:val="left"/>
+        <w:rPr>
+          <w:rFonts w:ascii="SolaimanLipi" w:hAnsi="SolaimanLipi" w:cs="SolaimanLipi"/>
+        </w:rPr>
+      </w:pPr>
+      <w:r>
+        <w:rPr>
+          <w:rFonts w:ascii="SolaimanLipi" w:hAnsi="SolaimanLipi" w:cs="SolaimanLipi"/>
+          <w:sz w:val="24"/>
+          <w:sz w:val="24"/>
+          <w:szCs w:val="24"/>
+        </w:rPr>
+        <w:t>১। প্রতিকণা নিয়ে আরও জানতে পড়ুন অনুবাদকের বিজ্ঞানচিন্তায় প্রকাশিত লেখা</w:t>
+      </w:r>
+      <w:r>
+        <w:rPr>
+          <w:rFonts w:cs="SolaimanLipi" w:ascii="SolaimanLipi" w:hAnsi="SolaimanLipi"/>
+          <w:sz w:val="24"/>
+          <w:szCs w:val="24"/>
+        </w:rPr>
+        <w:t xml:space="preserve">: </w:t>
+      </w:r>
+      <w:r>
+        <w:rPr>
+          <w:rFonts w:ascii="SolaimanLipi" w:hAnsi="SolaimanLipi" w:cs="SolaimanLipi"/>
+          <w:sz w:val="24"/>
+          <w:sz w:val="24"/>
+          <w:szCs w:val="24"/>
+        </w:rPr>
+        <w:t xml:space="preserve">কণা ও প্রতিকণার লড়াই। </w:t>
+      </w:r>
+      <w:r>
+        <w:rPr>
+          <w:rFonts w:cs="SolaimanLipi" w:ascii="SolaimanLipi" w:hAnsi="SolaimanLipi"/>
+          <w:sz w:val="24"/>
+          <w:szCs w:val="24"/>
+        </w:rPr>
+        <w:t>(</w:t>
+      </w:r>
+      <w:r>
+        <w:rPr>
+          <w:rFonts w:ascii="SolaimanLipi" w:hAnsi="SolaimanLipi" w:cs="SolaimanLipi"/>
+          <w:sz w:val="24"/>
+          <w:sz w:val="24"/>
+          <w:szCs w:val="24"/>
+        </w:rPr>
+        <w:t xml:space="preserve">অনলাইনে পড়ুন এখানে </w:t>
+      </w:r>
+      <w:r>
+        <w:rPr>
+          <w:rFonts w:cs="SolaimanLipi" w:ascii="SolaimanLipi" w:hAnsi="SolaimanLipi"/>
+          <w:sz w:val="24"/>
+          <w:szCs w:val="24"/>
+        </w:rPr>
+        <w:t>)</w:t>
+      </w:r>
+      <w:r>
+        <w:rPr>
+          <w:rFonts w:ascii="SolaimanLipi" w:hAnsi="SolaimanLipi" w:cs="SolaimanLipi"/>
+          <w:sz w:val="24"/>
+          <w:sz w:val="24"/>
+          <w:szCs w:val="24"/>
+        </w:rPr>
+        <w:t xml:space="preserve">। </w:t>
+      </w:r>
+    </w:p>
+    <w:p>
+      <w:pPr>
+        <w:pStyle w:val="Normal"/>
+        <w:widowControl/>
+        <w:bidi w:val="0"/>
+        <w:spacing w:before="0" w:after="200"/>
+        <w:ind w:left="0" w:hanging="0"/>
+        <w:jc w:val="left"/>
+        <w:rPr>
+          <w:rFonts w:ascii="SolaimanLipi" w:hAnsi="SolaimanLipi" w:cs="SolaimanLipi"/>
+        </w:rPr>
+      </w:pPr>
+      <w:r>
+        <w:rPr/>
+      </w:r>
+    </w:p>
+    <w:p>
+      <w:pPr>
+        <w:pStyle w:val="Normal"/>
+        <w:widowControl/>
+        <w:bidi w:val="0"/>
+        <w:spacing w:before="0" w:after="200"/>
+        <w:ind w:left="0" w:hanging="0"/>
+        <w:jc w:val="left"/>
+        <w:rPr>
+          <w:rFonts w:ascii="SolaimanLipi" w:hAnsi="SolaimanLipi" w:cs="SolaimanLipi"/>
+        </w:rPr>
+      </w:pPr>
+      <w:r>
+        <w:rPr>
+          <w:rFonts w:ascii="SolaimanLipi" w:hAnsi="SolaimanLipi" w:cs="SolaimanLipi"/>
+          <w:sz w:val="24"/>
+          <w:sz w:val="24"/>
+          <w:szCs w:val="24"/>
+        </w:rPr>
+        <w:t xml:space="preserve">টীকা </w:t>
+      </w:r>
+      <w:r>
+        <w:rPr>
+          <w:rFonts w:cs="SolaimanLipi" w:ascii="SolaimanLipi" w:hAnsi="SolaimanLipi"/>
+          <w:sz w:val="24"/>
+          <w:szCs w:val="24"/>
+        </w:rPr>
+        <w:t>(</w:t>
+      </w:r>
+      <w:r>
+        <w:rPr>
+          <w:rFonts w:ascii="SolaimanLipi" w:hAnsi="SolaimanLipi" w:cs="SolaimanLipi"/>
+          <w:sz w:val="24"/>
+          <w:sz w:val="24"/>
+          <w:szCs w:val="24"/>
+        </w:rPr>
+        <w:t>লেখক</w:t>
+      </w:r>
+      <w:r>
+        <w:rPr>
+          <w:rFonts w:cs="SolaimanLipi" w:ascii="SolaimanLipi" w:hAnsi="SolaimanLipi"/>
+          <w:sz w:val="24"/>
+          <w:szCs w:val="24"/>
+        </w:rPr>
+        <w:t xml:space="preserve">) </w:t>
+      </w:r>
+    </w:p>
+    <w:p>
+      <w:pPr>
+        <w:pStyle w:val="Normal"/>
+        <w:widowControl/>
+        <w:bidi w:val="0"/>
+        <w:spacing w:before="0" w:after="200"/>
+        <w:ind w:left="0" w:hanging="0"/>
+        <w:jc w:val="left"/>
+        <w:rPr>
+          <w:rFonts w:ascii="SolaimanLipi" w:hAnsi="SolaimanLipi" w:cs="SolaimanLipi"/>
+        </w:rPr>
+      </w:pPr>
+      <w:r>
+        <w:rPr>
+          <w:rFonts w:cs="SolaimanLipi" w:ascii="SolaimanLipi" w:hAnsi="SolaimanLipi"/>
+          <w:sz w:val="24"/>
+          <w:szCs w:val="24"/>
+        </w:rPr>
         <w:t>*</w:t>
       </w:r>
       <w:r>
@@ -1383,7 +2565,52 @@
           <w:sz w:val="24"/>
           <w:szCs w:val="24"/>
         </w:rPr>
-        <w:t xml:space="preserve">বিন্দুর শক্তি যোগ করে ভ্যাকুয়াম এনার্জির ঘনত্বের একটি তাত্ত্বিক হিসাব পাওয়া যায়।  </w:t>
+        <w:t xml:space="preserve">বিন্দুর শক্তি যোগ করে ভ্যাকুয়াম এনার্জির ঘনত্বের একটি তাত্ত্বিক হিসাব পাওয়া যায়। </w:t>
+      </w:r>
+    </w:p>
+    <w:p>
+      <w:pPr>
+        <w:pStyle w:val="Normal"/>
+        <w:widowControl/>
+        <w:bidi w:val="0"/>
+        <w:spacing w:before="0" w:after="200"/>
+        <w:ind w:left="0" w:hanging="0"/>
+        <w:jc w:val="left"/>
+        <w:rPr>
+          <w:rFonts w:ascii="SolaimanLipi" w:hAnsi="SolaimanLipi" w:cs="SolaimanLipi"/>
+        </w:rPr>
+      </w:pPr>
+      <w:r>
+        <w:rPr>
+          <w:rFonts w:eastAsia="Calibri" w:cs="SolaimanLipi" w:ascii="SolaimanLipi" w:hAnsi="SolaimanLipi" w:eastAsiaTheme="minorHAnsi"/>
+          <w:color w:val="auto"/>
+          <w:kern w:val="0"/>
+          <w:sz w:val="24"/>
+          <w:szCs w:val="24"/>
+          <w:lang w:val="en-US" w:eastAsia="en-US" w:bidi="ar-SA"/>
+        </w:rPr>
+        <w:t>*</w:t>
+      </w:r>
+      <w:r>
+        <w:rPr>
+          <w:rFonts w:ascii="SolaimanLipi" w:hAnsi="SolaimanLipi" w:eastAsia="Calibri" w:cs="SolaimanLipi" w:eastAsiaTheme="minorHAnsi"/>
+          <w:color w:val="auto"/>
+          <w:kern w:val="0"/>
+          <w:sz w:val="24"/>
+          <w:sz w:val="24"/>
+          <w:szCs w:val="24"/>
+          <w:lang w:val="en-US" w:eastAsia="en-US" w:bidi="ar-SA"/>
+        </w:rPr>
+        <w:t xml:space="preserve">২। তবে বিজ্ঞানে শেষ কথা বলে কিছু নেই। আরও বিস্তারিত দেখুন ১৪শ অধ্যায়ে। </w:t>
+      </w:r>
+      <w:r>
+        <w:rPr>
+          <w:rFonts w:ascii="SolaimanLipi" w:hAnsi="SolaimanLipi" w:cs="SolaimanLipi"/>
+          <w:sz w:val="24"/>
+          <w:sz w:val="24"/>
+          <w:szCs w:val="24"/>
+        </w:rPr>
+        <w:t xml:space="preserve"> </w:t>
       </w:r>
       <w:r>
         <w:br w:type="page"/>

</xml_diff>

<commit_message>
QS translate up to 113 bgn
</commit_message>
<xml_diff>
--- a/books/quantum_space/QS_Draft.docx
+++ b/books/quantum_space/QS_Draft.docx
@@ -2215,7 +2215,253 @@
           <w:szCs w:val="24"/>
           <w:lang w:val="en-US" w:eastAsia="en-US" w:bidi="ar-SA"/>
         </w:rPr>
-        <w:t xml:space="preserve"> এরই নাম প্ল্যাংক স্কেল। আগের অধ্যায়ের শেষে কার্লো রোভেলি এর কথাই বলেছেন। </w:t>
+        <w:t xml:space="preserve"> এরই নাম প্ল্যাংক স্কেল। আগের অধ্যায়ের শেষে কার্লো রোভেলি এর কথাই বলেছেন। এ স্কেলের মান বের করতে অল্প কয়েকটি নির্দিষ্ট মৌলিক ভৌত ধ্রুবক প্রয়োজন হয়। প্ল্যাংক দৈর্ঘ্যের মান প্রায় ১০</w:t>
+      </w:r>
+      <w:r>
+        <w:rPr>
+          <w:rFonts w:eastAsia="Calibri" w:cs="SolaimanLipi" w:ascii="SolaimanLipi" w:hAnsi="SolaimanLipi" w:eastAsiaTheme="minorHAnsi"/>
+          <w:color w:val="auto"/>
+          <w:kern w:val="0"/>
+          <w:sz w:val="24"/>
+          <w:szCs w:val="24"/>
+          <w:vertAlign w:val="superscript"/>
+          <w:lang w:val="en-US" w:eastAsia="en-US" w:bidi="ar-SA"/>
+        </w:rPr>
+        <w:t>-</w:t>
+      </w:r>
+      <w:r>
+        <w:rPr>
+          <w:rFonts w:ascii="SolaimanLipi" w:hAnsi="SolaimanLipi" w:eastAsia="Calibri" w:cs="SolaimanLipi" w:eastAsiaTheme="minorHAnsi"/>
+          <w:color w:val="auto"/>
+          <w:kern w:val="0"/>
+          <w:sz w:val="24"/>
+          <w:sz w:val="24"/>
+          <w:szCs w:val="24"/>
+          <w:vertAlign w:val="superscript"/>
+          <w:lang w:val="en-US" w:eastAsia="en-US" w:bidi="ar-SA"/>
+        </w:rPr>
+        <w:t>৩৫</w:t>
+      </w:r>
+      <w:r>
+        <w:rPr>
+          <w:rFonts w:ascii="SolaimanLipi" w:hAnsi="SolaimanLipi" w:eastAsia="Calibri" w:cs="SolaimanLipi" w:eastAsiaTheme="minorHAnsi"/>
+          <w:color w:val="auto"/>
+          <w:kern w:val="0"/>
+          <w:sz w:val="24"/>
+          <w:sz w:val="24"/>
+          <w:szCs w:val="24"/>
+          <w:lang w:val="en-US" w:eastAsia="en-US" w:bidi="ar-SA"/>
+        </w:rPr>
+        <w:t xml:space="preserve"> মিটার। যা একটি প্রোটনের ব্যাসার্ধের দশ হাজার কোটি কোটি ভাগের এক ভাগ। সার্নের লার্জ হ্যাড্রোন কোলাইডার পৃথিবীতে কণার সংঘর্ষ থেকে সবচেয়ে বেশি শক্তি উৎপন্ন করে। এখানে প্রোটন</w:t>
+      </w:r>
+      <w:r>
+        <w:rPr>
+          <w:rFonts w:eastAsia="Calibri" w:cs="SolaimanLipi" w:ascii="SolaimanLipi" w:hAnsi="SolaimanLipi" w:eastAsiaTheme="minorHAnsi"/>
+          <w:color w:val="auto"/>
+          <w:kern w:val="0"/>
+          <w:sz w:val="24"/>
+          <w:szCs w:val="24"/>
+          <w:lang w:val="en-US" w:eastAsia="en-US" w:bidi="ar-SA"/>
+        </w:rPr>
+        <w:t>-</w:t>
+      </w:r>
+      <w:r>
+        <w:rPr>
+          <w:rFonts w:ascii="SolaimanLipi" w:hAnsi="SolaimanLipi" w:eastAsia="Calibri" w:cs="SolaimanLipi" w:eastAsiaTheme="minorHAnsi"/>
+          <w:color w:val="auto"/>
+          <w:kern w:val="0"/>
+          <w:sz w:val="24"/>
+          <w:sz w:val="24"/>
+          <w:szCs w:val="24"/>
+          <w:lang w:val="en-US" w:eastAsia="en-US" w:bidi="ar-SA"/>
+        </w:rPr>
+        <w:t>প্রোটন সংঘর্ষে যে শক্তি উৎপন্ন হয়</w:t>
+      </w:r>
+      <w:r>
+        <w:rPr>
+          <w:rFonts w:eastAsia="Calibri" w:cs="SolaimanLipi" w:ascii="SolaimanLipi" w:hAnsi="SolaimanLipi" w:eastAsiaTheme="minorHAnsi"/>
+          <w:color w:val="auto"/>
+          <w:kern w:val="0"/>
+          <w:sz w:val="24"/>
+          <w:szCs w:val="24"/>
+          <w:lang w:val="en-US" w:eastAsia="en-US" w:bidi="ar-SA"/>
+        </w:rPr>
+        <w:t xml:space="preserve">, </w:t>
+      </w:r>
+      <w:r>
+        <w:rPr>
+          <w:rFonts w:ascii="SolaimanLipi" w:hAnsi="SolaimanLipi" w:eastAsia="Calibri" w:cs="SolaimanLipi" w:eastAsiaTheme="minorHAnsi"/>
+          <w:color w:val="auto"/>
+          <w:kern w:val="0"/>
+          <w:sz w:val="24"/>
+          <w:sz w:val="24"/>
+          <w:szCs w:val="24"/>
+          <w:lang w:val="en-US" w:eastAsia="en-US" w:bidi="ar-SA"/>
+        </w:rPr>
+        <w:t xml:space="preserve">প্ল্যাংক শক্তির মান তার চেয়ে দশ কোটি কোটি গুণ বেশি। </w:t>
+      </w:r>
+    </w:p>
+    <w:p>
+      <w:pPr>
+        <w:pStyle w:val="Normal"/>
+        <w:widowControl/>
+        <w:bidi w:val="0"/>
+        <w:spacing w:before="0" w:after="200"/>
+        <w:ind w:left="0" w:hanging="0"/>
+        <w:jc w:val="left"/>
+        <w:rPr>
+          <w:rFonts w:cs="SolaimanLipi"/>
+        </w:rPr>
+      </w:pPr>
+      <w:r>
+        <w:rPr>
+          <w:rFonts w:ascii="SolaimanLipi" w:hAnsi="SolaimanLipi" w:eastAsia="Calibri" w:cs="SolaimanLipi" w:eastAsiaTheme="minorHAnsi"/>
+          <w:color w:val="auto"/>
+          <w:kern w:val="0"/>
+          <w:sz w:val="24"/>
+          <w:sz w:val="24"/>
+          <w:szCs w:val="24"/>
+          <w:lang w:val="en-US" w:eastAsia="en-US" w:bidi="ar-SA"/>
+        </w:rPr>
+        <w:t>আমাদের বিশ্বাস</w:t>
+      </w:r>
+      <w:r>
+        <w:rPr>
+          <w:rFonts w:eastAsia="Calibri" w:cs="SolaimanLipi" w:ascii="SolaimanLipi" w:hAnsi="SolaimanLipi" w:eastAsiaTheme="minorHAnsi"/>
+          <w:color w:val="auto"/>
+          <w:kern w:val="0"/>
+          <w:sz w:val="24"/>
+          <w:szCs w:val="24"/>
+          <w:lang w:val="en-US" w:eastAsia="en-US" w:bidi="ar-SA"/>
+        </w:rPr>
+        <w:t xml:space="preserve">, </w:t>
+      </w:r>
+      <w:r>
+        <w:rPr>
+          <w:rFonts w:ascii="SolaimanLipi" w:hAnsi="SolaimanLipi" w:eastAsia="Calibri" w:cs="SolaimanLipi" w:eastAsiaTheme="minorHAnsi"/>
+          <w:color w:val="auto"/>
+          <w:kern w:val="0"/>
+          <w:sz w:val="24"/>
+          <w:sz w:val="24"/>
+          <w:szCs w:val="24"/>
+          <w:lang w:val="en-US" w:eastAsia="en-US" w:bidi="ar-SA"/>
+        </w:rPr>
+        <w:t>বিগ বাংয়ের একদম পা্রথমিক মুহূর্তে মহাবিশ্ব প্ল্যাংক স্কেলের দেখা পেয়েছিল। কিন্তু সেটা ১৩৮০ কোটি বছর আগের কথা। পরীক্ষামূলক পদার্থবিদ্যা কখনও এর কাছেধারেও যেতে পারবে না। তাহলে প্রশ্ন দাঁড়ায়</w:t>
+      </w:r>
+      <w:r>
+        <w:rPr>
+          <w:rFonts w:eastAsia="Calibri" w:cs="SolaimanLipi" w:ascii="SolaimanLipi" w:hAnsi="SolaimanLipi" w:eastAsiaTheme="minorHAnsi"/>
+          <w:color w:val="auto"/>
+          <w:kern w:val="0"/>
+          <w:sz w:val="24"/>
+          <w:szCs w:val="24"/>
+          <w:lang w:val="en-US" w:eastAsia="en-US" w:bidi="ar-SA"/>
+        </w:rPr>
+        <w:t xml:space="preserve">, </w:t>
+      </w:r>
+      <w:r>
+        <w:rPr>
+          <w:rFonts w:ascii="SolaimanLipi" w:hAnsi="SolaimanLipi" w:eastAsia="Calibri" w:cs="SolaimanLipi" w:eastAsiaTheme="minorHAnsi"/>
+          <w:color w:val="auto"/>
+          <w:kern w:val="0"/>
+          <w:sz w:val="24"/>
+          <w:sz w:val="24"/>
+          <w:szCs w:val="24"/>
+          <w:lang w:val="en-US" w:eastAsia="en-US" w:bidi="ar-SA"/>
+        </w:rPr>
+        <w:t>এত ভাবনা কীসে</w:t>
+      </w:r>
+      <w:r>
+        <w:rPr>
+          <w:rFonts w:eastAsia="Calibri" w:cs="SolaimanLipi" w:ascii="SolaimanLipi" w:hAnsi="SolaimanLipi" w:eastAsiaTheme="minorHAnsi"/>
+          <w:color w:val="auto"/>
+          <w:kern w:val="0"/>
+          <w:sz w:val="24"/>
+          <w:szCs w:val="24"/>
+          <w:lang w:val="en-US" w:eastAsia="en-US" w:bidi="ar-SA"/>
+        </w:rPr>
+        <w:t xml:space="preserve">? </w:t>
+      </w:r>
+      <w:r>
+        <w:rPr>
+          <w:rFonts w:ascii="SolaimanLipi" w:hAnsi="SolaimanLipi" w:eastAsia="Calibri" w:cs="SolaimanLipi" w:eastAsiaTheme="minorHAnsi"/>
+          <w:color w:val="auto"/>
+          <w:kern w:val="0"/>
+          <w:sz w:val="24"/>
+          <w:sz w:val="24"/>
+          <w:szCs w:val="24"/>
+          <w:lang w:val="en-US" w:eastAsia="en-US" w:bidi="ar-SA"/>
+        </w:rPr>
+        <w:t>কোয়ান্টাম তত্ত্বকে মৌলিক কণা আর সার্বিক আপেক্ষিকতাকে বড় জিনিস ও মহাবিশ্বের ক্ষেত্রে প্রয়োগ করলেই তো হয়। তাতে তো সবকিছু ঠিকঠাকই চলছে। আসলেই কি চলছে</w:t>
+      </w:r>
+      <w:r>
+        <w:rPr>
+          <w:rFonts w:eastAsia="Calibri" w:cs="SolaimanLipi" w:ascii="SolaimanLipi" w:hAnsi="SolaimanLipi" w:eastAsiaTheme="minorHAnsi"/>
+          <w:color w:val="auto"/>
+          <w:kern w:val="0"/>
+          <w:sz w:val="24"/>
+          <w:szCs w:val="24"/>
+          <w:lang w:val="en-US" w:eastAsia="en-US" w:bidi="ar-SA"/>
+        </w:rPr>
+        <w:t xml:space="preserve">? </w:t>
+      </w:r>
+      <w:r>
+        <w:rPr>
+          <w:rFonts w:ascii="SolaimanLipi" w:hAnsi="SolaimanLipi" w:eastAsia="Calibri" w:cs="SolaimanLipi" w:eastAsiaTheme="minorHAnsi"/>
+          <w:color w:val="auto"/>
+          <w:kern w:val="0"/>
+          <w:sz w:val="24"/>
+          <w:sz w:val="24"/>
+          <w:szCs w:val="24"/>
+          <w:lang w:val="en-US" w:eastAsia="en-US" w:bidi="ar-SA"/>
+        </w:rPr>
+        <w:t>একদম না। আমরা বুঝতেই পারছি</w:t>
+      </w:r>
+      <w:r>
+        <w:rPr>
+          <w:rFonts w:eastAsia="Calibri" w:cs="SolaimanLipi" w:ascii="SolaimanLipi" w:hAnsi="SolaimanLipi" w:eastAsiaTheme="minorHAnsi"/>
+          <w:color w:val="auto"/>
+          <w:kern w:val="0"/>
+          <w:sz w:val="24"/>
+          <w:szCs w:val="24"/>
+          <w:lang w:val="en-US" w:eastAsia="en-US" w:bidi="ar-SA"/>
+        </w:rPr>
+        <w:t xml:space="preserve">, </w:t>
+      </w:r>
+      <w:r>
+        <w:rPr>
+          <w:rFonts w:ascii="SolaimanLipi" w:hAnsi="SolaimanLipi" w:eastAsia="Calibri" w:cs="SolaimanLipi" w:eastAsiaTheme="minorHAnsi"/>
+          <w:color w:val="auto"/>
+          <w:kern w:val="0"/>
+          <w:sz w:val="24"/>
+          <w:sz w:val="24"/>
+          <w:szCs w:val="24"/>
+          <w:lang w:val="en-US" w:eastAsia="en-US" w:bidi="ar-SA"/>
+        </w:rPr>
+        <w:t>এমন একটি সার্বিক তত্ত্ব থাকা উচিত</w:t>
+      </w:r>
+      <w:r>
+        <w:rPr>
+          <w:rFonts w:eastAsia="Calibri" w:cs="SolaimanLipi" w:ascii="SolaimanLipi" w:hAnsi="SolaimanLipi" w:eastAsiaTheme="minorHAnsi"/>
+          <w:color w:val="auto"/>
+          <w:kern w:val="0"/>
+          <w:sz w:val="24"/>
+          <w:szCs w:val="24"/>
+          <w:lang w:val="en-US" w:eastAsia="en-US" w:bidi="ar-SA"/>
+        </w:rPr>
+        <w:t xml:space="preserve">, </w:t>
+      </w:r>
+      <w:r>
+        <w:rPr>
+          <w:rFonts w:ascii="SolaimanLipi" w:hAnsi="SolaimanLipi" w:eastAsia="Calibri" w:cs="SolaimanLipi" w:eastAsiaTheme="minorHAnsi"/>
+          <w:color w:val="auto"/>
+          <w:kern w:val="0"/>
+          <w:sz w:val="24"/>
+          <w:sz w:val="24"/>
+          <w:szCs w:val="24"/>
+          <w:lang w:val="en-US" w:eastAsia="en-US" w:bidi="ar-SA"/>
+        </w:rPr>
+        <w:t xml:space="preserve">যা নীতগিতভাবে সবকিছুকে ব্যাখ্যা করতে পারবে। </w:t>
       </w:r>
     </w:p>
     <w:p>

</xml_diff>

<commit_message>
QS translate up to 114 bgn
</commit_message>
<xml_diff>
--- a/books/quantum_space/QS_Draft.docx
+++ b/books/quantum_space/QS_Draft.docx
@@ -2461,7 +2461,53 @@
           <w:szCs w:val="24"/>
           <w:lang w:val="en-US" w:eastAsia="en-US" w:bidi="ar-SA"/>
         </w:rPr>
-        <w:t xml:space="preserve">যা নীতগিতভাবে সবকিছুকে ব্যাখ্যা করতে পারবে। </w:t>
+        <w:t>যা নীতিগতভাবে সবকিছুকে ব্যাখ্যা করতে পারবে। এছাড়াও সার্বিক আপেক্ষিকতা ও কোয়ান্টাম গতিবিদ্যার স্থান</w:t>
+      </w:r>
+      <w:r>
+        <w:rPr>
+          <w:rFonts w:eastAsia="Calibri" w:cs="SolaimanLipi" w:ascii="SolaimanLipi" w:hAnsi="SolaimanLipi" w:eastAsiaTheme="minorHAnsi"/>
+          <w:color w:val="auto"/>
+          <w:kern w:val="0"/>
+          <w:sz w:val="24"/>
+          <w:szCs w:val="24"/>
+          <w:lang w:val="en-US" w:eastAsia="en-US" w:bidi="ar-SA"/>
+        </w:rPr>
+        <w:t>-</w:t>
+      </w:r>
+      <w:r>
+        <w:rPr>
+          <w:rFonts w:ascii="SolaimanLipi" w:hAnsi="SolaimanLipi" w:eastAsia="Calibri" w:cs="SolaimanLipi" w:eastAsiaTheme="minorHAnsi"/>
+          <w:color w:val="auto"/>
+          <w:kern w:val="0"/>
+          <w:sz w:val="24"/>
+          <w:sz w:val="24"/>
+          <w:szCs w:val="24"/>
+          <w:lang w:val="en-US" w:eastAsia="en-US" w:bidi="ar-SA"/>
+        </w:rPr>
+        <w:t>কালের কাঠামোকে আমরা আলাদা চোখে দেখি। আমাদের সন্দেহ</w:t>
+      </w:r>
+      <w:r>
+        <w:rPr>
+          <w:rFonts w:eastAsia="Calibri" w:cs="SolaimanLipi" w:ascii="SolaimanLipi" w:hAnsi="SolaimanLipi" w:eastAsiaTheme="minorHAnsi"/>
+          <w:color w:val="auto"/>
+          <w:kern w:val="0"/>
+          <w:sz w:val="24"/>
+          <w:szCs w:val="24"/>
+          <w:lang w:val="en-US" w:eastAsia="en-US" w:bidi="ar-SA"/>
+        </w:rPr>
+        <w:t xml:space="preserve">, </w:t>
+      </w:r>
+      <w:r>
+        <w:rPr>
+          <w:rFonts w:ascii="SolaimanLipi" w:hAnsi="SolaimanLipi" w:eastAsia="Calibri" w:cs="SolaimanLipi" w:eastAsiaTheme="minorHAnsi"/>
+          <w:color w:val="auto"/>
+          <w:kern w:val="0"/>
+          <w:sz w:val="24"/>
+          <w:sz w:val="24"/>
+          <w:szCs w:val="24"/>
+          <w:lang w:val="en-US" w:eastAsia="en-US" w:bidi="ar-SA"/>
+        </w:rPr>
+        <w:t>এ দুই তত্ত্বের এ আলাদা দৃষ্টিভঙ্গীও অন্তত কিছুটা দায়ী।</w:t>
       </w:r>
     </w:p>
     <w:p>
@@ -2474,6 +2520,527 @@
         <w:jc w:val="left"/>
         <w:rPr>
           <w:rFonts w:cs="SolaimanLipi"/>
+        </w:rPr>
+      </w:pPr>
+      <w:r>
+        <w:rPr>
+          <w:rFonts w:ascii="SolaimanLipi" w:hAnsi="SolaimanLipi" w:eastAsia="Calibri" w:cs="SolaimanLipi" w:eastAsiaTheme="minorHAnsi"/>
+          <w:color w:val="auto"/>
+          <w:kern w:val="0"/>
+          <w:sz w:val="24"/>
+          <w:sz w:val="24"/>
+          <w:szCs w:val="24"/>
+          <w:lang w:val="en-US" w:eastAsia="en-US" w:bidi="ar-SA"/>
+        </w:rPr>
+        <w:t>আর কেউ না হোক</w:t>
+      </w:r>
+      <w:r>
+        <w:rPr>
+          <w:rFonts w:eastAsia="Calibri" w:cs="SolaimanLipi" w:ascii="SolaimanLipi" w:hAnsi="SolaimanLipi" w:eastAsiaTheme="minorHAnsi"/>
+          <w:color w:val="auto"/>
+          <w:kern w:val="0"/>
+          <w:sz w:val="24"/>
+          <w:szCs w:val="24"/>
+          <w:lang w:val="en-US" w:eastAsia="en-US" w:bidi="ar-SA"/>
+        </w:rPr>
+        <w:t xml:space="preserve">, </w:t>
+      </w:r>
+      <w:r>
+        <w:rPr>
+          <w:rFonts w:ascii="SolaimanLipi" w:hAnsi="SolaimanLipi" w:eastAsia="Calibri" w:cs="SolaimanLipi" w:eastAsiaTheme="minorHAnsi"/>
+          <w:color w:val="auto"/>
+          <w:kern w:val="0"/>
+          <w:sz w:val="24"/>
+          <w:sz w:val="24"/>
+          <w:szCs w:val="24"/>
+          <w:lang w:val="en-US" w:eastAsia="en-US" w:bidi="ar-SA"/>
+        </w:rPr>
+        <w:t>ফাইনম্যান অন্তত মনে করতেন না</w:t>
+      </w:r>
+      <w:r>
+        <w:rPr>
+          <w:rFonts w:eastAsia="Calibri" w:cs="SolaimanLipi" w:ascii="SolaimanLipi" w:hAnsi="SolaimanLipi" w:eastAsiaTheme="minorHAnsi"/>
+          <w:color w:val="auto"/>
+          <w:kern w:val="0"/>
+          <w:sz w:val="24"/>
+          <w:szCs w:val="24"/>
+          <w:lang w:val="en-US" w:eastAsia="en-US" w:bidi="ar-SA"/>
+        </w:rPr>
+        <w:t xml:space="preserve">, </w:t>
+      </w:r>
+      <w:r>
+        <w:rPr>
+          <w:rFonts w:ascii="SolaimanLipi" w:hAnsi="SolaimanLipi" w:eastAsia="Calibri" w:cs="SolaimanLipi" w:eastAsiaTheme="minorHAnsi"/>
+          <w:color w:val="auto"/>
+          <w:kern w:val="0"/>
+          <w:sz w:val="24"/>
+          <w:sz w:val="24"/>
+          <w:szCs w:val="24"/>
+          <w:lang w:val="en-US" w:eastAsia="en-US" w:bidi="ar-SA"/>
+        </w:rPr>
+        <w:t>হাস্যকর মাত্রার শক্তি প্রয়োজন হবে। তিনি বরং মনে করতেন</w:t>
+      </w:r>
+      <w:r>
+        <w:rPr>
+          <w:rFonts w:eastAsia="Calibri" w:cs="SolaimanLipi" w:ascii="SolaimanLipi" w:hAnsi="SolaimanLipi" w:eastAsiaTheme="minorHAnsi"/>
+          <w:color w:val="auto"/>
+          <w:kern w:val="0"/>
+          <w:sz w:val="24"/>
+          <w:szCs w:val="24"/>
+          <w:lang w:val="en-US" w:eastAsia="en-US" w:bidi="ar-SA"/>
+        </w:rPr>
+        <w:t xml:space="preserve">, </w:t>
+      </w:r>
+      <w:r>
+        <w:rPr>
+          <w:rFonts w:ascii="SolaimanLipi" w:hAnsi="SolaimanLipi" w:eastAsia="Calibri" w:cs="SolaimanLipi" w:eastAsiaTheme="minorHAnsi"/>
+          <w:color w:val="auto"/>
+          <w:kern w:val="0"/>
+          <w:sz w:val="24"/>
+          <w:sz w:val="24"/>
+          <w:szCs w:val="24"/>
+          <w:lang w:val="en-US" w:eastAsia="en-US" w:bidi="ar-SA"/>
+        </w:rPr>
+        <w:t xml:space="preserve">সূক্ষ্ম পরিমাপের মাধ্যমে একদিন কোয়ান্টাম মহাকর্ষীয় প্রভাব পরীক্ষাগারেই দেখা সম্ভব হবে। </w:t>
+      </w:r>
+    </w:p>
+    <w:p>
+      <w:pPr>
+        <w:pStyle w:val="Normal"/>
+        <w:widowControl/>
+        <w:bidi w:val="0"/>
+        <w:spacing w:before="0" w:after="200"/>
+        <w:ind w:left="0" w:hanging="0"/>
+        <w:jc w:val="left"/>
+        <w:rPr>
+          <w:rFonts w:cs="SolaimanLipi"/>
+        </w:rPr>
+      </w:pPr>
+      <w:r>
+        <w:rPr>
+          <w:rFonts w:ascii="SolaimanLipi" w:hAnsi="SolaimanLipi" w:eastAsia="Calibri" w:cs="SolaimanLipi" w:eastAsiaTheme="minorHAnsi"/>
+          <w:color w:val="auto"/>
+          <w:kern w:val="0"/>
+          <w:sz w:val="24"/>
+          <w:sz w:val="24"/>
+          <w:szCs w:val="24"/>
+          <w:lang w:val="en-US" w:eastAsia="en-US" w:bidi="ar-SA"/>
+        </w:rPr>
+        <w:t>দুই ক্ষেত্রেই আমাদের প্রকৃতির বিবরণে মহাকর্ষের কোয়ান্টম তত্ত্ব খুব সুস্পষ্টভাবে অনুপস্থিত। ফলে কিছু কিছু তাত্ত্বিক এমন তত্ত্ব তৈরির প্রলোভন কিছুতেই এড়াতে পারছেন না। প্রচেষ্টার শুরু ১৯৩০ সালে। স্বতন্ত্রভাবে কাজ শুরু করেন বেলজিয়ান পদার্থবিদ লিয়ন রোজেনফেল্ড</w:t>
+      </w:r>
+      <w:r>
+        <w:rPr>
+          <w:rFonts w:eastAsia="Calibri" w:cs="SolaimanLipi" w:ascii="SolaimanLipi" w:hAnsi="SolaimanLipi" w:eastAsiaTheme="minorHAnsi"/>
+          <w:color w:val="auto"/>
+          <w:kern w:val="0"/>
+          <w:sz w:val="24"/>
+          <w:szCs w:val="24"/>
+          <w:lang w:val="en-US" w:eastAsia="en-US" w:bidi="ar-SA"/>
+        </w:rPr>
+        <w:t xml:space="preserve">, </w:t>
+      </w:r>
+      <w:r>
+        <w:rPr>
+          <w:rFonts w:ascii="SolaimanLipi" w:hAnsi="SolaimanLipi" w:eastAsia="Calibri" w:cs="SolaimanLipi" w:eastAsiaTheme="minorHAnsi"/>
+          <w:color w:val="auto"/>
+          <w:kern w:val="0"/>
+          <w:sz w:val="24"/>
+          <w:sz w:val="24"/>
+          <w:szCs w:val="24"/>
+          <w:lang w:val="en-US" w:eastAsia="en-US" w:bidi="ar-SA"/>
+        </w:rPr>
+        <w:t xml:space="preserve">সোভিয়েত পদার্থবিদ মাতভেই ব্রনস্টিন ও পাউলি। এ প্রচেষ্টাগুলো ছিল খুবই অপিরপক্ব। শুরুতেই এসব চেষ্টা মুখ থুবড়ে পড়ে। ব্যহত করে কোয়ান্টাম ফিল্ড থিওরির প্রাথমিক বিনির্মাণকেও। </w:t>
+      </w:r>
+    </w:p>
+    <w:p>
+      <w:pPr>
+        <w:pStyle w:val="Normal"/>
+        <w:widowControl/>
+        <w:bidi w:val="0"/>
+        <w:spacing w:before="0" w:after="200"/>
+        <w:ind w:left="0" w:hanging="0"/>
+        <w:jc w:val="left"/>
+        <w:rPr>
+          <w:rFonts w:cs="SolaimanLipi"/>
+        </w:rPr>
+      </w:pPr>
+      <w:r>
+        <w:rPr>
+          <w:rFonts w:ascii="SolaimanLipi" w:hAnsi="SolaimanLipi" w:eastAsia="Calibri" w:cs="SolaimanLipi" w:eastAsiaTheme="minorHAnsi"/>
+          <w:color w:val="auto"/>
+          <w:kern w:val="0"/>
+          <w:sz w:val="24"/>
+          <w:sz w:val="24"/>
+          <w:szCs w:val="24"/>
+          <w:lang w:val="en-US" w:eastAsia="en-US" w:bidi="ar-SA"/>
+        </w:rPr>
+        <w:t>অবশ্য বোঝা গিয়েছিল</w:t>
+      </w:r>
+      <w:r>
+        <w:rPr>
+          <w:rFonts w:eastAsia="Calibri" w:cs="SolaimanLipi" w:ascii="SolaimanLipi" w:hAnsi="SolaimanLipi" w:eastAsiaTheme="minorHAnsi"/>
+          <w:color w:val="auto"/>
+          <w:kern w:val="0"/>
+          <w:sz w:val="24"/>
+          <w:szCs w:val="24"/>
+          <w:lang w:val="en-US" w:eastAsia="en-US" w:bidi="ar-SA"/>
+        </w:rPr>
+        <w:t xml:space="preserve">, </w:t>
+      </w:r>
+      <w:r>
+        <w:rPr>
+          <w:rFonts w:ascii="SolaimanLipi" w:hAnsi="SolaimanLipi" w:eastAsia="Calibri" w:cs="SolaimanLipi" w:eastAsiaTheme="minorHAnsi"/>
+          <w:color w:val="auto"/>
+          <w:kern w:val="0"/>
+          <w:sz w:val="24"/>
+          <w:sz w:val="24"/>
+          <w:szCs w:val="24"/>
+          <w:lang w:val="en-US" w:eastAsia="en-US" w:bidi="ar-SA"/>
+        </w:rPr>
+        <w:t xml:space="preserve">প্রধান রাস্তা আছে দুটি। এখান </w:t>
+      </w:r>
+      <w:r>
+        <w:rPr>
+          <w:rFonts w:eastAsia="Calibri" w:cs="SolaimanLipi" w:ascii="SolaimanLipi" w:hAnsi="SolaimanLipi" w:eastAsiaTheme="minorHAnsi"/>
+          <w:color w:val="auto"/>
+          <w:kern w:val="0"/>
+          <w:sz w:val="24"/>
+          <w:szCs w:val="24"/>
+          <w:lang w:val="en-US" w:eastAsia="en-US" w:bidi="ar-SA"/>
+        </w:rPr>
+        <w:t>(</w:t>
+      </w:r>
+      <w:r>
+        <w:rPr>
+          <w:rFonts w:ascii="SolaimanLipi" w:hAnsi="SolaimanLipi" w:eastAsia="Calibri" w:cs="SolaimanLipi" w:eastAsiaTheme="minorHAnsi"/>
+          <w:color w:val="auto"/>
+          <w:kern w:val="0"/>
+          <w:sz w:val="24"/>
+          <w:sz w:val="24"/>
+          <w:szCs w:val="24"/>
+          <w:lang w:val="en-US" w:eastAsia="en-US" w:bidi="ar-SA"/>
+        </w:rPr>
+        <w:t>কোয়ান্টাম তত্ত্ব ও সার্বিক আপেক্ষিকতা</w:t>
+      </w:r>
+      <w:r>
+        <w:rPr>
+          <w:rFonts w:eastAsia="Calibri" w:cs="SolaimanLipi" w:ascii="SolaimanLipi" w:hAnsi="SolaimanLipi" w:eastAsiaTheme="minorHAnsi"/>
+          <w:color w:val="auto"/>
+          <w:kern w:val="0"/>
+          <w:sz w:val="24"/>
+          <w:szCs w:val="24"/>
+          <w:lang w:val="en-US" w:eastAsia="en-US" w:bidi="ar-SA"/>
+        </w:rPr>
+        <w:t xml:space="preserve">) </w:t>
+      </w:r>
+      <w:r>
+        <w:rPr>
+          <w:rFonts w:ascii="SolaimanLipi" w:hAnsi="SolaimanLipi" w:eastAsia="Calibri" w:cs="SolaimanLipi" w:eastAsiaTheme="minorHAnsi"/>
+          <w:color w:val="auto"/>
+          <w:kern w:val="0"/>
+          <w:sz w:val="24"/>
+          <w:sz w:val="24"/>
+          <w:szCs w:val="24"/>
+          <w:lang w:val="en-US" w:eastAsia="en-US" w:bidi="ar-SA"/>
+        </w:rPr>
+        <w:t xml:space="preserve">থেকে সেখানে </w:t>
+      </w:r>
+      <w:r>
+        <w:rPr>
+          <w:rFonts w:eastAsia="Calibri" w:cs="SolaimanLipi" w:ascii="SolaimanLipi" w:hAnsi="SolaimanLipi" w:eastAsiaTheme="minorHAnsi"/>
+          <w:color w:val="auto"/>
+          <w:kern w:val="0"/>
+          <w:sz w:val="24"/>
+          <w:szCs w:val="24"/>
+          <w:lang w:val="en-US" w:eastAsia="en-US" w:bidi="ar-SA"/>
+        </w:rPr>
+        <w:t>(</w:t>
+      </w:r>
+      <w:r>
+        <w:rPr>
+          <w:rFonts w:ascii="SolaimanLipi" w:hAnsi="SolaimanLipi" w:eastAsia="Calibri" w:cs="SolaimanLipi" w:eastAsiaTheme="minorHAnsi"/>
+          <w:color w:val="auto"/>
+          <w:kern w:val="0"/>
+          <w:sz w:val="24"/>
+          <w:sz w:val="24"/>
+          <w:szCs w:val="24"/>
+          <w:lang w:val="en-US" w:eastAsia="en-US" w:bidi="ar-SA"/>
+        </w:rPr>
+        <w:t>মহাকর্ষের কোয়ান্টাম তত্ত্ব</w:t>
+      </w:r>
+      <w:r>
+        <w:rPr>
+          <w:rFonts w:eastAsia="Calibri" w:cs="SolaimanLipi" w:ascii="SolaimanLipi" w:hAnsi="SolaimanLipi" w:eastAsiaTheme="minorHAnsi"/>
+          <w:color w:val="auto"/>
+          <w:kern w:val="0"/>
+          <w:sz w:val="24"/>
+          <w:szCs w:val="24"/>
+          <w:lang w:val="en-US" w:eastAsia="en-US" w:bidi="ar-SA"/>
+        </w:rPr>
+        <w:t xml:space="preserve">) </w:t>
+      </w:r>
+      <w:r>
+        <w:rPr>
+          <w:rFonts w:ascii="SolaimanLipi" w:hAnsi="SolaimanLipi" w:eastAsia="Calibri" w:cs="SolaimanLipi" w:eastAsiaTheme="minorHAnsi"/>
+          <w:color w:val="auto"/>
+          <w:kern w:val="0"/>
+          <w:sz w:val="24"/>
+          <w:sz w:val="24"/>
+          <w:szCs w:val="24"/>
+          <w:lang w:val="en-US" w:eastAsia="en-US" w:bidi="ar-SA"/>
+        </w:rPr>
+        <w:t xml:space="preserve">যাওয়ার আছে দুটি পথ। </w:t>
+      </w:r>
+    </w:p>
+    <w:p>
+      <w:pPr>
+        <w:pStyle w:val="Normal"/>
+        <w:widowControl/>
+        <w:bidi w:val="0"/>
+        <w:spacing w:before="0" w:after="200"/>
+        <w:ind w:left="0" w:hanging="0"/>
+        <w:jc w:val="left"/>
+        <w:rPr>
+          <w:rFonts w:cs="SolaimanLipi"/>
+        </w:rPr>
+      </w:pPr>
+      <w:r>
+        <w:rPr>
+          <w:rFonts w:ascii="SolaimanLipi" w:hAnsi="SolaimanLipi" w:eastAsia="Calibri" w:cs="SolaimanLipi" w:eastAsiaTheme="minorHAnsi"/>
+          <w:color w:val="auto"/>
+          <w:kern w:val="0"/>
+          <w:sz w:val="24"/>
+          <w:sz w:val="24"/>
+          <w:szCs w:val="24"/>
+          <w:lang w:val="en-US" w:eastAsia="en-US" w:bidi="ar-SA"/>
+        </w:rPr>
+        <w:t>এখন</w:t>
+      </w:r>
+      <w:r>
+        <w:rPr>
+          <w:rFonts w:eastAsia="Calibri" w:cs="SolaimanLipi" w:ascii="SolaimanLipi" w:hAnsi="SolaimanLipi" w:eastAsiaTheme="minorHAnsi"/>
+          <w:color w:val="auto"/>
+          <w:kern w:val="0"/>
+          <w:sz w:val="24"/>
+          <w:szCs w:val="24"/>
+          <w:lang w:val="en-US" w:eastAsia="en-US" w:bidi="ar-SA"/>
+        </w:rPr>
+        <w:t xml:space="preserve">, </w:t>
+      </w:r>
+      <w:r>
+        <w:rPr>
+          <w:rFonts w:ascii="SolaimanLipi" w:hAnsi="SolaimanLipi" w:eastAsia="Calibri" w:cs="SolaimanLipi" w:eastAsiaTheme="minorHAnsi"/>
+          <w:color w:val="auto"/>
+          <w:kern w:val="0"/>
+          <w:sz w:val="24"/>
+          <w:sz w:val="24"/>
+          <w:szCs w:val="24"/>
+          <w:lang w:val="en-US" w:eastAsia="en-US" w:bidi="ar-SA"/>
+        </w:rPr>
+        <w:t>ভৌত গতিবিদ্যার সাথে অর্থনৈতিক হিসাব</w:t>
+      </w:r>
+      <w:r>
+        <w:rPr>
+          <w:rFonts w:eastAsia="Calibri" w:cs="SolaimanLipi" w:ascii="SolaimanLipi" w:hAnsi="SolaimanLipi" w:eastAsiaTheme="minorHAnsi"/>
+          <w:color w:val="auto"/>
+          <w:kern w:val="0"/>
+          <w:sz w:val="24"/>
+          <w:szCs w:val="24"/>
+          <w:lang w:val="en-US" w:eastAsia="en-US" w:bidi="ar-SA"/>
+        </w:rPr>
+        <w:t>-</w:t>
+      </w:r>
+      <w:r>
+        <w:rPr>
+          <w:rFonts w:ascii="SolaimanLipi" w:hAnsi="SolaimanLipi" w:eastAsia="Calibri" w:cs="SolaimanLipi" w:eastAsiaTheme="minorHAnsi"/>
+          <w:color w:val="auto"/>
+          <w:kern w:val="0"/>
+          <w:sz w:val="24"/>
+          <w:sz w:val="24"/>
+          <w:szCs w:val="24"/>
+          <w:lang w:val="en-US" w:eastAsia="en-US" w:bidi="ar-SA"/>
+        </w:rPr>
+        <w:t>নিকাশের অনেকটা মিল আছে। হিসাবরক্ষকরা একটি ব্যবসার গ্রাহক ও পরিবেশকের মধ্যে অর্থের গতির ভারসাম্য বজায় রাখতে চেষ্টা করেন। আর পদার্থবিদরা এক ভৌত সিস্টেম বা অবস্থার শক্তির পরিবহনের সাথে অন্য অব্স্থাকে ভারসাম্যে রাখার জন্য সমীকরণ খোঁজেন। মাহবিশ্বের একটি মৌলিক সূত্র হলো</w:t>
+      </w:r>
+      <w:r>
+        <w:rPr>
+          <w:rFonts w:eastAsia="Calibri" w:cs="SolaimanLipi" w:ascii="SolaimanLipi" w:hAnsi="SolaimanLipi" w:eastAsiaTheme="minorHAnsi"/>
+          <w:color w:val="auto"/>
+          <w:kern w:val="0"/>
+          <w:sz w:val="24"/>
+          <w:szCs w:val="24"/>
+          <w:lang w:val="en-US" w:eastAsia="en-US" w:bidi="ar-SA"/>
+        </w:rPr>
+        <w:t xml:space="preserve">, </w:t>
+      </w:r>
+      <w:r>
+        <w:rPr>
+          <w:rFonts w:ascii="SolaimanLipi" w:hAnsi="SolaimanLipi" w:eastAsia="Calibri" w:cs="SolaimanLipi" w:eastAsiaTheme="minorHAnsi"/>
+          <w:color w:val="auto"/>
+          <w:kern w:val="0"/>
+          <w:sz w:val="24"/>
+          <w:sz w:val="24"/>
+          <w:szCs w:val="24"/>
+          <w:lang w:val="en-US" w:eastAsia="en-US" w:bidi="ar-SA"/>
+        </w:rPr>
+        <w:t xml:space="preserve">শক্তি সংরক্ষিত থাকে। বিভিন্ন কণা ও বলের </w:t>
+      </w:r>
+      <w:r>
+        <w:rPr>
+          <w:rFonts w:eastAsia="Calibri" w:cs="SolaimanLipi" w:ascii="SolaimanLipi" w:hAnsi="SolaimanLipi" w:eastAsiaTheme="minorHAnsi"/>
+          <w:color w:val="auto"/>
+          <w:kern w:val="0"/>
+          <w:sz w:val="24"/>
+          <w:szCs w:val="24"/>
+          <w:lang w:val="en-US" w:eastAsia="en-US" w:bidi="ar-SA"/>
+        </w:rPr>
+        <w:t xml:space="preserve">(force) </w:t>
+      </w:r>
+      <w:r>
+        <w:rPr>
+          <w:rFonts w:ascii="SolaimanLipi" w:hAnsi="SolaimanLipi" w:eastAsia="Calibri" w:cs="SolaimanLipi" w:eastAsiaTheme="minorHAnsi"/>
+          <w:color w:val="auto"/>
+          <w:kern w:val="0"/>
+          <w:sz w:val="24"/>
+          <w:sz w:val="24"/>
+          <w:szCs w:val="24"/>
+          <w:lang w:val="en-US" w:eastAsia="en-US" w:bidi="ar-SA"/>
+        </w:rPr>
+        <w:t>মাধ্যমে এর বহিঃপ্রকাশ হতে পারে। তবে শক্তির বহিঃপ্রকাশ মূলত দুইভাবে হয়</w:t>
+      </w:r>
+      <w:r>
+        <w:rPr>
+          <w:rFonts w:eastAsia="Calibri" w:cs="SolaimanLipi" w:ascii="SolaimanLipi" w:hAnsi="SolaimanLipi" w:eastAsiaTheme="minorHAnsi"/>
+          <w:color w:val="auto"/>
+          <w:kern w:val="0"/>
+          <w:sz w:val="24"/>
+          <w:szCs w:val="24"/>
+          <w:lang w:val="en-US" w:eastAsia="en-US" w:bidi="ar-SA"/>
+        </w:rPr>
+        <w:t xml:space="preserve">: </w:t>
+      </w:r>
+      <w:r>
+        <w:rPr>
+          <w:rFonts w:ascii="SolaimanLipi" w:hAnsi="SolaimanLipi" w:eastAsia="Calibri" w:cs="SolaimanLipi" w:eastAsiaTheme="minorHAnsi"/>
+          <w:color w:val="auto"/>
+          <w:kern w:val="0"/>
+          <w:sz w:val="24"/>
+          <w:sz w:val="24"/>
+          <w:szCs w:val="24"/>
+          <w:lang w:val="en-US" w:eastAsia="en-US" w:bidi="ar-SA"/>
+        </w:rPr>
+        <w:t xml:space="preserve">গতিশক্তি </w:t>
+      </w:r>
+      <w:r>
+        <w:rPr>
+          <w:rFonts w:eastAsia="Calibri" w:cs="SolaimanLipi" w:ascii="SolaimanLipi" w:hAnsi="SolaimanLipi" w:eastAsiaTheme="minorHAnsi"/>
+          <w:color w:val="auto"/>
+          <w:kern w:val="0"/>
+          <w:sz w:val="24"/>
+          <w:szCs w:val="24"/>
+          <w:lang w:val="en-US" w:eastAsia="en-US" w:bidi="ar-SA"/>
+        </w:rPr>
+        <w:t xml:space="preserve">(kinetic energy) </w:t>
+      </w:r>
+      <w:r>
+        <w:rPr>
+          <w:rFonts w:ascii="SolaimanLipi" w:hAnsi="SolaimanLipi" w:eastAsia="Calibri" w:cs="SolaimanLipi" w:eastAsiaTheme="minorHAnsi"/>
+          <w:color w:val="auto"/>
+          <w:kern w:val="0"/>
+          <w:sz w:val="24"/>
+          <w:sz w:val="24"/>
+          <w:szCs w:val="24"/>
+          <w:lang w:val="en-US" w:eastAsia="en-US" w:bidi="ar-SA"/>
+        </w:rPr>
+        <w:t xml:space="preserve">ও বিভব বা সুপ্ত শক্তি </w:t>
+      </w:r>
+      <w:r>
+        <w:rPr>
+          <w:rFonts w:eastAsia="Calibri" w:cs="SolaimanLipi" w:ascii="SolaimanLipi" w:hAnsi="SolaimanLipi" w:eastAsiaTheme="minorHAnsi"/>
+          <w:color w:val="auto"/>
+          <w:kern w:val="0"/>
+          <w:sz w:val="24"/>
+          <w:szCs w:val="24"/>
+          <w:lang w:val="en-US" w:eastAsia="en-US" w:bidi="ar-SA"/>
+        </w:rPr>
+        <w:t>(potential energy)</w:t>
+      </w:r>
+      <w:r>
+        <w:rPr>
+          <w:rFonts w:ascii="SolaimanLipi" w:hAnsi="SolaimanLipi" w:eastAsia="Calibri" w:cs="SolaimanLipi" w:eastAsiaTheme="minorHAnsi"/>
+          <w:color w:val="auto"/>
+          <w:kern w:val="0"/>
+          <w:sz w:val="24"/>
+          <w:sz w:val="24"/>
+          <w:szCs w:val="24"/>
+          <w:lang w:val="en-US" w:eastAsia="en-US" w:bidi="ar-SA"/>
+        </w:rPr>
+        <w:t>।</w:t>
+      </w:r>
+    </w:p>
+    <w:p>
+      <w:pPr>
+        <w:pStyle w:val="Normal"/>
+        <w:widowControl/>
+        <w:bidi w:val="0"/>
+        <w:spacing w:before="0" w:after="200"/>
+        <w:ind w:left="0" w:hanging="0"/>
+        <w:jc w:val="left"/>
+        <w:rPr>
+          <w:rFonts w:cs="SolaimanLipi"/>
+        </w:rPr>
+      </w:pPr>
+      <w:r>
+        <w:rPr>
+          <w:rFonts w:ascii="SolaimanLipi" w:hAnsi="SolaimanLipi" w:eastAsia="Calibri" w:cs="SolaimanLipi" w:eastAsiaTheme="minorHAnsi"/>
+          <w:color w:val="auto"/>
+          <w:kern w:val="0"/>
+          <w:sz w:val="24"/>
+          <w:sz w:val="24"/>
+          <w:szCs w:val="24"/>
+          <w:lang w:val="en-US" w:eastAsia="en-US" w:bidi="ar-SA"/>
+        </w:rPr>
+        <w:t xml:space="preserve">সরল অর্থে গতিশক্তি হলো গতির সাথে সম্পর্কিত শক্তি। বিভবশক্তির ধারণা এর চেয়ে কিছুটা জটিল। এটি দ্বারা কোনো ভৌত সিস্টেমে সংরক্ষিত বা সুপ্ত শক্তিকে বোঝানো হয়। বিভবশক্তিকে সহজে বুঝতে একটি দোলকের কথা ভাবুন </w:t>
+      </w:r>
+      <w:r>
+        <w:rPr>
+          <w:rFonts w:eastAsia="Calibri" w:cs="SolaimanLipi" w:ascii="SolaimanLipi" w:hAnsi="SolaimanLipi" w:eastAsiaTheme="minorHAnsi"/>
+          <w:color w:val="auto"/>
+          <w:kern w:val="0"/>
+          <w:sz w:val="24"/>
+          <w:szCs w:val="24"/>
+          <w:lang w:val="en-US" w:eastAsia="en-US" w:bidi="ar-SA"/>
+        </w:rPr>
+        <w:t>(pendulum)</w:t>
+      </w:r>
+      <w:r>
+        <w:rPr>
+          <w:rFonts w:ascii="SolaimanLipi" w:hAnsi="SolaimanLipi" w:eastAsia="Calibri" w:cs="SolaimanLipi" w:eastAsiaTheme="minorHAnsi"/>
+          <w:color w:val="auto"/>
+          <w:kern w:val="0"/>
+          <w:sz w:val="24"/>
+          <w:sz w:val="24"/>
+          <w:szCs w:val="24"/>
+          <w:lang w:val="en-US" w:eastAsia="en-US" w:bidi="ar-SA"/>
+        </w:rPr>
+        <w:t xml:space="preserve">।  </w:t>
+      </w:r>
+    </w:p>
+    <w:p>
+      <w:pPr>
+        <w:pStyle w:val="Normal"/>
+        <w:widowControl/>
+        <w:bidi w:val="0"/>
+        <w:spacing w:before="0" w:after="200"/>
+        <w:ind w:left="0" w:hanging="0"/>
+        <w:jc w:val="left"/>
+        <w:rPr>
+          <w:rFonts w:ascii="SolaimanLipi" w:hAnsi="SolaimanLipi" w:eastAsia="Calibri" w:cs="SolaimanLipi" w:eastAsiaTheme="minorHAnsi"/>
+          <w:color w:val="auto"/>
+          <w:kern w:val="0"/>
+          <w:sz w:val="24"/>
+          <w:szCs w:val="24"/>
+          <w:lang w:val="en-US" w:eastAsia="en-US" w:bidi="ar-SA"/>
         </w:rPr>
       </w:pPr>
       <w:r>

</xml_diff>

<commit_message>
QS translate up to 115 mdl
</commit_message>
<xml_diff>
--- a/books/quantum_space/QS_Draft.docx
+++ b/books/quantum_space/QS_Draft.docx
@@ -3000,30 +3000,53 @@
           <w:szCs w:val="24"/>
           <w:lang w:val="en-US" w:eastAsia="en-US" w:bidi="ar-SA"/>
         </w:rPr>
-        <w:t xml:space="preserve">সরল অর্থে গতিশক্তি হলো গতির সাথে সম্পর্কিত শক্তি। বিভবশক্তির ধারণা এর চেয়ে কিছুটা জটিল। এটি দ্বারা কোনো ভৌত সিস্টেমে সংরক্ষিত বা সুপ্ত শক্তিকে বোঝানো হয়। বিভবশক্তিকে সহজে বুঝতে একটি দোলকের কথা ভাবুন </w:t>
-      </w:r>
-      <w:r>
-        <w:rPr>
-          <w:rFonts w:eastAsia="Calibri" w:cs="SolaimanLipi" w:ascii="SolaimanLipi" w:hAnsi="SolaimanLipi" w:eastAsiaTheme="minorHAnsi"/>
-          <w:color w:val="auto"/>
-          <w:kern w:val="0"/>
-          <w:sz w:val="24"/>
-          <w:szCs w:val="24"/>
-          <w:lang w:val="en-US" w:eastAsia="en-US" w:bidi="ar-SA"/>
-        </w:rPr>
-        <w:t>(pendulum)</w:t>
-      </w:r>
-      <w:r>
-        <w:rPr>
-          <w:rFonts w:ascii="SolaimanLipi" w:hAnsi="SolaimanLipi" w:eastAsia="Calibri" w:cs="SolaimanLipi" w:eastAsiaTheme="minorHAnsi"/>
-          <w:color w:val="auto"/>
-          <w:kern w:val="0"/>
-          <w:sz w:val="24"/>
-          <w:sz w:val="24"/>
-          <w:szCs w:val="24"/>
-          <w:lang w:val="en-US" w:eastAsia="en-US" w:bidi="ar-SA"/>
-        </w:rPr>
-        <w:t xml:space="preserve">।  </w:t>
+        <w:t xml:space="preserve">সরল অর্থে গতিশক্তি হলো গতির সাথে সম্পর্কিত শক্তি। বিভবশক্তির ধারণা এর চেয়ে কিছুটা জটিল। এটি দ্বারা কোনো ভৌত সিস্টেমে সংরক্ষিত বা সুপ্ত শক্তিকে বোঝানো হয়। বিভবশক্তিকে সহজে বুঝতে একটি দোলকের </w:t>
+      </w:r>
+      <w:r>
+        <w:rPr>
+          <w:rFonts w:eastAsia="Calibri" w:cs="SolaimanLipi" w:ascii="SolaimanLipi" w:hAnsi="SolaimanLipi" w:eastAsiaTheme="minorHAnsi"/>
+          <w:color w:val="auto"/>
+          <w:kern w:val="0"/>
+          <w:sz w:val="24"/>
+          <w:szCs w:val="24"/>
+          <w:lang w:val="en-US" w:eastAsia="en-US" w:bidi="ar-SA"/>
+        </w:rPr>
+        <w:t xml:space="preserve">(pendulum) </w:t>
+      </w:r>
+      <w:r>
+        <w:rPr>
+          <w:rFonts w:ascii="SolaimanLipi" w:hAnsi="SolaimanLipi" w:eastAsia="Calibri" w:cs="SolaimanLipi" w:eastAsiaTheme="minorHAnsi"/>
+          <w:color w:val="auto"/>
+          <w:kern w:val="0"/>
+          <w:sz w:val="24"/>
+          <w:sz w:val="24"/>
+          <w:szCs w:val="24"/>
+          <w:lang w:val="en-US" w:eastAsia="en-US" w:bidi="ar-SA"/>
+        </w:rPr>
+        <w:t>কথা ভাবুন। এটি দোল খাচ্ছে বাঁয়ে</w:t>
+      </w:r>
+      <w:r>
+        <w:rPr>
+          <w:rFonts w:eastAsia="Calibri" w:cs="SolaimanLipi" w:ascii="SolaimanLipi" w:hAnsi="SolaimanLipi" w:eastAsiaTheme="minorHAnsi"/>
+          <w:color w:val="auto"/>
+          <w:kern w:val="0"/>
+          <w:sz w:val="24"/>
+          <w:szCs w:val="24"/>
+          <w:lang w:val="en-US" w:eastAsia="en-US" w:bidi="ar-SA"/>
+        </w:rPr>
+        <w:t>-</w:t>
+      </w:r>
+      <w:r>
+        <w:rPr>
+          <w:rFonts w:ascii="SolaimanLipi" w:hAnsi="SolaimanLipi" w:eastAsia="Calibri" w:cs="SolaimanLipi" w:eastAsiaTheme="minorHAnsi"/>
+          <w:color w:val="auto"/>
+          <w:kern w:val="0"/>
+          <w:sz w:val="24"/>
+          <w:sz w:val="24"/>
+          <w:szCs w:val="24"/>
+          <w:lang w:val="en-US" w:eastAsia="en-US" w:bidi="ar-SA"/>
+        </w:rPr>
+        <w:t xml:space="preserve">ডানে। বাঁয়ে বৃত্তচাপ বরাবর চলে এটি একসময় থেমে যায়। যখন পৌঁছে যায় সর্বোচ্চ দূরত্বে। একটু পরেই আবার উল্টো দিকে গতিশীল হয়। থেমে থাকার সময় এর সবটুকু শক্তি বিভবশক্তি হিসেবে জমা থাকে। মহাকর্ষের আকর্ষণে পরে আবার এটি ডানে ঘুরে চলতে থাকে। বিভব শক্তি গতিশক্তিতে রূপান্তরিত হতে হতে গতিও বাড়তে থাকে। এ প্রক্রিয়া চিরকাল চলতে থাকার পথে নীতিগত কোনো বাধা নেই। কিন্তু যান্ত্রিক ঘর্ষণ ও বাতাসের বাধার কারণে শক্তি অপচয় হতে থাকে। শেষ পর্যন্ত একসময় এসে দোলক থেমেই যায়। </w:t>
       </w:r>
     </w:p>
     <w:p>
@@ -3035,18 +3058,103 @@
         <w:ind w:left="0" w:hanging="0"/>
         <w:jc w:val="left"/>
         <w:rPr>
-          <w:rFonts w:ascii="SolaimanLipi" w:hAnsi="SolaimanLipi" w:eastAsia="Calibri" w:cs="SolaimanLipi" w:eastAsiaTheme="minorHAnsi"/>
-          <w:color w:val="auto"/>
-          <w:kern w:val="0"/>
-          <w:sz w:val="24"/>
-          <w:szCs w:val="24"/>
-          <w:lang w:val="en-US" w:eastAsia="en-US" w:bidi="ar-SA"/>
+          <w:rFonts w:cs="SolaimanLipi"/>
         </w:rPr>
       </w:pPr>
       <w:r>
         <w:rPr>
-          <w:rFonts w:cs="SolaimanLipi"/>
-        </w:rPr>
+          <w:rFonts w:ascii="SolaimanLipi" w:hAnsi="SolaimanLipi" w:eastAsia="Calibri" w:cs="SolaimanLipi" w:eastAsiaTheme="minorHAnsi"/>
+          <w:color w:val="auto"/>
+          <w:kern w:val="0"/>
+          <w:sz w:val="24"/>
+          <w:sz w:val="24"/>
+          <w:szCs w:val="24"/>
+          <w:lang w:val="en-US" w:eastAsia="en-US" w:bidi="ar-SA"/>
+        </w:rPr>
+        <w:t xml:space="preserve">একটি বিষয় জানলে সুবিধা হতে পারে। নিউটন পরবর্তী সময়ে চিরায়ত গতিবিদ্যাকে বিস্তৃত করতে গিয়ে পদার্থবিদরা বিভবশক্তি ও নিউটনের বলের ধারণার মধ্যে একটি প্রত্যক্ষ সম্পর্ক প্রতিষ্ঠা করেন। এ সম্পর্ক তৈরি হয় দোলকের বিভবশক্তি ও সরণের </w:t>
+      </w:r>
+      <w:r>
+        <w:rPr>
+          <w:rFonts w:eastAsia="Calibri" w:cs="SolaimanLipi" w:ascii="SolaimanLipi" w:hAnsi="SolaimanLipi" w:eastAsiaTheme="minorHAnsi"/>
+          <w:color w:val="auto"/>
+          <w:kern w:val="0"/>
+          <w:sz w:val="24"/>
+          <w:szCs w:val="24"/>
+          <w:lang w:val="en-US" w:eastAsia="en-US" w:bidi="ar-SA"/>
+        </w:rPr>
+        <w:t>(</w:t>
+      </w:r>
+      <w:r>
+        <w:rPr>
+          <w:rFonts w:ascii="SolaimanLipi" w:hAnsi="SolaimanLipi" w:eastAsia="Calibri" w:cs="SolaimanLipi" w:eastAsiaTheme="minorHAnsi"/>
+          <w:color w:val="auto"/>
+          <w:kern w:val="0"/>
+          <w:sz w:val="24"/>
+          <w:sz w:val="24"/>
+          <w:szCs w:val="24"/>
+          <w:lang w:val="en-US" w:eastAsia="en-US" w:bidi="ar-SA"/>
+        </w:rPr>
+        <w:t>দূরত্ব</w:t>
+      </w:r>
+      <w:r>
+        <w:rPr>
+          <w:rFonts w:eastAsia="Calibri" w:cs="SolaimanLipi" w:ascii="SolaimanLipi" w:hAnsi="SolaimanLipi" w:eastAsiaTheme="minorHAnsi"/>
+          <w:color w:val="auto"/>
+          <w:kern w:val="0"/>
+          <w:sz w:val="24"/>
+          <w:szCs w:val="24"/>
+          <w:lang w:val="en-US" w:eastAsia="en-US" w:bidi="ar-SA"/>
+        </w:rPr>
+        <w:t xml:space="preserve">) </w:t>
+      </w:r>
+      <w:r>
+        <w:rPr>
+          <w:rFonts w:ascii="SolaimanLipi" w:hAnsi="SolaimanLipi" w:eastAsia="Calibri" w:cs="SolaimanLipi" w:eastAsiaTheme="minorHAnsi"/>
+          <w:color w:val="auto"/>
+          <w:kern w:val="0"/>
+          <w:sz w:val="24"/>
+          <w:sz w:val="24"/>
+          <w:szCs w:val="24"/>
+          <w:lang w:val="en-US" w:eastAsia="en-US" w:bidi="ar-SA"/>
+        </w:rPr>
+        <w:t>মধ্যে। দোলনের সবোর্চ্চ বিন্দুতে বিভবশক্তির কার্ভ সবচেয়ে খাড়া।</w:t>
+      </w:r>
+      <w:r>
+        <w:rPr>
+          <w:rFonts w:eastAsia="Calibri" w:cs="SolaimanLipi" w:ascii="SolaimanLipi" w:hAnsi="SolaimanLipi" w:eastAsiaTheme="minorHAnsi"/>
+          <w:color w:val="auto"/>
+          <w:kern w:val="0"/>
+          <w:sz w:val="24"/>
+          <w:szCs w:val="24"/>
+          <w:vertAlign w:val="superscript"/>
+          <w:lang w:val="en-US" w:eastAsia="en-US" w:bidi="ar-SA"/>
+        </w:rPr>
+        <w:t>#</w:t>
+      </w:r>
+      <w:r>
+        <w:rPr>
+          <w:rFonts w:ascii="SolaimanLipi" w:hAnsi="SolaimanLipi" w:eastAsia="Calibri" w:cs="SolaimanLipi" w:eastAsiaTheme="minorHAnsi"/>
+          <w:color w:val="auto"/>
+          <w:kern w:val="0"/>
+          <w:sz w:val="24"/>
+          <w:sz w:val="24"/>
+          <w:szCs w:val="24"/>
+          <w:vertAlign w:val="superscript"/>
+          <w:lang w:val="en-US" w:eastAsia="en-US" w:bidi="ar-SA"/>
+        </w:rPr>
+        <w:t>২</w:t>
+      </w:r>
+      <w:r>
+        <w:rPr>
+          <w:rFonts w:ascii="SolaimanLipi" w:hAnsi="SolaimanLipi" w:eastAsia="Calibri" w:cs="SolaimanLipi" w:eastAsiaTheme="minorHAnsi"/>
+          <w:color w:val="auto"/>
+          <w:kern w:val="0"/>
+          <w:sz w:val="24"/>
+          <w:sz w:val="24"/>
+          <w:szCs w:val="24"/>
+          <w:lang w:val="en-US" w:eastAsia="en-US" w:bidi="ar-SA"/>
+        </w:rPr>
+        <w:t xml:space="preserve"> আর এখানেই দোলকের ওপর সবেচেয়ে বেশি বল প্রযুক্ত হয়। </w:t>
       </w:r>
     </w:p>
     <w:p>
@@ -3058,42 +3166,56 @@
         <w:ind w:left="0" w:hanging="0"/>
         <w:jc w:val="left"/>
         <w:rPr>
-          <w:rFonts w:ascii="SolaimanLipi" w:hAnsi="SolaimanLipi" w:cs="SolaimanLipi"/>
+          <w:rFonts w:cs="SolaimanLipi"/>
         </w:rPr>
       </w:pPr>
       <w:r>
         <w:rPr>
-          <w:rFonts w:ascii="SolaimanLipi" w:hAnsi="SolaimanLipi" w:cs="SolaimanLipi"/>
-          <w:sz w:val="24"/>
-          <w:sz w:val="24"/>
-          <w:szCs w:val="24"/>
-        </w:rPr>
-        <w:t xml:space="preserve">টীকা </w:t>
-      </w:r>
-      <w:r>
-        <w:rPr>
-          <w:rFonts w:cs="SolaimanLipi" w:ascii="SolaimanLipi" w:hAnsi="SolaimanLipi"/>
-          <w:sz w:val="24"/>
-          <w:szCs w:val="24"/>
-        </w:rPr>
-        <w:t>(</w:t>
-      </w:r>
-      <w:r>
-        <w:rPr>
-          <w:rFonts w:ascii="SolaimanLipi" w:hAnsi="SolaimanLipi" w:cs="SolaimanLipi"/>
-          <w:sz w:val="24"/>
-          <w:sz w:val="24"/>
-          <w:szCs w:val="24"/>
-        </w:rPr>
-        <w:t>অনুবাদক</w:t>
-      </w:r>
-      <w:r>
-        <w:rPr>
-          <w:rFonts w:cs="SolaimanLipi" w:ascii="SolaimanLipi" w:hAnsi="SolaimanLipi"/>
-          <w:sz w:val="24"/>
-          <w:szCs w:val="24"/>
-        </w:rPr>
-        <w:t xml:space="preserve">) </w:t>
+          <w:rFonts w:ascii="SolaimanLipi" w:hAnsi="SolaimanLipi" w:eastAsia="Calibri" w:cs="SolaimanLipi" w:eastAsiaTheme="minorHAnsi"/>
+          <w:color w:val="auto"/>
+          <w:kern w:val="0"/>
+          <w:sz w:val="24"/>
+          <w:sz w:val="24"/>
+          <w:szCs w:val="24"/>
+          <w:lang w:val="en-US" w:eastAsia="en-US" w:bidi="ar-SA"/>
+        </w:rPr>
+        <w:t xml:space="preserve">গতিশক্তি আয়বিবরণী হলে বিভবশক্তি হলো ব্যালেন্স শিট। একটি ব্যবসার প্রকৃত অবস্থা বুঝতে হলে দুটোই দরকার। যান্ত্রিক কোনো সিস্টেমে গতিশক্তি </w:t>
+      </w:r>
+      <w:r>
+        <w:rPr>
+          <w:rFonts w:ascii="SolaimanLipi" w:hAnsi="SolaimanLipi" w:eastAsia="Calibri" w:cs="SolaimanLipi" w:eastAsiaTheme="minorHAnsi"/>
+          <w:color w:val="auto"/>
+          <w:kern w:val="0"/>
+          <w:sz w:val="24"/>
+          <w:sz w:val="24"/>
+          <w:szCs w:val="24"/>
+          <w:lang w:val="en-US" w:eastAsia="en-US" w:bidi="ar-SA"/>
+        </w:rPr>
+        <w:t xml:space="preserve">ও বিভবশক্তির যোগফলকে বলে </w:t>
+      </w:r>
+      <w:r>
+        <w:rPr>
+          <w:rFonts w:ascii="SolaimanLipi" w:hAnsi="SolaimanLipi" w:eastAsia="Calibri" w:cs="SolaimanLipi" w:eastAsiaTheme="minorHAnsi"/>
+          <w:color w:val="auto"/>
+          <w:kern w:val="0"/>
+          <w:sz w:val="24"/>
+          <w:sz w:val="24"/>
+          <w:szCs w:val="24"/>
+          <w:lang w:val="en-US" w:eastAsia="en-US" w:bidi="ar-SA"/>
+        </w:rPr>
+        <w:t xml:space="preserve">সিস্টেম </w:t>
+      </w:r>
+      <w:r>
+        <w:rPr>
+          <w:rFonts w:ascii="SolaimanLipi" w:hAnsi="SolaimanLipi" w:eastAsia="Calibri" w:cs="SolaimanLipi" w:eastAsiaTheme="minorHAnsi"/>
+          <w:color w:val="auto"/>
+          <w:kern w:val="0"/>
+          <w:sz w:val="24"/>
+          <w:sz w:val="24"/>
+          <w:szCs w:val="24"/>
+          <w:lang w:val="en-US" w:eastAsia="en-US" w:bidi="ar-SA"/>
+        </w:rPr>
+        <w:t xml:space="preserve">হ্যামিল্টোনিয়ান। নামটি এসেছে আইরেশ পদার্থবিদ ও গণিত‌‌‌বদ উইলিয়াম রোয়ান হ্যামিল্টনের নাম থেকে। </w:t>
       </w:r>
     </w:p>
     <w:p>
@@ -3105,68 +3227,90 @@
         <w:ind w:left="0" w:hanging="0"/>
         <w:jc w:val="left"/>
         <w:rPr>
-          <w:rFonts w:ascii="SolaimanLipi" w:hAnsi="SolaimanLipi" w:cs="SolaimanLipi"/>
+          <w:rFonts w:cs="SolaimanLipi"/>
         </w:rPr>
       </w:pPr>
       <w:r>
         <w:rPr>
-          <w:rFonts w:ascii="SolaimanLipi" w:hAnsi="SolaimanLipi" w:cs="SolaimanLipi"/>
-          <w:sz w:val="24"/>
-          <w:sz w:val="24"/>
-          <w:szCs w:val="24"/>
-        </w:rPr>
-        <w:t>১। প্রতিকণা নিয়ে আরও জানতে পড়ুন অনুবাদকের বিজ্ঞানচিন্তায় প্রকাশিত লেখা</w:t>
-      </w:r>
-      <w:r>
-        <w:rPr>
-          <w:rFonts w:cs="SolaimanLipi" w:ascii="SolaimanLipi" w:hAnsi="SolaimanLipi"/>
-          <w:sz w:val="24"/>
-          <w:szCs w:val="24"/>
-        </w:rPr>
-        <w:t xml:space="preserve">: </w:t>
-      </w:r>
-      <w:r>
-        <w:rPr>
-          <w:rFonts w:ascii="SolaimanLipi" w:hAnsi="SolaimanLipi" w:cs="SolaimanLipi"/>
-          <w:sz w:val="24"/>
-          <w:sz w:val="24"/>
-          <w:szCs w:val="24"/>
-        </w:rPr>
-        <w:t xml:space="preserve">কণা ও প্রতিকণার লড়াই। </w:t>
-      </w:r>
-      <w:r>
-        <w:rPr>
-          <w:rFonts w:cs="SolaimanLipi" w:ascii="SolaimanLipi" w:hAnsi="SolaimanLipi"/>
-          <w:sz w:val="24"/>
-          <w:szCs w:val="24"/>
+          <w:rFonts w:ascii="SolaimanLipi" w:hAnsi="SolaimanLipi" w:eastAsia="Calibri" w:cs="SolaimanLipi" w:eastAsiaTheme="minorHAnsi"/>
+          <w:color w:val="auto"/>
+          <w:kern w:val="0"/>
+          <w:sz w:val="24"/>
+          <w:sz w:val="24"/>
+          <w:szCs w:val="24"/>
+          <w:lang w:val="en-US" w:eastAsia="en-US" w:bidi="ar-SA"/>
+        </w:rPr>
+        <w:t xml:space="preserve">কোয়ান্টাম ফিল্ড থিওরি তৈরির নিখুঁত এক ছক আঁকেন ডিরাক। </w:t>
+      </w:r>
+      <w:r>
+        <w:rPr>
+          <w:rFonts w:ascii="SolaimanLipi" w:hAnsi="SolaimanLipi" w:eastAsia="Calibri" w:cs="SolaimanLipi" w:eastAsiaTheme="minorHAnsi"/>
+          <w:color w:val="auto"/>
+          <w:kern w:val="0"/>
+          <w:sz w:val="24"/>
+          <w:sz w:val="24"/>
+          <w:szCs w:val="24"/>
+          <w:lang w:val="en-US" w:eastAsia="en-US" w:bidi="ar-SA"/>
+        </w:rPr>
+        <w:t xml:space="preserve">একটি চিরায়ত ফিল্ড </w:t>
+      </w:r>
+      <w:r>
+        <w:rPr>
+          <w:rFonts w:eastAsia="Calibri" w:cs="SolaimanLipi" w:ascii="SolaimanLipi" w:hAnsi="SolaimanLipi" w:eastAsiaTheme="minorHAnsi"/>
+          <w:color w:val="auto"/>
+          <w:kern w:val="0"/>
+          <w:sz w:val="24"/>
+          <w:szCs w:val="24"/>
+          <w:lang w:val="en-US" w:eastAsia="en-US" w:bidi="ar-SA"/>
         </w:rPr>
         <w:t>(</w:t>
       </w:r>
       <w:r>
         <w:rPr>
-          <w:rFonts w:ascii="SolaimanLipi" w:hAnsi="SolaimanLipi" w:cs="SolaimanLipi"/>
-          <w:sz w:val="24"/>
-          <w:sz w:val="24"/>
-          <w:szCs w:val="24"/>
-        </w:rPr>
-        <w:t xml:space="preserve">অনলাইনে পড়ুন এখানে </w:t>
-      </w:r>
-      <w:r>
-        <w:rPr>
-          <w:rFonts w:cs="SolaimanLipi" w:ascii="SolaimanLipi" w:hAnsi="SolaimanLipi"/>
-          <w:sz w:val="24"/>
-          <w:szCs w:val="24"/>
-        </w:rPr>
-        <w:t>)</w:t>
-      </w:r>
-      <w:r>
-        <w:rPr>
-          <w:rFonts w:ascii="SolaimanLipi" w:hAnsi="SolaimanLipi" w:cs="SolaimanLipi"/>
-          <w:sz w:val="24"/>
-          <w:sz w:val="24"/>
-          <w:szCs w:val="24"/>
-        </w:rPr>
-        <w:t xml:space="preserve">। </w:t>
+          <w:rFonts w:ascii="SolaimanLipi" w:hAnsi="SolaimanLipi" w:eastAsia="Calibri" w:cs="SolaimanLipi" w:eastAsiaTheme="minorHAnsi"/>
+          <w:color w:val="auto"/>
+          <w:kern w:val="0"/>
+          <w:sz w:val="24"/>
+          <w:sz w:val="24"/>
+          <w:szCs w:val="24"/>
+          <w:lang w:val="en-US" w:eastAsia="en-US" w:bidi="ar-SA"/>
+        </w:rPr>
+        <w:t>যেমন ম্যাক্সওয়েলের চৌম্বক ক্ষেত্র</w:t>
+      </w:r>
+      <w:r>
+        <w:rPr>
+          <w:rFonts w:eastAsia="Calibri" w:cs="SolaimanLipi" w:ascii="SolaimanLipi" w:hAnsi="SolaimanLipi" w:eastAsiaTheme="minorHAnsi"/>
+          <w:color w:val="auto"/>
+          <w:kern w:val="0"/>
+          <w:sz w:val="24"/>
+          <w:szCs w:val="24"/>
+          <w:lang w:val="en-US" w:eastAsia="en-US" w:bidi="ar-SA"/>
+        </w:rPr>
+        <w:t xml:space="preserve">) </w:t>
+      </w:r>
+      <w:r>
+        <w:rPr>
+          <w:rFonts w:ascii="SolaimanLipi" w:hAnsi="SolaimanLipi" w:eastAsia="Calibri" w:cs="SolaimanLipi" w:eastAsiaTheme="minorHAnsi"/>
+          <w:color w:val="auto"/>
+          <w:kern w:val="0"/>
+          <w:sz w:val="24"/>
+          <w:sz w:val="24"/>
+          <w:szCs w:val="24"/>
+          <w:lang w:val="en-US" w:eastAsia="en-US" w:bidi="ar-SA"/>
+        </w:rPr>
+        <w:t xml:space="preserve">দিয়ে শ‌‌‌ুরু করুন। এবার এর মোট শক্তি বের করুন। এটাই এর </w:t>
+      </w:r>
+      <w:r>
+        <w:rPr>
+          <w:rFonts w:ascii="SolaimanLipi" w:hAnsi="SolaimanLipi" w:eastAsia="Calibri" w:cs="SolaimanLipi" w:eastAsiaTheme="minorHAnsi"/>
+          <w:color w:val="auto"/>
+          <w:kern w:val="0"/>
+          <w:sz w:val="24"/>
+          <w:sz w:val="24"/>
+          <w:szCs w:val="24"/>
+          <w:lang w:val="en-US" w:eastAsia="en-US" w:bidi="ar-SA"/>
+        </w:rPr>
+        <w:t xml:space="preserve">হ্যামিল্টোনিয়ান। এবার একে কোয়ান্টাম রূপ দান করে সুসংহত করুন। সেজন্য লাগবে দুটি গাণিতিক কৌশল। এ কৌশলগুলো জানে কীভাবে চিরয়াত বৈশিষ্ট্যকে কোয়ান্টাম বৈশিষ্ট্যে রূপান্তরিত করতে হয়। এছাড়াও এ কৌশলগুলো জন্ম দেয় ফিল্ড কোয়ান্টার। যাকে সৃষ্টি বা ধ্বংস করা যায়। তবে এর সবকিছুই করা হয় চিরায়ত তত্ত্বের কাঠামো ঠিক রেখেই। </w:t>
       </w:r>
     </w:p>
     <w:p>
@@ -3178,11 +3322,70 @@
         <w:ind w:left="0" w:hanging="0"/>
         <w:jc w:val="left"/>
         <w:rPr>
-          <w:rFonts w:ascii="SolaimanLipi" w:hAnsi="SolaimanLipi" w:cs="SolaimanLipi"/>
+          <w:rFonts w:cs="SolaimanLipi"/>
         </w:rPr>
       </w:pPr>
       <w:r>
-        <w:rPr/>
+        <w:rPr>
+          <w:rFonts w:ascii="SolaimanLipi" w:hAnsi="SolaimanLipi" w:eastAsia="Calibri" w:cs="SolaimanLipi" w:eastAsiaTheme="minorHAnsi"/>
+          <w:color w:val="auto"/>
+          <w:kern w:val="0"/>
+          <w:sz w:val="24"/>
+          <w:sz w:val="24"/>
+          <w:szCs w:val="24"/>
+          <w:lang w:val="en-US" w:eastAsia="en-US" w:bidi="ar-SA"/>
+        </w:rPr>
+        <w:t xml:space="preserve">এই ছকেরই নাম আদর্শ কোয়ান্টায়ন </w:t>
+      </w:r>
+      <w:r>
+        <w:rPr>
+          <w:rFonts w:eastAsia="Calibri" w:cs="SolaimanLipi" w:ascii="SolaimanLipi" w:hAnsi="SolaimanLipi" w:eastAsiaTheme="minorHAnsi"/>
+          <w:color w:val="auto"/>
+          <w:kern w:val="0"/>
+          <w:sz w:val="24"/>
+          <w:szCs w:val="24"/>
+          <w:lang w:val="en-US" w:eastAsia="en-US" w:bidi="ar-SA"/>
+        </w:rPr>
+        <w:t>(canonical quantization)</w:t>
+      </w:r>
+      <w:r>
+        <w:rPr>
+          <w:rFonts w:ascii="SolaimanLipi" w:hAnsi="SolaimanLipi" w:eastAsia="Calibri" w:cs="SolaimanLipi" w:eastAsiaTheme="minorHAnsi"/>
+          <w:color w:val="auto"/>
+          <w:kern w:val="0"/>
+          <w:sz w:val="24"/>
+          <w:sz w:val="24"/>
+          <w:szCs w:val="24"/>
+          <w:lang w:val="en-US" w:eastAsia="en-US" w:bidi="ar-SA"/>
+        </w:rPr>
+        <w:t xml:space="preserve">। এ প্রক্রিয়ায় কোয়ান্টাম ফিল্ড থিওরি দিয়ে চিরায়ত তত্ত্বের খুব কাছাকছি প্রাথমকি একটি মান পাওয়া যায়। এ পদ্ধতিই আসলে ডিরাকের </w:t>
+      </w:r>
+      <w:r>
+        <w:rPr>
+          <w:rFonts w:ascii="SolaimanLipi" w:hAnsi="SolaimanLipi" w:eastAsia="Calibri" w:cs="SolaimanLipi" w:eastAsiaTheme="minorHAnsi"/>
+          <w:i/>
+          <w:i/>
+          <w:iCs/>
+          <w:color w:val="auto"/>
+          <w:kern w:val="0"/>
+          <w:sz w:val="24"/>
+          <w:sz w:val="24"/>
+          <w:szCs w:val="24"/>
+          <w:lang w:val="en-US" w:eastAsia="en-US" w:bidi="ar-SA"/>
+        </w:rPr>
+        <w:t xml:space="preserve">লেকচারস অন কোয়ান্টাম মেকানিক্স </w:t>
+      </w:r>
+      <w:r>
+        <w:rPr>
+          <w:rFonts w:ascii="SolaimanLipi" w:hAnsi="SolaimanLipi" w:eastAsia="Calibri" w:cs="SolaimanLipi" w:eastAsiaTheme="minorHAnsi"/>
+          <w:color w:val="auto"/>
+          <w:kern w:val="0"/>
+          <w:sz w:val="24"/>
+          <w:sz w:val="24"/>
+          <w:szCs w:val="24"/>
+          <w:lang w:val="en-US" w:eastAsia="en-US" w:bidi="ar-SA"/>
+        </w:rPr>
+        <w:t xml:space="preserve">বইয়ের বিষয়বস্তু। </w:t>
       </w:r>
     </w:p>
     <w:p>
@@ -3194,42 +3397,112 @@
         <w:ind w:left="0" w:hanging="0"/>
         <w:jc w:val="left"/>
         <w:rPr>
-          <w:rFonts w:ascii="SolaimanLipi" w:hAnsi="SolaimanLipi" w:cs="SolaimanLipi"/>
+          <w:rFonts w:cs="SolaimanLipi"/>
         </w:rPr>
       </w:pPr>
       <w:r>
         <w:rPr>
-          <w:rFonts w:ascii="SolaimanLipi" w:hAnsi="SolaimanLipi" w:cs="SolaimanLipi"/>
-          <w:sz w:val="24"/>
-          <w:sz w:val="24"/>
-          <w:szCs w:val="24"/>
-        </w:rPr>
-        <w:t xml:space="preserve">টীকা </w:t>
-      </w:r>
-      <w:r>
-        <w:rPr>
-          <w:rFonts w:cs="SolaimanLipi" w:ascii="SolaimanLipi" w:hAnsi="SolaimanLipi"/>
-          <w:sz w:val="24"/>
-          <w:szCs w:val="24"/>
-        </w:rPr>
-        <w:t>(</w:t>
-      </w:r>
-      <w:r>
-        <w:rPr>
-          <w:rFonts w:ascii="SolaimanLipi" w:hAnsi="SolaimanLipi" w:cs="SolaimanLipi"/>
-          <w:sz w:val="24"/>
-          <w:sz w:val="24"/>
-          <w:szCs w:val="24"/>
-        </w:rPr>
-        <w:t>লেখক</w:t>
-      </w:r>
-      <w:r>
-        <w:rPr>
-          <w:rFonts w:cs="SolaimanLipi" w:ascii="SolaimanLipi" w:hAnsi="SolaimanLipi"/>
-          <w:sz w:val="24"/>
-          <w:szCs w:val="24"/>
-        </w:rPr>
-        <w:t xml:space="preserve">) </w:t>
+          <w:rFonts w:ascii="SolaimanLipi" w:hAnsi="SolaimanLipi" w:eastAsia="Calibri" w:cs="SolaimanLipi" w:eastAsiaTheme="minorHAnsi"/>
+          <w:color w:val="auto"/>
+          <w:kern w:val="0"/>
+          <w:sz w:val="24"/>
+          <w:sz w:val="24"/>
+          <w:szCs w:val="24"/>
+          <w:lang w:val="en-US" w:eastAsia="en-US" w:bidi="ar-SA"/>
+        </w:rPr>
+        <w:t xml:space="preserve">কোয়ান্টাম মহাকর্ষ তত্ত্বের প্রথম রাস্তাটি ডিরাকের ছক মেনেই বানানো। কাজ শুরু হয় সার্বিক আপেক্ষিকতা দিয়ে। আইনস্টাইনের মহকর্ষীয় ক্ষেত্র সমীকরণকে ঢুকিয়ে দেওয়া হয় এক গুচ্ছ চিরায়ত হ্যামিল্টোনিয়ানের ভেতর। এভাবেই হয় কাজের সূচনা। সার্বিক আপেক্ষিকতার এ গতিশীল বহিঃপ্রকাশকে অনেকসময় বলে জ্যামিতিগতিবিদ্যা </w:t>
+      </w:r>
+      <w:r>
+        <w:rPr>
+          <w:rFonts w:eastAsia="Calibri" w:cs="SolaimanLipi" w:ascii="SolaimanLipi" w:hAnsi="SolaimanLipi" w:eastAsiaTheme="minorHAnsi"/>
+          <w:color w:val="auto"/>
+          <w:kern w:val="0"/>
+          <w:sz w:val="24"/>
+          <w:szCs w:val="24"/>
+          <w:lang w:val="en-US" w:eastAsia="en-US" w:bidi="ar-SA"/>
+        </w:rPr>
+        <w:t>(geometrodynamics)</w:t>
+      </w:r>
+      <w:r>
+        <w:rPr>
+          <w:rFonts w:ascii="SolaimanLipi" w:hAnsi="SolaimanLipi" w:eastAsia="Calibri" w:cs="SolaimanLipi" w:eastAsiaTheme="minorHAnsi"/>
+          <w:color w:val="auto"/>
+          <w:kern w:val="0"/>
+          <w:sz w:val="24"/>
+          <w:sz w:val="24"/>
+          <w:szCs w:val="24"/>
+          <w:lang w:val="en-US" w:eastAsia="en-US" w:bidi="ar-SA"/>
+        </w:rPr>
+        <w:t xml:space="preserve">। ঠিক যেভাবে ইলেকট্রিক চার্জের মিথস্ক্রিয়া আলোচিত হয় কোয়ান্টাম তড়িৎগতিবিদ্যায় </w:t>
+      </w:r>
+      <w:r>
+        <w:rPr>
+          <w:rFonts w:eastAsia="Calibri" w:cs="SolaimanLipi" w:ascii="SolaimanLipi" w:hAnsi="SolaimanLipi" w:eastAsiaTheme="minorHAnsi"/>
+          <w:color w:val="auto"/>
+          <w:kern w:val="0"/>
+          <w:sz w:val="24"/>
+          <w:szCs w:val="24"/>
+          <w:lang w:val="en-US" w:eastAsia="en-US" w:bidi="ar-SA"/>
+        </w:rPr>
+        <w:t>(QED)</w:t>
+      </w:r>
+      <w:r>
+        <w:rPr>
+          <w:rFonts w:ascii="SolaimanLipi" w:hAnsi="SolaimanLipi" w:eastAsia="Calibri" w:cs="SolaimanLipi" w:eastAsiaTheme="minorHAnsi"/>
+          <w:color w:val="auto"/>
+          <w:kern w:val="0"/>
+          <w:sz w:val="24"/>
+          <w:sz w:val="24"/>
+          <w:szCs w:val="24"/>
+          <w:lang w:val="en-US" w:eastAsia="en-US" w:bidi="ar-SA"/>
+        </w:rPr>
+        <w:t>। তো</w:t>
+      </w:r>
+      <w:r>
+        <w:rPr>
+          <w:rFonts w:eastAsia="Calibri" w:cs="SolaimanLipi" w:ascii="SolaimanLipi" w:hAnsi="SolaimanLipi" w:eastAsiaTheme="minorHAnsi"/>
+          <w:color w:val="auto"/>
+          <w:kern w:val="0"/>
+          <w:sz w:val="24"/>
+          <w:szCs w:val="24"/>
+          <w:lang w:val="en-US" w:eastAsia="en-US" w:bidi="ar-SA"/>
+        </w:rPr>
+        <w:t xml:space="preserve">, </w:t>
+      </w:r>
+      <w:r>
+        <w:rPr>
+          <w:rFonts w:ascii="SolaimanLipi" w:hAnsi="SolaimanLipi" w:eastAsia="Calibri" w:cs="SolaimanLipi" w:eastAsiaTheme="minorHAnsi"/>
+          <w:color w:val="auto"/>
+          <w:kern w:val="0"/>
+          <w:sz w:val="24"/>
+          <w:sz w:val="24"/>
+          <w:szCs w:val="24"/>
+          <w:lang w:val="en-US" w:eastAsia="en-US" w:bidi="ar-SA"/>
+        </w:rPr>
+        <w:t xml:space="preserve">এর পর প্রয়োজন অনুসারে আদর্শ কোয়ান্টায়ন ব্যবহার করে সুসংহত করা হয়। ফলে আমরা </w:t>
+      </w:r>
+      <w:r>
+        <w:rPr>
+          <w:rFonts w:eastAsia="Calibri" w:cs="SolaimanLipi" w:ascii="SolaimanLipi" w:hAnsi="SolaimanLipi" w:eastAsiaTheme="minorHAnsi"/>
+          <w:color w:val="auto"/>
+          <w:kern w:val="0"/>
+          <w:sz w:val="24"/>
+          <w:szCs w:val="24"/>
+          <w:lang w:val="en-US" w:eastAsia="en-US" w:bidi="ar-SA"/>
+        </w:rPr>
+        <w:t>QED-</w:t>
+      </w:r>
+      <w:r>
+        <w:rPr>
+          <w:rFonts w:ascii="SolaimanLipi" w:hAnsi="SolaimanLipi" w:eastAsia="Calibri" w:cs="SolaimanLipi" w:eastAsiaTheme="minorHAnsi"/>
+          <w:color w:val="auto"/>
+          <w:kern w:val="0"/>
+          <w:sz w:val="24"/>
+          <w:sz w:val="24"/>
+          <w:szCs w:val="24"/>
+          <w:lang w:val="en-US" w:eastAsia="en-US" w:bidi="ar-SA"/>
+        </w:rPr>
+        <w:t xml:space="preserve">এর মতো করে কোয়ান্টাম জ্যামিতিগতিবিদ্যা পাই। </w:t>
       </w:r>
     </w:p>
     <w:p>
@@ -3241,144 +3514,66 @@
         <w:ind w:left="0" w:hanging="0"/>
         <w:jc w:val="left"/>
         <w:rPr>
-          <w:rFonts w:ascii="SolaimanLipi" w:hAnsi="SolaimanLipi" w:cs="SolaimanLipi"/>
+          <w:rFonts w:cs="SolaimanLipi"/>
         </w:rPr>
       </w:pPr>
       <w:r>
         <w:rPr>
-          <w:rFonts w:cs="SolaimanLipi" w:ascii="SolaimanLipi" w:hAnsi="SolaimanLipi"/>
-          <w:sz w:val="24"/>
-          <w:szCs w:val="24"/>
-        </w:rPr>
-        <w:t>*</w:t>
-      </w:r>
-      <w:r>
-        <w:rPr>
-          <w:rFonts w:ascii="SolaimanLipi" w:hAnsi="SolaimanLipi" w:cs="SolaimanLipi"/>
-          <w:sz w:val="24"/>
-          <w:sz w:val="24"/>
-          <w:szCs w:val="24"/>
-        </w:rPr>
-        <w:t xml:space="preserve">১। সত্যি বলতে এগুলো সময়ের কোয়ান্টাম ফ্লাকচুয়েশন নয়। তবে তার সাথে মিল আছে কিছুটা। কোয়ান্টাম ক্ষেত্রের সর্বনিম্ন শক্তিস্তরের </w:t>
-      </w:r>
-      <w:r>
-        <w:rPr>
-          <w:rFonts w:cs="SolaimanLipi" w:ascii="SolaimanLipi" w:hAnsi="SolaimanLipi"/>
-          <w:sz w:val="24"/>
-          <w:szCs w:val="24"/>
-        </w:rPr>
-        <w:t>(</w:t>
-      </w:r>
-      <w:r>
-        <w:rPr>
-          <w:rFonts w:ascii="SolaimanLipi" w:hAnsi="SolaimanLipi" w:cs="SolaimanLipi"/>
-          <w:sz w:val="24"/>
-          <w:sz w:val="24"/>
-          <w:szCs w:val="24"/>
-        </w:rPr>
-        <w:t>ভ্যাকুয়াম</w:t>
-      </w:r>
-      <w:r>
-        <w:rPr>
-          <w:rFonts w:cs="SolaimanLipi" w:ascii="SolaimanLipi" w:hAnsi="SolaimanLipi"/>
-          <w:sz w:val="24"/>
-          <w:szCs w:val="24"/>
-        </w:rPr>
-        <w:t xml:space="preserve">) </w:t>
-      </w:r>
-      <w:r>
-        <w:rPr>
-          <w:rFonts w:ascii="SolaimanLipi" w:hAnsi="SolaimanLipi" w:cs="SolaimanLipi"/>
-          <w:sz w:val="24"/>
-          <w:sz w:val="24"/>
-          <w:szCs w:val="24"/>
-        </w:rPr>
-        <w:t xml:space="preserve">শক্তি শূন্য হতে পারে না </w:t>
-      </w:r>
-      <w:r>
-        <w:rPr>
-          <w:rFonts w:cs="SolaimanLipi" w:ascii="SolaimanLipi" w:hAnsi="SolaimanLipi"/>
-          <w:sz w:val="24"/>
-          <w:szCs w:val="24"/>
-        </w:rPr>
-        <w:t>(</w:t>
-      </w:r>
-      <w:r>
-        <w:rPr>
-          <w:rFonts w:ascii="SolaimanLipi" w:hAnsi="SolaimanLipi" w:cs="SolaimanLipi"/>
-          <w:sz w:val="24"/>
-          <w:sz w:val="24"/>
-          <w:szCs w:val="24"/>
-        </w:rPr>
-        <w:t>এটা চতুর্থ অধ্যায়ে আলোচনা করা হয়েছে</w:t>
-      </w:r>
-      <w:r>
-        <w:rPr>
-          <w:rFonts w:cs="SolaimanLipi" w:ascii="SolaimanLipi" w:hAnsi="SolaimanLipi"/>
-          <w:sz w:val="24"/>
-          <w:szCs w:val="24"/>
-        </w:rPr>
-        <w:t>)</w:t>
-      </w:r>
-      <w:r>
-        <w:rPr>
-          <w:rFonts w:ascii="SolaimanLipi" w:hAnsi="SolaimanLipi" w:cs="SolaimanLipi"/>
-          <w:sz w:val="24"/>
-          <w:sz w:val="24"/>
-          <w:szCs w:val="24"/>
-        </w:rPr>
-        <w:t>। বরং এর থাকে একটি গর শক্তি। যার নাম শূন্য</w:t>
-      </w:r>
-      <w:r>
-        <w:rPr>
-          <w:rFonts w:cs="SolaimanLipi" w:ascii="SolaimanLipi" w:hAnsi="SolaimanLipi"/>
-          <w:sz w:val="24"/>
-          <w:szCs w:val="24"/>
+          <w:rFonts w:ascii="SolaimanLipi" w:hAnsi="SolaimanLipi" w:eastAsia="Calibri" w:cs="SolaimanLipi" w:eastAsiaTheme="minorHAnsi"/>
+          <w:color w:val="auto"/>
+          <w:kern w:val="0"/>
+          <w:sz w:val="24"/>
+          <w:sz w:val="24"/>
+          <w:szCs w:val="24"/>
+          <w:lang w:val="en-US" w:eastAsia="en-US" w:bidi="ar-SA"/>
+        </w:rPr>
+        <w:t>তবে সার্বিক আপেক্ষিকতার স্থান</w:t>
+      </w:r>
+      <w:r>
+        <w:rPr>
+          <w:rFonts w:eastAsia="Calibri" w:cs="SolaimanLipi" w:ascii="SolaimanLipi" w:hAnsi="SolaimanLipi" w:eastAsiaTheme="minorHAnsi"/>
+          <w:color w:val="auto"/>
+          <w:kern w:val="0"/>
+          <w:sz w:val="24"/>
+          <w:szCs w:val="24"/>
+          <w:lang w:val="en-US" w:eastAsia="en-US" w:bidi="ar-SA"/>
         </w:rPr>
         <w:t>-</w:t>
       </w:r>
       <w:r>
         <w:rPr>
-          <w:rFonts w:ascii="SolaimanLipi" w:hAnsi="SolaimanLipi" w:cs="SolaimanLipi"/>
-          <w:sz w:val="24"/>
-          <w:sz w:val="24"/>
-          <w:szCs w:val="24"/>
-        </w:rPr>
-        <w:t xml:space="preserve">বিন্দুর শক্তি </w:t>
-      </w:r>
-      <w:r>
-        <w:rPr>
-          <w:rFonts w:cs="SolaimanLipi" w:ascii="SolaimanLipi" w:hAnsi="SolaimanLipi"/>
-          <w:sz w:val="24"/>
-          <w:szCs w:val="24"/>
-        </w:rPr>
-        <w:t>(zero-point energy)</w:t>
-      </w:r>
-      <w:r>
-        <w:rPr>
-          <w:rFonts w:ascii="SolaimanLipi" w:hAnsi="SolaimanLipi" w:cs="SolaimanLipi"/>
-          <w:sz w:val="24"/>
-          <w:sz w:val="24"/>
-          <w:szCs w:val="24"/>
-        </w:rPr>
-        <w:t>। প্রত্যেকটি আলাদা কোয়ান্টাম ক্ষেত্রের শূন্য</w:t>
-      </w:r>
-      <w:r>
-        <w:rPr>
-          <w:rFonts w:cs="SolaimanLipi" w:ascii="SolaimanLipi" w:hAnsi="SolaimanLipi"/>
-          <w:sz w:val="24"/>
-          <w:szCs w:val="24"/>
+          <w:rFonts w:ascii="SolaimanLipi" w:hAnsi="SolaimanLipi" w:eastAsia="Calibri" w:cs="SolaimanLipi" w:eastAsiaTheme="minorHAnsi"/>
+          <w:color w:val="auto"/>
+          <w:kern w:val="0"/>
+          <w:sz w:val="24"/>
+          <w:sz w:val="24"/>
+          <w:szCs w:val="24"/>
+          <w:lang w:val="en-US" w:eastAsia="en-US" w:bidi="ar-SA"/>
+        </w:rPr>
+        <w:t>কাল সক্রিয় ভূমিকা পালন করে। ওদিকে তড়িচ্চুম্বকত্বের স্থান</w:t>
+      </w:r>
+      <w:r>
+        <w:rPr>
+          <w:rFonts w:eastAsia="Calibri" w:cs="SolaimanLipi" w:ascii="SolaimanLipi" w:hAnsi="SolaimanLipi" w:eastAsiaTheme="minorHAnsi"/>
+          <w:color w:val="auto"/>
+          <w:kern w:val="0"/>
+          <w:sz w:val="24"/>
+          <w:szCs w:val="24"/>
+          <w:lang w:val="en-US" w:eastAsia="en-US" w:bidi="ar-SA"/>
         </w:rPr>
         <w:t>-</w:t>
       </w:r>
       <w:r>
         <w:rPr>
-          <w:rFonts w:ascii="SolaimanLipi" w:hAnsi="SolaimanLipi" w:cs="SolaimanLipi"/>
-          <w:sz w:val="24"/>
-          <w:sz w:val="24"/>
-          <w:szCs w:val="24"/>
-        </w:rPr>
-        <w:t xml:space="preserve">বিন্দুর শক্তি যোগ করে ভ্যাকুয়াম এনার্জির ঘনত্বের একটি তাত্ত্বিক হিসাব পাওয়া যায়। </w:t>
+          <w:rFonts w:ascii="SolaimanLipi" w:hAnsi="SolaimanLipi" w:eastAsia="Calibri" w:cs="SolaimanLipi" w:eastAsiaTheme="minorHAnsi"/>
+          <w:color w:val="auto"/>
+          <w:kern w:val="0"/>
+          <w:sz w:val="24"/>
+          <w:sz w:val="24"/>
+          <w:szCs w:val="24"/>
+          <w:lang w:val="en-US" w:eastAsia="en-US" w:bidi="ar-SA"/>
+        </w:rPr>
+        <w:t xml:space="preserve">কাল কাজ করে পরোক্ষভাবে। ফলে এখান থেকে আমরা খুবই ভিন্ন ধরনের একটি সম্ভাবনা পাই। </w:t>
       </w:r>
     </w:p>
     <w:p>
@@ -3390,51 +3585,686 @@
         <w:ind w:left="0" w:hanging="0"/>
         <w:jc w:val="left"/>
         <w:rPr>
-          <w:rFonts w:ascii="SolaimanLipi" w:hAnsi="SolaimanLipi" w:cs="SolaimanLipi"/>
+          <w:rFonts w:ascii="SolaimanLipi" w:hAnsi="SolaimanLipi" w:eastAsia="Calibri" w:cs="SolaimanLipi" w:eastAsiaTheme="minorHAnsi"/>
+          <w:color w:val="auto"/>
+          <w:kern w:val="0"/>
+          <w:sz w:val="24"/>
+          <w:szCs w:val="24"/>
+          <w:lang w:val="en-US" w:eastAsia="en-US" w:bidi="ar-SA"/>
         </w:rPr>
       </w:pPr>
       <w:r>
         <w:rPr>
-          <w:rFonts w:eastAsia="Calibri" w:cs="SolaimanLipi" w:ascii="SolaimanLipi" w:hAnsi="SolaimanLipi" w:eastAsiaTheme="minorHAnsi"/>
-          <w:color w:val="auto"/>
-          <w:kern w:val="0"/>
-          <w:sz w:val="24"/>
-          <w:szCs w:val="24"/>
-          <w:lang w:val="en-US" w:eastAsia="en-US" w:bidi="ar-SA"/>
-        </w:rPr>
-        <w:t>*</w:t>
-      </w:r>
-      <w:r>
-        <w:rPr>
-          <w:rFonts w:ascii="SolaimanLipi" w:hAnsi="SolaimanLipi" w:eastAsia="Calibri" w:cs="SolaimanLipi" w:eastAsiaTheme="minorHAnsi"/>
-          <w:color w:val="auto"/>
-          <w:kern w:val="0"/>
-          <w:sz w:val="24"/>
-          <w:sz w:val="24"/>
-          <w:szCs w:val="24"/>
-          <w:lang w:val="en-US" w:eastAsia="en-US" w:bidi="ar-SA"/>
-        </w:rPr>
-        <w:t xml:space="preserve">২। তবে বিজ্ঞানে শেষ কথা বলে কিছু নেই। আরও বিস্তারিত দেখুন ১৪শ অধ্যায়ে। </w:t>
-      </w:r>
-      <w:r>
-        <w:rPr>
-          <w:rFonts w:ascii="SolaimanLipi" w:hAnsi="SolaimanLipi" w:cs="SolaimanLipi"/>
-          <w:sz w:val="24"/>
-          <w:sz w:val="24"/>
-          <w:szCs w:val="24"/>
-        </w:rPr>
-        <w:t xml:space="preserve"> </w:t>
-      </w:r>
-      <w:r>
-        <w:br w:type="page"/>
+          <w:rFonts w:cs="SolaimanLipi"/>
+        </w:rPr>
       </w:r>
     </w:p>
     <w:p>
       <w:pPr>
         <w:pStyle w:val="Normal"/>
+        <w:widowControl/>
+        <w:bidi w:val="0"/>
         <w:spacing w:before="0" w:after="200"/>
-        <w:jc w:val="center"/>
+        <w:ind w:left="0" w:hanging="0"/>
+        <w:jc w:val="left"/>
+        <w:rPr>
+          <w:rFonts w:ascii="SolaimanLipi" w:hAnsi="SolaimanLipi" w:cs="SolaimanLipi"/>
+        </w:rPr>
+      </w:pPr>
+      <w:r>
+        <w:rPr>
+          <w:rFonts w:ascii="SolaimanLipi" w:hAnsi="SolaimanLipi" w:cs="SolaimanLipi"/>
+          <w:sz w:val="24"/>
+          <w:sz w:val="24"/>
+          <w:szCs w:val="24"/>
+        </w:rPr>
+        <w:t xml:space="preserve">টীকা </w:t>
+      </w:r>
+      <w:r>
+        <w:rPr>
+          <w:rFonts w:cs="SolaimanLipi" w:ascii="SolaimanLipi" w:hAnsi="SolaimanLipi"/>
+          <w:sz w:val="24"/>
+          <w:szCs w:val="24"/>
+        </w:rPr>
+        <w:t>(</w:t>
+      </w:r>
+      <w:r>
+        <w:rPr>
+          <w:rFonts w:ascii="SolaimanLipi" w:hAnsi="SolaimanLipi" w:cs="SolaimanLipi"/>
+          <w:sz w:val="24"/>
+          <w:sz w:val="24"/>
+          <w:szCs w:val="24"/>
+        </w:rPr>
+        <w:t>অনুবাদক</w:t>
+      </w:r>
+      <w:r>
+        <w:rPr>
+          <w:rFonts w:cs="SolaimanLipi" w:ascii="SolaimanLipi" w:hAnsi="SolaimanLipi"/>
+          <w:sz w:val="24"/>
+          <w:szCs w:val="24"/>
+        </w:rPr>
+        <w:t xml:space="preserve">) </w:t>
+      </w:r>
+    </w:p>
+    <w:p>
+      <w:pPr>
+        <w:pStyle w:val="Normal"/>
+        <w:widowControl/>
+        <w:bidi w:val="0"/>
+        <w:spacing w:before="0" w:after="200"/>
+        <w:ind w:left="0" w:hanging="0"/>
+        <w:jc w:val="left"/>
+        <w:rPr>
+          <w:rFonts w:ascii="SolaimanLipi" w:hAnsi="SolaimanLipi" w:cs="SolaimanLipi"/>
+        </w:rPr>
+      </w:pPr>
+      <w:r>
+        <w:rPr>
+          <w:rFonts w:cs="SolaimanLipi" w:ascii="SolaimanLipi" w:hAnsi="SolaimanLipi"/>
+          <w:sz w:val="24"/>
+          <w:szCs w:val="24"/>
+        </w:rPr>
+        <w:t>#</w:t>
+      </w:r>
+      <w:r>
+        <w:rPr>
+          <w:rFonts w:ascii="SolaimanLipi" w:hAnsi="SolaimanLipi" w:cs="SolaimanLipi"/>
+          <w:sz w:val="24"/>
+          <w:sz w:val="24"/>
+          <w:szCs w:val="24"/>
+        </w:rPr>
+        <w:t>১। প্রতিকণা নিয়ে আরও জানতে পড়ুন অনুবাদকের বিজ্ঞানচিন্তায় প্রকাশিত লেখা</w:t>
+      </w:r>
+      <w:r>
+        <w:rPr>
+          <w:rFonts w:cs="SolaimanLipi" w:ascii="SolaimanLipi" w:hAnsi="SolaimanLipi"/>
+          <w:sz w:val="24"/>
+          <w:szCs w:val="24"/>
+        </w:rPr>
+        <w:t xml:space="preserve">: </w:t>
+      </w:r>
+      <w:r>
+        <w:rPr>
+          <w:rFonts w:ascii="SolaimanLipi" w:hAnsi="SolaimanLipi" w:cs="SolaimanLipi"/>
+          <w:sz w:val="24"/>
+          <w:sz w:val="24"/>
+          <w:szCs w:val="24"/>
+        </w:rPr>
+        <w:t xml:space="preserve">কণা ও প্রতিকণার লড়াই। </w:t>
+      </w:r>
+      <w:r>
+        <w:rPr>
+          <w:rFonts w:cs="SolaimanLipi" w:ascii="SolaimanLipi" w:hAnsi="SolaimanLipi"/>
+          <w:sz w:val="24"/>
+          <w:szCs w:val="24"/>
+        </w:rPr>
+        <w:t>(</w:t>
+      </w:r>
+      <w:r>
+        <w:rPr>
+          <w:rFonts w:ascii="SolaimanLipi" w:hAnsi="SolaimanLipi" w:cs="SolaimanLipi"/>
+          <w:sz w:val="24"/>
+          <w:sz w:val="24"/>
+          <w:szCs w:val="24"/>
+        </w:rPr>
+        <w:t xml:space="preserve">অনলাইনে পড়ুন এখানে </w:t>
+      </w:r>
+      <w:r>
+        <w:rPr>
+          <w:rFonts w:cs="SolaimanLipi" w:ascii="SolaimanLipi" w:hAnsi="SolaimanLipi"/>
+          <w:sz w:val="24"/>
+          <w:szCs w:val="24"/>
+        </w:rPr>
+        <w:t>)</w:t>
+      </w:r>
+      <w:r>
+        <w:rPr>
+          <w:rFonts w:ascii="SolaimanLipi" w:hAnsi="SolaimanLipi" w:cs="SolaimanLipi"/>
+          <w:sz w:val="24"/>
+          <w:sz w:val="24"/>
+          <w:szCs w:val="24"/>
+        </w:rPr>
+        <w:t xml:space="preserve">। </w:t>
+      </w:r>
+    </w:p>
+    <w:p>
+      <w:pPr>
+        <w:pStyle w:val="Normal"/>
+        <w:widowControl/>
+        <w:bidi w:val="0"/>
+        <w:spacing w:before="0" w:after="200"/>
+        <w:ind w:left="0" w:hanging="0"/>
+        <w:jc w:val="left"/>
+        <w:rPr>
+          <w:rFonts w:ascii="SolaimanLipi" w:hAnsi="SolaimanLipi" w:cs="SolaimanLipi"/>
+        </w:rPr>
+      </w:pPr>
+      <w:r>
+        <w:rPr>
+          <w:rFonts w:cs="SolaimanLipi" w:ascii="SolaimanLipi" w:hAnsi="SolaimanLipi"/>
+          <w:sz w:val="24"/>
+          <w:szCs w:val="24"/>
+        </w:rPr>
+        <w:t>#</w:t>
+      </w:r>
+      <w:r>
+        <w:rPr>
+          <w:rFonts w:ascii="SolaimanLipi" w:hAnsi="SolaimanLipi" w:cs="SolaimanLipi"/>
+          <w:sz w:val="24"/>
+          <w:sz w:val="24"/>
+          <w:szCs w:val="24"/>
+        </w:rPr>
+        <w:t>২</w:t>
+      </w:r>
+      <w:r>
+        <w:rPr>
+          <w:rFonts w:ascii="SolaimanLipi" w:hAnsi="SolaimanLipi" w:cs="SolaimanLipi"/>
+          <w:sz w:val="24"/>
+          <w:sz w:val="24"/>
+          <w:szCs w:val="24"/>
+        </w:rPr>
+        <w:t xml:space="preserve">। </w:t>
+      </w:r>
+      <w:r>
+        <w:rPr>
+          <w:rFonts w:ascii="SolaimanLipi" w:hAnsi="SolaimanLipi" w:eastAsia="Calibri" w:cs="SolaimanLipi" w:eastAsiaTheme="minorHAnsi"/>
+          <w:color w:val="auto"/>
+          <w:kern w:val="0"/>
+          <w:sz w:val="24"/>
+          <w:sz w:val="24"/>
+          <w:szCs w:val="24"/>
+          <w:lang w:val="en-US" w:eastAsia="en-US" w:bidi="ar-SA"/>
+        </w:rPr>
+        <w:t>চিত্র ১৪</w:t>
+      </w:r>
+      <w:r>
+        <w:rPr>
+          <w:rFonts w:eastAsia="Calibri" w:cs="SolaimanLipi" w:ascii="SolaimanLipi" w:hAnsi="SolaimanLipi" w:eastAsiaTheme="minorHAnsi"/>
+          <w:color w:val="auto"/>
+          <w:kern w:val="0"/>
+          <w:sz w:val="24"/>
+          <w:szCs w:val="24"/>
+          <w:lang w:val="en-US" w:eastAsia="en-US" w:bidi="ar-SA"/>
+        </w:rPr>
+        <w:t>.</w:t>
+      </w:r>
+      <w:r>
+        <w:rPr>
+          <w:rFonts w:ascii="SolaimanLipi" w:hAnsi="SolaimanLipi" w:eastAsia="Calibri" w:cs="SolaimanLipi" w:eastAsiaTheme="minorHAnsi"/>
+          <w:color w:val="auto"/>
+          <w:kern w:val="0"/>
+          <w:sz w:val="24"/>
+          <w:sz w:val="24"/>
+          <w:szCs w:val="24"/>
+          <w:lang w:val="en-US" w:eastAsia="en-US" w:bidi="ar-SA"/>
+        </w:rPr>
+        <w:t>১</w:t>
+      </w:r>
+    </w:p>
+    <w:p>
+      <w:pPr>
+        <w:pStyle w:val="Normal"/>
+        <w:widowControl/>
+        <w:bidi w:val="0"/>
+        <w:spacing w:before="0" w:after="200"/>
+        <w:ind w:left="0" w:hanging="0"/>
+        <w:jc w:val="left"/>
+        <w:rPr>
+          <w:rFonts w:ascii="SolaimanLipi" w:hAnsi="SolaimanLipi" w:cs="SolaimanLipi"/>
+        </w:rPr>
+      </w:pPr>
+      <w:r>
+        <w:rPr>
+          <w:rFonts w:eastAsia="Calibri" w:cs="SolaimanLipi" w:ascii="SolaimanLipi" w:hAnsi="SolaimanLipi" w:eastAsiaTheme="minorHAnsi"/>
+          <w:color w:val="auto"/>
+          <w:kern w:val="0"/>
+          <w:sz w:val="24"/>
+          <w:szCs w:val="24"/>
+          <w:lang w:val="en-US" w:eastAsia="en-US" w:bidi="ar-SA"/>
+        </w:rPr>
+        <w:t xml:space="preserve">x </w:t>
+      </w:r>
+      <w:r>
+        <w:rPr>
+          <w:rFonts w:ascii="SolaimanLipi" w:hAnsi="SolaimanLipi" w:eastAsia="Calibri" w:cs="SolaimanLipi" w:eastAsiaTheme="minorHAnsi"/>
+          <w:color w:val="auto"/>
+          <w:kern w:val="0"/>
+          <w:sz w:val="24"/>
+          <w:sz w:val="24"/>
+          <w:szCs w:val="24"/>
+          <w:lang w:val="en-US" w:eastAsia="en-US" w:bidi="ar-SA"/>
+        </w:rPr>
+        <w:t xml:space="preserve">অক্ষে সময় ও </w:t>
+      </w:r>
+      <w:r>
+        <w:rPr>
+          <w:rFonts w:eastAsia="Calibri" w:cs="SolaimanLipi" w:ascii="SolaimanLipi" w:hAnsi="SolaimanLipi" w:eastAsiaTheme="minorHAnsi"/>
+          <w:color w:val="auto"/>
+          <w:kern w:val="0"/>
+          <w:sz w:val="24"/>
+          <w:szCs w:val="24"/>
+          <w:lang w:val="en-US" w:eastAsia="en-US" w:bidi="ar-SA"/>
+        </w:rPr>
+        <w:t xml:space="preserve">y </w:t>
+      </w:r>
+      <w:r>
+        <w:rPr>
+          <w:rFonts w:ascii="SolaimanLipi" w:hAnsi="SolaimanLipi" w:eastAsia="Calibri" w:cs="SolaimanLipi" w:eastAsiaTheme="minorHAnsi"/>
+          <w:color w:val="auto"/>
+          <w:kern w:val="0"/>
+          <w:sz w:val="24"/>
+          <w:sz w:val="24"/>
+          <w:szCs w:val="24"/>
+          <w:lang w:val="en-US" w:eastAsia="en-US" w:bidi="ar-SA"/>
+        </w:rPr>
+        <w:t xml:space="preserve">অক্ষে দোলকের বিভবশক্তি নিয়ে গ্রাফ আঁকলে কেমন হয় দেখা যাক। </w:t>
+      </w:r>
+      <w:r>
+        <w:rPr>
+          <w:rFonts w:eastAsia="Calibri" w:cs="SolaimanLipi" w:ascii="SolaimanLipi" w:hAnsi="SolaimanLipi" w:eastAsiaTheme="minorHAnsi"/>
+          <w:color w:val="auto"/>
+          <w:kern w:val="0"/>
+          <w:sz w:val="24"/>
+          <w:szCs w:val="24"/>
+          <w:lang w:val="en-US" w:eastAsia="en-US" w:bidi="ar-SA"/>
+        </w:rPr>
+        <w:t>...</w:t>
+      </w:r>
+    </w:p>
+    <w:p>
+      <w:pPr>
+        <w:pStyle w:val="Normal"/>
+        <w:widowControl/>
+        <w:bidi w:val="0"/>
+        <w:spacing w:before="0" w:after="200"/>
+        <w:ind w:left="0" w:hanging="0"/>
+        <w:jc w:val="left"/>
+        <w:rPr>
+          <w:rFonts w:ascii="SolaimanLipi" w:hAnsi="SolaimanLipi" w:cs="SolaimanLipi"/>
+        </w:rPr>
+      </w:pPr>
+      <w:r>
         <w:rPr/>
+      </w:r>
+    </w:p>
+    <w:p>
+      <w:pPr>
+        <w:pStyle w:val="Normal"/>
+        <w:widowControl/>
+        <w:bidi w:val="0"/>
+        <w:spacing w:before="0" w:after="200"/>
+        <w:ind w:left="0" w:hanging="0"/>
+        <w:jc w:val="left"/>
+        <w:rPr>
+          <w:rFonts w:ascii="SolaimanLipi" w:hAnsi="SolaimanLipi" w:cs="SolaimanLipi"/>
+        </w:rPr>
+      </w:pPr>
+      <w:r>
+        <w:rPr>
+          <w:rFonts w:ascii="SolaimanLipi" w:hAnsi="SolaimanLipi" w:cs="SolaimanLipi"/>
+          <w:sz w:val="24"/>
+          <w:sz w:val="24"/>
+          <w:szCs w:val="24"/>
+        </w:rPr>
+        <w:t xml:space="preserve">টীকা </w:t>
+      </w:r>
+      <w:r>
+        <w:rPr>
+          <w:rFonts w:cs="SolaimanLipi" w:ascii="SolaimanLipi" w:hAnsi="SolaimanLipi"/>
+          <w:sz w:val="24"/>
+          <w:szCs w:val="24"/>
+        </w:rPr>
+        <w:t>(</w:t>
+      </w:r>
+      <w:r>
+        <w:rPr>
+          <w:rFonts w:ascii="SolaimanLipi" w:hAnsi="SolaimanLipi" w:cs="SolaimanLipi"/>
+          <w:sz w:val="24"/>
+          <w:sz w:val="24"/>
+          <w:szCs w:val="24"/>
+        </w:rPr>
+        <w:t>লেখক</w:t>
+      </w:r>
+      <w:r>
+        <w:rPr>
+          <w:rFonts w:cs="SolaimanLipi" w:ascii="SolaimanLipi" w:hAnsi="SolaimanLipi"/>
+          <w:sz w:val="24"/>
+          <w:szCs w:val="24"/>
+        </w:rPr>
+        <w:t xml:space="preserve">) </w:t>
+      </w:r>
+    </w:p>
+    <w:p>
+      <w:pPr>
+        <w:pStyle w:val="Normal"/>
+        <w:widowControl/>
+        <w:bidi w:val="0"/>
+        <w:spacing w:before="0" w:after="200"/>
+        <w:ind w:left="0" w:hanging="0"/>
+        <w:jc w:val="left"/>
+        <w:rPr>
+          <w:rFonts w:ascii="SolaimanLipi" w:hAnsi="SolaimanLipi" w:cs="SolaimanLipi"/>
+        </w:rPr>
+      </w:pPr>
+      <w:r>
+        <w:rPr>
+          <w:rFonts w:cs="SolaimanLipi" w:ascii="SolaimanLipi" w:hAnsi="SolaimanLipi"/>
+          <w:sz w:val="24"/>
+          <w:szCs w:val="24"/>
+        </w:rPr>
+        <w:t>*</w:t>
+      </w:r>
+      <w:r>
+        <w:rPr>
+          <w:rFonts w:ascii="SolaimanLipi" w:hAnsi="SolaimanLipi" w:cs="SolaimanLipi"/>
+          <w:sz w:val="24"/>
+          <w:sz w:val="24"/>
+          <w:szCs w:val="24"/>
+        </w:rPr>
+        <w:t xml:space="preserve">১। সত্যি বলতে এগুলো সময়ের কোয়ান্টাম ফ্লাকচুয়েশন নয়। তবে তার সাথে মিল আছে কিছুটা। কোয়ান্টাম ক্ষেত্রের সর্বনিম্ন শক্তিস্তরের </w:t>
+      </w:r>
+      <w:r>
+        <w:rPr>
+          <w:rFonts w:cs="SolaimanLipi" w:ascii="SolaimanLipi" w:hAnsi="SolaimanLipi"/>
+          <w:sz w:val="24"/>
+          <w:szCs w:val="24"/>
+        </w:rPr>
+        <w:t>(</w:t>
+      </w:r>
+      <w:r>
+        <w:rPr>
+          <w:rFonts w:ascii="SolaimanLipi" w:hAnsi="SolaimanLipi" w:cs="SolaimanLipi"/>
+          <w:sz w:val="24"/>
+          <w:sz w:val="24"/>
+          <w:szCs w:val="24"/>
+        </w:rPr>
+        <w:t>ভ্যাকুয়াম</w:t>
+      </w:r>
+      <w:r>
+        <w:rPr>
+          <w:rFonts w:cs="SolaimanLipi" w:ascii="SolaimanLipi" w:hAnsi="SolaimanLipi"/>
+          <w:sz w:val="24"/>
+          <w:szCs w:val="24"/>
+        </w:rPr>
+        <w:t xml:space="preserve">) </w:t>
+      </w:r>
+      <w:r>
+        <w:rPr>
+          <w:rFonts w:ascii="SolaimanLipi" w:hAnsi="SolaimanLipi" w:cs="SolaimanLipi"/>
+          <w:sz w:val="24"/>
+          <w:sz w:val="24"/>
+          <w:szCs w:val="24"/>
+        </w:rPr>
+        <w:t xml:space="preserve">শক্তি শূন্য হতে পারে না </w:t>
+      </w:r>
+      <w:r>
+        <w:rPr>
+          <w:rFonts w:cs="SolaimanLipi" w:ascii="SolaimanLipi" w:hAnsi="SolaimanLipi"/>
+          <w:sz w:val="24"/>
+          <w:szCs w:val="24"/>
+        </w:rPr>
+        <w:t>(</w:t>
+      </w:r>
+      <w:r>
+        <w:rPr>
+          <w:rFonts w:ascii="SolaimanLipi" w:hAnsi="SolaimanLipi" w:cs="SolaimanLipi"/>
+          <w:sz w:val="24"/>
+          <w:sz w:val="24"/>
+          <w:szCs w:val="24"/>
+        </w:rPr>
+        <w:t>এটা চতুর্থ অধ্যায়ে আলোচনা করা হয়েছে</w:t>
+      </w:r>
+      <w:r>
+        <w:rPr>
+          <w:rFonts w:cs="SolaimanLipi" w:ascii="SolaimanLipi" w:hAnsi="SolaimanLipi"/>
+          <w:sz w:val="24"/>
+          <w:szCs w:val="24"/>
+        </w:rPr>
+        <w:t>)</w:t>
+      </w:r>
+      <w:r>
+        <w:rPr>
+          <w:rFonts w:ascii="SolaimanLipi" w:hAnsi="SolaimanLipi" w:cs="SolaimanLipi"/>
+          <w:sz w:val="24"/>
+          <w:sz w:val="24"/>
+          <w:szCs w:val="24"/>
+        </w:rPr>
+        <w:t>। বরং এর থাকে একটি গর শক্তি। যার নাম শূন্য</w:t>
+      </w:r>
+      <w:r>
+        <w:rPr>
+          <w:rFonts w:cs="SolaimanLipi" w:ascii="SolaimanLipi" w:hAnsi="SolaimanLipi"/>
+          <w:sz w:val="24"/>
+          <w:szCs w:val="24"/>
+        </w:rPr>
+        <w:t>-</w:t>
+      </w:r>
+      <w:r>
+        <w:rPr>
+          <w:rFonts w:ascii="SolaimanLipi" w:hAnsi="SolaimanLipi" w:cs="SolaimanLipi"/>
+          <w:sz w:val="24"/>
+          <w:sz w:val="24"/>
+          <w:szCs w:val="24"/>
+        </w:rPr>
+        <w:t xml:space="preserve">বিন্দুর শক্তি </w:t>
+      </w:r>
+      <w:r>
+        <w:rPr>
+          <w:rFonts w:cs="SolaimanLipi" w:ascii="SolaimanLipi" w:hAnsi="SolaimanLipi"/>
+          <w:sz w:val="24"/>
+          <w:szCs w:val="24"/>
+        </w:rPr>
+        <w:t>(zero-point energy)</w:t>
+      </w:r>
+      <w:r>
+        <w:rPr>
+          <w:rFonts w:ascii="SolaimanLipi" w:hAnsi="SolaimanLipi" w:cs="SolaimanLipi"/>
+          <w:sz w:val="24"/>
+          <w:sz w:val="24"/>
+          <w:szCs w:val="24"/>
+        </w:rPr>
+        <w:t>। প্রত্যেকটি আলাদা কোয়ান্টাম ক্ষেত্রের শূন্য</w:t>
+      </w:r>
+      <w:r>
+        <w:rPr>
+          <w:rFonts w:cs="SolaimanLipi" w:ascii="SolaimanLipi" w:hAnsi="SolaimanLipi"/>
+          <w:sz w:val="24"/>
+          <w:szCs w:val="24"/>
+        </w:rPr>
+        <w:t>-</w:t>
+      </w:r>
+      <w:r>
+        <w:rPr>
+          <w:rFonts w:ascii="SolaimanLipi" w:hAnsi="SolaimanLipi" w:cs="SolaimanLipi"/>
+          <w:sz w:val="24"/>
+          <w:sz w:val="24"/>
+          <w:szCs w:val="24"/>
+        </w:rPr>
+        <w:t xml:space="preserve">বিন্দুর শক্তি যোগ করে ভ্যাকুয়াম এনার্জির ঘনত্বের একটি তাত্ত্বিক হিসাব পাওয়া যায়। </w:t>
+      </w:r>
+    </w:p>
+    <w:p>
+      <w:pPr>
+        <w:pStyle w:val="Normal"/>
+        <w:widowControl/>
+        <w:bidi w:val="0"/>
+        <w:spacing w:before="0" w:after="200"/>
+        <w:ind w:left="0" w:hanging="0"/>
+        <w:jc w:val="left"/>
+        <w:rPr>
+          <w:rFonts w:ascii="SolaimanLipi" w:hAnsi="SolaimanLipi" w:cs="SolaimanLipi"/>
+        </w:rPr>
+      </w:pPr>
+      <w:r>
+        <w:rPr>
+          <w:rFonts w:eastAsia="Calibri" w:cs="SolaimanLipi" w:ascii="SolaimanLipi" w:hAnsi="SolaimanLipi" w:eastAsiaTheme="minorHAnsi"/>
+          <w:color w:val="auto"/>
+          <w:kern w:val="0"/>
+          <w:sz w:val="24"/>
+          <w:szCs w:val="24"/>
+          <w:lang w:val="en-US" w:eastAsia="en-US" w:bidi="ar-SA"/>
+        </w:rPr>
+        <w:t>*</w:t>
+      </w:r>
+      <w:r>
+        <w:rPr>
+          <w:rFonts w:ascii="SolaimanLipi" w:hAnsi="SolaimanLipi" w:eastAsia="Calibri" w:cs="SolaimanLipi" w:eastAsiaTheme="minorHAnsi"/>
+          <w:color w:val="auto"/>
+          <w:kern w:val="0"/>
+          <w:sz w:val="24"/>
+          <w:sz w:val="24"/>
+          <w:szCs w:val="24"/>
+          <w:lang w:val="en-US" w:eastAsia="en-US" w:bidi="ar-SA"/>
+        </w:rPr>
+        <w:t xml:space="preserve">২। তবে বিজ্ঞানে শেষ কথা বলে কিছু নেই। আরও বিস্তারিত দেখুন ১৪শ অধ্যায়ে। </w:t>
+      </w:r>
+      <w:r>
+        <w:rPr>
+          <w:rFonts w:ascii="SolaimanLipi" w:hAnsi="SolaimanLipi" w:cs="SolaimanLipi"/>
+          <w:sz w:val="24"/>
+          <w:sz w:val="24"/>
+          <w:szCs w:val="24"/>
+        </w:rPr>
+        <w:t xml:space="preserve"> </w:t>
+      </w:r>
+    </w:p>
+    <w:p>
+      <w:pPr>
+        <w:pStyle w:val="Normal"/>
+        <w:widowControl/>
+        <w:bidi w:val="0"/>
+        <w:spacing w:before="0" w:after="200"/>
+        <w:ind w:left="0" w:hanging="0"/>
+        <w:jc w:val="left"/>
+        <w:rPr>
+          <w:rFonts w:ascii="SolaimanLipi" w:hAnsi="SolaimanLipi" w:cs="SolaimanLipi"/>
+        </w:rPr>
+      </w:pPr>
+      <w:r>
+        <w:rPr>
+          <w:rFonts w:eastAsia="Calibri" w:cs="SolaimanLipi" w:ascii="SolaimanLipi" w:hAnsi="SolaimanLipi" w:eastAsiaTheme="minorHAnsi"/>
+          <w:color w:val="auto"/>
+          <w:kern w:val="0"/>
+          <w:sz w:val="24"/>
+          <w:szCs w:val="24"/>
+          <w:lang w:val="en-US" w:eastAsia="en-US" w:bidi="ar-SA"/>
+        </w:rPr>
+        <w:t>*</w:t>
+      </w:r>
+      <w:r>
+        <w:rPr>
+          <w:rFonts w:ascii="SolaimanLipi" w:hAnsi="SolaimanLipi" w:eastAsia="Calibri" w:cs="SolaimanLipi" w:eastAsiaTheme="minorHAnsi"/>
+          <w:color w:val="auto"/>
+          <w:kern w:val="0"/>
+          <w:sz w:val="24"/>
+          <w:sz w:val="24"/>
+          <w:szCs w:val="24"/>
+          <w:lang w:val="en-US" w:eastAsia="en-US" w:bidi="ar-SA"/>
+        </w:rPr>
+        <w:t>৩। যারা ব্যবসার অ্যাকাউন্টিং নিয়ে জানেন</w:t>
+      </w:r>
+      <w:r>
+        <w:rPr>
+          <w:rFonts w:eastAsia="Calibri" w:cs="SolaimanLipi" w:ascii="SolaimanLipi" w:hAnsi="SolaimanLipi" w:eastAsiaTheme="minorHAnsi"/>
+          <w:color w:val="auto"/>
+          <w:kern w:val="0"/>
+          <w:sz w:val="24"/>
+          <w:szCs w:val="24"/>
+          <w:lang w:val="en-US" w:eastAsia="en-US" w:bidi="ar-SA"/>
+        </w:rPr>
+        <w:t xml:space="preserve">,  </w:t>
+      </w:r>
+      <w:r>
+        <w:rPr>
+          <w:rFonts w:ascii="SolaimanLipi" w:hAnsi="SolaimanLipi" w:eastAsia="Calibri" w:cs="SolaimanLipi" w:eastAsiaTheme="minorHAnsi"/>
+          <w:color w:val="auto"/>
+          <w:kern w:val="0"/>
+          <w:sz w:val="24"/>
+          <w:sz w:val="24"/>
+          <w:szCs w:val="24"/>
+          <w:lang w:val="en-US" w:eastAsia="en-US" w:bidi="ar-SA"/>
+        </w:rPr>
+        <w:t>তারা এটাও জানেন</w:t>
+      </w:r>
+      <w:r>
+        <w:rPr>
+          <w:rFonts w:eastAsia="Calibri" w:cs="SolaimanLipi" w:ascii="SolaimanLipi" w:hAnsi="SolaimanLipi" w:eastAsiaTheme="minorHAnsi"/>
+          <w:color w:val="auto"/>
+          <w:kern w:val="0"/>
+          <w:sz w:val="24"/>
+          <w:szCs w:val="24"/>
+          <w:lang w:val="en-US" w:eastAsia="en-US" w:bidi="ar-SA"/>
+        </w:rPr>
+        <w:t xml:space="preserve">, </w:t>
+      </w:r>
+      <w:r>
+        <w:rPr>
+          <w:rFonts w:ascii="SolaimanLipi" w:hAnsi="SolaimanLipi" w:eastAsia="Calibri" w:cs="SolaimanLipi" w:eastAsiaTheme="minorHAnsi"/>
+          <w:color w:val="auto"/>
+          <w:kern w:val="0"/>
+          <w:sz w:val="24"/>
+          <w:sz w:val="24"/>
+          <w:szCs w:val="24"/>
+          <w:lang w:val="en-US" w:eastAsia="en-US" w:bidi="ar-SA"/>
+        </w:rPr>
+        <w:t xml:space="preserve">ব্যবসার টিকে থাকা নির্ভর করে নগট টাকার প্রবাহের ওপর। </w:t>
+      </w:r>
+      <w:r>
+        <w:rPr>
+          <w:rFonts w:ascii="SolaimanLipi" w:hAnsi="SolaimanLipi" w:eastAsia="Calibri" w:cs="SolaimanLipi" w:eastAsiaTheme="minorHAnsi"/>
+          <w:color w:val="auto"/>
+          <w:kern w:val="0"/>
+          <w:sz w:val="24"/>
+          <w:sz w:val="24"/>
+          <w:szCs w:val="24"/>
+          <w:lang w:val="en-US" w:eastAsia="en-US" w:bidi="ar-SA"/>
+        </w:rPr>
+        <w:t xml:space="preserve">আর এ প্রবাহ নির্ভর করে আয়বিবরণী ও ব্যালেন্স শিট—দুটোরই ওপর। </w:t>
+      </w:r>
+    </w:p>
+    <w:p>
+      <w:pPr>
+        <w:pStyle w:val="Normal"/>
+        <w:widowControl/>
+        <w:bidi w:val="0"/>
+        <w:spacing w:before="0" w:after="200"/>
+        <w:ind w:left="0" w:hanging="0"/>
+        <w:jc w:val="left"/>
+        <w:rPr>
+          <w:rFonts w:ascii="SolaimanLipi" w:hAnsi="SolaimanLipi" w:cs="SolaimanLipi"/>
+        </w:rPr>
+      </w:pPr>
+      <w:r>
+        <w:rPr/>
+      </w:r>
+    </w:p>
+    <w:p>
+      <w:pPr>
+        <w:pStyle w:val="Normal"/>
+        <w:widowControl/>
+        <w:bidi w:val="0"/>
+        <w:spacing w:before="0" w:after="200"/>
+        <w:ind w:left="0" w:hanging="0"/>
+        <w:jc w:val="left"/>
+        <w:rPr>
+          <w:rFonts w:ascii="SolaimanLipi" w:hAnsi="SolaimanLipi" w:cs="SolaimanLipi"/>
+        </w:rPr>
+      </w:pPr>
+      <w:r>
+        <w:rPr/>
+      </w:r>
+    </w:p>
+    <w:p>
+      <w:pPr>
+        <w:pStyle w:val="Normal"/>
+        <w:widowControl/>
+        <w:bidi w:val="0"/>
+        <w:spacing w:before="0" w:after="200"/>
+        <w:ind w:left="0" w:hanging="0"/>
+        <w:jc w:val="left"/>
+        <w:rPr>
+          <w:rFonts w:ascii="SolaimanLipi" w:hAnsi="SolaimanLipi" w:cs="SolaimanLipi"/>
+        </w:rPr>
       </w:pPr>
       <w:r>
         <w:rPr/>

</xml_diff>

<commit_message>
QS translate up to 116 mdl
</commit_message>
<xml_diff>
--- a/books/quantum_space/QS_Draft.docx
+++ b/books/quantum_space/QS_Draft.docx
@@ -3573,7 +3573,76 @@
           <w:szCs w:val="24"/>
           <w:lang w:val="en-US" w:eastAsia="en-US" w:bidi="ar-SA"/>
         </w:rPr>
-        <w:t xml:space="preserve">কাল কাজ করে পরোক্ষভাবে। ফলে এখান থেকে আমরা খুবই ভিন্ন ধরনের একটি সম্ভাবনা পাই। </w:t>
+        <w:t>কাল কাজ করে পরোক্ষভাবে। ফলে এখান থেকে আমরা খুবই ভিন্ন ধরনের একটি সম্ভাবনা পাই। সার্বিক আপেক্ষিকতায় ‘এখানে’ এবং ‘ওখানে’ বা ‘এখন’ ও ‘তখন’ কথাগুলোর পরম কোনো অর্থ নেই। তত্ত্বটি বরং কাজ করে স্থান</w:t>
+      </w:r>
+      <w:r>
+        <w:rPr>
+          <w:rFonts w:eastAsia="Calibri" w:cs="SolaimanLipi" w:ascii="SolaimanLipi" w:hAnsi="SolaimanLipi" w:eastAsiaTheme="minorHAnsi"/>
+          <w:color w:val="auto"/>
+          <w:kern w:val="0"/>
+          <w:sz w:val="24"/>
+          <w:szCs w:val="24"/>
+          <w:lang w:val="en-US" w:eastAsia="en-US" w:bidi="ar-SA"/>
+        </w:rPr>
+        <w:t>-</w:t>
+      </w:r>
+      <w:r>
+        <w:rPr>
+          <w:rFonts w:ascii="SolaimanLipi" w:hAnsi="SolaimanLipi" w:eastAsia="Calibri" w:cs="SolaimanLipi" w:eastAsiaTheme="minorHAnsi"/>
+          <w:color w:val="auto"/>
+          <w:kern w:val="0"/>
+          <w:sz w:val="24"/>
+          <w:sz w:val="24"/>
+          <w:szCs w:val="24"/>
+          <w:lang w:val="en-US" w:eastAsia="en-US" w:bidi="ar-SA"/>
+        </w:rPr>
+        <w:t>কালের ব্যবধান নিয়ে। সার্বিক আপেক্ষিকতা স্তান ও কালকে দেখে সমান চোখে। এ কারণে আমরা হয়তো কল্পনা করে বসতে পারি</w:t>
+      </w:r>
+      <w:r>
+        <w:rPr>
+          <w:rFonts w:eastAsia="Calibri" w:cs="SolaimanLipi" w:ascii="SolaimanLipi" w:hAnsi="SolaimanLipi" w:eastAsiaTheme="minorHAnsi"/>
+          <w:color w:val="auto"/>
+          <w:kern w:val="0"/>
+          <w:sz w:val="24"/>
+          <w:szCs w:val="24"/>
+          <w:lang w:val="en-US" w:eastAsia="en-US" w:bidi="ar-SA"/>
+        </w:rPr>
+        <w:t xml:space="preserve">, </w:t>
+      </w:r>
+      <w:r>
+        <w:rPr>
+          <w:rFonts w:ascii="SolaimanLipi" w:hAnsi="SolaimanLipi" w:eastAsia="Calibri" w:cs="SolaimanLipi" w:eastAsiaTheme="minorHAnsi"/>
+          <w:color w:val="auto"/>
+          <w:kern w:val="0"/>
+          <w:sz w:val="24"/>
+          <w:sz w:val="24"/>
+          <w:szCs w:val="24"/>
+          <w:lang w:val="en-US" w:eastAsia="en-US" w:bidi="ar-SA"/>
+        </w:rPr>
+        <w:t>তত্ত্বটির কোনো গতিশীল সংস্করণকে সঠিকভাবে প্রকাশ করতে চারটি স্থান</w:t>
+      </w:r>
+      <w:r>
+        <w:rPr>
+          <w:rFonts w:eastAsia="Calibri" w:cs="SolaimanLipi" w:ascii="SolaimanLipi" w:hAnsi="SolaimanLipi" w:eastAsiaTheme="minorHAnsi"/>
+          <w:color w:val="auto"/>
+          <w:kern w:val="0"/>
+          <w:sz w:val="24"/>
+          <w:szCs w:val="24"/>
+          <w:lang w:val="en-US" w:eastAsia="en-US" w:bidi="ar-SA"/>
+        </w:rPr>
+        <w:t>-</w:t>
+      </w:r>
+      <w:r>
+        <w:rPr>
+          <w:rFonts w:ascii="SolaimanLipi" w:hAnsi="SolaimanLipi" w:eastAsia="Calibri" w:cs="SolaimanLipi" w:eastAsiaTheme="minorHAnsi"/>
+          <w:color w:val="auto"/>
+          <w:kern w:val="0"/>
+          <w:sz w:val="24"/>
+          <w:sz w:val="24"/>
+          <w:szCs w:val="24"/>
+          <w:lang w:val="en-US" w:eastAsia="en-US" w:bidi="ar-SA"/>
+        </w:rPr>
+        <w:t xml:space="preserve">কালেরই ব্যবধানের পরিবর্তন দেখাতে হবে। তিনটি ব্যবধান স্থানের ও একটি কাল কা সময়ের। </w:t>
       </w:r>
     </w:p>
     <w:p>
@@ -3585,18 +3654,592 @@
         <w:ind w:left="0" w:hanging="0"/>
         <w:jc w:val="left"/>
         <w:rPr>
-          <w:rFonts w:ascii="SolaimanLipi" w:hAnsi="SolaimanLipi" w:eastAsia="Calibri" w:cs="SolaimanLipi" w:eastAsiaTheme="minorHAnsi"/>
-          <w:color w:val="auto"/>
-          <w:kern w:val="0"/>
-          <w:sz w:val="24"/>
-          <w:szCs w:val="24"/>
-          <w:lang w:val="en-US" w:eastAsia="en-US" w:bidi="ar-SA"/>
+          <w:rFonts w:cs="SolaimanLipi"/>
         </w:rPr>
       </w:pPr>
       <w:r>
         <w:rPr>
+          <w:rFonts w:ascii="SolaimanLipi" w:hAnsi="SolaimanLipi" w:eastAsia="Calibri" w:cs="SolaimanLipi" w:eastAsiaTheme="minorHAnsi"/>
+          <w:color w:val="auto"/>
+          <w:kern w:val="0"/>
+          <w:sz w:val="24"/>
+          <w:sz w:val="24"/>
+          <w:szCs w:val="24"/>
+          <w:lang w:val="en-US" w:eastAsia="en-US" w:bidi="ar-SA"/>
+        </w:rPr>
+        <w:t>কিন্তু ডিরাক দেখলেন ভিন্ন জিনিস। ১৯৫০</w:t>
+      </w:r>
+      <w:r>
+        <w:rPr>
+          <w:rFonts w:eastAsia="Calibri" w:cs="SolaimanLipi" w:ascii="SolaimanLipi" w:hAnsi="SolaimanLipi" w:eastAsiaTheme="minorHAnsi"/>
+          <w:color w:val="auto"/>
+          <w:kern w:val="0"/>
+          <w:sz w:val="24"/>
+          <w:szCs w:val="24"/>
+          <w:lang w:val="en-US" w:eastAsia="en-US" w:bidi="ar-SA"/>
+        </w:rPr>
+        <w:t>-</w:t>
+      </w:r>
+      <w:r>
+        <w:rPr>
+          <w:rFonts w:ascii="SolaimanLipi" w:hAnsi="SolaimanLipi" w:eastAsia="Calibri" w:cs="SolaimanLipi" w:eastAsiaTheme="minorHAnsi"/>
+          <w:color w:val="auto"/>
+          <w:kern w:val="0"/>
+          <w:sz w:val="24"/>
+          <w:sz w:val="24"/>
+          <w:szCs w:val="24"/>
+          <w:lang w:val="en-US" w:eastAsia="en-US" w:bidi="ar-SA"/>
+        </w:rPr>
+        <w:t>এর দশকের শেষের দিকের কথা। ডিরাক এ পথেই হেঁটে দেখলেন কী হয়। তিনি দেখতে পেলেন</w:t>
+      </w:r>
+      <w:r>
+        <w:rPr>
+          <w:rFonts w:eastAsia="Calibri" w:cs="SolaimanLipi" w:ascii="SolaimanLipi" w:hAnsi="SolaimanLipi" w:eastAsiaTheme="minorHAnsi"/>
+          <w:color w:val="auto"/>
+          <w:kern w:val="0"/>
+          <w:sz w:val="24"/>
+          <w:szCs w:val="24"/>
+          <w:lang w:val="en-US" w:eastAsia="en-US" w:bidi="ar-SA"/>
+        </w:rPr>
+        <w:t xml:space="preserve">, </w:t>
+      </w:r>
+      <w:r>
+        <w:rPr>
+          <w:rFonts w:ascii="SolaimanLipi" w:hAnsi="SolaimanLipi" w:eastAsia="Calibri" w:cs="SolaimanLipi" w:eastAsiaTheme="minorHAnsi"/>
+          <w:color w:val="auto"/>
+          <w:kern w:val="0"/>
+          <w:sz w:val="24"/>
+          <w:sz w:val="24"/>
+          <w:szCs w:val="24"/>
+          <w:lang w:val="en-US" w:eastAsia="en-US" w:bidi="ar-SA"/>
+        </w:rPr>
+        <w:t>সার্বিক আপেক্ষিকতার তথাকথিত সীমাবদ্ধ হ্যামিল্টোনিয়ান সূত্রায়নে গতিবিদ্যা নিয়ন্ত্রণ করে চারটি স্থান</w:t>
+      </w:r>
+      <w:r>
+        <w:rPr>
+          <w:rFonts w:eastAsia="Calibri" w:cs="SolaimanLipi" w:ascii="SolaimanLipi" w:hAnsi="SolaimanLipi" w:eastAsiaTheme="minorHAnsi"/>
+          <w:color w:val="auto"/>
+          <w:kern w:val="0"/>
+          <w:sz w:val="24"/>
+          <w:szCs w:val="24"/>
+          <w:lang w:val="en-US" w:eastAsia="en-US" w:bidi="ar-SA"/>
+        </w:rPr>
+        <w:t>-</w:t>
+      </w:r>
+      <w:r>
+        <w:rPr>
+          <w:rFonts w:ascii="SolaimanLipi" w:hAnsi="SolaimanLipi" w:eastAsia="Calibri" w:cs="SolaimanLipi" w:eastAsiaTheme="minorHAnsi"/>
+          <w:color w:val="auto"/>
+          <w:kern w:val="0"/>
+          <w:sz w:val="24"/>
+          <w:sz w:val="24"/>
+          <w:szCs w:val="24"/>
+          <w:lang w:val="en-US" w:eastAsia="en-US" w:bidi="ar-SA"/>
+        </w:rPr>
+        <w:t>কাল ব্যবধানের মধ্যে মাত্র তিনটি। ভর</w:t>
+      </w:r>
+      <w:r>
+        <w:rPr>
+          <w:rFonts w:eastAsia="Calibri" w:cs="SolaimanLipi" w:ascii="SolaimanLipi" w:hAnsi="SolaimanLipi" w:eastAsiaTheme="minorHAnsi"/>
+          <w:color w:val="auto"/>
+          <w:kern w:val="0"/>
+          <w:sz w:val="24"/>
+          <w:szCs w:val="24"/>
+          <w:lang w:val="en-US" w:eastAsia="en-US" w:bidi="ar-SA"/>
+        </w:rPr>
+        <w:t>-</w:t>
+      </w:r>
+      <w:r>
+        <w:rPr>
+          <w:rFonts w:ascii="SolaimanLipi" w:hAnsi="SolaimanLipi" w:eastAsia="Calibri" w:cs="SolaimanLipi" w:eastAsiaTheme="minorHAnsi"/>
+          <w:color w:val="auto"/>
+          <w:kern w:val="0"/>
+          <w:sz w:val="24"/>
+          <w:sz w:val="24"/>
+          <w:szCs w:val="24"/>
+          <w:lang w:val="en-US" w:eastAsia="en-US" w:bidi="ar-SA"/>
+        </w:rPr>
+        <w:t>শক্তির ভাগ্যনির্ধারক জ্যামিতিক সম্পর্ক বিষয়ক সব তথ্য তিনটি স্থান</w:t>
+      </w:r>
+      <w:r>
+        <w:rPr>
+          <w:rFonts w:eastAsia="Calibri" w:cs="SolaimanLipi" w:ascii="SolaimanLipi" w:hAnsi="SolaimanLipi" w:eastAsiaTheme="minorHAnsi"/>
+          <w:color w:val="auto"/>
+          <w:kern w:val="0"/>
+          <w:sz w:val="24"/>
+          <w:szCs w:val="24"/>
+          <w:lang w:val="en-US" w:eastAsia="en-US" w:bidi="ar-SA"/>
+        </w:rPr>
+        <w:t>-</w:t>
+      </w:r>
+      <w:r>
+        <w:rPr>
+          <w:rFonts w:ascii="SolaimanLipi" w:hAnsi="SolaimanLipi" w:eastAsia="Calibri" w:cs="SolaimanLipi" w:eastAsiaTheme="minorHAnsi"/>
+          <w:color w:val="auto"/>
+          <w:kern w:val="0"/>
+          <w:sz w:val="24"/>
+          <w:sz w:val="24"/>
+          <w:szCs w:val="24"/>
+          <w:lang w:val="en-US" w:eastAsia="en-US" w:bidi="ar-SA"/>
+        </w:rPr>
+        <w:t xml:space="preserve">কালের মধ্যেই থাকে। এ সম্পর্কগুলোকে তিনটি স্থানিক </w:t>
+      </w:r>
+      <w:r>
+        <w:rPr>
+          <w:rFonts w:eastAsia="Calibri" w:cs="SolaimanLipi" w:ascii="SolaimanLipi" w:hAnsi="SolaimanLipi" w:eastAsiaTheme="minorHAnsi"/>
+          <w:color w:val="auto"/>
+          <w:kern w:val="0"/>
+          <w:sz w:val="24"/>
+          <w:szCs w:val="24"/>
+          <w:lang w:val="en-US" w:eastAsia="en-US" w:bidi="ar-SA"/>
+        </w:rPr>
+        <w:t xml:space="preserve">(spatial) </w:t>
+      </w:r>
+      <w:r>
+        <w:rPr>
+          <w:rFonts w:ascii="SolaimanLipi" w:hAnsi="SolaimanLipi" w:eastAsia="Calibri" w:cs="SolaimanLipi" w:eastAsiaTheme="minorHAnsi"/>
+          <w:color w:val="auto"/>
+          <w:kern w:val="0"/>
+          <w:sz w:val="24"/>
+          <w:sz w:val="24"/>
+          <w:szCs w:val="24"/>
+          <w:lang w:val="en-US" w:eastAsia="en-US" w:bidi="ar-SA"/>
+        </w:rPr>
+        <w:t xml:space="preserve">মাত্রার ব্যবধান বলেই মনে হলো। </w:t>
+      </w:r>
+    </w:p>
+    <w:p>
+      <w:pPr>
+        <w:pStyle w:val="Normal"/>
+        <w:widowControl/>
+        <w:bidi w:val="0"/>
+        <w:spacing w:before="0" w:after="200"/>
+        <w:ind w:left="0" w:hanging="0"/>
+        <w:jc w:val="left"/>
+        <w:rPr>
           <w:rFonts w:cs="SolaimanLipi"/>
         </w:rPr>
+      </w:pPr>
+      <w:r>
+        <w:rPr>
+          <w:rFonts w:ascii="SolaimanLipi" w:hAnsi="SolaimanLipi" w:eastAsia="Calibri" w:cs="SolaimanLipi" w:eastAsiaTheme="minorHAnsi"/>
+          <w:color w:val="auto"/>
+          <w:kern w:val="0"/>
+          <w:sz w:val="24"/>
+          <w:sz w:val="24"/>
+          <w:szCs w:val="24"/>
+          <w:lang w:val="en-US" w:eastAsia="en-US" w:bidi="ar-SA"/>
+        </w:rPr>
+        <w:t xml:space="preserve">সার্বিক আপেক্ষিকতাকে এভাবে নবসূত্রায়ন </w:t>
+      </w:r>
+      <w:r>
+        <w:rPr>
+          <w:rFonts w:eastAsia="Calibri" w:cs="SolaimanLipi" w:ascii="SolaimanLipi" w:hAnsi="SolaimanLipi" w:eastAsiaTheme="minorHAnsi"/>
+          <w:color w:val="auto"/>
+          <w:kern w:val="0"/>
+          <w:sz w:val="24"/>
+          <w:szCs w:val="24"/>
+          <w:lang w:val="en-US" w:eastAsia="en-US" w:bidi="ar-SA"/>
+        </w:rPr>
+        <w:t xml:space="preserve">(reformulation) </w:t>
+      </w:r>
+      <w:r>
+        <w:rPr>
+          <w:rFonts w:ascii="SolaimanLipi" w:hAnsi="SolaimanLipi" w:eastAsia="Calibri" w:cs="SolaimanLipi" w:eastAsiaTheme="minorHAnsi"/>
+          <w:color w:val="auto"/>
+          <w:kern w:val="0"/>
+          <w:sz w:val="24"/>
+          <w:sz w:val="24"/>
+          <w:szCs w:val="24"/>
+          <w:lang w:val="en-US" w:eastAsia="en-US" w:bidi="ar-SA"/>
+        </w:rPr>
+        <w:t>চতুর্মাত্রিক স্থানকাল ফের ‘৩</w:t>
+      </w:r>
+      <w:r>
+        <w:rPr>
+          <w:rFonts w:eastAsia="Calibri" w:cs="SolaimanLipi" w:ascii="SolaimanLipi" w:hAnsi="SolaimanLipi" w:eastAsiaTheme="minorHAnsi"/>
+          <w:color w:val="auto"/>
+          <w:kern w:val="0"/>
+          <w:sz w:val="24"/>
+          <w:szCs w:val="24"/>
+          <w:lang w:val="en-US" w:eastAsia="en-US" w:bidi="ar-SA"/>
+        </w:rPr>
+        <w:t>+</w:t>
+      </w:r>
+      <w:r>
+        <w:rPr>
+          <w:rFonts w:ascii="SolaimanLipi" w:hAnsi="SolaimanLipi" w:eastAsia="Calibri" w:cs="SolaimanLipi" w:eastAsiaTheme="minorHAnsi"/>
+          <w:color w:val="auto"/>
+          <w:kern w:val="0"/>
+          <w:sz w:val="24"/>
+          <w:sz w:val="24"/>
+          <w:szCs w:val="24"/>
+          <w:lang w:val="en-US" w:eastAsia="en-US" w:bidi="ar-SA"/>
+        </w:rPr>
+        <w:t>১’ কাঠামোর জন্ম দেয়। সময় একেবারে বিলীন হয়ে যায়নি। তবে হয়ে গেছে রহস্যময়। আসলে নতুন এ সূত্রায়নে স্থানিক জ্যামিতির পরিবর্তনশীল সম্পর্ককে ভিন্ন ভিন্ন সময়ের ঘটনা হিসেবে ব্যাখ্যা করা যায়। আদর্শ কোয়ান্টায়নের কৌশলকে এ ধরনের সূত্রায়নে ব্যবহার করার অর্থ হলো</w:t>
+      </w:r>
+      <w:r>
+        <w:rPr>
+          <w:rFonts w:eastAsia="Calibri" w:cs="SolaimanLipi" w:ascii="SolaimanLipi" w:hAnsi="SolaimanLipi" w:eastAsiaTheme="minorHAnsi"/>
+          <w:color w:val="auto"/>
+          <w:kern w:val="0"/>
+          <w:sz w:val="24"/>
+          <w:szCs w:val="24"/>
+          <w:lang w:val="en-US" w:eastAsia="en-US" w:bidi="ar-SA"/>
+        </w:rPr>
+        <w:t xml:space="preserve">, </w:t>
+      </w:r>
+      <w:r>
+        <w:rPr>
+          <w:rFonts w:ascii="SolaimanLipi" w:hAnsi="SolaimanLipi" w:eastAsia="Calibri" w:cs="SolaimanLipi" w:eastAsiaTheme="minorHAnsi"/>
+          <w:color w:val="auto"/>
+          <w:kern w:val="0"/>
+          <w:sz w:val="24"/>
+          <w:sz w:val="24"/>
+          <w:szCs w:val="24"/>
+          <w:lang w:val="en-US" w:eastAsia="en-US" w:bidi="ar-SA"/>
+        </w:rPr>
+        <w:t>স্থান</w:t>
+      </w:r>
+      <w:r>
+        <w:rPr>
+          <w:rFonts w:eastAsia="Calibri" w:cs="SolaimanLipi" w:ascii="SolaimanLipi" w:hAnsi="SolaimanLipi" w:eastAsiaTheme="minorHAnsi"/>
+          <w:color w:val="auto"/>
+          <w:kern w:val="0"/>
+          <w:sz w:val="24"/>
+          <w:szCs w:val="24"/>
+          <w:lang w:val="en-US" w:eastAsia="en-US" w:bidi="ar-SA"/>
+        </w:rPr>
+        <w:t>-</w:t>
+      </w:r>
+      <w:r>
+        <w:rPr>
+          <w:rFonts w:ascii="SolaimanLipi" w:hAnsi="SolaimanLipi" w:eastAsia="Calibri" w:cs="SolaimanLipi" w:eastAsiaTheme="minorHAnsi"/>
+          <w:color w:val="auto"/>
+          <w:kern w:val="0"/>
+          <w:sz w:val="24"/>
+          <w:sz w:val="24"/>
+          <w:szCs w:val="24"/>
+          <w:lang w:val="en-US" w:eastAsia="en-US" w:bidi="ar-SA"/>
+        </w:rPr>
+        <w:t>কাল নয়</w:t>
+      </w:r>
+      <w:r>
+        <w:rPr>
+          <w:rFonts w:eastAsia="Calibri" w:cs="SolaimanLipi" w:ascii="SolaimanLipi" w:hAnsi="SolaimanLipi" w:eastAsiaTheme="minorHAnsi"/>
+          <w:color w:val="auto"/>
+          <w:kern w:val="0"/>
+          <w:sz w:val="24"/>
+          <w:szCs w:val="24"/>
+          <w:lang w:val="en-US" w:eastAsia="en-US" w:bidi="ar-SA"/>
+        </w:rPr>
+        <w:t xml:space="preserve">, </w:t>
+      </w:r>
+      <w:r>
+        <w:rPr>
+          <w:rFonts w:ascii="SolaimanLipi" w:hAnsi="SolaimanLipi" w:eastAsia="Calibri" w:cs="SolaimanLipi" w:eastAsiaTheme="minorHAnsi"/>
+          <w:color w:val="auto"/>
+          <w:kern w:val="0"/>
+          <w:sz w:val="24"/>
+          <w:sz w:val="24"/>
+          <w:szCs w:val="24"/>
+          <w:lang w:val="en-US" w:eastAsia="en-US" w:bidi="ar-SA"/>
+        </w:rPr>
+        <w:t>বরং স্থান কোয়ান্টায়িত। ডিরাক বলেন</w:t>
+      </w:r>
+      <w:r>
+        <w:rPr>
+          <w:rFonts w:eastAsia="Calibri" w:cs="SolaimanLipi" w:ascii="SolaimanLipi" w:hAnsi="SolaimanLipi" w:eastAsiaTheme="minorHAnsi"/>
+          <w:color w:val="auto"/>
+          <w:kern w:val="0"/>
+          <w:sz w:val="24"/>
+          <w:szCs w:val="24"/>
+          <w:lang w:val="en-US" w:eastAsia="en-US" w:bidi="ar-SA"/>
+        </w:rPr>
+        <w:t>, ‘</w:t>
+      </w:r>
+      <w:r>
+        <w:rPr>
+          <w:rFonts w:ascii="SolaimanLipi" w:hAnsi="SolaimanLipi" w:eastAsia="Calibri" w:cs="SolaimanLipi" w:eastAsiaTheme="minorHAnsi"/>
+          <w:color w:val="auto"/>
+          <w:kern w:val="0"/>
+          <w:sz w:val="24"/>
+          <w:sz w:val="24"/>
+          <w:szCs w:val="24"/>
+          <w:lang w:val="en-US" w:eastAsia="en-US" w:bidi="ar-SA"/>
+        </w:rPr>
+        <w:t>এ ফল দেখে আমি ভাবনায় পড়ে গেলাম</w:t>
+      </w:r>
+      <w:r>
+        <w:rPr>
+          <w:rFonts w:eastAsia="Calibri" w:cs="SolaimanLipi" w:ascii="SolaimanLipi" w:hAnsi="SolaimanLipi" w:eastAsiaTheme="minorHAnsi"/>
+          <w:color w:val="auto"/>
+          <w:kern w:val="0"/>
+          <w:sz w:val="24"/>
+          <w:szCs w:val="24"/>
+          <w:lang w:val="en-US" w:eastAsia="en-US" w:bidi="ar-SA"/>
+        </w:rPr>
+        <w:t xml:space="preserve">, </w:t>
+      </w:r>
+      <w:r>
+        <w:rPr>
+          <w:rFonts w:ascii="SolaimanLipi" w:hAnsi="SolaimanLipi" w:eastAsia="Calibri" w:cs="SolaimanLipi" w:eastAsiaTheme="minorHAnsi"/>
+          <w:color w:val="auto"/>
+          <w:kern w:val="0"/>
+          <w:sz w:val="24"/>
+          <w:sz w:val="24"/>
+          <w:szCs w:val="24"/>
+          <w:lang w:val="en-US" w:eastAsia="en-US" w:bidi="ar-SA"/>
+        </w:rPr>
+        <w:t>পদার্থবিদ্যায় চারটি মাত্রা আসলে খুব কি প্রয়োজন</w:t>
+      </w:r>
+      <w:r>
+        <w:rPr>
+          <w:rFonts w:eastAsia="Calibri" w:cs="SolaimanLipi" w:ascii="SolaimanLipi" w:hAnsi="SolaimanLipi" w:eastAsiaTheme="minorHAnsi"/>
+          <w:color w:val="auto"/>
+          <w:kern w:val="0"/>
+          <w:sz w:val="24"/>
+          <w:szCs w:val="24"/>
+          <w:lang w:val="en-US" w:eastAsia="en-US" w:bidi="ar-SA"/>
+        </w:rPr>
+        <w:t xml:space="preserve">?’ </w:t>
+      </w:r>
+    </w:p>
+    <w:p>
+      <w:pPr>
+        <w:pStyle w:val="Normal"/>
+        <w:widowControl/>
+        <w:bidi w:val="0"/>
+        <w:spacing w:before="0" w:after="200"/>
+        <w:ind w:left="0" w:hanging="0"/>
+        <w:jc w:val="left"/>
+        <w:rPr>
+          <w:rFonts w:cs="SolaimanLipi"/>
+        </w:rPr>
+      </w:pPr>
+      <w:r>
+        <w:rPr>
+          <w:rFonts w:ascii="SolaimanLipi" w:hAnsi="SolaimanLipi" w:eastAsia="Calibri" w:cs="SolaimanLipi" w:eastAsiaTheme="minorHAnsi"/>
+          <w:color w:val="auto"/>
+          <w:kern w:val="0"/>
+          <w:sz w:val="24"/>
+          <w:sz w:val="24"/>
+          <w:szCs w:val="24"/>
+          <w:lang w:val="en-US" w:eastAsia="en-US" w:bidi="ar-SA"/>
+        </w:rPr>
+        <w:t xml:space="preserve">ডিরাক গণিতে যথেষ্ট পাকা ছিলেন। তবে সমাধানের পথে খুব বেশি এগোতে পারেননি। তাঁর </w:t>
+      </w:r>
+      <w:r>
+        <w:rPr>
+          <w:rFonts w:ascii="SolaimanLipi" w:hAnsi="SolaimanLipi" w:eastAsia="Calibri" w:cs="SolaimanLipi" w:eastAsiaTheme="minorHAnsi"/>
+          <w:i/>
+          <w:i/>
+          <w:iCs/>
+          <w:color w:val="auto"/>
+          <w:kern w:val="0"/>
+          <w:sz w:val="24"/>
+          <w:sz w:val="24"/>
+          <w:szCs w:val="24"/>
+          <w:lang w:val="en-US" w:eastAsia="en-US" w:bidi="ar-SA"/>
+        </w:rPr>
+        <w:t xml:space="preserve">লেকচারস অন কোয়ান্টাম মেকানিক্স </w:t>
+      </w:r>
+      <w:r>
+        <w:rPr>
+          <w:rFonts w:ascii="SolaimanLipi" w:hAnsi="SolaimanLipi" w:eastAsia="Calibri" w:cs="SolaimanLipi" w:eastAsiaTheme="minorHAnsi"/>
+          <w:color w:val="auto"/>
+          <w:kern w:val="0"/>
+          <w:sz w:val="24"/>
+          <w:sz w:val="24"/>
+          <w:szCs w:val="24"/>
+          <w:lang w:val="en-US" w:eastAsia="en-US" w:bidi="ar-SA"/>
+        </w:rPr>
+        <w:t>বইয়ে ব্যাপারটার সারমর্ম তুলে ধরেন এভাবে</w:t>
+      </w:r>
+      <w:r>
+        <w:rPr>
+          <w:rFonts w:eastAsia="Calibri" w:cs="SolaimanLipi" w:ascii="SolaimanLipi" w:hAnsi="SolaimanLipi" w:eastAsiaTheme="minorHAnsi"/>
+          <w:color w:val="auto"/>
+          <w:kern w:val="0"/>
+          <w:sz w:val="24"/>
+          <w:szCs w:val="24"/>
+          <w:lang w:val="en-US" w:eastAsia="en-US" w:bidi="ar-SA"/>
+        </w:rPr>
+        <w:t xml:space="preserve">: </w:t>
+      </w:r>
+    </w:p>
+    <w:p>
+      <w:pPr>
+        <w:pStyle w:val="Normal"/>
+        <w:widowControl/>
+        <w:bidi w:val="0"/>
+        <w:spacing w:before="0" w:after="200"/>
+        <w:ind w:left="720" w:hanging="0"/>
+        <w:jc w:val="left"/>
+        <w:rPr>
+          <w:rFonts w:cs="SolaimanLipi"/>
+        </w:rPr>
+      </w:pPr>
+      <w:r>
+        <w:rPr>
+          <w:rFonts w:ascii="SolaimanLipi" w:hAnsi="SolaimanLipi" w:eastAsia="Calibri" w:cs="SolaimanLipi" w:eastAsiaTheme="minorHAnsi"/>
+          <w:color w:val="auto"/>
+          <w:kern w:val="0"/>
+          <w:sz w:val="24"/>
+          <w:sz w:val="24"/>
+          <w:szCs w:val="24"/>
+          <w:lang w:val="en-US" w:eastAsia="en-US" w:bidi="ar-SA"/>
+        </w:rPr>
+        <w:t>সাম্প্রতিক বছরগুলোতে মানুষ কিছুটা চেষ্টা করেছে</w:t>
+      </w:r>
+      <w:r>
+        <w:rPr>
+          <w:rFonts w:eastAsia="Calibri" w:cs="SolaimanLipi" w:ascii="SolaimanLipi" w:hAnsi="SolaimanLipi" w:eastAsiaTheme="minorHAnsi"/>
+          <w:color w:val="auto"/>
+          <w:kern w:val="0"/>
+          <w:sz w:val="24"/>
+          <w:szCs w:val="24"/>
+          <w:lang w:val="en-US" w:eastAsia="en-US" w:bidi="ar-SA"/>
+        </w:rPr>
+        <w:t xml:space="preserve">, </w:t>
+      </w:r>
+      <w:r>
+        <w:rPr>
+          <w:rFonts w:ascii="SolaimanLipi" w:hAnsi="SolaimanLipi" w:eastAsia="Calibri" w:cs="SolaimanLipi" w:eastAsiaTheme="minorHAnsi"/>
+          <w:color w:val="auto"/>
+          <w:kern w:val="0"/>
+          <w:sz w:val="24"/>
+          <w:sz w:val="24"/>
+          <w:szCs w:val="24"/>
+          <w:lang w:val="en-US" w:eastAsia="en-US" w:bidi="ar-SA"/>
+        </w:rPr>
+        <w:t>যাতে মহাকর্ষীয় ক্ষেত্রকে কোয়ান্টাম তত্ত্বের মধ্যে নিয়ে আসা যায়। তবে আমার মনে হয়</w:t>
+      </w:r>
+      <w:r>
+        <w:rPr>
+          <w:rFonts w:eastAsia="Calibri" w:cs="SolaimanLipi" w:ascii="SolaimanLipi" w:hAnsi="SolaimanLipi" w:eastAsiaTheme="minorHAnsi"/>
+          <w:color w:val="auto"/>
+          <w:kern w:val="0"/>
+          <w:sz w:val="24"/>
+          <w:szCs w:val="24"/>
+          <w:lang w:val="en-US" w:eastAsia="en-US" w:bidi="ar-SA"/>
+        </w:rPr>
+        <w:t xml:space="preserve">, </w:t>
+      </w:r>
+      <w:r>
+        <w:rPr>
+          <w:rFonts w:ascii="SolaimanLipi" w:hAnsi="SolaimanLipi" w:eastAsia="Calibri" w:cs="SolaimanLipi" w:eastAsiaTheme="minorHAnsi"/>
+          <w:color w:val="auto"/>
+          <w:kern w:val="0"/>
+          <w:sz w:val="24"/>
+          <w:sz w:val="24"/>
+          <w:szCs w:val="24"/>
+          <w:lang w:val="en-US" w:eastAsia="en-US" w:bidi="ar-SA"/>
+        </w:rPr>
+        <w:t>এ কাজটার পেছনে মূল প্রত্যশা ছিল ভিন্ন। আশা করা হয়েছিল</w:t>
+      </w:r>
+      <w:r>
+        <w:rPr>
+          <w:rFonts w:eastAsia="Calibri" w:cs="SolaimanLipi" w:ascii="SolaimanLipi" w:hAnsi="SolaimanLipi" w:eastAsiaTheme="minorHAnsi"/>
+          <w:color w:val="auto"/>
+          <w:kern w:val="0"/>
+          <w:sz w:val="24"/>
+          <w:szCs w:val="24"/>
+          <w:lang w:val="en-US" w:eastAsia="en-US" w:bidi="ar-SA"/>
+        </w:rPr>
+        <w:t xml:space="preserve">, </w:t>
+      </w:r>
+      <w:r>
+        <w:rPr>
+          <w:rFonts w:ascii="SolaimanLipi" w:hAnsi="SolaimanLipi" w:eastAsia="Calibri" w:cs="SolaimanLipi" w:eastAsiaTheme="minorHAnsi"/>
+          <w:color w:val="auto"/>
+          <w:kern w:val="0"/>
+          <w:sz w:val="24"/>
+          <w:sz w:val="24"/>
+          <w:szCs w:val="24"/>
+          <w:lang w:val="en-US" w:eastAsia="en-US" w:bidi="ar-SA"/>
+        </w:rPr>
+        <w:t>মহাকর্ষীয় ক্ষেত্রের ব্যবহারের মাধ্যমে কিছু অসুবিধা দূর করা যাবে। বর্তমানে দেখে যতটা বোঝা যাচ্ছে</w:t>
+      </w:r>
+      <w:r>
+        <w:rPr>
+          <w:rFonts w:eastAsia="Calibri" w:cs="SolaimanLipi" w:ascii="SolaimanLipi" w:hAnsi="SolaimanLipi" w:eastAsiaTheme="minorHAnsi"/>
+          <w:color w:val="auto"/>
+          <w:kern w:val="0"/>
+          <w:sz w:val="24"/>
+          <w:szCs w:val="24"/>
+          <w:lang w:val="en-US" w:eastAsia="en-US" w:bidi="ar-SA"/>
+        </w:rPr>
+        <w:t xml:space="preserve">, </w:t>
+      </w:r>
+      <w:r>
+        <w:rPr>
+          <w:rFonts w:ascii="SolaimanLipi" w:hAnsi="SolaimanLipi" w:eastAsia="Calibri" w:cs="SolaimanLipi" w:eastAsiaTheme="minorHAnsi"/>
+          <w:color w:val="auto"/>
+          <w:kern w:val="0"/>
+          <w:sz w:val="24"/>
+          <w:sz w:val="24"/>
+          <w:szCs w:val="24"/>
+          <w:lang w:val="en-US" w:eastAsia="en-US" w:bidi="ar-SA"/>
+        </w:rPr>
+        <w:t xml:space="preserve">সে প্রত্যাশা পূরণ হয়নি। মহাকর্ষীয় ক্ষেত্রকে নিয়ে আসলে সমস্যা দূর হওয়ার বদলে বরং আরও নতুন সমস্যার উদয় হচ্ছে। </w:t>
+      </w:r>
+    </w:p>
+    <w:p>
+      <w:pPr>
+        <w:pStyle w:val="Normal"/>
+        <w:widowControl/>
+        <w:bidi w:val="0"/>
+        <w:spacing w:before="0" w:after="200"/>
+        <w:ind w:left="0" w:hanging="0"/>
+        <w:jc w:val="left"/>
+        <w:rPr>
+          <w:rFonts w:cs="SolaimanLipi"/>
+        </w:rPr>
+      </w:pPr>
+      <w:r>
+        <w:rPr>
+          <w:rFonts w:ascii="SolaimanLipi" w:hAnsi="SolaimanLipi" w:eastAsia="Calibri" w:cs="SolaimanLipi" w:eastAsiaTheme="minorHAnsi"/>
+          <w:color w:val="auto"/>
+          <w:kern w:val="0"/>
+          <w:sz w:val="24"/>
+          <w:sz w:val="24"/>
+          <w:szCs w:val="24"/>
+          <w:lang w:val="en-US" w:eastAsia="en-US" w:bidi="ar-SA"/>
+        </w:rPr>
+        <w:t xml:space="preserve">১৯৫৯ সালে </w:t>
+      </w:r>
+    </w:p>
+    <w:p>
+      <w:pPr>
+        <w:pStyle w:val="Normal"/>
+        <w:widowControl/>
+        <w:bidi w:val="0"/>
+        <w:spacing w:before="0" w:after="200"/>
+        <w:ind w:left="0" w:hanging="0"/>
+        <w:jc w:val="left"/>
+        <w:rPr>
+          <w:rFonts w:ascii="SolaimanLipi" w:hAnsi="SolaimanLipi" w:cs="SolaimanLipi"/>
+        </w:rPr>
+      </w:pPr>
+      <w:r>
+        <w:rPr/>
+      </w:r>
+    </w:p>
+    <w:p>
+      <w:pPr>
+        <w:pStyle w:val="Normal"/>
+        <w:widowControl/>
+        <w:bidi w:val="0"/>
+        <w:spacing w:before="0" w:after="200"/>
+        <w:ind w:left="0" w:hanging="0"/>
+        <w:jc w:val="left"/>
+        <w:rPr>
+          <w:rFonts w:ascii="SolaimanLipi" w:hAnsi="SolaimanLipi" w:cs="SolaimanLipi"/>
+        </w:rPr>
+      </w:pPr>
+      <w:r>
+        <w:rPr/>
       </w:r>
     </w:p>
     <w:p>

</xml_diff>

<commit_message>
QS translate up to 117 mdl
</commit_message>
<xml_diff>
--- a/books/quantum_space/QS_Draft.docx
+++ b/books/quantum_space/QS_Draft.docx
@@ -4182,7 +4182,7 @@
           <w:szCs w:val="24"/>
           <w:lang w:val="en-US" w:eastAsia="en-US" w:bidi="ar-SA"/>
         </w:rPr>
-        <w:t xml:space="preserve">সে প্রত্যাশা পূরণ হয়নি। মহাকর্ষীয় ক্ষেত্রকে নিয়ে আসলে সমস্যা দূর হওয়ার বদলে বরং আরও নতুন সমস্যার উদয় হচ্ছে। </w:t>
+        <w:t xml:space="preserve">সে প্রত্যাশা পূরণ হয়নি। মহাকর্ষীয় ক্ষেত্রকে নিয়ে আসলে সমস্যা দূর হওয়ার বদলে বরং আরও নতুন সমস্যার উদয় হচ্ছে।  </w:t>
       </w:r>
     </w:p>
     <w:p>
@@ -4193,9 +4193,7 @@
         <w:spacing w:before="0" w:after="200"/>
         <w:ind w:left="0" w:hanging="0"/>
         <w:jc w:val="left"/>
-        <w:rPr>
-          <w:rFonts w:cs="SolaimanLipi"/>
-        </w:rPr>
+        <w:rPr/>
       </w:pPr>
       <w:r>
         <w:rPr>
@@ -4207,7 +4205,57 @@
           <w:szCs w:val="24"/>
           <w:lang w:val="en-US" w:eastAsia="en-US" w:bidi="ar-SA"/>
         </w:rPr>
-        <w:t xml:space="preserve">১৯৫৯ সালে </w:t>
+        <w:t xml:space="preserve">১৯৫৯ সালে চার্লস মিসনার তাঁর দুই মার্কিন স্বদেশী রিচার্ড আর্নোউইট ও স্ট্যানলি ডিসারের সঙ্গে কাজ করে সার্বিক আপেক্ষিকতার সীমাবদ্ধ হ্যামিল্টোনিয়ান সূত্রায়ন প্রকাশ করেন। এটাই তাঁদের নামানুসারে এডিএম সূ্ত্রায়ন </w:t>
+      </w:r>
+      <w:r>
+        <w:rPr>
+          <w:rFonts w:eastAsia="Calibri" w:cs="SolaimanLipi" w:ascii="SolaimanLipi" w:hAnsi="SolaimanLipi" w:eastAsiaTheme="minorHAnsi"/>
+          <w:color w:val="auto"/>
+          <w:kern w:val="0"/>
+          <w:sz w:val="24"/>
+          <w:szCs w:val="24"/>
+          <w:lang w:val="en-US" w:eastAsia="en-US" w:bidi="ar-SA"/>
+        </w:rPr>
+        <w:t xml:space="preserve">(ADM formulation) </w:t>
+      </w:r>
+      <w:r>
+        <w:rPr>
+          <w:rFonts w:ascii="SolaimanLipi" w:hAnsi="SolaimanLipi" w:eastAsia="Calibri" w:cs="SolaimanLipi" w:eastAsiaTheme="minorHAnsi"/>
+          <w:color w:val="auto"/>
+          <w:kern w:val="0"/>
+          <w:sz w:val="24"/>
+          <w:sz w:val="24"/>
+          <w:szCs w:val="24"/>
+          <w:lang w:val="en-US" w:eastAsia="en-US" w:bidi="ar-SA"/>
+        </w:rPr>
+        <w:t xml:space="preserve">হিসেবে পরিচিতি পায়। আরেক মার্কিন তাত্ত্বিক ব্রাইস ডিউইট কাজ করতেন </w:t>
+      </w:r>
+      <w:r>
+        <w:rPr>
+          <w:rFonts w:ascii="SolaimanLipi" w:hAnsi="SolaimanLipi" w:eastAsia="Calibri" w:cs="SolaimanLipi" w:eastAsiaTheme="minorHAnsi"/>
+          <w:i/>
+          <w:i/>
+          <w:iCs/>
+          <w:color w:val="auto"/>
+          <w:kern w:val="0"/>
+          <w:sz w:val="24"/>
+          <w:sz w:val="24"/>
+          <w:szCs w:val="24"/>
+          <w:lang w:val="en-US" w:eastAsia="en-US" w:bidi="ar-SA"/>
+        </w:rPr>
+        <w:t>ইন্সটিটিউট ফর অ্যাডভান্সড স্টাডি</w:t>
+      </w:r>
+      <w:r>
+        <w:rPr>
+          <w:rFonts w:ascii="SolaimanLipi" w:hAnsi="SolaimanLipi" w:eastAsia="Calibri" w:cs="SolaimanLipi" w:eastAsiaTheme="minorHAnsi"/>
+          <w:color w:val="auto"/>
+          <w:kern w:val="0"/>
+          <w:sz w:val="24"/>
+          <w:sz w:val="24"/>
+          <w:szCs w:val="24"/>
+          <w:lang w:val="en-US" w:eastAsia="en-US" w:bidi="ar-SA"/>
+        </w:rPr>
+        <w:t xml:space="preserve"> কেন্দ্রে। ১৯৬৬ সালে তিনি এডিএম সূত্রায়ন ব্যবহার করে সরল ফ্রিডম্যান মহাবিশ্বের জন্য একটি আদর্শ কোয়ান্টাম ফিল্ড থিওরি বানান। </w:t>
       </w:r>
     </w:p>
     <w:p>
@@ -4218,12 +4266,19 @@
         <w:spacing w:before="0" w:after="200"/>
         <w:ind w:left="0" w:hanging="0"/>
         <w:jc w:val="left"/>
-        <w:rPr>
-          <w:rFonts w:ascii="SolaimanLipi" w:hAnsi="SolaimanLipi" w:cs="SolaimanLipi"/>
-        </w:rPr>
+        <w:rPr/>
       </w:pPr>
       <w:r>
-        <w:rPr/>
+        <w:rPr>
+          <w:rFonts w:ascii="SolaimanLipi" w:hAnsi="SolaimanLipi" w:eastAsia="Calibri" w:cs="SolaimanLipi" w:eastAsiaTheme="minorHAnsi"/>
+          <w:color w:val="auto"/>
+          <w:kern w:val="0"/>
+          <w:sz w:val="24"/>
+          <w:sz w:val="24"/>
+          <w:szCs w:val="24"/>
+          <w:lang w:val="en-US" w:eastAsia="en-US" w:bidi="ar-SA"/>
+        </w:rPr>
+        <w:t xml:space="preserve">কসমোলজির জন্য বানানো প্রথম কোয়ান্টাম তত্ত্ব এটাই। </w:t>
       </w:r>
     </w:p>
     <w:p>
@@ -4234,8 +4289,250 @@
         <w:spacing w:before="0" w:after="200"/>
         <w:ind w:left="0" w:hanging="0"/>
         <w:jc w:val="left"/>
-        <w:rPr>
-          <w:rFonts w:ascii="SolaimanLipi" w:hAnsi="SolaimanLipi" w:cs="SolaimanLipi"/>
+        <w:rPr/>
+      </w:pPr>
+      <w:r>
+        <w:rPr>
+          <w:rFonts w:eastAsia="Calibri" w:cs="SolaimanLipi" w:ascii="SolaimanLipi" w:hAnsi="SolaimanLipi" w:eastAsiaTheme="minorHAnsi"/>
+          <w:color w:val="auto"/>
+          <w:kern w:val="0"/>
+          <w:sz w:val="24"/>
+          <w:szCs w:val="24"/>
+          <w:lang w:val="en-US" w:eastAsia="en-US" w:bidi="ar-SA"/>
+        </w:rPr>
+        <w:t>‘</w:t>
+      </w:r>
+      <w:r>
+        <w:rPr>
+          <w:rFonts w:ascii="SolaimanLipi" w:hAnsi="SolaimanLipi" w:eastAsia="Calibri" w:cs="SolaimanLipi" w:eastAsiaTheme="minorHAnsi"/>
+          <w:color w:val="auto"/>
+          <w:kern w:val="0"/>
+          <w:sz w:val="24"/>
+          <w:sz w:val="24"/>
+          <w:szCs w:val="24"/>
+          <w:lang w:val="en-US" w:eastAsia="en-US" w:bidi="ar-SA"/>
+        </w:rPr>
+        <w:t>মহাবিশ্বের তরঙ্গ ফাংশন’ কথাটি এই প্রথম বৈজ্ঞানিক আলোচনায় এল। ডিউইট দেখলেন</w:t>
+      </w:r>
+      <w:r>
+        <w:rPr>
+          <w:rFonts w:eastAsia="Calibri" w:cs="SolaimanLipi" w:ascii="SolaimanLipi" w:hAnsi="SolaimanLipi" w:eastAsiaTheme="minorHAnsi"/>
+          <w:color w:val="auto"/>
+          <w:kern w:val="0"/>
+          <w:sz w:val="24"/>
+          <w:szCs w:val="24"/>
+          <w:lang w:val="en-US" w:eastAsia="en-US" w:bidi="ar-SA"/>
+        </w:rPr>
+        <w:t xml:space="preserve">, </w:t>
+      </w:r>
+      <w:r>
+        <w:rPr>
+          <w:rFonts w:ascii="SolaimanLipi" w:hAnsi="SolaimanLipi" w:eastAsia="Calibri" w:cs="SolaimanLipi" w:eastAsiaTheme="minorHAnsi"/>
+          <w:color w:val="auto"/>
+          <w:kern w:val="0"/>
+          <w:sz w:val="24"/>
+          <w:sz w:val="24"/>
+          <w:szCs w:val="24"/>
+          <w:lang w:val="en-US" w:eastAsia="en-US" w:bidi="ar-SA"/>
+        </w:rPr>
+        <w:t>এমন তরঙ্গ ফাংশন শুধু স্থানিক জ্যামিতির ওপর নির্ভর করে। সময় থেকে গেল ধরাছোঁয়ার বাইরে। তরঙ্গ ফাংশনটি একটি স্থির ও মডেল মহাবিশ্বের কথা বলে। যার মোট শক্তির পরিমাণ শূন্য। তিনি লেখেন</w:t>
+      </w:r>
+      <w:r>
+        <w:rPr>
+          <w:rFonts w:eastAsia="Calibri" w:cs="SolaimanLipi" w:ascii="SolaimanLipi" w:hAnsi="SolaimanLipi" w:eastAsiaTheme="minorHAnsi"/>
+          <w:color w:val="auto"/>
+          <w:kern w:val="0"/>
+          <w:sz w:val="24"/>
+          <w:szCs w:val="24"/>
+          <w:lang w:val="en-US" w:eastAsia="en-US" w:bidi="ar-SA"/>
+        </w:rPr>
+        <w:t>: '</w:t>
+      </w:r>
+      <w:r>
+        <w:rPr>
+          <w:rFonts w:ascii="SolaimanLipi" w:hAnsi="SolaimanLipi" w:eastAsia="Calibri" w:cs="SolaimanLipi" w:eastAsiaTheme="minorHAnsi"/>
+          <w:color w:val="auto"/>
+          <w:kern w:val="0"/>
+          <w:sz w:val="24"/>
+          <w:sz w:val="24"/>
+          <w:szCs w:val="24"/>
+          <w:lang w:val="en-US" w:eastAsia="en-US" w:bidi="ar-SA"/>
+        </w:rPr>
+        <w:t>অতএব বলা যায়</w:t>
+      </w:r>
+      <w:r>
+        <w:rPr>
+          <w:rFonts w:eastAsia="Calibri" w:cs="SolaimanLipi" w:ascii="SolaimanLipi" w:hAnsi="SolaimanLipi" w:eastAsiaTheme="minorHAnsi"/>
+          <w:color w:val="auto"/>
+          <w:kern w:val="0"/>
+          <w:sz w:val="24"/>
+          <w:szCs w:val="24"/>
+          <w:lang w:val="en-US" w:eastAsia="en-US" w:bidi="ar-SA"/>
+        </w:rPr>
+        <w:t xml:space="preserve">, </w:t>
+      </w:r>
+      <w:r>
+        <w:rPr>
+          <w:rFonts w:ascii="SolaimanLipi" w:hAnsi="SolaimanLipi" w:eastAsia="Calibri" w:cs="SolaimanLipi" w:eastAsiaTheme="minorHAnsi"/>
+          <w:color w:val="auto"/>
+          <w:kern w:val="0"/>
+          <w:sz w:val="24"/>
+          <w:sz w:val="24"/>
+          <w:szCs w:val="24"/>
+          <w:lang w:val="en-US" w:eastAsia="en-US" w:bidi="ar-SA"/>
+        </w:rPr>
+        <w:t xml:space="preserve">কোয়ান্টাম </w:t>
+      </w:r>
+      <w:r>
+        <w:rPr>
+          <w:rFonts w:eastAsia="Calibri" w:cs="SolaimanLipi" w:ascii="SolaimanLipi" w:hAnsi="SolaimanLipi" w:eastAsiaTheme="minorHAnsi"/>
+          <w:color w:val="auto"/>
+          <w:kern w:val="0"/>
+          <w:sz w:val="24"/>
+          <w:szCs w:val="24"/>
+          <w:lang w:val="en-US" w:eastAsia="en-US" w:bidi="ar-SA"/>
+        </w:rPr>
+        <w:t>(</w:t>
+      </w:r>
+      <w:r>
+        <w:rPr>
+          <w:rFonts w:ascii="SolaimanLipi" w:hAnsi="SolaimanLipi" w:eastAsia="Calibri" w:cs="SolaimanLipi" w:eastAsiaTheme="minorHAnsi"/>
+          <w:color w:val="auto"/>
+          <w:kern w:val="0"/>
+          <w:sz w:val="24"/>
+          <w:sz w:val="24"/>
+          <w:szCs w:val="24"/>
+          <w:lang w:val="en-US" w:eastAsia="en-US" w:bidi="ar-SA"/>
+        </w:rPr>
+        <w:t>জ্যামিতিগতিবিদ্যায়</w:t>
+      </w:r>
+      <w:r>
+        <w:rPr>
+          <w:rFonts w:eastAsia="Calibri" w:cs="SolaimanLipi" w:ascii="SolaimanLipi" w:hAnsi="SolaimanLipi" w:eastAsiaTheme="minorHAnsi"/>
+          <w:color w:val="auto"/>
+          <w:kern w:val="0"/>
+          <w:sz w:val="24"/>
+          <w:szCs w:val="24"/>
+          <w:lang w:val="en-US" w:eastAsia="en-US" w:bidi="ar-SA"/>
+        </w:rPr>
+        <w:t xml:space="preserve">) </w:t>
+      </w:r>
+      <w:r>
+        <w:rPr>
+          <w:rFonts w:ascii="SolaimanLipi" w:hAnsi="SolaimanLipi" w:eastAsia="Calibri" w:cs="SolaimanLipi" w:eastAsiaTheme="minorHAnsi"/>
+          <w:color w:val="auto"/>
+          <w:kern w:val="0"/>
+          <w:sz w:val="24"/>
+          <w:sz w:val="24"/>
+          <w:szCs w:val="24"/>
+          <w:lang w:val="en-US" w:eastAsia="en-US" w:bidi="ar-SA"/>
+        </w:rPr>
+        <w:t xml:space="preserve">কোনো কিছুই ঘটে না। কোয়ান্টাম তত্ত্ব কেবল বিশ্বের একটি স্থির চিত্রই প্রদান করতে পারে। এই মহাবিশ্বে কোনোকিছু ঘটাতে হলে সময়কে নিয়ে আসার উপায় খুঁজে পেতে হবে। তার জন্য অনেকগুলো আলাদা তরঙ্গ ফাংশনকে জোড়া দিতে হবে। প্রতিটি তরঙ্গ ফাংশন সুপারপজিশনের স্থানের ভিন্ন ভিন্ন কোয়ান্টাম অবস্থাকে প্রকাশ করবে। এরপর এ অবস্থাগুওলোকে বিবর্তিত হতে দিতে হবে। </w:t>
+      </w:r>
+    </w:p>
+    <w:p>
+      <w:pPr>
+        <w:pStyle w:val="Normal"/>
+        <w:widowControl/>
+        <w:bidi w:val="0"/>
+        <w:spacing w:before="0" w:after="200"/>
+        <w:ind w:left="0" w:hanging="0"/>
+        <w:jc w:val="left"/>
+        <w:rPr/>
+      </w:pPr>
+      <w:r>
+        <w:rPr>
+          <w:rFonts w:ascii="SolaimanLipi" w:hAnsi="SolaimanLipi" w:eastAsia="Calibri" w:cs="SolaimanLipi" w:eastAsiaTheme="minorHAnsi"/>
+          <w:color w:val="auto"/>
+          <w:kern w:val="0"/>
+          <w:sz w:val="24"/>
+          <w:sz w:val="24"/>
+          <w:szCs w:val="24"/>
+          <w:lang w:val="en-US" w:eastAsia="en-US" w:bidi="ar-SA"/>
+        </w:rPr>
+        <w:t>কিন্তু মহাবিশ্বের তরঙ্গ ফাংশনের ব্যাখ্যা কই হবে</w:t>
+      </w:r>
+      <w:r>
+        <w:rPr>
+          <w:rFonts w:eastAsia="Calibri" w:cs="SolaimanLipi" w:ascii="SolaimanLipi" w:hAnsi="SolaimanLipi" w:eastAsiaTheme="minorHAnsi"/>
+          <w:color w:val="auto"/>
+          <w:kern w:val="0"/>
+          <w:sz w:val="24"/>
+          <w:szCs w:val="24"/>
+          <w:lang w:val="en-US" w:eastAsia="en-US" w:bidi="ar-SA"/>
+        </w:rPr>
+        <w:t xml:space="preserve">? </w:t>
+      </w:r>
+      <w:r>
+        <w:rPr>
+          <w:rFonts w:ascii="SolaimanLipi" w:hAnsi="SolaimanLipi" w:eastAsia="Calibri" w:cs="SolaimanLipi" w:eastAsiaTheme="minorHAnsi"/>
+          <w:color w:val="auto"/>
+          <w:kern w:val="0"/>
+          <w:sz w:val="24"/>
+          <w:sz w:val="24"/>
+          <w:szCs w:val="24"/>
+          <w:lang w:val="en-US" w:eastAsia="en-US" w:bidi="ar-SA"/>
+        </w:rPr>
+        <w:t xml:space="preserve">ডিউইটের এ ব্যাপারে পরিষ্কার কোনও ধারণা ছিল না। ফলে তিনি অতীতের উদাহরণ দেন। হাইড্রোজেন পরমাণুর ইলেকট্রনের তরঙ্গ ফাংশন নিয়ে শ্রোডিংগার একইরকম অসুবিধায় পড়েছিলেন। </w:t>
+      </w:r>
+    </w:p>
+    <w:p>
+      <w:pPr>
+        <w:pStyle w:val="Normal"/>
+        <w:widowControl/>
+        <w:bidi w:val="0"/>
+        <w:spacing w:before="0" w:after="200"/>
+        <w:ind w:left="0" w:hanging="0"/>
+        <w:jc w:val="left"/>
+        <w:rPr>
+          <w:rFonts w:ascii="SolaimanLipi" w:hAnsi="SolaimanLipi" w:eastAsia="Calibri" w:cs="SolaimanLipi" w:eastAsiaTheme="minorHAnsi"/>
+          <w:color w:val="auto"/>
+          <w:kern w:val="0"/>
+          <w:sz w:val="24"/>
+          <w:szCs w:val="24"/>
+          <w:lang w:val="en-US" w:eastAsia="en-US" w:bidi="ar-SA"/>
+        </w:rPr>
+      </w:pPr>
+      <w:r>
+        <w:rPr/>
+      </w:r>
+    </w:p>
+    <w:p>
+      <w:pPr>
+        <w:pStyle w:val="Normal"/>
+        <w:widowControl/>
+        <w:bidi w:val="0"/>
+        <w:spacing w:before="0" w:after="200"/>
+        <w:ind w:left="0" w:hanging="0"/>
+        <w:jc w:val="left"/>
+        <w:rPr>
+          <w:rFonts w:ascii="SolaimanLipi" w:hAnsi="SolaimanLipi" w:eastAsia="Calibri" w:cs="SolaimanLipi" w:eastAsiaTheme="minorHAnsi"/>
+          <w:color w:val="auto"/>
+          <w:kern w:val="0"/>
+          <w:sz w:val="24"/>
+          <w:szCs w:val="24"/>
+          <w:lang w:val="en-US" w:eastAsia="en-US" w:bidi="ar-SA"/>
+        </w:rPr>
+      </w:pPr>
+      <w:r>
+        <w:rPr/>
+      </w:r>
+    </w:p>
+    <w:p>
+      <w:pPr>
+        <w:pStyle w:val="Normal"/>
+        <w:widowControl/>
+        <w:bidi w:val="0"/>
+        <w:spacing w:before="0" w:after="200"/>
+        <w:ind w:left="0" w:hanging="0"/>
+        <w:jc w:val="left"/>
+        <w:rPr>
+          <w:rFonts w:ascii="SolaimanLipi" w:hAnsi="SolaimanLipi" w:eastAsia="Calibri" w:cs="SolaimanLipi" w:eastAsiaTheme="minorHAnsi"/>
+          <w:color w:val="auto"/>
+          <w:kern w:val="0"/>
+          <w:sz w:val="24"/>
+          <w:szCs w:val="24"/>
+          <w:lang w:val="en-US" w:eastAsia="en-US" w:bidi="ar-SA"/>
         </w:rPr>
       </w:pPr>
       <w:r>

</xml_diff>

<commit_message>
QS translate up to 117 low mdl
</commit_message>
<xml_diff>
--- a/books/quantum_space/QS_Draft.docx
+++ b/books/quantum_space/QS_Draft.docx
@@ -4450,7 +4450,7 @@
           <w:szCs w:val="24"/>
           <w:lang w:val="en-US" w:eastAsia="en-US" w:bidi="ar-SA"/>
         </w:rPr>
-        <w:t>কিন্তু মহাবিশ্বের তরঙ্গ ফাংশনের ব্যাখ্যা কই হবে</w:t>
+        <w:t>কিন্তু মহাবিশ্বের তরঙ্গ ফাংশনের ব্যাখ্যা কী হবে</w:t>
       </w:r>
       <w:r>
         <w:rPr>
@@ -4473,7 +4473,53 @@
           <w:szCs w:val="24"/>
           <w:lang w:val="en-US" w:eastAsia="en-US" w:bidi="ar-SA"/>
         </w:rPr>
-        <w:t xml:space="preserve">ডিউইটের এ ব্যাপারে পরিষ্কার কোনও ধারণা ছিল না। ফলে তিনি অতীতের উদাহরণ দেন। হাইড্রোজেন পরমাণুর ইলেকট্রনের তরঙ্গ ফাংশন নিয়ে শ্রোডিংগার একইরকম অসুবিধায় পড়েছিলেন। </w:t>
+        <w:t>ডিউইটের এ ব্যাপারে পরিষ্কার কোনও ধারণা ছিল না। ফলে তিনি অতীতের উদাহরণ দেন। হাইড্রোজেন পরমাণুর ইলেকট্রনের তরঙ্গ ফাংশন নিয়ে শ্রোডিংগার একইরকম অসুবিধায় পড়েছিলেন। এক্ষেত্রে তরঙ্গ ফাশন</w:t>
+      </w:r>
+      <w:r>
+        <w:rPr>
+          <w:rFonts w:eastAsia="Calibri" w:cs="SolaimanLipi" w:ascii="SolaimanLipi" w:hAnsi="SolaimanLipi" w:eastAsiaTheme="minorHAnsi"/>
+          <w:color w:val="auto"/>
+          <w:kern w:val="0"/>
+          <w:sz w:val="24"/>
+          <w:szCs w:val="24"/>
+          <w:lang w:val="en-US" w:eastAsia="en-US" w:bidi="ar-SA"/>
+        </w:rPr>
+        <w:t xml:space="preserve">, </w:t>
+      </w:r>
+      <w:r>
+        <w:rPr>
+          <w:rFonts w:ascii="SolaimanLipi" w:hAnsi="SolaimanLipi" w:eastAsia="Calibri" w:cs="SolaimanLipi" w:eastAsiaTheme="minorHAnsi"/>
+          <w:color w:val="auto"/>
+          <w:kern w:val="0"/>
+          <w:sz w:val="24"/>
+          <w:sz w:val="24"/>
+          <w:szCs w:val="24"/>
+          <w:lang w:val="en-US" w:eastAsia="en-US" w:bidi="ar-SA"/>
+        </w:rPr>
+        <w:t>বিশেষ করে সম্ভাবনা তরঙ্গের মাধ্যমে বর্নের ব্যাখ্যা কোয়ান্টাম তত্ত্বের কোপেনহ্যাগেন ব্যাখ্যায় অন্তর্ভূক্ত হয়। কিন্তু ডিউইট যুক্তি দেখিয়েছিলেন</w:t>
+      </w:r>
+      <w:r>
+        <w:rPr>
+          <w:rFonts w:eastAsia="Calibri" w:cs="SolaimanLipi" w:ascii="SolaimanLipi" w:hAnsi="SolaimanLipi" w:eastAsiaTheme="minorHAnsi"/>
+          <w:color w:val="auto"/>
+          <w:kern w:val="0"/>
+          <w:sz w:val="24"/>
+          <w:szCs w:val="24"/>
+          <w:lang w:val="en-US" w:eastAsia="en-US" w:bidi="ar-SA"/>
+        </w:rPr>
+        <w:t xml:space="preserve">, </w:t>
+      </w:r>
+      <w:r>
+        <w:rPr>
+          <w:rFonts w:ascii="SolaimanLipi" w:hAnsi="SolaimanLipi" w:eastAsia="Calibri" w:cs="SolaimanLipi" w:eastAsiaTheme="minorHAnsi"/>
+          <w:color w:val="auto"/>
+          <w:kern w:val="0"/>
+          <w:sz w:val="24"/>
+          <w:sz w:val="24"/>
+          <w:szCs w:val="24"/>
+          <w:lang w:val="en-US" w:eastAsia="en-US" w:bidi="ar-SA"/>
+        </w:rPr>
+        <w:t xml:space="preserve">মহাকর্ষের কোয়ান্টাম তত্ত্বে কোপেনহ্যাগেন ব্যাখ্যা কোনোরকম কাজে আসে না। </w:t>
       </w:r>
     </w:p>
     <w:p>

</xml_diff>

<commit_message>
upd zero web cover
</commit_message>
<xml_diff>
--- a/books/quantum_space/QS_Draft.docx
+++ b/books/quantum_space/QS_Draft.docx
@@ -4520,6 +4520,29 @@
           <w:lang w:val="en-US" w:eastAsia="en-US" w:bidi="ar-SA"/>
         </w:rPr>
         <w:t xml:space="preserve">মহাকর্ষের কোয়ান্টাম তত্ত্বে কোপেনহ্যাগেন ব্যাখ্যা কোনোরকম কাজে আসে না। </w:t>
+      </w:r>
+    </w:p>
+    <w:p>
+      <w:pPr>
+        <w:pStyle w:val="Normal"/>
+        <w:widowControl/>
+        <w:bidi w:val="0"/>
+        <w:spacing w:before="0" w:after="200"/>
+        <w:ind w:left="720" w:hanging="0"/>
+        <w:jc w:val="left"/>
+        <w:rPr/>
+      </w:pPr>
+      <w:r>
+        <w:rPr>
+          <w:rFonts w:ascii="SolaimanLipi" w:hAnsi="SolaimanLipi" w:eastAsia="Calibri" w:cs="SolaimanLipi" w:eastAsiaTheme="minorHAnsi"/>
+          <w:color w:val="auto"/>
+          <w:kern w:val="0"/>
+          <w:sz w:val="24"/>
+          <w:sz w:val="24"/>
+          <w:szCs w:val="24"/>
+          <w:lang w:val="en-US" w:eastAsia="en-US" w:bidi="ar-SA"/>
+        </w:rPr>
+        <w:t xml:space="preserve">কোপনেহ্যাগেন ব্যাখ্যা নির্ভর করে </w:t>
       </w:r>
     </w:p>
     <w:p>

</xml_diff>

<commit_message>
qs: p119 last 2 para
</commit_message>
<xml_diff>
--- a/books/quantum_space/QS_Draft.docx
+++ b/books/quantum_space/QS_Draft.docx
@@ -4945,6 +4945,349 @@
           <w:lang w:val="en-US" w:eastAsia="en-US" w:bidi="ar-SA"/>
         </w:rPr>
         <w:t xml:space="preserve">এর দশক উচ্চশক্তির কণাপদার্থবিদ্যার সোনালী যুগ। এই যুগটা শেষ হতে হতে কণাপদার্থবিদ্যার মোটামুটি দাঁড়িয়ে গেল। অপেক্ষা শুধু কোলাইডার পরীক্ষায় বাকি অদেখা কণাগুলোর আবিষ্কারের মাধ্যমে শূন্যতা পূরণের। </w:t>
+      </w:r>
+    </w:p>
+    <w:p>
+      <w:pPr>
+        <w:pStyle w:val="Normal"/>
+        <w:widowControl/>
+        <w:bidi w:val="0"/>
+        <w:spacing w:before="0" w:after="200"/>
+        <w:ind w:left="0" w:hanging="0"/>
+        <w:jc w:val="left"/>
+        <w:rPr/>
+      </w:pPr>
+      <w:r>
+        <w:rPr>
+          <w:rFonts w:ascii="SolaimanLipi" w:hAnsi="SolaimanLipi" w:eastAsia="Calibri" w:cs="SolaimanLipi" w:eastAsiaTheme="minorHAnsi"/>
+          <w:color w:val="auto"/>
+          <w:kern w:val="0"/>
+          <w:sz w:val="24"/>
+          <w:sz w:val="24"/>
+          <w:szCs w:val="24"/>
+          <w:lang w:val="en-US" w:eastAsia="en-US" w:bidi="ar-SA"/>
+        </w:rPr>
+        <w:t xml:space="preserve">আর কণাপদার্থবিদরা ভিন্ন কিছুর সন্ধান পেয়ে গেলেন। </w:t>
+      </w:r>
+    </w:p>
+    <w:p>
+      <w:pPr>
+        <w:pStyle w:val="Normal"/>
+        <w:widowControl/>
+        <w:bidi w:val="0"/>
+        <w:spacing w:before="0" w:after="200"/>
+        <w:ind w:left="0" w:hanging="0"/>
+        <w:jc w:val="left"/>
+        <w:rPr/>
+      </w:pPr>
+      <w:r>
+        <w:rPr>
+          <w:rFonts w:ascii="SolaimanLipi" w:hAnsi="SolaimanLipi" w:eastAsia="Calibri" w:cs="SolaimanLipi" w:eastAsiaTheme="minorHAnsi"/>
+          <w:color w:val="auto"/>
+          <w:kern w:val="0"/>
+          <w:sz w:val="24"/>
+          <w:sz w:val="24"/>
+          <w:szCs w:val="24"/>
+          <w:lang w:val="en-US" w:eastAsia="en-US" w:bidi="ar-SA"/>
+        </w:rPr>
+        <w:t xml:space="preserve">মহাকর্ষের কোয়ান্টাম তত্ত্বের দ্বিতীয় রাস্তাটি দিয়ে পথ চলা শুরু হয় কোয়ান্টাম ফিল্ড থিওরি থেকে। পরে সেটাকে আইনস্টাইনের সাধারণ সহভেদ নীতির </w:t>
+      </w:r>
+      <w:r>
+        <w:rPr>
+          <w:rFonts w:eastAsia="Calibri" w:cs="SolaimanLipi" w:ascii="SolaimanLipi" w:hAnsi="SolaimanLipi" w:eastAsiaTheme="minorHAnsi"/>
+          <w:color w:val="auto"/>
+          <w:kern w:val="0"/>
+          <w:sz w:val="24"/>
+          <w:szCs w:val="24"/>
+          <w:lang w:val="en-US" w:eastAsia="en-US" w:bidi="ar-SA"/>
+        </w:rPr>
+        <w:t xml:space="preserve">(principle of general covariance) </w:t>
+      </w:r>
+      <w:r>
+        <w:rPr>
+          <w:rFonts w:ascii="SolaimanLipi" w:hAnsi="SolaimanLipi" w:eastAsia="Calibri" w:cs="SolaimanLipi" w:eastAsiaTheme="minorHAnsi"/>
+          <w:color w:val="auto"/>
+          <w:kern w:val="0"/>
+          <w:sz w:val="24"/>
+          <w:sz w:val="24"/>
+          <w:szCs w:val="24"/>
+          <w:lang w:val="en-US" w:eastAsia="en-US" w:bidi="ar-SA"/>
+        </w:rPr>
+        <w:t>সাথে সঙ্গতিপূর্ণ করার চেষ্টা করা হয়। অন্য কথায়</w:t>
+      </w:r>
+      <w:r>
+        <w:rPr>
+          <w:rFonts w:eastAsia="Calibri" w:cs="SolaimanLipi" w:ascii="SolaimanLipi" w:hAnsi="SolaimanLipi" w:eastAsiaTheme="minorHAnsi"/>
+          <w:color w:val="auto"/>
+          <w:kern w:val="0"/>
+          <w:sz w:val="24"/>
+          <w:szCs w:val="24"/>
+          <w:lang w:val="en-US" w:eastAsia="en-US" w:bidi="ar-SA"/>
+        </w:rPr>
+        <w:t xml:space="preserve">, </w:t>
+      </w:r>
+      <w:r>
+        <w:rPr>
+          <w:rFonts w:ascii="SolaimanLipi" w:hAnsi="SolaimanLipi" w:eastAsia="Calibri" w:cs="SolaimanLipi" w:eastAsiaTheme="minorHAnsi"/>
+          <w:color w:val="auto"/>
+          <w:kern w:val="0"/>
+          <w:sz w:val="24"/>
+          <w:sz w:val="24"/>
+          <w:szCs w:val="24"/>
+          <w:lang w:val="en-US" w:eastAsia="en-US" w:bidi="ar-SA"/>
+        </w:rPr>
+        <w:t>শুরু করুন কোয়ান্টাম ফিল্ড থিওরি দিয়ে। এবার একে করুন পটভূমি</w:t>
+      </w:r>
+      <w:r>
+        <w:rPr>
+          <w:rFonts w:eastAsia="Calibri" w:cs="SolaimanLipi" w:ascii="SolaimanLipi" w:hAnsi="SolaimanLipi" w:eastAsiaTheme="minorHAnsi"/>
+          <w:color w:val="auto"/>
+          <w:kern w:val="0"/>
+          <w:sz w:val="24"/>
+          <w:szCs w:val="24"/>
+          <w:lang w:val="en-US" w:eastAsia="en-US" w:bidi="ar-SA"/>
+        </w:rPr>
+        <w:t>-</w:t>
+      </w:r>
+      <w:r>
+        <w:rPr>
+          <w:rFonts w:ascii="SolaimanLipi" w:hAnsi="SolaimanLipi" w:eastAsia="Calibri" w:cs="SolaimanLipi" w:eastAsiaTheme="minorHAnsi"/>
+          <w:color w:val="auto"/>
+          <w:kern w:val="0"/>
+          <w:sz w:val="24"/>
+          <w:sz w:val="24"/>
+          <w:szCs w:val="24"/>
+          <w:lang w:val="en-US" w:eastAsia="en-US" w:bidi="ar-SA"/>
+        </w:rPr>
+        <w:t xml:space="preserve">নিরপেক্ষ। একে কোয়ান্টাম মহাকর্ষের সহভেদ পদ্ধতি বলা হয়। </w:t>
+      </w:r>
+    </w:p>
+    <w:p>
+      <w:pPr>
+        <w:pStyle w:val="Normal"/>
+        <w:widowControl/>
+        <w:bidi w:val="0"/>
+        <w:spacing w:before="0" w:after="200"/>
+        <w:ind w:left="0" w:hanging="0"/>
+        <w:jc w:val="left"/>
+        <w:rPr/>
+      </w:pPr>
+      <w:r>
+        <w:rPr>
+          <w:rFonts w:ascii="SolaimanLipi" w:hAnsi="SolaimanLipi" w:eastAsia="Calibri" w:cs="SolaimanLipi" w:eastAsiaTheme="minorHAnsi"/>
+          <w:color w:val="auto"/>
+          <w:kern w:val="0"/>
+          <w:sz w:val="24"/>
+          <w:sz w:val="24"/>
+          <w:szCs w:val="24"/>
+          <w:lang w:val="en-US" w:eastAsia="en-US" w:bidi="ar-SA"/>
+        </w:rPr>
+        <w:t>এ পদ্ধতিতে মূল গুরুত্ব দেওয়া হয় কোয়ান্টাম ফিল্ড থিওরিকে। কনাপদার্থবিদ্যার স্ট্যান্ডার্ড মডেল তৈরিতে এ তত্ত্ব একের পর এক সাফল্য পাচ্ছিল। এখানে সার্বিক আপেক্ষিকতার স্থান</w:t>
+      </w:r>
+      <w:r>
+        <w:rPr>
+          <w:rFonts w:eastAsia="Calibri" w:cs="SolaimanLipi" w:ascii="SolaimanLipi" w:hAnsi="SolaimanLipi" w:eastAsiaTheme="minorHAnsi"/>
+          <w:color w:val="auto"/>
+          <w:kern w:val="0"/>
+          <w:sz w:val="24"/>
+          <w:szCs w:val="24"/>
+          <w:lang w:val="en-US" w:eastAsia="en-US" w:bidi="ar-SA"/>
+        </w:rPr>
+        <w:t>-</w:t>
+      </w:r>
+      <w:r>
+        <w:rPr>
+          <w:rFonts w:ascii="SolaimanLipi" w:hAnsi="SolaimanLipi" w:eastAsia="Calibri" w:cs="SolaimanLipi" w:eastAsiaTheme="minorHAnsi"/>
+          <w:color w:val="auto"/>
+          <w:kern w:val="0"/>
+          <w:sz w:val="24"/>
+          <w:sz w:val="24"/>
+          <w:szCs w:val="24"/>
+          <w:lang w:val="en-US" w:eastAsia="en-US" w:bidi="ar-SA"/>
+        </w:rPr>
+        <w:t>কালের মেট্রিককে দুই অংশে ভাগ করা হয়। প্রথমটি হলো পরোক্ষ ও সাধারণত সমতল বা তথাকথিত মহাকর্ষীয় ক্ষেত্রবিহীন মিংকোফস্কি স্থান</w:t>
+      </w:r>
+      <w:r>
+        <w:rPr>
+          <w:rFonts w:eastAsia="Calibri" w:cs="SolaimanLipi" w:ascii="SolaimanLipi" w:hAnsi="SolaimanLipi" w:eastAsiaTheme="minorHAnsi"/>
+          <w:color w:val="auto"/>
+          <w:kern w:val="0"/>
+          <w:sz w:val="24"/>
+          <w:szCs w:val="24"/>
+          <w:lang w:val="en-US" w:eastAsia="en-US" w:bidi="ar-SA"/>
+        </w:rPr>
+        <w:t>-</w:t>
+      </w:r>
+      <w:r>
+        <w:rPr>
+          <w:rFonts w:ascii="SolaimanLipi" w:hAnsi="SolaimanLipi" w:eastAsia="Calibri" w:cs="SolaimanLipi" w:eastAsiaTheme="minorHAnsi"/>
+          <w:color w:val="auto"/>
+          <w:kern w:val="0"/>
+          <w:sz w:val="24"/>
+          <w:sz w:val="24"/>
+          <w:szCs w:val="24"/>
+          <w:lang w:val="en-US" w:eastAsia="en-US" w:bidi="ar-SA"/>
+        </w:rPr>
+        <w:t>কাল। দ্বিতীয় অংশটি দিয়ে সমতল বৈশিষ্ট্য থেকে বিচ্যুতি দেখানো হয়। এটা দিয়েই মহাকর্ষীয় ক্ষেত্রের ফ্লাকচুয়েশন বোঝানো হয়। অতঃপর এ ফিল্ডকে কোয়ান্টায়িত করা হয়। এ থেকে প্রাপ্ত গ্র্যাভিটন কণা সমতল স্থান</w:t>
+      </w:r>
+      <w:r>
+        <w:rPr>
+          <w:rFonts w:eastAsia="Calibri" w:cs="SolaimanLipi" w:ascii="SolaimanLipi" w:hAnsi="SolaimanLipi" w:eastAsiaTheme="minorHAnsi"/>
+          <w:color w:val="auto"/>
+          <w:kern w:val="0"/>
+          <w:sz w:val="24"/>
+          <w:szCs w:val="24"/>
+          <w:lang w:val="en-US" w:eastAsia="en-US" w:bidi="ar-SA"/>
+        </w:rPr>
+        <w:t>-</w:t>
+      </w:r>
+      <w:r>
+        <w:rPr>
+          <w:rFonts w:ascii="SolaimanLipi" w:hAnsi="SolaimanLipi" w:eastAsia="Calibri" w:cs="SolaimanLipi" w:eastAsiaTheme="minorHAnsi"/>
+          <w:color w:val="auto"/>
+          <w:kern w:val="0"/>
+          <w:sz w:val="24"/>
+          <w:sz w:val="24"/>
+          <w:szCs w:val="24"/>
+          <w:lang w:val="en-US" w:eastAsia="en-US" w:bidi="ar-SA"/>
+        </w:rPr>
+        <w:t xml:space="preserve">কালে চলাচল করতে থাকে। প্রথমদিকে প্রাপ্ত ফলগুলোকে প্রতিশ্রুতিশীল মনে হচ্ছিল। এ প্রক্রিয়ায় প্রাপ্ত গ্র্যাভিটনগুলোতে প্রত্যাশিত বৈশিষ্ট্য পাওয়া গিয়েছিল। </w:t>
+      </w:r>
+    </w:p>
+    <w:p>
+      <w:pPr>
+        <w:pStyle w:val="Normal"/>
+        <w:widowControl/>
+        <w:bidi w:val="0"/>
+        <w:spacing w:before="0" w:after="200"/>
+        <w:ind w:left="0" w:hanging="0"/>
+        <w:jc w:val="left"/>
+        <w:rPr/>
+      </w:pPr>
+      <w:r>
+        <w:rPr>
+          <w:rFonts w:ascii="SolaimanLipi" w:hAnsi="SolaimanLipi" w:eastAsia="Calibri" w:cs="SolaimanLipi" w:eastAsiaTheme="minorHAnsi"/>
+          <w:color w:val="auto"/>
+          <w:kern w:val="0"/>
+          <w:sz w:val="24"/>
+          <w:sz w:val="24"/>
+          <w:szCs w:val="24"/>
+          <w:lang w:val="en-US" w:eastAsia="en-US" w:bidi="ar-SA"/>
+        </w:rPr>
+        <w:t xml:space="preserve">ফাইনম্যান নিজেও জড়িয়ে পড়লেন এ কাজে। </w:t>
+      </w:r>
+      <w:r>
+        <w:rPr>
+          <w:rFonts w:eastAsia="Calibri" w:cs="SolaimanLipi" w:ascii="SolaimanLipi" w:hAnsi="SolaimanLipi" w:eastAsiaTheme="minorHAnsi"/>
+          <w:color w:val="auto"/>
+          <w:kern w:val="0"/>
+          <w:sz w:val="24"/>
+          <w:szCs w:val="24"/>
+          <w:lang w:val="en-US" w:eastAsia="en-US" w:bidi="ar-SA"/>
+        </w:rPr>
+        <w:t>QED-</w:t>
+      </w:r>
+      <w:r>
+        <w:rPr>
+          <w:rFonts w:ascii="SolaimanLipi" w:hAnsi="SolaimanLipi" w:eastAsia="Calibri" w:cs="SolaimanLipi" w:eastAsiaTheme="minorHAnsi"/>
+          <w:color w:val="auto"/>
+          <w:kern w:val="0"/>
+          <w:sz w:val="24"/>
+          <w:sz w:val="24"/>
+          <w:szCs w:val="24"/>
+          <w:lang w:val="en-US" w:eastAsia="en-US" w:bidi="ar-SA"/>
+        </w:rPr>
+        <w:t>এ সফলভাবে ব্যবহৃত কৌশলগুলো প্রয়োগ করলেন মহাকর্ষে। তাত্ত্বিকরা তত্ত্বটাকে পুনর্স্বাভাবিকীকরণ করতে প্রয়োজনীয় সবগুলো বিকিরণজাত সংশোধন হিসাব করার চেষ্টা করলেন। ডিউইটও গুরুত্বপূর্ণ অবদান রাখলেন এতে। কিন্তু অল্প সময়ের মধ্যেই দেখা গেল</w:t>
+      </w:r>
+      <w:r>
+        <w:rPr>
+          <w:rFonts w:eastAsia="Calibri" w:cs="SolaimanLipi" w:ascii="SolaimanLipi" w:hAnsi="SolaimanLipi" w:eastAsiaTheme="minorHAnsi"/>
+          <w:color w:val="auto"/>
+          <w:kern w:val="0"/>
+          <w:sz w:val="24"/>
+          <w:szCs w:val="24"/>
+          <w:lang w:val="en-US" w:eastAsia="en-US" w:bidi="ar-SA"/>
+        </w:rPr>
+        <w:t xml:space="preserve">, </w:t>
+      </w:r>
+      <w:r>
+        <w:rPr>
+          <w:rFonts w:ascii="SolaimanLipi" w:hAnsi="SolaimanLipi" w:eastAsia="Calibri" w:cs="SolaimanLipi" w:eastAsiaTheme="minorHAnsi"/>
+          <w:color w:val="auto"/>
+          <w:kern w:val="0"/>
+          <w:sz w:val="24"/>
+          <w:sz w:val="24"/>
+          <w:szCs w:val="24"/>
+          <w:lang w:val="en-US" w:eastAsia="en-US" w:bidi="ar-SA"/>
+        </w:rPr>
+        <w:t>এভাবে নির্মিত কোয়ান্টাম মহাকর্ষকে পুনর্স্বাভাবিকীকরণ করা সম্ভব নয়। চেষ্টা অনেকরকমভাবেই করা হলো। কিন্তু ১৯৭০</w:t>
+      </w:r>
+      <w:r>
+        <w:rPr>
+          <w:rFonts w:eastAsia="Calibri" w:cs="SolaimanLipi" w:ascii="SolaimanLipi" w:hAnsi="SolaimanLipi" w:eastAsiaTheme="minorHAnsi"/>
+          <w:color w:val="auto"/>
+          <w:kern w:val="0"/>
+          <w:sz w:val="24"/>
+          <w:szCs w:val="24"/>
+          <w:lang w:val="en-US" w:eastAsia="en-US" w:bidi="ar-SA"/>
+        </w:rPr>
+        <w:t>-</w:t>
+      </w:r>
+      <w:r>
+        <w:rPr>
+          <w:rFonts w:ascii="SolaimanLipi" w:hAnsi="SolaimanLipi" w:eastAsia="Calibri" w:cs="SolaimanLipi" w:eastAsiaTheme="minorHAnsi"/>
+          <w:color w:val="auto"/>
+          <w:kern w:val="0"/>
+          <w:sz w:val="24"/>
+          <w:sz w:val="24"/>
+          <w:szCs w:val="24"/>
+          <w:lang w:val="en-US" w:eastAsia="en-US" w:bidi="ar-SA"/>
+        </w:rPr>
+        <w:t xml:space="preserve">এর দশকের শেষ দিক পর্যন্তও কেউ সফল হননি। </w:t>
+      </w:r>
+    </w:p>
+    <w:p>
+      <w:pPr>
+        <w:pStyle w:val="Normal"/>
+        <w:widowControl/>
+        <w:bidi w:val="0"/>
+        <w:spacing w:before="0" w:after="200"/>
+        <w:ind w:left="0" w:hanging="0"/>
+        <w:jc w:val="left"/>
+        <w:rPr/>
+      </w:pPr>
+      <w:r>
+        <w:rPr>
+          <w:rFonts w:ascii="SolaimanLipi" w:hAnsi="SolaimanLipi" w:eastAsia="Calibri" w:cs="SolaimanLipi" w:eastAsiaTheme="minorHAnsi"/>
+          <w:color w:val="auto"/>
+          <w:kern w:val="0"/>
+          <w:sz w:val="24"/>
+          <w:sz w:val="24"/>
+          <w:szCs w:val="24"/>
+          <w:lang w:val="en-US" w:eastAsia="en-US" w:bidi="ar-SA"/>
+        </w:rPr>
+        <w:t xml:space="preserve">ফাইনম্যান অবশ্য খুব বেশি হতাশ হননি। </w:t>
+      </w:r>
+    </w:p>
+    <w:p>
+      <w:pPr>
+        <w:pStyle w:val="Normal"/>
+        <w:widowControl/>
+        <w:bidi w:val="0"/>
+        <w:spacing w:before="0" w:after="200"/>
+        <w:ind w:left="0" w:hanging="0"/>
+        <w:jc w:val="left"/>
+        <w:rPr>
+          <w:rFonts w:ascii="SolaimanLipi" w:hAnsi="SolaimanLipi" w:eastAsia="Calibri" w:cs="SolaimanLipi" w:eastAsiaTheme="minorHAnsi"/>
+          <w:color w:val="auto"/>
+          <w:kern w:val="0"/>
+          <w:sz w:val="24"/>
+          <w:szCs w:val="24"/>
+          <w:lang w:val="en-US" w:eastAsia="en-US" w:bidi="ar-SA"/>
+        </w:rPr>
+      </w:pPr>
+      <w:r>
+        <w:rPr/>
       </w:r>
     </w:p>
     <w:p>

</xml_diff>

<commit_message>
qs: p121 last 2
</commit_message>
<xml_diff>
--- a/books/quantum_space/QS_Draft.docx
+++ b/books/quantum_space/QS_Draft.docx
@@ -5569,7 +5569,281 @@
           <w:szCs w:val="24"/>
           <w:lang w:val="en-US" w:eastAsia="en-US" w:bidi="ar-SA"/>
         </w:rPr>
-        <w:t xml:space="preserve">কণাপদার্থবিদ্যার স্ট্যান্ডার্ড মডেল তৈরিতে সফলভাবে ব্যবহৃত কৌশলগুলো শিখে নেওয়া। আর তা ব্যবহার করা কোয়ান্টাম মহাকর্ষ তত্ত্বের জন্য। </w:t>
+        <w:t>কণাপদার্থবিদ্যার স্ট্যান্ডার্ড মডেল তৈরিতে সফলভাবে ব্যবহৃত কৌশলগুলো শিখে নেওয়া। আর তা ব্যবহার করা কোয়ান্টাম মহাকর্ষ তত্ত্বের জন্য। তবে শিক্ষকরা বলেছিলেন</w:t>
+      </w:r>
+      <w:r>
+        <w:rPr>
+          <w:rFonts w:eastAsia="Calibri" w:cs="SolaimanLipi" w:ascii="SolaimanLipi" w:hAnsi="SolaimanLipi" w:eastAsiaTheme="minorHAnsi"/>
+          <w:color w:val="auto"/>
+          <w:kern w:val="0"/>
+          <w:sz w:val="24"/>
+          <w:szCs w:val="24"/>
+          <w:lang w:val="en-US" w:eastAsia="en-US" w:bidi="ar-SA"/>
+        </w:rPr>
+        <w:t xml:space="preserve">, </w:t>
+      </w:r>
+      <w:r>
+        <w:rPr>
+          <w:rFonts w:ascii="SolaimanLipi" w:hAnsi="SolaimanLipi" w:eastAsia="Calibri" w:cs="SolaimanLipi" w:eastAsiaTheme="minorHAnsi"/>
+          <w:color w:val="auto"/>
+          <w:kern w:val="0"/>
+          <w:sz w:val="24"/>
+          <w:sz w:val="24"/>
+          <w:szCs w:val="24"/>
+          <w:lang w:val="en-US" w:eastAsia="en-US" w:bidi="ar-SA"/>
+        </w:rPr>
+        <w:t xml:space="preserve">শুধু বোকারাই এই সমস্যা নিয়ে কাজ করে। এসব কথা তাঁকে একটুও দমাতে পারেনি। থিসিস অ্যাডভাইজর সিডনি কোলম্যানকে যুক্তি দিয়ে বোঝানওর চেষ্টা করলেন। কোলম্যান তাঁকে ভিন্ন কোনও বিষয়ে কাজ করতে বলেছিলেন। কিন্তু স্মোলিন নিজের কথায় অনড়। কোলম্যান তাঁকে দুই বছর সময় দেন। এর মধ্যে কিছু একটা ফল পেতে হবে। আর না হলে </w:t>
+      </w:r>
+      <w:r>
+        <w:rPr>
+          <w:rFonts w:eastAsia="Calibri" w:cs="SolaimanLipi" w:ascii="SolaimanLipi" w:hAnsi="SolaimanLipi" w:eastAsiaTheme="minorHAnsi"/>
+          <w:color w:val="auto"/>
+          <w:kern w:val="0"/>
+          <w:sz w:val="24"/>
+          <w:szCs w:val="24"/>
+          <w:lang w:val="en-US" w:eastAsia="en-US" w:bidi="ar-SA"/>
+        </w:rPr>
+        <w:t>QCD-</w:t>
+      </w:r>
+      <w:r>
+        <w:rPr>
+          <w:rFonts w:ascii="SolaimanLipi" w:hAnsi="SolaimanLipi" w:eastAsia="Calibri" w:cs="SolaimanLipi" w:eastAsiaTheme="minorHAnsi"/>
+          <w:color w:val="auto"/>
+          <w:kern w:val="0"/>
+          <w:sz w:val="24"/>
+          <w:sz w:val="24"/>
+          <w:szCs w:val="24"/>
+          <w:lang w:val="en-US" w:eastAsia="en-US" w:bidi="ar-SA"/>
+        </w:rPr>
+        <w:t xml:space="preserve">এর বিকল্প কোনও সমস্যা ধরিয়ে দেবেন তাঁকে। </w:t>
+      </w:r>
+    </w:p>
+    <w:p>
+      <w:pPr>
+        <w:pStyle w:val="Normal"/>
+        <w:widowControl/>
+        <w:bidi w:val="0"/>
+        <w:spacing w:before="0" w:after="200"/>
+        <w:ind w:left="0" w:hanging="0"/>
+        <w:jc w:val="left"/>
+        <w:rPr/>
+      </w:pPr>
+      <w:r>
+        <w:rPr>
+          <w:rFonts w:ascii="SolaimanLipi" w:hAnsi="SolaimanLipi" w:eastAsia="Calibri" w:cs="SolaimanLipi" w:eastAsiaTheme="minorHAnsi"/>
+          <w:color w:val="auto"/>
+          <w:kern w:val="0"/>
+          <w:sz w:val="24"/>
+          <w:sz w:val="24"/>
+          <w:szCs w:val="24"/>
+          <w:lang w:val="en-US" w:eastAsia="en-US" w:bidi="ar-SA"/>
+        </w:rPr>
+        <w:t xml:space="preserve">তবে তিনি স্মোলিনের আরেকটা বড় উপকার করেন। স্মোলিনের গবেষণা তদারকির কাজে নিজের সাথে তিনি স্ট্যানলি ডিসারকেও যুক্ত করে নেন। </w:t>
+      </w:r>
+    </w:p>
+    <w:p>
+      <w:pPr>
+        <w:pStyle w:val="Normal"/>
+        <w:widowControl/>
+        <w:bidi w:val="0"/>
+        <w:spacing w:before="0" w:after="200"/>
+        <w:ind w:left="0" w:hanging="0"/>
+        <w:jc w:val="left"/>
+        <w:rPr/>
+      </w:pPr>
+      <w:r>
+        <w:rPr>
+          <w:rFonts w:ascii="SolaimanLipi" w:hAnsi="SolaimanLipi" w:eastAsia="Calibri" w:cs="SolaimanLipi" w:eastAsiaTheme="minorHAnsi"/>
+          <w:color w:val="auto"/>
+          <w:kern w:val="0"/>
+          <w:sz w:val="24"/>
+          <w:sz w:val="24"/>
+          <w:szCs w:val="24"/>
+          <w:lang w:val="en-US" w:eastAsia="en-US" w:bidi="ar-SA"/>
+        </w:rPr>
+        <w:t xml:space="preserve">কোয়ান্টাম মহাকর্ষের সমস্যা সম্পর্কে রোভেলি জানতে পারেন বোলোনিয়া বিশ্ববিদ্যালয়ে তাঁর আন্ডারগ্র্যাজুয়েট পড়াশোনার শেষ বর্ষে। ইংরেজ পদার্থবিদ ক্রিস ইশামের একটি গবেষণাপত্র হাতে পান তিনি। ইশাম লন্ডনের ইমপেরিয়াল কলেজে তাত্ত্বিক পদার্থবিদ্যা নিয়ে কাজ করতেন। ১৯৭৪ সালে ব্রিটেনে কোয়ান্টাম মহাকর্ষের ওপর এক সিম্পোজিয়াম আয়োজিত হয়। এর ভেন্যু ছিল অক্সফোর্ডের কাছে হারওয়েল গ্রামের অ্যাটোমিক এনার্জি রিসার্চ ইস্টাবলিশমেন্ট। আলোচ্য গবেষণাপত্রখানা প্রকাশিত হয়েছিল সিম্পোজিয়াম পরবর্তী সংকলনে। </w:t>
+      </w:r>
+    </w:p>
+    <w:p>
+      <w:pPr>
+        <w:pStyle w:val="Normal"/>
+        <w:widowControl/>
+        <w:bidi w:val="0"/>
+        <w:spacing w:before="0" w:after="200"/>
+        <w:ind w:left="0" w:hanging="0"/>
+        <w:jc w:val="left"/>
+        <w:rPr/>
+      </w:pPr>
+      <w:r>
+        <w:rPr>
+          <w:rFonts w:ascii="SolaimanLipi" w:hAnsi="SolaimanLipi" w:eastAsia="Calibri" w:cs="SolaimanLipi" w:eastAsiaTheme="minorHAnsi"/>
+          <w:color w:val="auto"/>
+          <w:kern w:val="0"/>
+          <w:sz w:val="24"/>
+          <w:sz w:val="24"/>
+          <w:szCs w:val="24"/>
+          <w:lang w:val="en-US" w:eastAsia="en-US" w:bidi="ar-SA"/>
+        </w:rPr>
+        <w:t>ইশামের এ প্রাথমিক গবেষণা থেকেই পরিষ্কার মনে হলো</w:t>
+      </w:r>
+      <w:r>
+        <w:rPr>
+          <w:rFonts w:eastAsia="Calibri" w:cs="SolaimanLipi" w:ascii="SolaimanLipi" w:hAnsi="SolaimanLipi" w:eastAsiaTheme="minorHAnsi"/>
+          <w:color w:val="auto"/>
+          <w:kern w:val="0"/>
+          <w:sz w:val="24"/>
+          <w:szCs w:val="24"/>
+          <w:lang w:val="en-US" w:eastAsia="en-US" w:bidi="ar-SA"/>
+        </w:rPr>
+        <w:t xml:space="preserve">, </w:t>
+      </w:r>
+      <w:r>
+        <w:rPr>
+          <w:rFonts w:ascii="SolaimanLipi" w:hAnsi="SolaimanLipi" w:eastAsia="Calibri" w:cs="SolaimanLipi" w:eastAsiaTheme="minorHAnsi"/>
+          <w:color w:val="auto"/>
+          <w:kern w:val="0"/>
+          <w:sz w:val="24"/>
+          <w:sz w:val="24"/>
+          <w:szCs w:val="24"/>
+          <w:lang w:val="en-US" w:eastAsia="en-US" w:bidi="ar-SA"/>
+        </w:rPr>
+        <w:t>কোয়ান্টাম মহাকর্ষ নানাবিধ জটিল সমস্যায় আক্রান্ত। পরিস্থিতিটা ছিল অসম্ভব রকম হতাশাজনক। কিন্তু রোভেলির তরুণ রক্ত তখন উদ্যমে ভরপুর। দার্শনিক মন স্থান ও কালের ধারণায় বুঁদ হয়ে থাকতে উদগ্রীব। বৈজ্ঞানিক জ্ঞানের</w:t>
+      </w:r>
+      <w:r>
+        <w:rPr>
+          <w:rFonts w:eastAsia="Calibri" w:cs="SolaimanLipi" w:ascii="SolaimanLipi" w:hAnsi="SolaimanLipi" w:eastAsiaTheme="minorHAnsi"/>
+          <w:color w:val="auto"/>
+          <w:kern w:val="0"/>
+          <w:sz w:val="24"/>
+          <w:szCs w:val="24"/>
+          <w:lang w:val="en-US" w:eastAsia="en-US" w:bidi="ar-SA"/>
+        </w:rPr>
+        <w:t xml:space="preserve">??? </w:t>
+      </w:r>
+      <w:r>
+        <w:rPr>
+          <w:rFonts w:ascii="SolaimanLipi" w:hAnsi="SolaimanLipi" w:eastAsia="Calibri" w:cs="SolaimanLipi" w:eastAsiaTheme="minorHAnsi"/>
+          <w:color w:val="auto"/>
+          <w:kern w:val="0"/>
+          <w:sz w:val="24"/>
+          <w:sz w:val="24"/>
+          <w:szCs w:val="24"/>
+          <w:lang w:val="en-US" w:eastAsia="en-US" w:bidi="ar-SA"/>
+        </w:rPr>
+        <w:t xml:space="preserve">সঠিক মোহনায় ছিল তাঁর অবস্থান। </w:t>
+      </w:r>
+    </w:p>
+    <w:p>
+      <w:pPr>
+        <w:pStyle w:val="Normal"/>
+        <w:widowControl/>
+        <w:bidi w:val="0"/>
+        <w:spacing w:before="0" w:after="200"/>
+        <w:ind w:left="0" w:hanging="0"/>
+        <w:jc w:val="left"/>
+        <w:rPr/>
+      </w:pPr>
+      <w:r>
+        <w:rPr>
+          <w:rFonts w:ascii="SolaimanLipi" w:hAnsi="SolaimanLipi" w:eastAsia="Calibri" w:cs="SolaimanLipi" w:eastAsiaTheme="minorHAnsi"/>
+          <w:color w:val="auto"/>
+          <w:kern w:val="0"/>
+          <w:sz w:val="24"/>
+          <w:sz w:val="24"/>
+          <w:szCs w:val="24"/>
+          <w:lang w:val="en-US" w:eastAsia="en-US" w:bidi="ar-SA"/>
+        </w:rPr>
+        <w:t>রোভেলির শিক্ষকরা তাঁকে নিরুৎসাহিত করতে চাইলেন। বললেন</w:t>
+      </w:r>
+      <w:r>
+        <w:rPr>
+          <w:rFonts w:eastAsia="Calibri" w:cs="SolaimanLipi" w:ascii="SolaimanLipi" w:hAnsi="SolaimanLipi" w:eastAsiaTheme="minorHAnsi"/>
+          <w:color w:val="auto"/>
+          <w:kern w:val="0"/>
+          <w:sz w:val="24"/>
+          <w:szCs w:val="24"/>
+          <w:lang w:val="en-US" w:eastAsia="en-US" w:bidi="ar-SA"/>
+        </w:rPr>
+        <w:t xml:space="preserve">, </w:t>
+      </w:r>
+      <w:r>
+        <w:rPr>
+          <w:rFonts w:ascii="SolaimanLipi" w:hAnsi="SolaimanLipi" w:eastAsia="Calibri" w:cs="SolaimanLipi" w:eastAsiaTheme="minorHAnsi"/>
+          <w:color w:val="auto"/>
+          <w:kern w:val="0"/>
+          <w:sz w:val="24"/>
+          <w:sz w:val="24"/>
+          <w:szCs w:val="24"/>
+          <w:lang w:val="en-US" w:eastAsia="en-US" w:bidi="ar-SA"/>
+        </w:rPr>
+        <w:t>এমন জটিল ও অনুর্বর বিষয়ে গবেষণা করলে কখনোই চাকরি পাবেন না। কিন্তু স্মোলিনের মতোই তিনি অবিচল থাকলেন। পরে বলেছিলেন</w:t>
+      </w:r>
+      <w:r>
+        <w:rPr>
+          <w:rFonts w:eastAsia="Calibri" w:cs="SolaimanLipi" w:ascii="SolaimanLipi" w:hAnsi="SolaimanLipi" w:eastAsiaTheme="minorHAnsi"/>
+          <w:color w:val="auto"/>
+          <w:kern w:val="0"/>
+          <w:sz w:val="24"/>
+          <w:szCs w:val="24"/>
+          <w:lang w:val="en-US" w:eastAsia="en-US" w:bidi="ar-SA"/>
+        </w:rPr>
+        <w:t>, '</w:t>
+      </w:r>
+      <w:r>
+        <w:rPr>
+          <w:rFonts w:ascii="SolaimanLipi" w:hAnsi="SolaimanLipi" w:eastAsia="Calibri" w:cs="SolaimanLipi" w:eastAsiaTheme="minorHAnsi"/>
+          <w:color w:val="auto"/>
+          <w:kern w:val="0"/>
+          <w:sz w:val="24"/>
+          <w:sz w:val="24"/>
+          <w:szCs w:val="24"/>
+          <w:lang w:val="en-US" w:eastAsia="en-US" w:bidi="ar-SA"/>
+        </w:rPr>
+        <w:t>অনেকসময় বুড়োদের সাবধানবাণী তরুণদের জেদ শুধু বাড়িয়েই দেয়।’</w:t>
+      </w:r>
+    </w:p>
+    <w:p>
+      <w:pPr>
+        <w:pStyle w:val="Normal"/>
+        <w:widowControl/>
+        <w:bidi w:val="0"/>
+        <w:spacing w:before="0" w:after="200"/>
+        <w:ind w:left="0" w:hanging="0"/>
+        <w:jc w:val="left"/>
+        <w:rPr/>
+      </w:pPr>
+      <w:r>
+        <w:rPr>
+          <w:rFonts w:ascii="SolaimanLipi" w:hAnsi="SolaimanLipi" w:eastAsia="Calibri" w:cs="SolaimanLipi" w:eastAsiaTheme="minorHAnsi"/>
+          <w:color w:val="auto"/>
+          <w:kern w:val="0"/>
+          <w:sz w:val="24"/>
+          <w:sz w:val="24"/>
+          <w:szCs w:val="24"/>
+          <w:lang w:val="en-US" w:eastAsia="en-US" w:bidi="ar-SA"/>
+        </w:rPr>
+        <w:t xml:space="preserve">কয়েকজন বন্ধুকে সাথে নিয়ে তিনি একটি বই সম্পাদনা করেন। এতে ছিল ১৯৭৭ সালের মার্চে বোলোনিয়ায় সংঘটিত ঘটনার বিবরণ। ঐ ঘটনায় একজন তরুণ যোদ্ধা মারা যায়। রেডিও এলিসের সম্প্রচার বন্ধ হয়ে যায়। </w:t>
+      </w:r>
+    </w:p>
+    <w:p>
+      <w:pPr>
+        <w:pStyle w:val="Normal"/>
+        <w:widowControl/>
+        <w:bidi w:val="0"/>
+        <w:spacing w:before="0" w:after="200"/>
+        <w:ind w:left="0" w:hanging="0"/>
+        <w:jc w:val="left"/>
+        <w:rPr>
+          <w:rFonts w:ascii="SolaimanLipi" w:hAnsi="SolaimanLipi" w:eastAsia="Calibri" w:cs="SolaimanLipi" w:eastAsiaTheme="minorHAnsi"/>
+          <w:color w:val="auto"/>
+          <w:kern w:val="0"/>
+          <w:sz w:val="24"/>
+          <w:szCs w:val="24"/>
+          <w:lang w:val="en-US" w:eastAsia="en-US" w:bidi="ar-SA"/>
+        </w:rPr>
+      </w:pPr>
+      <w:r>
+        <w:rPr/>
       </w:r>
     </w:p>
     <w:p>

</xml_diff>